<commit_message>
System Description is added in RFP
</commit_message>
<xml_diff>
--- a/Report.docx
+++ b/Report.docx
@@ -232,6 +232,204 @@
           <w:szCs w:val="24"/>
         </w:rPr>
         <w:t xml:space="preserve"> a Stock Management System and Management Reporting tools.</w:t>
+      </w:r>
+    </w:p>
+    <w:p>
+      <w:pPr>
+        <w:jc w:val="both"/>
+        <w:rPr>
+          <w:rFonts w:ascii="Times New Roman" w:hAnsi="Times New Roman" w:cs="Times New Roman"/>
+          <w:sz w:val="24"/>
+          <w:szCs w:val="24"/>
+        </w:rPr>
+      </w:pPr>
+      <w:r>
+        <w:rPr>
+          <w:rFonts w:ascii="Times New Roman" w:hAnsi="Times New Roman" w:cs="Times New Roman"/>
+          <w:b/>
+          <w:bCs/>
+          <w:sz w:val="24"/>
+          <w:szCs w:val="24"/>
+        </w:rPr>
+        <w:t>System Description:</w:t>
+      </w:r>
+      <w:r>
+        <w:rPr>
+          <w:rFonts w:ascii="Times New Roman" w:hAnsi="Times New Roman" w:cs="Times New Roman"/>
+          <w:sz w:val="24"/>
+          <w:szCs w:val="24"/>
+        </w:rPr>
+        <w:t xml:space="preserve"> The heart of this RFP is the development of a system that integrates several key business functions. </w:t>
+      </w:r>
+      <w:r>
+        <w:rPr>
+          <w:rFonts w:ascii="Times New Roman" w:hAnsi="Times New Roman" w:cs="Times New Roman"/>
+          <w:sz w:val="24"/>
+          <w:szCs w:val="24"/>
+        </w:rPr>
+        <w:t>Predominantly,</w:t>
+      </w:r>
+      <w:r>
+        <w:rPr>
+          <w:rFonts w:ascii="Times New Roman" w:hAnsi="Times New Roman" w:cs="Times New Roman"/>
+          <w:sz w:val="24"/>
+          <w:szCs w:val="24"/>
+        </w:rPr>
+        <w:t xml:space="preserve"> </w:t>
+      </w:r>
+      <w:r>
+        <w:rPr>
+          <w:rFonts w:ascii="Times New Roman" w:hAnsi="Times New Roman" w:cs="Times New Roman"/>
+          <w:sz w:val="24"/>
+          <w:szCs w:val="24"/>
+        </w:rPr>
+        <w:t xml:space="preserve">a robust Customer Relations Database is sought to manage a </w:t>
+      </w:r>
+      <w:r>
+        <w:rPr>
+          <w:rFonts w:ascii="Times New Roman" w:hAnsi="Times New Roman" w:cs="Times New Roman"/>
+          <w:sz w:val="24"/>
+          <w:szCs w:val="24"/>
+        </w:rPr>
+        <w:t>list</w:t>
+      </w:r>
+      <w:r>
+        <w:rPr>
+          <w:rFonts w:ascii="Times New Roman" w:hAnsi="Times New Roman" w:cs="Times New Roman"/>
+          <w:sz w:val="24"/>
+          <w:szCs w:val="24"/>
+        </w:rPr>
+        <w:t xml:space="preserve"> of customer details</w:t>
+      </w:r>
+      <w:r>
+        <w:rPr>
+          <w:rFonts w:ascii="Times New Roman" w:hAnsi="Times New Roman" w:cs="Times New Roman"/>
+          <w:sz w:val="24"/>
+          <w:szCs w:val="24"/>
+        </w:rPr>
+        <w:t xml:space="preserve"> including</w:t>
+      </w:r>
+      <w:r>
+        <w:rPr>
+          <w:rFonts w:ascii="Times New Roman" w:hAnsi="Times New Roman" w:cs="Times New Roman"/>
+          <w:sz w:val="24"/>
+          <w:szCs w:val="24"/>
+        </w:rPr>
+        <w:t xml:space="preserve"> their purchase history and records of devices entrusted to us for repairs. Additionally, the system should incorporate a dynamic Digital Marketing System. This system should make use of the customer relations database and allow integration of prospective customers' details from our existing website. </w:t>
+      </w:r>
+      <w:r>
+        <w:rPr>
+          <w:rFonts w:ascii="Times New Roman" w:hAnsi="Times New Roman" w:cs="Times New Roman"/>
+          <w:sz w:val="24"/>
+          <w:szCs w:val="24"/>
+        </w:rPr>
+        <w:t xml:space="preserve">It </w:t>
+      </w:r>
+      <w:r>
+        <w:rPr>
+          <w:rFonts w:ascii="Times New Roman" w:hAnsi="Times New Roman" w:cs="Times New Roman"/>
+          <w:sz w:val="24"/>
+          <w:szCs w:val="24"/>
+        </w:rPr>
+        <w:t>is considered</w:t>
+      </w:r>
+      <w:r>
+        <w:rPr>
+          <w:rFonts w:ascii="Times New Roman" w:hAnsi="Times New Roman" w:cs="Times New Roman"/>
+          <w:sz w:val="24"/>
+          <w:szCs w:val="24"/>
+        </w:rPr>
+        <w:t xml:space="preserve"> </w:t>
+      </w:r>
+      <w:r>
+        <w:rPr>
+          <w:rFonts w:ascii="Times New Roman" w:hAnsi="Times New Roman" w:cs="Times New Roman"/>
+          <w:sz w:val="24"/>
+          <w:szCs w:val="24"/>
+        </w:rPr>
+        <w:t>equally</w:t>
+      </w:r>
+      <w:r>
+        <w:rPr>
+          <w:rFonts w:ascii="Times New Roman" w:hAnsi="Times New Roman" w:cs="Times New Roman"/>
+          <w:sz w:val="24"/>
+          <w:szCs w:val="24"/>
+        </w:rPr>
+        <w:t xml:space="preserve"> </w:t>
+      </w:r>
+      <w:r>
+        <w:rPr>
+          <w:rFonts w:ascii="Times New Roman" w:hAnsi="Times New Roman" w:cs="Times New Roman"/>
+          <w:sz w:val="24"/>
+          <w:szCs w:val="24"/>
+        </w:rPr>
+        <w:t>valuable</w:t>
+      </w:r>
+      <w:r>
+        <w:rPr>
+          <w:rFonts w:ascii="Times New Roman" w:hAnsi="Times New Roman" w:cs="Times New Roman"/>
+          <w:sz w:val="24"/>
+          <w:szCs w:val="24"/>
+        </w:rPr>
+        <w:t xml:space="preserve"> for</w:t>
+      </w:r>
+      <w:r>
+        <w:rPr>
+          <w:rFonts w:ascii="Times New Roman" w:hAnsi="Times New Roman" w:cs="Times New Roman"/>
+          <w:sz w:val="24"/>
+          <w:szCs w:val="24"/>
+        </w:rPr>
+        <w:t xml:space="preserve"> the implementation of a Stock Management System</w:t>
+      </w:r>
+      <w:r>
+        <w:rPr>
+          <w:rFonts w:ascii="Times New Roman" w:hAnsi="Times New Roman" w:cs="Times New Roman"/>
+          <w:sz w:val="24"/>
+          <w:szCs w:val="24"/>
+        </w:rPr>
+        <w:t xml:space="preserve"> which </w:t>
+      </w:r>
+      <w:proofErr w:type="gramStart"/>
+      <w:r>
+        <w:rPr>
+          <w:rFonts w:ascii="Times New Roman" w:hAnsi="Times New Roman" w:cs="Times New Roman"/>
+          <w:sz w:val="24"/>
+          <w:szCs w:val="24"/>
+        </w:rPr>
+        <w:t xml:space="preserve">is </w:t>
+      </w:r>
+      <w:r>
+        <w:rPr>
+          <w:rFonts w:ascii="Times New Roman" w:hAnsi="Times New Roman" w:cs="Times New Roman"/>
+          <w:sz w:val="24"/>
+          <w:szCs w:val="24"/>
+        </w:rPr>
+        <w:t>capable of handling</w:t>
+      </w:r>
+      <w:proofErr w:type="gramEnd"/>
+      <w:r>
+        <w:rPr>
+          <w:rFonts w:ascii="Times New Roman" w:hAnsi="Times New Roman" w:cs="Times New Roman"/>
+          <w:sz w:val="24"/>
+          <w:szCs w:val="24"/>
+        </w:rPr>
+        <w:t xml:space="preserve"> our diverse inventory including products for sale and parts for repairs. This system should facilitate automated ordering from wholesalers and allow inter-branch stock checks and transfers. Furthermore, the development of comprehensive Management Reporting tools is </w:t>
+      </w:r>
+      <w:r>
+        <w:rPr>
+          <w:rFonts w:ascii="Times New Roman" w:hAnsi="Times New Roman" w:cs="Times New Roman"/>
+          <w:sz w:val="24"/>
+          <w:szCs w:val="24"/>
+        </w:rPr>
+        <w:t>necessary</w:t>
+      </w:r>
+      <w:r>
+        <w:rPr>
+          <w:rFonts w:ascii="Times New Roman" w:hAnsi="Times New Roman" w:cs="Times New Roman"/>
+          <w:sz w:val="24"/>
+          <w:szCs w:val="24"/>
+        </w:rPr>
+        <w:t>. These tools should provide our management team, who may be located at any of our branches, with real-time updates on all aspects of our operations.</w:t>
       </w:r>
     </w:p>
     <w:p/>

</xml_diff>

<commit_message>
Task 2 overview added
</commit_message>
<xml_diff>
--- a/Report.docx
+++ b/Report.docx
@@ -259,7 +259,23 @@
           <w:sz w:val="24"/>
           <w:szCs w:val="24"/>
         </w:rPr>
-        <w:t xml:space="preserve"> The heart of this RFP is the development of a system that integrates several key business functions. </w:t>
+        <w:t xml:space="preserve"> The </w:t>
+      </w:r>
+      <w:r>
+        <w:rPr>
+          <w:rFonts w:ascii="Times New Roman" w:hAnsi="Times New Roman" w:cs="Times New Roman"/>
+          <w:sz w:val="24"/>
+          <w:szCs w:val="24"/>
+        </w:rPr>
+        <w:t>main objective</w:t>
+      </w:r>
+      <w:r>
+        <w:rPr>
+          <w:rFonts w:ascii="Times New Roman" w:hAnsi="Times New Roman" w:cs="Times New Roman"/>
+          <w:sz w:val="24"/>
+          <w:szCs w:val="24"/>
+        </w:rPr>
+        <w:t xml:space="preserve"> of this RFP is the development of a system that integrates several key business functions. </w:t>
       </w:r>
       <w:r>
         <w:rPr>
@@ -389,24 +405,14 @@
         </w:rPr>
         <w:t xml:space="preserve"> which </w:t>
       </w:r>
-      <w:proofErr w:type="gramStart"/>
-      <w:r>
-        <w:rPr>
-          <w:rFonts w:ascii="Times New Roman" w:hAnsi="Times New Roman" w:cs="Times New Roman"/>
-          <w:sz w:val="24"/>
-          <w:szCs w:val="24"/>
-        </w:rPr>
-        <w:t xml:space="preserve">is </w:t>
-      </w:r>
-      <w:r>
-        <w:rPr>
-          <w:rFonts w:ascii="Times New Roman" w:hAnsi="Times New Roman" w:cs="Times New Roman"/>
-          <w:sz w:val="24"/>
-          <w:szCs w:val="24"/>
-        </w:rPr>
-        <w:t>capable of handling</w:t>
-      </w:r>
-      <w:proofErr w:type="gramEnd"/>
+      <w:r>
+        <w:rPr>
+          <w:rFonts w:ascii="Times New Roman" w:hAnsi="Times New Roman" w:cs="Times New Roman"/>
+          <w:sz w:val="24"/>
+          <w:szCs w:val="24"/>
+        </w:rPr>
+        <w:t>can handle</w:t>
+      </w:r>
       <w:r>
         <w:rPr>
           <w:rFonts w:ascii="Times New Roman" w:hAnsi="Times New Roman" w:cs="Times New Roman"/>
@@ -430,6 +436,129 @@
           <w:szCs w:val="24"/>
         </w:rPr>
         <w:t>. These tools should provide our management team, who may be located at any of our branches, with real-time updates on all aspects of our operations.</w:t>
+      </w:r>
+    </w:p>
+    <w:p>
+      <w:pPr>
+        <w:pStyle w:val="Heading1"/>
+      </w:pPr>
+      <w:r>
+        <w:t>Task 2</w:t>
+      </w:r>
+    </w:p>
+    <w:p>
+      <w:pPr>
+        <w:pStyle w:val="Heading2"/>
+      </w:pPr>
+      <w:r>
+        <w:br/>
+        <w:t>Overview of the Agile Mindset</w:t>
+      </w:r>
+    </w:p>
+    <w:p>
+      <w:pPr>
+        <w:jc w:val="both"/>
+        <w:rPr>
+          <w:rFonts w:ascii="Times New Roman" w:hAnsi="Times New Roman" w:cs="Times New Roman"/>
+          <w:sz w:val="24"/>
+          <w:szCs w:val="24"/>
+        </w:rPr>
+      </w:pPr>
+      <w:r>
+        <w:rPr>
+          <w:rFonts w:ascii="Times New Roman" w:hAnsi="Times New Roman" w:cs="Times New Roman"/>
+          <w:sz w:val="24"/>
+          <w:szCs w:val="24"/>
+        </w:rPr>
+        <w:t>The Agile mindset in software development is centered around flexibility</w:t>
+      </w:r>
+      <w:r>
+        <w:rPr>
+          <w:rFonts w:ascii="Times New Roman" w:hAnsi="Times New Roman" w:cs="Times New Roman"/>
+          <w:sz w:val="24"/>
+          <w:szCs w:val="24"/>
+        </w:rPr>
+        <w:t xml:space="preserve"> as well as</w:t>
+      </w:r>
+      <w:r>
+        <w:rPr>
+          <w:rFonts w:ascii="Times New Roman" w:hAnsi="Times New Roman" w:cs="Times New Roman"/>
+          <w:sz w:val="24"/>
+          <w:szCs w:val="24"/>
+        </w:rPr>
+        <w:t xml:space="preserve"> collaboration, and responsiveness to change. This approach contrasts with traditional methodologies by emphasizing iterative development where requirements and solutions evolve through collaboration between self-organizing and cross-functional teams. Agile methodologies such as Scrum</w:t>
+      </w:r>
+      <w:r>
+        <w:rPr>
+          <w:rFonts w:ascii="Times New Roman" w:hAnsi="Times New Roman" w:cs="Times New Roman"/>
+          <w:sz w:val="24"/>
+          <w:szCs w:val="24"/>
+        </w:rPr>
+        <w:t xml:space="preserve"> to</w:t>
+      </w:r>
+      <w:r>
+        <w:rPr>
+          <w:rFonts w:ascii="Times New Roman" w:hAnsi="Times New Roman" w:cs="Times New Roman"/>
+          <w:sz w:val="24"/>
+          <w:szCs w:val="24"/>
+        </w:rPr>
+        <w:t xml:space="preserve"> promote adaptive planning</w:t>
+      </w:r>
+      <w:r>
+        <w:rPr>
+          <w:rFonts w:ascii="Times New Roman" w:hAnsi="Times New Roman" w:cs="Times New Roman"/>
+          <w:sz w:val="24"/>
+          <w:szCs w:val="24"/>
+        </w:rPr>
+        <w:t xml:space="preserve"> along with</w:t>
+      </w:r>
+      <w:r>
+        <w:rPr>
+          <w:rFonts w:ascii="Times New Roman" w:hAnsi="Times New Roman" w:cs="Times New Roman"/>
+          <w:sz w:val="24"/>
+          <w:szCs w:val="24"/>
+        </w:rPr>
+        <w:t xml:space="preserve"> evolutionary development</w:t>
+      </w:r>
+      <w:r>
+        <w:rPr>
+          <w:rFonts w:ascii="Times New Roman" w:hAnsi="Times New Roman" w:cs="Times New Roman"/>
+          <w:sz w:val="24"/>
+          <w:szCs w:val="24"/>
+        </w:rPr>
+        <w:t xml:space="preserve"> to make </w:t>
+      </w:r>
+      <w:r>
+        <w:rPr>
+          <w:rFonts w:ascii="Times New Roman" w:hAnsi="Times New Roman" w:cs="Times New Roman"/>
+          <w:sz w:val="24"/>
+          <w:szCs w:val="24"/>
+        </w:rPr>
+        <w:t>early delivery and continuous improvement. They also prioritize a rapid and flexible response to change</w:t>
+      </w:r>
+      <w:r>
+        <w:rPr>
+          <w:rFonts w:ascii="Times New Roman" w:hAnsi="Times New Roman" w:cs="Times New Roman"/>
+          <w:sz w:val="24"/>
+          <w:szCs w:val="24"/>
+        </w:rPr>
+        <w:t xml:space="preserve"> </w:t>
+      </w:r>
+      <w:r>
+        <w:rPr>
+          <w:rFonts w:ascii="Times New Roman" w:hAnsi="Times New Roman" w:cs="Times New Roman"/>
+          <w:sz w:val="24"/>
+          <w:szCs w:val="24"/>
+        </w:rPr>
+        <w:t>to make</w:t>
+      </w:r>
+      <w:r>
+        <w:rPr>
+          <w:rFonts w:ascii="Times New Roman" w:hAnsi="Times New Roman" w:cs="Times New Roman"/>
+          <w:sz w:val="24"/>
+          <w:szCs w:val="24"/>
+        </w:rPr>
+        <w:t xml:space="preserve"> them suitable for projects with evolving requirements or those in rapidly changing environments.</w:t>
       </w:r>
     </w:p>
     <w:p/>

</xml_diff>

<commit_message>
RFP evaluation criteria and Q/A sections added
</commit_message>
<xml_diff>
--- a/Report.docx
+++ b/Report.docx
@@ -440,9 +440,210 @@
     </w:p>
     <w:p>
       <w:pPr>
+        <w:jc w:val="both"/>
+        <w:rPr>
+          <w:rFonts w:ascii="Times New Roman" w:hAnsi="Times New Roman" w:cs="Times New Roman"/>
+          <w:sz w:val="24"/>
+          <w:szCs w:val="24"/>
+        </w:rPr>
+      </w:pPr>
+      <w:r>
+        <w:rPr>
+          <w:rFonts w:ascii="Times New Roman" w:hAnsi="Times New Roman" w:cs="Times New Roman"/>
+          <w:b/>
+          <w:bCs/>
+          <w:sz w:val="24"/>
+          <w:szCs w:val="24"/>
+        </w:rPr>
+        <w:t>Proposal Evaluation Criteria:</w:t>
+      </w:r>
+      <w:r>
+        <w:rPr>
+          <w:rFonts w:ascii="Times New Roman" w:hAnsi="Times New Roman" w:cs="Times New Roman"/>
+          <w:sz w:val="24"/>
+          <w:szCs w:val="24"/>
+        </w:rPr>
+        <w:t xml:space="preserve"> Proposals submitted will be evaluated on a </w:t>
+      </w:r>
+      <w:r>
+        <w:rPr>
+          <w:rFonts w:ascii="Times New Roman" w:hAnsi="Times New Roman" w:cs="Times New Roman"/>
+          <w:sz w:val="24"/>
+          <w:szCs w:val="24"/>
+        </w:rPr>
+        <w:t>scale</w:t>
+      </w:r>
+      <w:r>
+        <w:rPr>
+          <w:rFonts w:ascii="Times New Roman" w:hAnsi="Times New Roman" w:cs="Times New Roman"/>
+          <w:sz w:val="24"/>
+          <w:szCs w:val="24"/>
+        </w:rPr>
+        <w:t xml:space="preserve"> of criteria. The ability of the proposal to comprehensively meet our system requirements will be </w:t>
+      </w:r>
+      <w:r>
+        <w:rPr>
+          <w:rFonts w:ascii="Times New Roman" w:hAnsi="Times New Roman" w:cs="Times New Roman"/>
+          <w:sz w:val="24"/>
+          <w:szCs w:val="24"/>
+        </w:rPr>
+        <w:t>vital</w:t>
+      </w:r>
+      <w:r>
+        <w:rPr>
+          <w:rFonts w:ascii="Times New Roman" w:hAnsi="Times New Roman" w:cs="Times New Roman"/>
+          <w:sz w:val="24"/>
+          <w:szCs w:val="24"/>
+        </w:rPr>
+        <w:t xml:space="preserve">. We are particularly interested in solutions that offer scalability and flexibility to adapt to our growing business needs. </w:t>
+      </w:r>
+      <w:r>
+        <w:rPr>
+          <w:rFonts w:ascii="Times New Roman" w:hAnsi="Times New Roman" w:cs="Times New Roman"/>
+          <w:sz w:val="24"/>
+          <w:szCs w:val="24"/>
+        </w:rPr>
+        <w:t xml:space="preserve">It must be evaluated </w:t>
+      </w:r>
+      <w:r>
+        <w:rPr>
+          <w:rFonts w:ascii="Times New Roman" w:hAnsi="Times New Roman" w:cs="Times New Roman"/>
+          <w:sz w:val="24"/>
+          <w:szCs w:val="24"/>
+        </w:rPr>
+        <w:t>based on</w:t>
+      </w:r>
+      <w:r>
+        <w:rPr>
+          <w:rFonts w:ascii="Times New Roman" w:hAnsi="Times New Roman" w:cs="Times New Roman"/>
+          <w:sz w:val="24"/>
+          <w:szCs w:val="24"/>
+        </w:rPr>
+        <w:t xml:space="preserve"> c</w:t>
+      </w:r>
+      <w:r>
+        <w:rPr>
+          <w:rFonts w:ascii="Times New Roman" w:hAnsi="Times New Roman" w:cs="Times New Roman"/>
+          <w:sz w:val="24"/>
+          <w:szCs w:val="24"/>
+        </w:rPr>
+        <w:t>ost-</w:t>
+      </w:r>
+      <w:r>
+        <w:rPr>
+          <w:rFonts w:ascii="Times New Roman" w:hAnsi="Times New Roman" w:cs="Times New Roman"/>
+          <w:sz w:val="24"/>
+          <w:szCs w:val="24"/>
+        </w:rPr>
+        <w:t>effectiveness</w:t>
+      </w:r>
+      <w:r>
+        <w:rPr>
+          <w:rFonts w:ascii="Times New Roman" w:hAnsi="Times New Roman" w:cs="Times New Roman"/>
+          <w:sz w:val="24"/>
+          <w:szCs w:val="24"/>
+        </w:rPr>
+        <w:t xml:space="preserve"> and</w:t>
+      </w:r>
+      <w:r>
+        <w:rPr>
+          <w:rFonts w:ascii="Times New Roman" w:hAnsi="Times New Roman" w:cs="Times New Roman"/>
+          <w:sz w:val="24"/>
+          <w:szCs w:val="24"/>
+        </w:rPr>
+        <w:t xml:space="preserve"> without compromising on the quality and efficiency of the </w:t>
+      </w:r>
+      <w:r>
+        <w:rPr>
+          <w:rFonts w:ascii="Times New Roman" w:hAnsi="Times New Roman" w:cs="Times New Roman"/>
+          <w:sz w:val="24"/>
+          <w:szCs w:val="24"/>
+        </w:rPr>
+        <w:t>solution, will</w:t>
+      </w:r>
+      <w:r>
+        <w:rPr>
+          <w:rFonts w:ascii="Times New Roman" w:hAnsi="Times New Roman" w:cs="Times New Roman"/>
+          <w:sz w:val="24"/>
+          <w:szCs w:val="24"/>
+        </w:rPr>
+        <w:t xml:space="preserve"> be a key consideration. We also place high value on innovative solutions that bring creativity and modern techniques into </w:t>
+      </w:r>
+      <w:r>
+        <w:rPr>
+          <w:rFonts w:ascii="Times New Roman" w:hAnsi="Times New Roman" w:cs="Times New Roman"/>
+          <w:sz w:val="24"/>
+          <w:szCs w:val="24"/>
+        </w:rPr>
+        <w:t>production</w:t>
+      </w:r>
+      <w:r>
+        <w:rPr>
+          <w:rFonts w:ascii="Times New Roman" w:hAnsi="Times New Roman" w:cs="Times New Roman"/>
+          <w:sz w:val="24"/>
+          <w:szCs w:val="24"/>
+        </w:rPr>
+        <w:t xml:space="preserve">. The experience and reputation of the vendor, evidenced by a track record of successfully handling similar projects, will be </w:t>
+      </w:r>
+      <w:r>
+        <w:rPr>
+          <w:rFonts w:ascii="Times New Roman" w:hAnsi="Times New Roman" w:cs="Times New Roman"/>
+          <w:sz w:val="24"/>
+          <w:szCs w:val="24"/>
+        </w:rPr>
+        <w:t>considered</w:t>
+      </w:r>
+      <w:r>
+        <w:rPr>
+          <w:rFonts w:ascii="Times New Roman" w:hAnsi="Times New Roman" w:cs="Times New Roman"/>
+          <w:sz w:val="24"/>
+          <w:szCs w:val="24"/>
+        </w:rPr>
+        <w:t>.</w:t>
+      </w:r>
+    </w:p>
+    <w:p>
+      <w:pPr>
+        <w:jc w:val="both"/>
+        <w:rPr>
+          <w:rFonts w:ascii="Times New Roman" w:hAnsi="Times New Roman" w:cs="Times New Roman"/>
+          <w:sz w:val="24"/>
+          <w:szCs w:val="24"/>
+        </w:rPr>
+      </w:pPr>
+      <w:r>
+        <w:rPr>
+          <w:rFonts w:ascii="Times New Roman" w:hAnsi="Times New Roman" w:cs="Times New Roman"/>
+          <w:b/>
+          <w:bCs/>
+          <w:sz w:val="24"/>
+          <w:szCs w:val="24"/>
+        </w:rPr>
+        <w:t>Process for Answering Questions:</w:t>
+      </w:r>
+      <w:r>
+        <w:rPr>
+          <w:rFonts w:ascii="Times New Roman" w:hAnsi="Times New Roman" w:cs="Times New Roman"/>
+          <w:sz w:val="24"/>
+          <w:szCs w:val="24"/>
+        </w:rPr>
+        <w:t xml:space="preserve"> To facilitate clear communication we will organize a dedicated question-and-answer session following the initial review of the proposals. Vendors are encouraged to submit their queries via email by a specified deadline. All inquiries and responses will be compiled and shared with all potential vendors to ensure a transparent and equitable information-sharing process.</w:t>
+      </w:r>
+    </w:p>
+    <w:p>
+      <w:pPr>
+        <w:jc w:val="right"/>
+      </w:pPr>
+      <w:r>
+        <w:br/>
+      </w:r>
+    </w:p>
+    <w:p>
+      <w:pPr>
         <w:pStyle w:val="Heading1"/>
       </w:pPr>
       <w:r>
+        <w:lastRenderedPageBreak/>
         <w:t>Task 2</w:t>
       </w:r>
     </w:p>
@@ -544,14 +745,24 @@
         </w:rPr>
         <w:t xml:space="preserve"> </w:t>
       </w:r>
-      <w:r>
-        <w:rPr>
-          <w:rFonts w:ascii="Times New Roman" w:hAnsi="Times New Roman" w:cs="Times New Roman"/>
-          <w:sz w:val="24"/>
-          <w:szCs w:val="24"/>
-        </w:rPr>
-        <w:t>to make</w:t>
-      </w:r>
+      <w:proofErr w:type="gramStart"/>
+      <w:r>
+        <w:rPr>
+          <w:rFonts w:ascii="Times New Roman" w:hAnsi="Times New Roman" w:cs="Times New Roman"/>
+          <w:sz w:val="24"/>
+          <w:szCs w:val="24"/>
+        </w:rPr>
+        <w:t>for</w:t>
+      </w:r>
+      <w:r>
+        <w:rPr>
+          <w:rFonts w:ascii="Times New Roman" w:hAnsi="Times New Roman" w:cs="Times New Roman"/>
+          <w:sz w:val="24"/>
+          <w:szCs w:val="24"/>
+        </w:rPr>
+        <w:t xml:space="preserve"> making</w:t>
+      </w:r>
+      <w:proofErr w:type="gramEnd"/>
       <w:r>
         <w:rPr>
           <w:rFonts w:ascii="Times New Roman" w:hAnsi="Times New Roman" w:cs="Times New Roman"/>

</xml_diff>

<commit_message>
Description of Scrum and Waterfall Methodology
</commit_message>
<xml_diff>
--- a/Report.docx
+++ b/Report.docx
@@ -632,14 +632,6 @@
     </w:p>
     <w:p>
       <w:pPr>
-        <w:jc w:val="right"/>
-      </w:pPr>
-      <w:r>
-        <w:br/>
-      </w:r>
-    </w:p>
-    <w:p>
-      <w:pPr>
         <w:pStyle w:val="Heading1"/>
       </w:pPr>
       <w:r>
@@ -770,6 +762,256 @@
           <w:szCs w:val="24"/>
         </w:rPr>
         <w:t xml:space="preserve"> them suitable for projects with evolving requirements or those in rapidly changing environments.</w:t>
+      </w:r>
+    </w:p>
+    <w:p>
+      <w:pPr>
+        <w:pStyle w:val="Heading2"/>
+      </w:pPr>
+      <w:r>
+        <w:t>Description of the Scrum Process and the Waterfall Methodology</w:t>
+      </w:r>
+    </w:p>
+    <w:p>
+      <w:pPr>
+        <w:jc w:val="both"/>
+        <w:rPr>
+          <w:rFonts w:ascii="Times New Roman" w:hAnsi="Times New Roman" w:cs="Times New Roman"/>
+          <w:sz w:val="24"/>
+          <w:szCs w:val="24"/>
+        </w:rPr>
+      </w:pPr>
+      <w:r>
+        <w:rPr>
+          <w:rFonts w:ascii="Times New Roman" w:hAnsi="Times New Roman" w:cs="Times New Roman"/>
+          <w:b/>
+          <w:bCs/>
+          <w:sz w:val="24"/>
+          <w:szCs w:val="24"/>
+        </w:rPr>
+        <w:t>Scrum</w:t>
+      </w:r>
+      <w:r>
+        <w:rPr>
+          <w:rFonts w:ascii="Times New Roman" w:hAnsi="Times New Roman" w:cs="Times New Roman"/>
+          <w:sz w:val="24"/>
+          <w:szCs w:val="24"/>
+        </w:rPr>
+        <w:t xml:space="preserve"> </w:t>
+      </w:r>
+      <w:r>
+        <w:rPr>
+          <w:rFonts w:ascii="Times New Roman" w:hAnsi="Times New Roman" w:cs="Times New Roman"/>
+          <w:sz w:val="24"/>
+          <w:szCs w:val="24"/>
+        </w:rPr>
+        <w:t>is known</w:t>
+      </w:r>
+      <w:r>
+        <w:rPr>
+          <w:rFonts w:ascii="Times New Roman" w:hAnsi="Times New Roman" w:cs="Times New Roman"/>
+          <w:sz w:val="24"/>
+          <w:szCs w:val="24"/>
+        </w:rPr>
+        <w:t xml:space="preserve"> as an Agile framework</w:t>
+      </w:r>
+      <w:r>
+        <w:rPr>
+          <w:rFonts w:ascii="Times New Roman" w:hAnsi="Times New Roman" w:cs="Times New Roman"/>
+          <w:sz w:val="24"/>
+          <w:szCs w:val="24"/>
+        </w:rPr>
+        <w:t xml:space="preserve"> that</w:t>
+      </w:r>
+      <w:r>
+        <w:rPr>
+          <w:rFonts w:ascii="Times New Roman" w:hAnsi="Times New Roman" w:cs="Times New Roman"/>
+          <w:sz w:val="24"/>
+          <w:szCs w:val="24"/>
+        </w:rPr>
+        <w:t xml:space="preserve"> organizes work into small</w:t>
+      </w:r>
+      <w:r>
+        <w:rPr>
+          <w:rFonts w:ascii="Times New Roman" w:hAnsi="Times New Roman" w:cs="Times New Roman"/>
+          <w:sz w:val="24"/>
+          <w:szCs w:val="24"/>
+        </w:rPr>
+        <w:t xml:space="preserve"> to</w:t>
+      </w:r>
+      <w:r>
+        <w:rPr>
+          <w:rFonts w:ascii="Times New Roman" w:hAnsi="Times New Roman" w:cs="Times New Roman"/>
+          <w:sz w:val="24"/>
+          <w:szCs w:val="24"/>
+        </w:rPr>
+        <w:t xml:space="preserve"> manageable chunks known as sprints typically lasting two to four weeks. During these sprints, cross-functional teams work collaboratively to deliver specific features or product increments. Key roles in Scrum include the Product Owner who defines the product vision the Scrum Master who facilitates the process and the development team. Scrum emphasizes regular reflection and adaptation with frequent meetings and reviews to adjust to changing requirements and priorities.</w:t>
+      </w:r>
+    </w:p>
+    <w:p>
+      <w:pPr>
+        <w:jc w:val="both"/>
+        <w:rPr>
+          <w:rFonts w:ascii="Times New Roman" w:hAnsi="Times New Roman" w:cs="Times New Roman"/>
+          <w:sz w:val="24"/>
+          <w:szCs w:val="24"/>
+        </w:rPr>
+      </w:pPr>
+      <w:r>
+        <w:rPr>
+          <w:rFonts w:ascii="Times New Roman" w:hAnsi="Times New Roman" w:cs="Times New Roman"/>
+          <w:sz w:val="24"/>
+          <w:szCs w:val="24"/>
+        </w:rPr>
+        <w:t xml:space="preserve">In contrast, the </w:t>
+      </w:r>
+      <w:r>
+        <w:rPr>
+          <w:rFonts w:ascii="Times New Roman" w:hAnsi="Times New Roman" w:cs="Times New Roman"/>
+          <w:b/>
+          <w:bCs/>
+          <w:sz w:val="24"/>
+          <w:szCs w:val="24"/>
+        </w:rPr>
+        <w:t>Waterfall methodology</w:t>
+      </w:r>
+      <w:r>
+        <w:rPr>
+          <w:rFonts w:ascii="Times New Roman" w:hAnsi="Times New Roman" w:cs="Times New Roman"/>
+          <w:sz w:val="24"/>
+          <w:szCs w:val="24"/>
+        </w:rPr>
+        <w:t xml:space="preserve"> is a linear and sequential approach. It is characterized by a series of phases: </w:t>
+      </w:r>
+      <w:proofErr w:type="spellStart"/>
+      <w:r>
+        <w:rPr>
+          <w:rFonts w:ascii="Times New Roman" w:hAnsi="Times New Roman" w:cs="Times New Roman"/>
+          <w:sz w:val="24"/>
+          <w:szCs w:val="24"/>
+        </w:rPr>
+        <w:t>i</w:t>
+      </w:r>
+      <w:proofErr w:type="spellEnd"/>
+      <w:r>
+        <w:rPr>
+          <w:rFonts w:ascii="Times New Roman" w:hAnsi="Times New Roman" w:cs="Times New Roman"/>
+          <w:sz w:val="24"/>
+          <w:szCs w:val="24"/>
+        </w:rPr>
+        <w:t xml:space="preserve">) </w:t>
+      </w:r>
+      <w:r>
+        <w:rPr>
+          <w:rFonts w:ascii="Times New Roman" w:hAnsi="Times New Roman" w:cs="Times New Roman"/>
+          <w:sz w:val="24"/>
+          <w:szCs w:val="24"/>
+        </w:rPr>
+        <w:t>requirements gathering</w:t>
+      </w:r>
+      <w:r>
+        <w:rPr>
+          <w:rFonts w:ascii="Times New Roman" w:hAnsi="Times New Roman" w:cs="Times New Roman"/>
+          <w:sz w:val="24"/>
+          <w:szCs w:val="24"/>
+        </w:rPr>
+        <w:t xml:space="preserve"> ii)</w:t>
+      </w:r>
+      <w:r>
+        <w:rPr>
+          <w:rFonts w:ascii="Times New Roman" w:hAnsi="Times New Roman" w:cs="Times New Roman"/>
+          <w:sz w:val="24"/>
+          <w:szCs w:val="24"/>
+        </w:rPr>
+        <w:t xml:space="preserve"> design</w:t>
+      </w:r>
+      <w:r>
+        <w:rPr>
+          <w:rFonts w:ascii="Times New Roman" w:hAnsi="Times New Roman" w:cs="Times New Roman"/>
+          <w:sz w:val="24"/>
+          <w:szCs w:val="24"/>
+        </w:rPr>
+        <w:t xml:space="preserve"> iii) </w:t>
+      </w:r>
+      <w:r>
+        <w:rPr>
+          <w:rFonts w:ascii="Times New Roman" w:hAnsi="Times New Roman" w:cs="Times New Roman"/>
+          <w:sz w:val="24"/>
+          <w:szCs w:val="24"/>
+        </w:rPr>
+        <w:t>implementation</w:t>
+      </w:r>
+      <w:r>
+        <w:rPr>
+          <w:rFonts w:ascii="Times New Roman" w:hAnsi="Times New Roman" w:cs="Times New Roman"/>
+          <w:sz w:val="24"/>
+          <w:szCs w:val="24"/>
+        </w:rPr>
+        <w:t xml:space="preserve"> iv) </w:t>
+      </w:r>
+      <w:r>
+        <w:rPr>
+          <w:rFonts w:ascii="Times New Roman" w:hAnsi="Times New Roman" w:cs="Times New Roman"/>
+          <w:sz w:val="24"/>
+          <w:szCs w:val="24"/>
+        </w:rPr>
+        <w:t xml:space="preserve">verification and maintenance with each phase completed before the next begins. This approach is often considered more rigid as it typically does not accommodate changes once a phase is completed. Waterfall is </w:t>
+      </w:r>
+      <w:r>
+        <w:rPr>
+          <w:rFonts w:ascii="Times New Roman" w:hAnsi="Times New Roman" w:cs="Times New Roman"/>
+          <w:sz w:val="24"/>
+          <w:szCs w:val="24"/>
+        </w:rPr>
+        <w:t>more appropriate</w:t>
+      </w:r>
+      <w:r>
+        <w:rPr>
+          <w:rFonts w:ascii="Times New Roman" w:hAnsi="Times New Roman" w:cs="Times New Roman"/>
+          <w:sz w:val="24"/>
+          <w:szCs w:val="24"/>
+        </w:rPr>
+        <w:t xml:space="preserve"> for projects with </w:t>
+      </w:r>
+      <w:r>
+        <w:rPr>
+          <w:rFonts w:ascii="Times New Roman" w:hAnsi="Times New Roman" w:cs="Times New Roman"/>
+          <w:sz w:val="24"/>
+          <w:szCs w:val="24"/>
+        </w:rPr>
+        <w:t>exact</w:t>
+      </w:r>
+      <w:r>
+        <w:rPr>
+          <w:rFonts w:ascii="Times New Roman" w:hAnsi="Times New Roman" w:cs="Times New Roman"/>
+          <w:sz w:val="24"/>
+          <w:szCs w:val="24"/>
+        </w:rPr>
+        <w:t xml:space="preserve"> results and </w:t>
+      </w:r>
+      <w:r>
+        <w:rPr>
+          <w:rFonts w:ascii="Times New Roman" w:hAnsi="Times New Roman" w:cs="Times New Roman"/>
+          <w:sz w:val="24"/>
+          <w:szCs w:val="24"/>
+        </w:rPr>
+        <w:t>outcomes</w:t>
+      </w:r>
+      <w:r>
+        <w:rPr>
+          <w:rFonts w:ascii="Times New Roman" w:hAnsi="Times New Roman" w:cs="Times New Roman"/>
+          <w:sz w:val="24"/>
+          <w:szCs w:val="24"/>
+        </w:rPr>
+        <w:t xml:space="preserve"> are expected without </w:t>
+      </w:r>
+      <w:r>
+        <w:rPr>
+          <w:rFonts w:ascii="Times New Roman" w:hAnsi="Times New Roman" w:cs="Times New Roman"/>
+          <w:sz w:val="24"/>
+          <w:szCs w:val="24"/>
+        </w:rPr>
+        <w:t>changing requirements and a comprehensive plan can be executed without the need for significant changes.</w:t>
       </w:r>
     </w:p>
     <w:p/>

</xml_diff>

<commit_message>
Appropiate Projects for Scrum and Waterfall and difference betweem them is added
</commit_message>
<xml_diff>
--- a/Report.docx
+++ b/Report.docx
@@ -632,10 +632,54 @@
     </w:p>
     <w:p>
       <w:pPr>
+        <w:jc w:val="both"/>
+        <w:rPr>
+          <w:rFonts w:ascii="Times New Roman" w:hAnsi="Times New Roman" w:cs="Times New Roman"/>
+          <w:sz w:val="24"/>
+          <w:szCs w:val="24"/>
+        </w:rPr>
+      </w:pPr>
+      <w:r>
+        <w:rPr>
+          <w:rFonts w:ascii="Times New Roman" w:hAnsi="Times New Roman" w:cs="Times New Roman"/>
+          <w:b/>
+          <w:bCs/>
+          <w:sz w:val="24"/>
+          <w:szCs w:val="24"/>
+        </w:rPr>
+        <w:t>Additional Considerations:</w:t>
+      </w:r>
+      <w:r>
+        <w:rPr>
+          <w:rFonts w:ascii="Times New Roman" w:hAnsi="Times New Roman" w:cs="Times New Roman"/>
+          <w:sz w:val="24"/>
+          <w:szCs w:val="24"/>
+        </w:rPr>
+        <w:t xml:space="preserve"> In this RFP, we seek proposals that not only align with our current operational needs but also demonstrate an understanding of the potential integration with our existing website and systems. We encourage vendors to propose </w:t>
+      </w:r>
+      <w:r>
+        <w:rPr>
+          <w:rFonts w:ascii="Times New Roman" w:hAnsi="Times New Roman" w:cs="Times New Roman"/>
+          <w:sz w:val="24"/>
+          <w:szCs w:val="24"/>
+        </w:rPr>
+        <w:lastRenderedPageBreak/>
+        <w:t>innovative solutions, which can include bespoke software development, leveraging existing applications, SaaS solutions, or a combination thereof. We have intentionally avoided overly technical specifications in this RFP to leave room for creative and potentially groundbreaking solutions. Vendors should also include detailed plans for support and maintenance post-implementation of the system.</w:t>
+      </w:r>
+    </w:p>
+    <w:p>
+      <w:pPr>
+        <w:jc w:val="right"/>
+      </w:pPr>
+      <w:r>
+        <w:br/>
+      </w:r>
+    </w:p>
+    <w:p>
+      <w:pPr>
         <w:pStyle w:val="Heading1"/>
       </w:pPr>
       <w:r>
-        <w:lastRenderedPageBreak/>
         <w:t>Task 2</w:t>
       </w:r>
     </w:p>
@@ -1012,6 +1056,463 @@
           <w:szCs w:val="24"/>
         </w:rPr>
         <w:t>changing requirements and a comprehensive plan can be executed without the need for significant changes.</w:t>
+      </w:r>
+    </w:p>
+    <w:p>
+      <w:pPr>
+        <w:pStyle w:val="Heading2"/>
+      </w:pPr>
+      <w:r>
+        <w:t>Guidelines for Determining Whether Scrum or Waterfall Suits Specific Software Development Projects</w:t>
+      </w:r>
+    </w:p>
+    <w:p>
+      <w:pPr>
+        <w:jc w:val="both"/>
+        <w:rPr>
+          <w:rFonts w:ascii="Times New Roman" w:hAnsi="Times New Roman" w:cs="Times New Roman"/>
+          <w:sz w:val="24"/>
+          <w:szCs w:val="24"/>
+        </w:rPr>
+      </w:pPr>
+      <w:r>
+        <w:rPr>
+          <w:rFonts w:ascii="Times New Roman" w:hAnsi="Times New Roman" w:cs="Times New Roman"/>
+          <w:sz w:val="24"/>
+          <w:szCs w:val="24"/>
+        </w:rPr>
+        <w:t>Choosing</w:t>
+      </w:r>
+      <w:r>
+        <w:rPr>
+          <w:rFonts w:ascii="Times New Roman" w:hAnsi="Times New Roman" w:cs="Times New Roman"/>
+          <w:sz w:val="24"/>
+          <w:szCs w:val="24"/>
+        </w:rPr>
+        <w:t xml:space="preserve"> the more appropriate software methodology such as</w:t>
+      </w:r>
+      <w:r>
+        <w:rPr>
+          <w:rFonts w:ascii="Times New Roman" w:hAnsi="Times New Roman" w:cs="Times New Roman"/>
+          <w:sz w:val="24"/>
+          <w:szCs w:val="24"/>
+        </w:rPr>
+        <w:t xml:space="preserve"> Scrum and Waterfall depends on the </w:t>
+      </w:r>
+      <w:r>
+        <w:rPr>
+          <w:rFonts w:ascii="Times New Roman" w:hAnsi="Times New Roman" w:cs="Times New Roman"/>
+          <w:sz w:val="24"/>
+          <w:szCs w:val="24"/>
+        </w:rPr>
+        <w:t>requirements</w:t>
+      </w:r>
+      <w:r>
+        <w:rPr>
+          <w:rFonts w:ascii="Times New Roman" w:hAnsi="Times New Roman" w:cs="Times New Roman"/>
+          <w:sz w:val="24"/>
+          <w:szCs w:val="24"/>
+        </w:rPr>
+        <w:t xml:space="preserve"> of the </w:t>
+      </w:r>
+      <w:r>
+        <w:rPr>
+          <w:rFonts w:ascii="Times New Roman" w:hAnsi="Times New Roman" w:cs="Times New Roman"/>
+          <w:sz w:val="24"/>
+          <w:szCs w:val="24"/>
+        </w:rPr>
+        <w:t>project's</w:t>
+      </w:r>
+      <w:r>
+        <w:rPr>
+          <w:rFonts w:ascii="Times New Roman" w:hAnsi="Times New Roman" w:cs="Times New Roman"/>
+          <w:sz w:val="24"/>
+          <w:szCs w:val="24"/>
+        </w:rPr>
+        <w:t xml:space="preserve"> nature</w:t>
+      </w:r>
+      <w:r>
+        <w:rPr>
+          <w:rFonts w:ascii="Times New Roman" w:hAnsi="Times New Roman" w:cs="Times New Roman"/>
+          <w:sz w:val="24"/>
+          <w:szCs w:val="24"/>
+        </w:rPr>
+        <w:t xml:space="preserve"> as well as skills of</w:t>
+      </w:r>
+      <w:r>
+        <w:rPr>
+          <w:rFonts w:ascii="Times New Roman" w:hAnsi="Times New Roman" w:cs="Times New Roman"/>
+          <w:sz w:val="24"/>
+          <w:szCs w:val="24"/>
+        </w:rPr>
+        <w:t xml:space="preserve"> team dynamics and client requirements. </w:t>
+      </w:r>
+      <w:r>
+        <w:rPr>
+          <w:rFonts w:ascii="Times New Roman" w:hAnsi="Times New Roman" w:cs="Times New Roman"/>
+          <w:b/>
+          <w:bCs/>
+          <w:sz w:val="24"/>
+          <w:szCs w:val="24"/>
+        </w:rPr>
+        <w:t>Scrum</w:t>
+      </w:r>
+      <w:r>
+        <w:rPr>
+          <w:rFonts w:ascii="Times New Roman" w:hAnsi="Times New Roman" w:cs="Times New Roman"/>
+          <w:sz w:val="24"/>
+          <w:szCs w:val="24"/>
+        </w:rPr>
+        <w:t xml:space="preserve"> is </w:t>
+      </w:r>
+      <w:r>
+        <w:rPr>
+          <w:rFonts w:ascii="Times New Roman" w:hAnsi="Times New Roman" w:cs="Times New Roman"/>
+          <w:sz w:val="24"/>
+          <w:szCs w:val="24"/>
+        </w:rPr>
+        <w:t>best</w:t>
+      </w:r>
+      <w:r>
+        <w:rPr>
+          <w:rFonts w:ascii="Times New Roman" w:hAnsi="Times New Roman" w:cs="Times New Roman"/>
+          <w:sz w:val="24"/>
+          <w:szCs w:val="24"/>
+        </w:rPr>
+        <w:t xml:space="preserve"> for projects with evolving</w:t>
+      </w:r>
+      <w:r>
+        <w:rPr>
+          <w:rFonts w:ascii="Times New Roman" w:hAnsi="Times New Roman" w:cs="Times New Roman"/>
+          <w:sz w:val="24"/>
+          <w:szCs w:val="24"/>
+        </w:rPr>
+        <w:t xml:space="preserve"> or upgrading the</w:t>
+      </w:r>
+      <w:r>
+        <w:rPr>
+          <w:rFonts w:ascii="Times New Roman" w:hAnsi="Times New Roman" w:cs="Times New Roman"/>
+          <w:sz w:val="24"/>
+          <w:szCs w:val="24"/>
+        </w:rPr>
+        <w:t xml:space="preserve"> requirements as it </w:t>
+      </w:r>
+      <w:r>
+        <w:rPr>
+          <w:rFonts w:ascii="Times New Roman" w:hAnsi="Times New Roman" w:cs="Times New Roman"/>
+          <w:sz w:val="24"/>
+          <w:szCs w:val="24"/>
+        </w:rPr>
+        <w:t>support</w:t>
+      </w:r>
+      <w:r>
+        <w:rPr>
+          <w:rFonts w:ascii="Times New Roman" w:hAnsi="Times New Roman" w:cs="Times New Roman"/>
+          <w:sz w:val="24"/>
+          <w:szCs w:val="24"/>
+        </w:rPr>
+        <w:t>s</w:t>
+      </w:r>
+      <w:r>
+        <w:rPr>
+          <w:rFonts w:ascii="Times New Roman" w:hAnsi="Times New Roman" w:cs="Times New Roman"/>
+          <w:sz w:val="24"/>
+          <w:szCs w:val="24"/>
+        </w:rPr>
+        <w:t xml:space="preserve"> flexibility and regular </w:t>
+      </w:r>
+      <w:r>
+        <w:rPr>
+          <w:rFonts w:ascii="Times New Roman" w:hAnsi="Times New Roman" w:cs="Times New Roman"/>
+          <w:sz w:val="24"/>
+          <w:szCs w:val="24"/>
+        </w:rPr>
+        <w:t>alterations</w:t>
+      </w:r>
+      <w:r>
+        <w:rPr>
+          <w:rFonts w:ascii="Times New Roman" w:hAnsi="Times New Roman" w:cs="Times New Roman"/>
+          <w:sz w:val="24"/>
+          <w:szCs w:val="24"/>
+        </w:rPr>
+        <w:t>. It</w:t>
+      </w:r>
+      <w:r>
+        <w:rPr>
+          <w:rFonts w:ascii="Times New Roman" w:hAnsi="Times New Roman" w:cs="Times New Roman"/>
+          <w:sz w:val="24"/>
+          <w:szCs w:val="24"/>
+        </w:rPr>
+        <w:t xml:space="preserve"> i</w:t>
+      </w:r>
+      <w:r>
+        <w:rPr>
+          <w:rFonts w:ascii="Times New Roman" w:hAnsi="Times New Roman" w:cs="Times New Roman"/>
+          <w:sz w:val="24"/>
+          <w:szCs w:val="24"/>
+        </w:rPr>
+        <w:t>s particularly effective in dynamic sectors where products must quickly adapt to market changes.</w:t>
+      </w:r>
+      <w:r>
+        <w:rPr>
+          <w:rFonts w:ascii="Times New Roman" w:hAnsi="Times New Roman" w:cs="Times New Roman"/>
+          <w:sz w:val="24"/>
+          <w:szCs w:val="24"/>
+        </w:rPr>
+        <w:t xml:space="preserve"> </w:t>
+      </w:r>
+      <w:r>
+        <w:rPr>
+          <w:rFonts w:ascii="Times New Roman" w:hAnsi="Times New Roman" w:cs="Times New Roman"/>
+          <w:sz w:val="24"/>
+          <w:szCs w:val="24"/>
+        </w:rPr>
+        <w:t>Alternatively,</w:t>
+      </w:r>
+      <w:r>
+        <w:rPr>
+          <w:rFonts w:ascii="Times New Roman" w:hAnsi="Times New Roman" w:cs="Times New Roman"/>
+          <w:sz w:val="24"/>
+          <w:szCs w:val="24"/>
+        </w:rPr>
+        <w:t xml:space="preserve"> </w:t>
+      </w:r>
+      <w:r>
+        <w:rPr>
+          <w:rFonts w:ascii="Times New Roman" w:hAnsi="Times New Roman" w:cs="Times New Roman"/>
+          <w:b/>
+          <w:bCs/>
+          <w:sz w:val="24"/>
+          <w:szCs w:val="24"/>
+        </w:rPr>
+        <w:t>Waterfall</w:t>
+      </w:r>
+      <w:r>
+        <w:rPr>
+          <w:rFonts w:ascii="Times New Roman" w:hAnsi="Times New Roman" w:cs="Times New Roman"/>
+          <w:sz w:val="24"/>
+          <w:szCs w:val="24"/>
+        </w:rPr>
+        <w:t xml:space="preserve"> is </w:t>
+      </w:r>
+      <w:r>
+        <w:rPr>
+          <w:rFonts w:ascii="Times New Roman" w:hAnsi="Times New Roman" w:cs="Times New Roman"/>
+          <w:sz w:val="24"/>
+          <w:szCs w:val="24"/>
+        </w:rPr>
+        <w:t>capable</w:t>
+      </w:r>
+      <w:r>
+        <w:rPr>
+          <w:rFonts w:ascii="Times New Roman" w:hAnsi="Times New Roman" w:cs="Times New Roman"/>
+          <w:sz w:val="24"/>
+          <w:szCs w:val="24"/>
+        </w:rPr>
+        <w:t xml:space="preserve"> for projects with </w:t>
+      </w:r>
+      <w:r>
+        <w:rPr>
+          <w:rFonts w:ascii="Times New Roman" w:hAnsi="Times New Roman" w:cs="Times New Roman"/>
+          <w:sz w:val="24"/>
+          <w:szCs w:val="24"/>
+        </w:rPr>
+        <w:t>proper defined</w:t>
+      </w:r>
+      <w:r>
+        <w:rPr>
+          <w:rFonts w:ascii="Times New Roman" w:hAnsi="Times New Roman" w:cs="Times New Roman"/>
+          <w:sz w:val="24"/>
+          <w:szCs w:val="24"/>
+        </w:rPr>
+        <w:t xml:space="preserve"> requirements that are unlikely to change such as in highly </w:t>
+      </w:r>
+      <w:r>
+        <w:rPr>
+          <w:rFonts w:ascii="Times New Roman" w:hAnsi="Times New Roman" w:cs="Times New Roman"/>
+          <w:sz w:val="24"/>
+          <w:szCs w:val="24"/>
+        </w:rPr>
+        <w:t>planned</w:t>
+      </w:r>
+      <w:r>
+        <w:rPr>
+          <w:rFonts w:ascii="Times New Roman" w:hAnsi="Times New Roman" w:cs="Times New Roman"/>
+          <w:sz w:val="24"/>
+          <w:szCs w:val="24"/>
+        </w:rPr>
+        <w:t xml:space="preserve"> industries where changes can be costly and complex.</w:t>
+      </w:r>
+    </w:p>
+    <w:p>
+      <w:pPr>
+        <w:pStyle w:val="Heading2"/>
+      </w:pPr>
+      <w:r>
+        <w:t>Differences Between Agile (Scrum) and Waterfall Methodologies</w:t>
+      </w:r>
+    </w:p>
+    <w:p>
+      <w:pPr>
+        <w:jc w:val="both"/>
+        <w:rPr>
+          <w:rFonts w:ascii="Times New Roman" w:hAnsi="Times New Roman" w:cs="Times New Roman"/>
+          <w:sz w:val="24"/>
+          <w:szCs w:val="24"/>
+        </w:rPr>
+      </w:pPr>
+      <w:r>
+        <w:rPr>
+          <w:rFonts w:ascii="Times New Roman" w:hAnsi="Times New Roman" w:cs="Times New Roman"/>
+          <w:sz w:val="24"/>
+          <w:szCs w:val="24"/>
+        </w:rPr>
+        <w:t xml:space="preserve">The primary difference between Agile (Scrum) and Waterfall methodologies </w:t>
+      </w:r>
+      <w:r>
+        <w:rPr>
+          <w:rFonts w:ascii="Times New Roman" w:hAnsi="Times New Roman" w:cs="Times New Roman"/>
+          <w:sz w:val="24"/>
+          <w:szCs w:val="24"/>
+        </w:rPr>
+        <w:t>is</w:t>
+      </w:r>
+      <w:r>
+        <w:rPr>
+          <w:rFonts w:ascii="Times New Roman" w:hAnsi="Times New Roman" w:cs="Times New Roman"/>
+          <w:sz w:val="24"/>
+          <w:szCs w:val="24"/>
+        </w:rPr>
+        <w:t xml:space="preserve"> in their approach to project management and development. Agile methodologies </w:t>
+      </w:r>
+      <w:r>
+        <w:rPr>
+          <w:rFonts w:ascii="Times New Roman" w:hAnsi="Times New Roman" w:cs="Times New Roman"/>
+          <w:sz w:val="24"/>
+          <w:szCs w:val="24"/>
+        </w:rPr>
+        <w:t>such as</w:t>
+      </w:r>
+      <w:r>
+        <w:rPr>
+          <w:rFonts w:ascii="Times New Roman" w:hAnsi="Times New Roman" w:cs="Times New Roman"/>
+          <w:sz w:val="24"/>
+          <w:szCs w:val="24"/>
+        </w:rPr>
+        <w:t xml:space="preserve"> Scrum are adaptive</w:t>
+      </w:r>
+      <w:r>
+        <w:rPr>
+          <w:rFonts w:ascii="Times New Roman" w:hAnsi="Times New Roman" w:cs="Times New Roman"/>
+          <w:sz w:val="24"/>
+          <w:szCs w:val="24"/>
+        </w:rPr>
+        <w:t xml:space="preserve"> for</w:t>
+      </w:r>
+      <w:r>
+        <w:rPr>
+          <w:rFonts w:ascii="Times New Roman" w:hAnsi="Times New Roman" w:cs="Times New Roman"/>
+          <w:sz w:val="24"/>
+          <w:szCs w:val="24"/>
+        </w:rPr>
+        <w:t xml:space="preserve"> </w:t>
+      </w:r>
+      <w:r>
+        <w:rPr>
+          <w:rFonts w:ascii="Times New Roman" w:hAnsi="Times New Roman" w:cs="Times New Roman"/>
+          <w:sz w:val="24"/>
+          <w:szCs w:val="24"/>
+        </w:rPr>
+        <w:t>highlighting</w:t>
+      </w:r>
+      <w:r>
+        <w:rPr>
+          <w:rFonts w:ascii="Times New Roman" w:hAnsi="Times New Roman" w:cs="Times New Roman"/>
+          <w:sz w:val="24"/>
+          <w:szCs w:val="24"/>
+        </w:rPr>
+        <w:t xml:space="preserve"> continuous</w:t>
+      </w:r>
+      <w:r>
+        <w:rPr>
+          <w:rFonts w:ascii="Times New Roman" w:hAnsi="Times New Roman" w:cs="Times New Roman"/>
+          <w:sz w:val="24"/>
+          <w:szCs w:val="24"/>
+        </w:rPr>
+        <w:t xml:space="preserve"> feedback</w:t>
+      </w:r>
+      <w:r>
+        <w:rPr>
+          <w:rFonts w:ascii="Times New Roman" w:hAnsi="Times New Roman" w:cs="Times New Roman"/>
+          <w:sz w:val="24"/>
+          <w:szCs w:val="24"/>
+        </w:rPr>
+        <w:t xml:space="preserve"> to make it</w:t>
+      </w:r>
+      <w:r>
+        <w:rPr>
+          <w:rFonts w:ascii="Times New Roman" w:hAnsi="Times New Roman" w:cs="Times New Roman"/>
+          <w:sz w:val="24"/>
+          <w:szCs w:val="24"/>
+        </w:rPr>
+        <w:t xml:space="preserve"> iterative development and team collaboration. They allow for more </w:t>
+      </w:r>
+      <w:r>
+        <w:rPr>
+          <w:rFonts w:ascii="Times New Roman" w:hAnsi="Times New Roman" w:cs="Times New Roman"/>
+          <w:sz w:val="24"/>
+          <w:szCs w:val="24"/>
+        </w:rPr>
+        <w:t>regular</w:t>
+      </w:r>
+      <w:r>
+        <w:rPr>
+          <w:rFonts w:ascii="Times New Roman" w:hAnsi="Times New Roman" w:cs="Times New Roman"/>
+          <w:sz w:val="24"/>
+          <w:szCs w:val="24"/>
+        </w:rPr>
+        <w:t xml:space="preserve"> adjustments and updates in response to changing requirements or </w:t>
+      </w:r>
+      <w:r>
+        <w:rPr>
+          <w:rFonts w:ascii="Times New Roman" w:hAnsi="Times New Roman" w:cs="Times New Roman"/>
+          <w:sz w:val="24"/>
+          <w:szCs w:val="24"/>
+        </w:rPr>
+        <w:t>unexpected</w:t>
+      </w:r>
+      <w:r>
+        <w:rPr>
+          <w:rFonts w:ascii="Times New Roman" w:hAnsi="Times New Roman" w:cs="Times New Roman"/>
+          <w:sz w:val="24"/>
+          <w:szCs w:val="24"/>
+        </w:rPr>
+        <w:t xml:space="preserve"> challenges. This flexibility is particularly beneficial </w:t>
+      </w:r>
+      <w:r>
+        <w:rPr>
+          <w:rFonts w:ascii="Times New Roman" w:hAnsi="Times New Roman" w:cs="Times New Roman"/>
+          <w:sz w:val="24"/>
+          <w:szCs w:val="24"/>
+        </w:rPr>
+        <w:lastRenderedPageBreak/>
+        <w:t xml:space="preserve">in projects where </w:t>
+      </w:r>
+      <w:r>
+        <w:rPr>
+          <w:rFonts w:ascii="Times New Roman" w:hAnsi="Times New Roman" w:cs="Times New Roman"/>
+          <w:sz w:val="24"/>
+          <w:szCs w:val="24"/>
+        </w:rPr>
+        <w:t>customer</w:t>
+      </w:r>
+      <w:r>
+        <w:rPr>
+          <w:rFonts w:ascii="Times New Roman" w:hAnsi="Times New Roman" w:cs="Times New Roman"/>
+          <w:sz w:val="24"/>
+          <w:szCs w:val="24"/>
+        </w:rPr>
+        <w:t xml:space="preserve"> needs are expected to evolve or are not fully understood at the project's outset.</w:t>
       </w:r>
     </w:p>
     <w:p/>

</xml_diff>

<commit_message>
Task 2 is done with all requirements and references with all citations
</commit_message>
<xml_diff>
--- a/Report.docx
+++ b/Report.docx
@@ -779,33 +779,72 @@
           <w:sz w:val="24"/>
           <w:szCs w:val="24"/>
         </w:rPr>
+        <w:t xml:space="preserve"> for</w:t>
+      </w:r>
+      <w:r>
+        <w:rPr>
+          <w:rFonts w:ascii="Times New Roman" w:hAnsi="Times New Roman" w:cs="Times New Roman"/>
+          <w:sz w:val="24"/>
+          <w:szCs w:val="24"/>
+        </w:rPr>
+        <w:t xml:space="preserve"> making them suitable for projects with evolving requirements or those in rapidly changing environments</w:t>
+      </w:r>
+      <w:r>
+        <w:rPr>
+          <w:rFonts w:ascii="Times New Roman" w:hAnsi="Times New Roman" w:cs="Times New Roman"/>
+          <w:sz w:val="24"/>
+          <w:szCs w:val="24"/>
+        </w:rPr>
         <w:t xml:space="preserve"> </w:t>
       </w:r>
-      <w:proofErr w:type="gramStart"/>
-      <w:r>
-        <w:rPr>
-          <w:rFonts w:ascii="Times New Roman" w:hAnsi="Times New Roman" w:cs="Times New Roman"/>
-          <w:sz w:val="24"/>
-          <w:szCs w:val="24"/>
-        </w:rPr>
-        <w:t>for</w:t>
-      </w:r>
-      <w:r>
-        <w:rPr>
-          <w:rFonts w:ascii="Times New Roman" w:hAnsi="Times New Roman" w:cs="Times New Roman"/>
-          <w:sz w:val="24"/>
-          <w:szCs w:val="24"/>
-        </w:rPr>
-        <w:t xml:space="preserve"> making</w:t>
-      </w:r>
-      <w:proofErr w:type="gramEnd"/>
-      <w:r>
-        <w:rPr>
-          <w:rFonts w:ascii="Times New Roman" w:hAnsi="Times New Roman" w:cs="Times New Roman"/>
-          <w:sz w:val="24"/>
-          <w:szCs w:val="24"/>
-        </w:rPr>
-        <w:t xml:space="preserve"> them suitable for projects with evolving requirements or those in rapidly changing environments.</w:t>
+      <w:r>
+        <w:rPr>
+          <w:rFonts w:ascii="Times New Roman" w:hAnsi="Times New Roman" w:cs="Times New Roman"/>
+          <w:sz w:val="24"/>
+          <w:szCs w:val="24"/>
+        </w:rPr>
+        <w:fldChar w:fldCharType="begin"/>
+      </w:r>
+      <w:r>
+        <w:rPr>
+          <w:rFonts w:ascii="Times New Roman" w:hAnsi="Times New Roman" w:cs="Times New Roman"/>
+          <w:sz w:val="24"/>
+          <w:szCs w:val="24"/>
+        </w:rPr>
+        <w:instrText xml:space="preserve"> ADDIN EN.CITE &lt;EndNote&gt;&lt;Cite&gt;&lt;Author&gt;Kaur&lt;/Author&gt;&lt;Year&gt;2015&lt;/Year&gt;&lt;RecNum&gt;4&lt;/RecNum&gt;&lt;DisplayText&gt;(Kaur and Kumar, 2015)&lt;/DisplayText&gt;&lt;record&gt;&lt;rec-number&gt;4&lt;/rec-number&gt;&lt;foreign-keys&gt;&lt;key app="EN" db-id="sd0edfxs3atwawesats5tddr0v0ese0aae92" timestamp="1701006880"&gt;4&lt;/key&gt;&lt;/foreign-keys&gt;&lt;ref-type name="Journal Article"&gt;17&lt;/ref-type&gt;&lt;contributors&gt;&lt;authors&gt;&lt;author&gt;Kaur, Charanpreet&lt;/author&gt;&lt;author&gt;Kumar, Vijay&lt;/author&gt;&lt;/authors&gt;&lt;/contributors&gt;&lt;titles&gt;&lt;title&gt;Comparative Analysis of Iterative Waterfall Model and Scrum&lt;/title&gt;&lt;secondary-title&gt;International Journal of Computer Science Research (IJCSR) sve&lt;/secondary-title&gt;&lt;/titles&gt;&lt;periodical&gt;&lt;full-title&gt;International Journal of Computer Science Research (IJCSR) sve&lt;/full-title&gt;&lt;/periodical&gt;&lt;pages&gt;11-14&lt;/pages&gt;&lt;volume&gt;3&lt;/volume&gt;&lt;dates&gt;&lt;year&gt;2015&lt;/year&gt;&lt;/dates&gt;&lt;urls&gt;&lt;/urls&gt;&lt;/record&gt;&lt;/Cite&gt;&lt;/EndNote&gt;</w:instrText>
+      </w:r>
+      <w:r>
+        <w:rPr>
+          <w:rFonts w:ascii="Times New Roman" w:hAnsi="Times New Roman" w:cs="Times New Roman"/>
+          <w:sz w:val="24"/>
+          <w:szCs w:val="24"/>
+        </w:rPr>
+        <w:fldChar w:fldCharType="separate"/>
+      </w:r>
+      <w:r>
+        <w:rPr>
+          <w:rFonts w:ascii="Times New Roman" w:hAnsi="Times New Roman" w:cs="Times New Roman"/>
+          <w:noProof/>
+          <w:sz w:val="24"/>
+          <w:szCs w:val="24"/>
+        </w:rPr>
+        <w:t>(Kaur and Kumar, 2015)</w:t>
+      </w:r>
+      <w:r>
+        <w:rPr>
+          <w:rFonts w:ascii="Times New Roman" w:hAnsi="Times New Roman" w:cs="Times New Roman"/>
+          <w:sz w:val="24"/>
+          <w:szCs w:val="24"/>
+        </w:rPr>
+        <w:fldChar w:fldCharType="end"/>
+      </w:r>
+      <w:r>
+        <w:rPr>
+          <w:rFonts w:ascii="Times New Roman" w:hAnsi="Times New Roman" w:cs="Times New Roman"/>
+          <w:sz w:val="24"/>
+          <w:szCs w:val="24"/>
+        </w:rPr>
+        <w:t>.</w:t>
       </w:r>
     </w:p>
     <w:p>
@@ -889,7 +928,64 @@
           <w:sz w:val="24"/>
           <w:szCs w:val="24"/>
         </w:rPr>
-        <w:t xml:space="preserve"> manageable chunks known as sprints typically lasting two to four weeks. During these sprints, cross-functional teams work collaboratively to deliver specific features or product increments. Key roles in Scrum include the Product Owner who defines the product vision the Scrum Master who facilitates the process and the development team. Scrum emphasizes regular reflection and adaptation with frequent meetings and reviews to adjust to changing requirements and priorities.</w:t>
+        <w:t xml:space="preserve"> manageable chunks known as sprints typically lasting two to four weeks. During these sprints, cross-functional teams work collaboratively to deliver specific features or product increments. Key roles in Scrum include the Product Owner who defines the product vision the Scrum Master who facilitates the process and the development team. Scrum emphasizes regular reflection and adaptation with frequent meetings and reviews to adjust to changing requirements and priorities</w:t>
+      </w:r>
+      <w:r>
+        <w:rPr>
+          <w:rFonts w:ascii="Times New Roman" w:hAnsi="Times New Roman" w:cs="Times New Roman"/>
+          <w:sz w:val="24"/>
+          <w:szCs w:val="24"/>
+        </w:rPr>
+        <w:t xml:space="preserve"> </w:t>
+      </w:r>
+      <w:r>
+        <w:rPr>
+          <w:rFonts w:ascii="Times New Roman" w:hAnsi="Times New Roman" w:cs="Times New Roman"/>
+          <w:sz w:val="24"/>
+          <w:szCs w:val="24"/>
+        </w:rPr>
+        <w:fldChar w:fldCharType="begin"/>
+      </w:r>
+      <w:r>
+        <w:rPr>
+          <w:rFonts w:ascii="Times New Roman" w:hAnsi="Times New Roman" w:cs="Times New Roman"/>
+          <w:sz w:val="24"/>
+          <w:szCs w:val="24"/>
+        </w:rPr>
+        <w:instrText xml:space="preserve"> ADDIN EN.CITE &lt;EndNote&gt;&lt;Cite&gt;&lt;Author&gt;Ben-zahia&lt;/Author&gt;&lt;Year&gt;2022&lt;/Year&gt;&lt;RecNum&gt;6&lt;/RecNum&gt;&lt;DisplayText&gt;(Ben-zahia et al., 2022)&lt;/DisplayText&gt;&lt;record&gt;&lt;rec-number&gt;6&lt;/rec-number&gt;&lt;foreign-keys&gt;&lt;key app="EN" db-id="sd0edfxs3atwawesats5tddr0v0ese0aae92" timestamp="1701007036"&gt;6&lt;/key&gt;&lt;/foreign-keys&gt;&lt;ref-type name="Conference Proceedings"&gt;10&lt;/ref-type&gt;&lt;contributors&gt;&lt;authors&gt;&lt;author&gt;Ben-zahia, Mehemed Abdusalam Omer&lt;/author&gt;&lt;author&gt;Aburas, Ali&lt;/author&gt;&lt;author&gt;Ghawar, Miloud&lt;/author&gt;&lt;/authors&gt;&lt;/contributors&gt;&lt;titles&gt;&lt;title&gt;The Challenges of Software Development: Waterfall and Agile&lt;/title&gt;&lt;/titles&gt;&lt;dates&gt;&lt;year&gt;2022&lt;/year&gt;&lt;/dates&gt;&lt;publisher&gt;Libyan International Conference for Applied Science and Engineering&lt;/publisher&gt;&lt;urls&gt;&lt;/urls&gt;&lt;/record&gt;&lt;/Cite&gt;&lt;/EndNote&gt;</w:instrText>
+      </w:r>
+      <w:r>
+        <w:rPr>
+          <w:rFonts w:ascii="Times New Roman" w:hAnsi="Times New Roman" w:cs="Times New Roman"/>
+          <w:sz w:val="24"/>
+          <w:szCs w:val="24"/>
+        </w:rPr>
+        <w:fldChar w:fldCharType="separate"/>
+      </w:r>
+      <w:r>
+        <w:rPr>
+          <w:rFonts w:ascii="Times New Roman" w:hAnsi="Times New Roman" w:cs="Times New Roman"/>
+          <w:noProof/>
+          <w:sz w:val="24"/>
+          <w:szCs w:val="24"/>
+        </w:rPr>
+        <w:t>(Ben-zahia et al., 2022)</w:t>
+      </w:r>
+      <w:r>
+        <w:rPr>
+          <w:rFonts w:ascii="Times New Roman" w:hAnsi="Times New Roman" w:cs="Times New Roman"/>
+          <w:sz w:val="24"/>
+          <w:szCs w:val="24"/>
+        </w:rPr>
+        <w:fldChar w:fldCharType="end"/>
+      </w:r>
+      <w:r>
+        <w:rPr>
+          <w:rFonts w:ascii="Times New Roman" w:hAnsi="Times New Roman" w:cs="Times New Roman"/>
+          <w:sz w:val="24"/>
+          <w:szCs w:val="24"/>
+        </w:rPr>
+        <w:t>.</w:t>
       </w:r>
     </w:p>
     <w:p>
@@ -1145,7 +1241,64 @@
           <w:sz w:val="24"/>
           <w:szCs w:val="24"/>
         </w:rPr>
-        <w:t xml:space="preserve"> team dynamics and client requirements. </w:t>
+        <w:t xml:space="preserve"> team dynamics and client requirements</w:t>
+      </w:r>
+      <w:r>
+        <w:rPr>
+          <w:rFonts w:ascii="Times New Roman" w:hAnsi="Times New Roman" w:cs="Times New Roman"/>
+          <w:sz w:val="24"/>
+          <w:szCs w:val="24"/>
+        </w:rPr>
+        <w:t xml:space="preserve"> </w:t>
+      </w:r>
+      <w:r>
+        <w:rPr>
+          <w:rFonts w:ascii="Times New Roman" w:hAnsi="Times New Roman" w:cs="Times New Roman"/>
+          <w:sz w:val="24"/>
+          <w:szCs w:val="24"/>
+        </w:rPr>
+        <w:fldChar w:fldCharType="begin"/>
+      </w:r>
+      <w:r>
+        <w:rPr>
+          <w:rFonts w:ascii="Times New Roman" w:hAnsi="Times New Roman" w:cs="Times New Roman"/>
+          <w:sz w:val="24"/>
+          <w:szCs w:val="24"/>
+        </w:rPr>
+        <w:instrText xml:space="preserve"> ADDIN EN.CITE &lt;EndNote&gt;&lt;Cite&gt;&lt;Author&gt;McKinney&lt;/Author&gt;&lt;Year&gt;2016&lt;/Year&gt;&lt;RecNum&gt;5&lt;/RecNum&gt;&lt;DisplayText&gt;(McKinney, 2016)&lt;/DisplayText&gt;&lt;record&gt;&lt;rec-number&gt;5&lt;/rec-number&gt;&lt;foreign-keys&gt;&lt;key app="EN" db-id="sd0edfxs3atwawesats5tddr0v0ese0aae92" timestamp="1701006924"&gt;5&lt;/key&gt;&lt;/foreign-keys&gt;&lt;ref-type name="Journal Article"&gt;17&lt;/ref-type&gt;&lt;contributors&gt;&lt;authors&gt;&lt;author&gt;McKinney, Johnathan&lt;/author&gt;&lt;/authors&gt;&lt;/contributors&gt;&lt;titles&gt;&lt;title&gt;Optimal Software Development: Waterfall, Scrum &amp;amp; Kanban&lt;/title&gt;&lt;/titles&gt;&lt;dates&gt;&lt;year&gt;2016&lt;/year&gt;&lt;/dates&gt;&lt;urls&gt;&lt;/urls&gt;&lt;/record&gt;&lt;/Cite&gt;&lt;/EndNote&gt;</w:instrText>
+      </w:r>
+      <w:r>
+        <w:rPr>
+          <w:rFonts w:ascii="Times New Roman" w:hAnsi="Times New Roman" w:cs="Times New Roman"/>
+          <w:sz w:val="24"/>
+          <w:szCs w:val="24"/>
+        </w:rPr>
+        <w:fldChar w:fldCharType="separate"/>
+      </w:r>
+      <w:r>
+        <w:rPr>
+          <w:rFonts w:ascii="Times New Roman" w:hAnsi="Times New Roman" w:cs="Times New Roman"/>
+          <w:noProof/>
+          <w:sz w:val="24"/>
+          <w:szCs w:val="24"/>
+        </w:rPr>
+        <w:t>(McKinney, 2016)</w:t>
+      </w:r>
+      <w:r>
+        <w:rPr>
+          <w:rFonts w:ascii="Times New Roman" w:hAnsi="Times New Roman" w:cs="Times New Roman"/>
+          <w:sz w:val="24"/>
+          <w:szCs w:val="24"/>
+        </w:rPr>
+        <w:fldChar w:fldCharType="end"/>
+      </w:r>
+      <w:r>
+        <w:rPr>
+          <w:rFonts w:ascii="Times New Roman" w:hAnsi="Times New Roman" w:cs="Times New Roman"/>
+          <w:sz w:val="24"/>
+          <w:szCs w:val="24"/>
+        </w:rPr>
+        <w:t xml:space="preserve">. </w:t>
       </w:r>
       <w:r>
         <w:rPr>
@@ -1309,7 +1462,23 @@
           <w:sz w:val="24"/>
           <w:szCs w:val="24"/>
         </w:rPr>
-        <w:t xml:space="preserve"> for projects with </w:t>
+        <w:t xml:space="preserve"> </w:t>
+      </w:r>
+      <w:r>
+        <w:rPr>
+          <w:rFonts w:ascii="Times New Roman" w:hAnsi="Times New Roman" w:cs="Times New Roman"/>
+          <w:sz w:val="24"/>
+          <w:szCs w:val="24"/>
+        </w:rPr>
+        <w:t>of</w:t>
+      </w:r>
+      <w:r>
+        <w:rPr>
+          <w:rFonts w:ascii="Times New Roman" w:hAnsi="Times New Roman" w:cs="Times New Roman"/>
+          <w:sz w:val="24"/>
+          <w:szCs w:val="24"/>
+        </w:rPr>
+        <w:t xml:space="preserve"> projects with </w:t>
       </w:r>
       <w:r>
         <w:rPr>
@@ -1341,7 +1510,64 @@
           <w:sz w:val="24"/>
           <w:szCs w:val="24"/>
         </w:rPr>
-        <w:t xml:space="preserve"> industries where changes can be costly and complex.</w:t>
+        <w:t xml:space="preserve"> industries where changes can be costly and complex</w:t>
+      </w:r>
+      <w:r>
+        <w:rPr>
+          <w:rFonts w:ascii="Times New Roman" w:hAnsi="Times New Roman" w:cs="Times New Roman"/>
+          <w:sz w:val="24"/>
+          <w:szCs w:val="24"/>
+        </w:rPr>
+        <w:t xml:space="preserve"> </w:t>
+      </w:r>
+      <w:r>
+        <w:rPr>
+          <w:rFonts w:ascii="Times New Roman" w:hAnsi="Times New Roman" w:cs="Times New Roman"/>
+          <w:sz w:val="24"/>
+          <w:szCs w:val="24"/>
+        </w:rPr>
+        <w:fldChar w:fldCharType="begin"/>
+      </w:r>
+      <w:r>
+        <w:rPr>
+          <w:rFonts w:ascii="Times New Roman" w:hAnsi="Times New Roman" w:cs="Times New Roman"/>
+          <w:sz w:val="24"/>
+          <w:szCs w:val="24"/>
+        </w:rPr>
+        <w:instrText xml:space="preserve"> ADDIN EN.CITE &lt;EndNote&gt;&lt;Cite&gt;&lt;Author&gt;Andrei&lt;/Author&gt;&lt;Year&gt;2019&lt;/Year&gt;&lt;RecNum&gt;3&lt;/RecNum&gt;&lt;DisplayText&gt;(Andrei et al., 2019)&lt;/DisplayText&gt;&lt;record&gt;&lt;rec-number&gt;3&lt;/rec-number&gt;&lt;foreign-keys&gt;&lt;key app="EN" db-id="sd0edfxs3atwawesats5tddr0v0ese0aae92" timestamp="1701006847"&gt;3&lt;/key&gt;&lt;/foreign-keys&gt;&lt;ref-type name="Journal Article"&gt;17&lt;/ref-type&gt;&lt;contributors&gt;&lt;authors&gt;&lt;author&gt;Andrei, Bogdan-Alexandru&lt;/author&gt;&lt;author&gt;Casu-Pop, Andrei-Cosmin&lt;/author&gt;&lt;author&gt;Gheorghe, Sorin-Catalin&lt;/author&gt;&lt;author&gt;Boiangiu, Costin-Anton&lt;/author&gt;&lt;/authors&gt;&lt;/contributors&gt;&lt;titles&gt;&lt;title&gt;A study on using waterfall and agile methods in software project management&lt;/title&gt;&lt;secondary-title&gt;Journal of Information Systems &amp;amp; Operations Management&lt;/secondary-title&gt;&lt;/titles&gt;&lt;periodical&gt;&lt;full-title&gt;Journal of Information Systems &amp;amp; Operations Management&lt;/full-title&gt;&lt;/periodical&gt;&lt;pages&gt;125-135&lt;/pages&gt;&lt;dates&gt;&lt;year&gt;2019&lt;/year&gt;&lt;/dates&gt;&lt;isbn&gt;1843-4711&lt;/isbn&gt;&lt;urls&gt;&lt;/urls&gt;&lt;/record&gt;&lt;/Cite&gt;&lt;/EndNote&gt;</w:instrText>
+      </w:r>
+      <w:r>
+        <w:rPr>
+          <w:rFonts w:ascii="Times New Roman" w:hAnsi="Times New Roman" w:cs="Times New Roman"/>
+          <w:sz w:val="24"/>
+          <w:szCs w:val="24"/>
+        </w:rPr>
+        <w:fldChar w:fldCharType="separate"/>
+      </w:r>
+      <w:r>
+        <w:rPr>
+          <w:rFonts w:ascii="Times New Roman" w:hAnsi="Times New Roman" w:cs="Times New Roman"/>
+          <w:noProof/>
+          <w:sz w:val="24"/>
+          <w:szCs w:val="24"/>
+        </w:rPr>
+        <w:t>(Andrei et al., 2019)</w:t>
+      </w:r>
+      <w:r>
+        <w:rPr>
+          <w:rFonts w:ascii="Times New Roman" w:hAnsi="Times New Roman" w:cs="Times New Roman"/>
+          <w:sz w:val="24"/>
+          <w:szCs w:val="24"/>
+        </w:rPr>
+        <w:fldChar w:fldCharType="end"/>
+      </w:r>
+      <w:r>
+        <w:rPr>
+          <w:rFonts w:ascii="Times New Roman" w:hAnsi="Times New Roman" w:cs="Times New Roman"/>
+          <w:sz w:val="24"/>
+          <w:szCs w:val="24"/>
+        </w:rPr>
+        <w:t>.</w:t>
       </w:r>
     </w:p>
     <w:p>
@@ -1471,7 +1697,16 @@
           <w:sz w:val="24"/>
           <w:szCs w:val="24"/>
         </w:rPr>
-        <w:t xml:space="preserve"> adjustments and updates in response to changing requirements or </w:t>
+        <w:t xml:space="preserve"> adjustments and updates in response to </w:t>
+      </w:r>
+      <w:r>
+        <w:rPr>
+          <w:rFonts w:ascii="Times New Roman" w:hAnsi="Times New Roman" w:cs="Times New Roman"/>
+          <w:sz w:val="24"/>
+          <w:szCs w:val="24"/>
+        </w:rPr>
+        <w:lastRenderedPageBreak/>
+        <w:t xml:space="preserve">changing requirements or </w:t>
       </w:r>
       <w:r>
         <w:rPr>
@@ -1487,16 +1722,7 @@
           <w:sz w:val="24"/>
           <w:szCs w:val="24"/>
         </w:rPr>
-        <w:t xml:space="preserve"> challenges. This flexibility is particularly beneficial </w:t>
-      </w:r>
-      <w:r>
-        <w:rPr>
-          <w:rFonts w:ascii="Times New Roman" w:hAnsi="Times New Roman" w:cs="Times New Roman"/>
-          <w:sz w:val="24"/>
-          <w:szCs w:val="24"/>
-        </w:rPr>
-        <w:lastRenderedPageBreak/>
-        <w:t xml:space="preserve">in projects where </w:t>
+        <w:t xml:space="preserve"> challenges. This flexibility is particularly beneficial in projects where </w:t>
       </w:r>
       <w:r>
         <w:rPr>
@@ -1512,10 +1738,487 @@
           <w:sz w:val="24"/>
           <w:szCs w:val="24"/>
         </w:rPr>
-        <w:t xml:space="preserve"> needs are expected to evolve or are not fully understood at the project's outset.</w:t>
-      </w:r>
-    </w:p>
-    <w:p/>
+        <w:t xml:space="preserve"> needs are expected to evolve or are not fully understood at the project's outset</w:t>
+      </w:r>
+      <w:r>
+        <w:rPr>
+          <w:rFonts w:ascii="Times New Roman" w:hAnsi="Times New Roman" w:cs="Times New Roman"/>
+          <w:sz w:val="24"/>
+          <w:szCs w:val="24"/>
+        </w:rPr>
+        <w:t xml:space="preserve"> </w:t>
+      </w:r>
+      <w:r>
+        <w:rPr>
+          <w:rFonts w:ascii="Times New Roman" w:hAnsi="Times New Roman" w:cs="Times New Roman"/>
+          <w:sz w:val="24"/>
+          <w:szCs w:val="24"/>
+        </w:rPr>
+        <w:fldChar w:fldCharType="begin"/>
+      </w:r>
+      <w:r>
+        <w:rPr>
+          <w:rFonts w:ascii="Times New Roman" w:hAnsi="Times New Roman" w:cs="Times New Roman"/>
+          <w:sz w:val="24"/>
+          <w:szCs w:val="24"/>
+        </w:rPr>
+        <w:instrText xml:space="preserve"> ADDIN EN.CITE &lt;EndNote&gt;&lt;Cite&gt;&lt;Author&gt;McKinney&lt;/Author&gt;&lt;Year&gt;2016&lt;/Year&gt;&lt;RecNum&gt;5&lt;/RecNum&gt;&lt;DisplayText&gt;(McKinney, 2016)&lt;/DisplayText&gt;&lt;record&gt;&lt;rec-number&gt;5&lt;/rec-number&gt;&lt;foreign-keys&gt;&lt;key app="EN" db-id="sd0edfxs3atwawesats5tddr0v0ese0aae92" timestamp="1701006924"&gt;5&lt;/key&gt;&lt;/foreign-keys&gt;&lt;ref-type name="Journal Article"&gt;17&lt;/ref-type&gt;&lt;contributors&gt;&lt;authors&gt;&lt;author&gt;McKinney, Johnathan&lt;/author&gt;&lt;/authors&gt;&lt;/contributors&gt;&lt;titles&gt;&lt;title&gt;Optimal Software Development: Waterfall, Scrum &amp;amp; Kanban&lt;/title&gt;&lt;/titles&gt;&lt;dates&gt;&lt;year&gt;2016&lt;/year&gt;&lt;/dates&gt;&lt;urls&gt;&lt;/urls&gt;&lt;/record&gt;&lt;/Cite&gt;&lt;/EndNote&gt;</w:instrText>
+      </w:r>
+      <w:r>
+        <w:rPr>
+          <w:rFonts w:ascii="Times New Roman" w:hAnsi="Times New Roman" w:cs="Times New Roman"/>
+          <w:sz w:val="24"/>
+          <w:szCs w:val="24"/>
+        </w:rPr>
+        <w:fldChar w:fldCharType="separate"/>
+      </w:r>
+      <w:r>
+        <w:rPr>
+          <w:rFonts w:ascii="Times New Roman" w:hAnsi="Times New Roman" w:cs="Times New Roman"/>
+          <w:noProof/>
+          <w:sz w:val="24"/>
+          <w:szCs w:val="24"/>
+        </w:rPr>
+        <w:t>(McKinney, 2016)</w:t>
+      </w:r>
+      <w:r>
+        <w:rPr>
+          <w:rFonts w:ascii="Times New Roman" w:hAnsi="Times New Roman" w:cs="Times New Roman"/>
+          <w:sz w:val="24"/>
+          <w:szCs w:val="24"/>
+        </w:rPr>
+        <w:fldChar w:fldCharType="end"/>
+      </w:r>
+      <w:r>
+        <w:rPr>
+          <w:rFonts w:ascii="Times New Roman" w:hAnsi="Times New Roman" w:cs="Times New Roman"/>
+          <w:sz w:val="24"/>
+          <w:szCs w:val="24"/>
+        </w:rPr>
+        <w:t>.</w:t>
+      </w:r>
+    </w:p>
+    <w:p>
+      <w:pPr>
+        <w:jc w:val="both"/>
+        <w:rPr>
+          <w:rFonts w:ascii="Times New Roman" w:hAnsi="Times New Roman" w:cs="Times New Roman"/>
+          <w:sz w:val="24"/>
+          <w:szCs w:val="24"/>
+        </w:rPr>
+      </w:pPr>
+      <w:r>
+        <w:rPr>
+          <w:rFonts w:ascii="Times New Roman" w:hAnsi="Times New Roman" w:cs="Times New Roman"/>
+          <w:sz w:val="24"/>
+          <w:szCs w:val="24"/>
+        </w:rPr>
+        <w:t>In contrast, the Waterfall methodology follows a more rigid</w:t>
+      </w:r>
+      <w:r>
+        <w:rPr>
+          <w:rFonts w:ascii="Times New Roman" w:hAnsi="Times New Roman" w:cs="Times New Roman"/>
+          <w:sz w:val="24"/>
+          <w:szCs w:val="24"/>
+        </w:rPr>
+        <w:t xml:space="preserve"> </w:t>
+      </w:r>
+      <w:r>
+        <w:rPr>
+          <w:rFonts w:ascii="Times New Roman" w:hAnsi="Times New Roman" w:cs="Times New Roman"/>
+          <w:sz w:val="24"/>
+          <w:szCs w:val="24"/>
+        </w:rPr>
+        <w:t>and</w:t>
+      </w:r>
+      <w:r>
+        <w:rPr>
+          <w:rFonts w:ascii="Times New Roman" w:hAnsi="Times New Roman" w:cs="Times New Roman"/>
+          <w:sz w:val="24"/>
+          <w:szCs w:val="24"/>
+        </w:rPr>
+        <w:t xml:space="preserve"> linear path. </w:t>
+      </w:r>
+      <w:r>
+        <w:rPr>
+          <w:rFonts w:ascii="Times New Roman" w:hAnsi="Times New Roman" w:cs="Times New Roman"/>
+          <w:sz w:val="24"/>
+          <w:szCs w:val="24"/>
+        </w:rPr>
+        <w:t>Every</w:t>
+      </w:r>
+      <w:r>
+        <w:rPr>
+          <w:rFonts w:ascii="Times New Roman" w:hAnsi="Times New Roman" w:cs="Times New Roman"/>
+          <w:sz w:val="24"/>
+          <w:szCs w:val="24"/>
+        </w:rPr>
+        <w:t xml:space="preserve"> phase is </w:t>
+      </w:r>
+      <w:r>
+        <w:rPr>
+          <w:rFonts w:ascii="Times New Roman" w:hAnsi="Times New Roman" w:cs="Times New Roman"/>
+          <w:sz w:val="24"/>
+          <w:szCs w:val="24"/>
+        </w:rPr>
+        <w:t>accomplished</w:t>
+      </w:r>
+      <w:r>
+        <w:rPr>
+          <w:rFonts w:ascii="Times New Roman" w:hAnsi="Times New Roman" w:cs="Times New Roman"/>
+          <w:sz w:val="24"/>
+          <w:szCs w:val="24"/>
+        </w:rPr>
+        <w:t xml:space="preserve"> in </w:t>
+      </w:r>
+      <w:r>
+        <w:rPr>
+          <w:rFonts w:ascii="Times New Roman" w:hAnsi="Times New Roman" w:cs="Times New Roman"/>
+          <w:sz w:val="24"/>
+          <w:szCs w:val="24"/>
+        </w:rPr>
+        <w:t>series</w:t>
+      </w:r>
+      <w:r>
+        <w:rPr>
+          <w:rFonts w:ascii="Times New Roman" w:hAnsi="Times New Roman" w:cs="Times New Roman"/>
+          <w:sz w:val="24"/>
+          <w:szCs w:val="24"/>
+        </w:rPr>
+        <w:t xml:space="preserve"> and there is </w:t>
+      </w:r>
+      <w:r>
+        <w:rPr>
+          <w:rFonts w:ascii="Times New Roman" w:hAnsi="Times New Roman" w:cs="Times New Roman"/>
+          <w:sz w:val="24"/>
+          <w:szCs w:val="24"/>
+        </w:rPr>
+        <w:t>usually</w:t>
+      </w:r>
+      <w:r>
+        <w:rPr>
+          <w:rFonts w:ascii="Times New Roman" w:hAnsi="Times New Roman" w:cs="Times New Roman"/>
+          <w:sz w:val="24"/>
+          <w:szCs w:val="24"/>
+        </w:rPr>
+        <w:t xml:space="preserve"> no return to a </w:t>
+      </w:r>
+      <w:r>
+        <w:rPr>
+          <w:rFonts w:ascii="Times New Roman" w:hAnsi="Times New Roman" w:cs="Times New Roman"/>
+          <w:sz w:val="24"/>
+          <w:szCs w:val="24"/>
+        </w:rPr>
+        <w:t>last</w:t>
+      </w:r>
+      <w:r>
+        <w:rPr>
+          <w:rFonts w:ascii="Times New Roman" w:hAnsi="Times New Roman" w:cs="Times New Roman"/>
+          <w:sz w:val="24"/>
+          <w:szCs w:val="24"/>
+        </w:rPr>
+        <w:t xml:space="preserve"> phase once it’s </w:t>
+      </w:r>
+      <w:r>
+        <w:rPr>
+          <w:rFonts w:ascii="Times New Roman" w:hAnsi="Times New Roman" w:cs="Times New Roman"/>
+          <w:sz w:val="24"/>
+          <w:szCs w:val="24"/>
+        </w:rPr>
+        <w:t>finished</w:t>
+      </w:r>
+      <w:r>
+        <w:rPr>
+          <w:rFonts w:ascii="Times New Roman" w:hAnsi="Times New Roman" w:cs="Times New Roman"/>
+          <w:sz w:val="24"/>
+          <w:szCs w:val="24"/>
+        </w:rPr>
+        <w:t>. This approach can be beneficial in projects where requirements are clearly understood and unlikely to change and where a well-defined plan is critical for success. However, it can be less effective in handling projects where flexibility and adaptability are required</w:t>
+      </w:r>
+      <w:r>
+        <w:rPr>
+          <w:rFonts w:ascii="Times New Roman" w:hAnsi="Times New Roman" w:cs="Times New Roman"/>
+          <w:sz w:val="24"/>
+          <w:szCs w:val="24"/>
+        </w:rPr>
+        <w:t xml:space="preserve"> </w:t>
+      </w:r>
+      <w:r>
+        <w:rPr>
+          <w:rFonts w:ascii="Times New Roman" w:hAnsi="Times New Roman" w:cs="Times New Roman"/>
+          <w:sz w:val="24"/>
+          <w:szCs w:val="24"/>
+        </w:rPr>
+        <w:fldChar w:fldCharType="begin"/>
+      </w:r>
+      <w:r>
+        <w:rPr>
+          <w:rFonts w:ascii="Times New Roman" w:hAnsi="Times New Roman" w:cs="Times New Roman"/>
+          <w:sz w:val="24"/>
+          <w:szCs w:val="24"/>
+        </w:rPr>
+        <w:instrText xml:space="preserve"> ADDIN EN.CITE &lt;EndNote&gt;&lt;Cite&gt;&lt;Author&gt;Kuhrmann&lt;/Author&gt;&lt;Year&gt;2017&lt;/Year&gt;&lt;RecNum&gt;1&lt;/RecNum&gt;&lt;DisplayText&gt;(Kuhrmann et al., 2017)&lt;/DisplayText&gt;&lt;record&gt;&lt;rec-number&gt;1&lt;/rec-number&gt;&lt;foreign-keys&gt;&lt;key app="EN" db-id="sd0edfxs3atwawesats5tddr0v0ese0aae92" timestamp="1700999432"&gt;1&lt;/key&gt;&lt;/foreign-keys&gt;&lt;ref-type name="Conference Proceedings"&gt;10&lt;/ref-type&gt;&lt;contributors&gt;&lt;authors&gt;&lt;author&gt;Kuhrmann, Marco&lt;/author&gt;&lt;author&gt;Diebold, Philipp&lt;/author&gt;&lt;author&gt;Münch, Jürgen&lt;/author&gt;&lt;author&gt;Tell, Paolo&lt;/author&gt;&lt;author&gt;Garousi, Vahid&lt;/author&gt;&lt;author&gt;Felderer, Michael&lt;/author&gt;&lt;author&gt;Trektere, Kitija&lt;/author&gt;&lt;author&gt;McCaffery, Fergal&lt;/author&gt;&lt;author&gt;Linssen, Oliver&lt;/author&gt;&lt;author&gt;Hanser, Eckhart&lt;/author&gt;&lt;/authors&gt;&lt;/contributors&gt;&lt;titles&gt;&lt;title&gt;Hybrid software and system development in practice: waterfall, scrum, and beyond&lt;/title&gt;&lt;secondary-title&gt;Proceedings of the 2017 international conference on software and system process&lt;/secondary-title&gt;&lt;/titles&gt;&lt;pages&gt;30-39&lt;/pages&gt;&lt;dates&gt;&lt;year&gt;2017&lt;/year&gt;&lt;/dates&gt;&lt;urls&gt;&lt;/urls&gt;&lt;/record&gt;&lt;/Cite&gt;&lt;/EndNote&gt;</w:instrText>
+      </w:r>
+      <w:r>
+        <w:rPr>
+          <w:rFonts w:ascii="Times New Roman" w:hAnsi="Times New Roman" w:cs="Times New Roman"/>
+          <w:sz w:val="24"/>
+          <w:szCs w:val="24"/>
+        </w:rPr>
+        <w:fldChar w:fldCharType="separate"/>
+      </w:r>
+      <w:r>
+        <w:rPr>
+          <w:rFonts w:ascii="Times New Roman" w:hAnsi="Times New Roman" w:cs="Times New Roman"/>
+          <w:noProof/>
+          <w:sz w:val="24"/>
+          <w:szCs w:val="24"/>
+        </w:rPr>
+        <w:t>(Kuhrmann et al., 2017)</w:t>
+      </w:r>
+      <w:r>
+        <w:rPr>
+          <w:rFonts w:ascii="Times New Roman" w:hAnsi="Times New Roman" w:cs="Times New Roman"/>
+          <w:sz w:val="24"/>
+          <w:szCs w:val="24"/>
+        </w:rPr>
+        <w:fldChar w:fldCharType="end"/>
+      </w:r>
+      <w:r>
+        <w:rPr>
+          <w:rFonts w:ascii="Times New Roman" w:hAnsi="Times New Roman" w:cs="Times New Roman"/>
+          <w:sz w:val="24"/>
+          <w:szCs w:val="24"/>
+        </w:rPr>
+        <w:t>.</w:t>
+      </w:r>
+    </w:p>
+    <w:p>
+      <w:pPr>
+        <w:pStyle w:val="Heading2"/>
+      </w:pPr>
+      <w:r>
+        <w:t>Conclusion</w:t>
+      </w:r>
+    </w:p>
+    <w:p>
+      <w:pPr>
+        <w:jc w:val="both"/>
+        <w:rPr>
+          <w:rFonts w:ascii="Times New Roman" w:hAnsi="Times New Roman" w:cs="Times New Roman"/>
+          <w:sz w:val="24"/>
+          <w:szCs w:val="24"/>
+        </w:rPr>
+      </w:pPr>
+      <w:r>
+        <w:rPr>
+          <w:rFonts w:ascii="Times New Roman" w:hAnsi="Times New Roman" w:cs="Times New Roman"/>
+          <w:sz w:val="24"/>
+          <w:szCs w:val="24"/>
+        </w:rPr>
+        <w:t xml:space="preserve">It is concluded </w:t>
+      </w:r>
+      <w:r>
+        <w:rPr>
+          <w:rFonts w:ascii="Times New Roman" w:hAnsi="Times New Roman" w:cs="Times New Roman"/>
+          <w:sz w:val="24"/>
+          <w:szCs w:val="24"/>
+        </w:rPr>
+        <w:t>that</w:t>
+      </w:r>
+      <w:r>
+        <w:rPr>
+          <w:rFonts w:ascii="Times New Roman" w:hAnsi="Times New Roman" w:cs="Times New Roman"/>
+          <w:sz w:val="24"/>
+          <w:szCs w:val="24"/>
+        </w:rPr>
+        <w:t xml:space="preserve"> the decision to use Scrum or Waterfall should be based on the specific needs and circumstances of the project. For a CRM system intended for global banking institutions where requirements might evolve based on diverse customer needs and regulatory environments</w:t>
+      </w:r>
+      <w:r>
+        <w:rPr>
+          <w:rFonts w:ascii="Times New Roman" w:hAnsi="Times New Roman" w:cs="Times New Roman"/>
+          <w:sz w:val="24"/>
+          <w:szCs w:val="24"/>
+        </w:rPr>
+        <w:t xml:space="preserve"> </w:t>
+      </w:r>
+      <w:r>
+        <w:rPr>
+          <w:rFonts w:ascii="Times New Roman" w:hAnsi="Times New Roman" w:cs="Times New Roman"/>
+          <w:sz w:val="24"/>
+          <w:szCs w:val="24"/>
+        </w:rPr>
+        <w:t>whereas</w:t>
+      </w:r>
+      <w:r>
+        <w:rPr>
+          <w:rFonts w:ascii="Times New Roman" w:hAnsi="Times New Roman" w:cs="Times New Roman"/>
+          <w:sz w:val="24"/>
+          <w:szCs w:val="24"/>
+        </w:rPr>
+        <w:t xml:space="preserve"> Scrum’s flexibility and iterative approach could be advantageous. It allows for adapting the product to meet emerging trends and changes in the financial technology sector. On the other hand, if the project requirements are well-defined and stable and if a sequential development approach is preferred</w:t>
+      </w:r>
+      <w:r>
+        <w:rPr>
+          <w:rFonts w:ascii="Times New Roman" w:hAnsi="Times New Roman" w:cs="Times New Roman"/>
+          <w:sz w:val="24"/>
+          <w:szCs w:val="24"/>
+        </w:rPr>
+        <w:t xml:space="preserve"> and</w:t>
+      </w:r>
+      <w:r>
+        <w:rPr>
+          <w:rFonts w:ascii="Times New Roman" w:hAnsi="Times New Roman" w:cs="Times New Roman"/>
+          <w:sz w:val="24"/>
+          <w:szCs w:val="24"/>
+        </w:rPr>
+        <w:t xml:space="preserve"> the Waterfall methodology might be more appropriate. The choice ultimately depends on balancing the need for adaptability with the project's scope</w:t>
+      </w:r>
+      <w:r>
+        <w:rPr>
+          <w:rFonts w:ascii="Times New Roman" w:hAnsi="Times New Roman" w:cs="Times New Roman"/>
+          <w:sz w:val="24"/>
+          <w:szCs w:val="24"/>
+        </w:rPr>
+        <w:t xml:space="preserve"> as well as</w:t>
+      </w:r>
+      <w:r>
+        <w:rPr>
+          <w:rFonts w:ascii="Times New Roman" w:hAnsi="Times New Roman" w:cs="Times New Roman"/>
+          <w:sz w:val="24"/>
+          <w:szCs w:val="24"/>
+        </w:rPr>
+        <w:t xml:space="preserve"> complexity</w:t>
+      </w:r>
+      <w:r>
+        <w:rPr>
+          <w:rFonts w:ascii="Times New Roman" w:hAnsi="Times New Roman" w:cs="Times New Roman"/>
+          <w:sz w:val="24"/>
+          <w:szCs w:val="24"/>
+        </w:rPr>
+        <w:t xml:space="preserve"> while considering</w:t>
+      </w:r>
+      <w:r>
+        <w:rPr>
+          <w:rFonts w:ascii="Times New Roman" w:hAnsi="Times New Roman" w:cs="Times New Roman"/>
+          <w:sz w:val="24"/>
+          <w:szCs w:val="24"/>
+        </w:rPr>
+        <w:t xml:space="preserve"> specific requirements.</w:t>
+      </w:r>
+    </w:p>
+    <w:p>
+      <w:pPr>
+        <w:pStyle w:val="Heading1"/>
+      </w:pPr>
+      <w:r>
+        <w:t>References</w:t>
+      </w:r>
+    </w:p>
+    <w:p>
+      <w:pPr>
+        <w:pStyle w:val="EndNoteBibliography"/>
+        <w:spacing w:after="0"/>
+        <w:ind w:left="720" w:hanging="720"/>
+        <w:jc w:val="both"/>
+      </w:pPr>
+      <w:r>
+        <w:fldChar w:fldCharType="begin"/>
+      </w:r>
+      <w:r>
+        <w:instrText xml:space="preserve"> ADDIN EN.REFLIST </w:instrText>
+      </w:r>
+      <w:r>
+        <w:fldChar w:fldCharType="separate"/>
+      </w:r>
+      <w:r>
+        <w:t xml:space="preserve">ANDREI, B.-A., CASU-POP, A.-C., GHEORGHE, S.-C. &amp; BOIANGIU, C.-A. 2019. A study on using waterfall and agile methods in software project management. </w:t>
+      </w:r>
+      <w:r>
+        <w:rPr>
+          <w:i/>
+        </w:rPr>
+        <w:t>Journal of Information Systems &amp; Operations Management</w:t>
+      </w:r>
+      <w:r>
+        <w:rPr>
+          <w:b/>
+        </w:rPr>
+        <w:t>,</w:t>
+      </w:r>
+      <w:r>
+        <w:t xml:space="preserve"> 125-135.</w:t>
+      </w:r>
+    </w:p>
+    <w:p>
+      <w:pPr>
+        <w:pStyle w:val="EndNoteBibliography"/>
+        <w:spacing w:after="0"/>
+        <w:ind w:left="720" w:hanging="720"/>
+        <w:jc w:val="both"/>
+      </w:pPr>
+      <w:r>
+        <w:t>BEN-ZAHIA, M. A. O., ABURAS, A. &amp; GHAWAR, M. The Challenges of Software Development: Waterfall and Agile. 2022. Libyan International Conference for Applied Science and Engineering.</w:t>
+      </w:r>
+    </w:p>
+    <w:p>
+      <w:pPr>
+        <w:pStyle w:val="EndNoteBibliography"/>
+        <w:spacing w:after="0"/>
+        <w:ind w:left="720" w:hanging="720"/>
+        <w:jc w:val="both"/>
+      </w:pPr>
+      <w:r>
+        <w:t xml:space="preserve">KAUR, C. &amp; KUMAR, V. 2015. Comparative Analysis of Iterative Waterfall Model and Scrum. </w:t>
+      </w:r>
+      <w:r>
+        <w:rPr>
+          <w:i/>
+        </w:rPr>
+        <w:t>International Journal of Computer Science Research (IJCSR) sve,</w:t>
+      </w:r>
+      <w:r>
+        <w:t xml:space="preserve"> 3</w:t>
+      </w:r>
+      <w:r>
+        <w:rPr>
+          <w:b/>
+        </w:rPr>
+        <w:t>,</w:t>
+      </w:r>
+      <w:r>
+        <w:t xml:space="preserve"> 11-14.</w:t>
+      </w:r>
+    </w:p>
+    <w:p>
+      <w:pPr>
+        <w:pStyle w:val="EndNoteBibliography"/>
+        <w:spacing w:after="0"/>
+        <w:ind w:left="720" w:hanging="720"/>
+        <w:jc w:val="both"/>
+      </w:pPr>
+      <w:r>
+        <w:t>KUHRMANN, M., DIEBOLD, P., MÜNCH, J., TELL, P., GAROUSI, V., FELDERER, M., TREKTERE, K., MCCAFFERY, F., LINSSEN, O. &amp; HANSER, E. Hybrid software and system development in practice: waterfall, scrum, and beyond.  Proceedings of the 2017 international conference on software and system process, 2017. 30-39.</w:t>
+      </w:r>
+    </w:p>
+    <w:p>
+      <w:pPr>
+        <w:pStyle w:val="EndNoteBibliography"/>
+        <w:ind w:left="720" w:hanging="720"/>
+        <w:jc w:val="both"/>
+      </w:pPr>
+      <w:r>
+        <w:t>MCKINNEY, J. 2016. Optimal Software Development: Waterfall, Scrum &amp; Kanban.</w:t>
+      </w:r>
+    </w:p>
+    <w:p>
+      <w:pPr>
+        <w:jc w:val="both"/>
+      </w:pPr>
+      <w:r>
+        <w:fldChar w:fldCharType="end"/>
+      </w:r>
+    </w:p>
     <w:sectPr>
       <w:pgSz w:w="11910" w:h="16840"/>
       <w:pgMar w:top="820" w:right="1680" w:bottom="280" w:left="1680" w:header="720" w:footer="720" w:gutter="0"/>
@@ -2083,6 +2786,53 @@
       <w:szCs w:val="26"/>
     </w:rPr>
   </w:style>
+  <w:style w:type="paragraph" w:customStyle="1" w:styleId="EndNoteBibliographyTitle">
+    <w:name w:val="EndNote Bibliography Title"/>
+    <w:basedOn w:val="Normal"/>
+    <w:link w:val="EndNoteBibliographyTitleChar"/>
+    <w:rsid w:val="003B4381"/>
+    <w:pPr>
+      <w:spacing w:after="0"/>
+      <w:jc w:val="center"/>
+    </w:pPr>
+    <w:rPr>
+      <w:rFonts w:ascii="Calibri" w:hAnsi="Calibri" w:cs="Calibri"/>
+      <w:noProof/>
+    </w:rPr>
+  </w:style>
+  <w:style w:type="character" w:customStyle="1" w:styleId="EndNoteBibliographyTitleChar">
+    <w:name w:val="EndNote Bibliography Title Char"/>
+    <w:basedOn w:val="DefaultParagraphFont"/>
+    <w:link w:val="EndNoteBibliographyTitle"/>
+    <w:rsid w:val="003B4381"/>
+    <w:rPr>
+      <w:rFonts w:ascii="Calibri" w:hAnsi="Calibri" w:cs="Calibri"/>
+      <w:noProof/>
+    </w:rPr>
+  </w:style>
+  <w:style w:type="paragraph" w:customStyle="1" w:styleId="EndNoteBibliography">
+    <w:name w:val="EndNote Bibliography"/>
+    <w:basedOn w:val="Normal"/>
+    <w:link w:val="EndNoteBibliographyChar"/>
+    <w:rsid w:val="003B4381"/>
+    <w:pPr>
+      <w:spacing w:line="240" w:lineRule="auto"/>
+    </w:pPr>
+    <w:rPr>
+      <w:rFonts w:ascii="Calibri" w:hAnsi="Calibri" w:cs="Calibri"/>
+      <w:noProof/>
+    </w:rPr>
+  </w:style>
+  <w:style w:type="character" w:customStyle="1" w:styleId="EndNoteBibliographyChar">
+    <w:name w:val="EndNote Bibliography Char"/>
+    <w:basedOn w:val="DefaultParagraphFont"/>
+    <w:link w:val="EndNoteBibliography"/>
+    <w:rsid w:val="003B4381"/>
+    <w:rPr>
+      <w:rFonts w:ascii="Calibri" w:hAnsi="Calibri" w:cs="Calibri"/>
+      <w:noProof/>
+    </w:rPr>
+  </w:style>
 </w:styles>
 </file>
 
@@ -2345,4 +3095,16 @@
     </a:ext>
   </a:extLst>
 </a:theme>
+</file>
+
+<file path=customXml/item1.xml><?xml version="1.0" encoding="utf-8"?>
+<b:Sources xmlns:b="http://schemas.openxmlformats.org/officeDocument/2006/bibliography" xmlns="http://schemas.openxmlformats.org/officeDocument/2006/bibliography" SelectedStyle="\apasixtheditionofficeonline.xsl" StyleName="APA" Version="6"/>
+</file>
+
+<file path=customXml/itemProps1.xml><?xml version="1.0" encoding="utf-8"?>
+<ds:datastoreItem xmlns:ds="http://schemas.openxmlformats.org/officeDocument/2006/customXml" ds:itemID="{1885D901-EB6B-4758-98B6-E71766FA1504}">
+  <ds:schemaRefs>
+    <ds:schemaRef ds:uri="http://schemas.openxmlformats.org/officeDocument/2006/bibliography"/>
+  </ds:schemaRefs>
+</ds:datastoreItem>
 </file>
</xml_diff>

<commit_message>
Task 1 is done with all requirments mentioned in the task description and Request of proposal is finialized.
</commit_message>
<xml_diff>
--- a/Report.docx
+++ b/Report.docx
@@ -669,8 +669,139 @@
     </w:p>
     <w:p>
       <w:pPr>
+        <w:jc w:val="both"/>
+        <w:rPr>
+          <w:rFonts w:ascii="Times New Roman" w:hAnsi="Times New Roman" w:cs="Times New Roman"/>
+          <w:sz w:val="24"/>
+          <w:szCs w:val="24"/>
+        </w:rPr>
+      </w:pPr>
+      <w:r>
+        <w:rPr>
+          <w:rFonts w:ascii="Times New Roman" w:hAnsi="Times New Roman" w:cs="Times New Roman"/>
+          <w:b/>
+          <w:bCs/>
+          <w:sz w:val="24"/>
+          <w:szCs w:val="24"/>
+        </w:rPr>
+        <w:t>Submission Guidelines:</w:t>
+      </w:r>
+      <w:r>
+        <w:rPr>
+          <w:rFonts w:ascii="Times New Roman" w:hAnsi="Times New Roman" w:cs="Times New Roman"/>
+          <w:sz w:val="24"/>
+          <w:szCs w:val="24"/>
+        </w:rPr>
+        <w:t xml:space="preserve"> Interested parties are requested to submit their proposals by </w:t>
+      </w:r>
+      <w:r>
+        <w:rPr>
+          <w:rFonts w:ascii="Times New Roman" w:hAnsi="Times New Roman" w:cs="Times New Roman"/>
+          <w:sz w:val="24"/>
+          <w:szCs w:val="24"/>
+        </w:rPr>
+        <w:t>3</w:t>
+      </w:r>
+      <w:r>
+        <w:rPr>
+          <w:rFonts w:ascii="Times New Roman" w:hAnsi="Times New Roman" w:cs="Times New Roman"/>
+          <w:sz w:val="24"/>
+          <w:szCs w:val="24"/>
+        </w:rPr>
+        <w:t xml:space="preserve">0 Nov 2023, </w:t>
+      </w:r>
+      <w:r>
+        <w:rPr>
+          <w:rFonts w:ascii="Times New Roman" w:hAnsi="Times New Roman" w:cs="Times New Roman"/>
+          <w:sz w:val="24"/>
+          <w:szCs w:val="24"/>
+        </w:rPr>
+        <w:t>to</w:t>
+      </w:r>
+      <w:r>
+        <w:rPr>
+          <w:rFonts w:ascii="Times New Roman" w:hAnsi="Times New Roman" w:cs="Times New Roman"/>
+          <w:sz w:val="24"/>
+          <w:szCs w:val="24"/>
+        </w:rPr>
+        <w:t xml:space="preserve"> </w:t>
+      </w:r>
+      <w:hyperlink r:id="rId5" w:history="1">
+        <w:r>
+          <w:rPr>
+            <w:rStyle w:val="Hyperlink"/>
+            <w:rFonts w:ascii="Times New Roman" w:hAnsi="Times New Roman" w:cs="Times New Roman"/>
+            <w:sz w:val="24"/>
+            <w:szCs w:val="24"/>
+          </w:rPr>
+          <w:t>ceo@aussie.business.com</w:t>
+        </w:r>
+      </w:hyperlink>
+      <w:r>
+        <w:rPr>
+          <w:rFonts w:ascii="Times New Roman" w:hAnsi="Times New Roman" w:cs="Times New Roman"/>
+          <w:sz w:val="24"/>
+          <w:szCs w:val="24"/>
+        </w:rPr>
+        <w:t>. It is important to note that submissions received after the deadline will not be considered.</w:t>
+      </w:r>
+    </w:p>
+    <w:p>
+      <w:pPr>
+        <w:jc w:val="both"/>
+        <w:rPr>
+          <w:rFonts w:ascii="Times New Roman" w:hAnsi="Times New Roman" w:cs="Times New Roman"/>
+          <w:sz w:val="24"/>
+          <w:szCs w:val="24"/>
+        </w:rPr>
+      </w:pPr>
+      <w:r>
+        <w:rPr>
+          <w:rFonts w:ascii="Times New Roman" w:hAnsi="Times New Roman" w:cs="Times New Roman"/>
+          <w:sz w:val="24"/>
+          <w:szCs w:val="24"/>
+        </w:rPr>
+        <w:t>This RFP represents an exciting opportunity for innovative solution providers to collaborate with Aussie Business Buzz in creating a system that not only meets our current needs but also paves the way for future growth and success.</w:t>
+      </w:r>
+    </w:p>
+    <w:p>
+      <w:pPr>
         <w:jc w:val="right"/>
-      </w:pPr>
+        <w:rPr>
+          <w:b/>
+          <w:bCs/>
+        </w:rPr>
+      </w:pPr>
+      <w:r>
+        <w:rPr>
+          <w:b/>
+          <w:bCs/>
+        </w:rPr>
+        <w:t>Issued by:</w:t>
+      </w:r>
+    </w:p>
+    <w:p>
+      <w:pPr>
+        <w:jc w:val="right"/>
+      </w:pPr>
+      <w:r>
+        <w:t>CEO,</w:t>
+      </w:r>
+    </w:p>
+    <w:p>
+      <w:pPr>
+        <w:jc w:val="right"/>
+      </w:pPr>
+      <w:r>
+        <w:t>ceo@aussie.business.com</w:t>
+      </w:r>
+      <w:r>
+        <w:br/>
+        <w:t>Aussie Business Buzz Management</w:t>
+      </w:r>
+      <w:r>
+        <w:br/>
+      </w:r>
       <w:r>
         <w:br/>
       </w:r>
@@ -1023,23 +1154,13 @@
         </w:rPr>
         <w:t xml:space="preserve"> is a linear and sequential approach. It is characterized by a series of phases: </w:t>
       </w:r>
-      <w:proofErr w:type="spellStart"/>
-      <w:r>
-        <w:rPr>
-          <w:rFonts w:ascii="Times New Roman" w:hAnsi="Times New Roman" w:cs="Times New Roman"/>
-          <w:sz w:val="24"/>
-          <w:szCs w:val="24"/>
-        </w:rPr>
-        <w:t>i</w:t>
-      </w:r>
-      <w:proofErr w:type="spellEnd"/>
-      <w:r>
-        <w:rPr>
-          <w:rFonts w:ascii="Times New Roman" w:hAnsi="Times New Roman" w:cs="Times New Roman"/>
-          <w:sz w:val="24"/>
-          <w:szCs w:val="24"/>
-        </w:rPr>
-        <w:t xml:space="preserve">) </w:t>
+      <w:r>
+        <w:rPr>
+          <w:rFonts w:ascii="Times New Roman" w:hAnsi="Times New Roman" w:cs="Times New Roman"/>
+          <w:sz w:val="24"/>
+          <w:szCs w:val="24"/>
+        </w:rPr>
+        <w:t xml:space="preserve">i) </w:t>
       </w:r>
       <w:r>
         <w:rPr>
@@ -1159,6 +1280,7 @@
         <w:pStyle w:val="Heading2"/>
       </w:pPr>
       <w:r>
+        <w:lastRenderedPageBreak/>
         <w:t>Guidelines for Determining Whether Scrum or Waterfall Suits Specific Software Development Projects</w:t>
       </w:r>
     </w:p>
@@ -1697,16 +1819,7 @@
           <w:sz w:val="24"/>
           <w:szCs w:val="24"/>
         </w:rPr>
-        <w:t xml:space="preserve"> adjustments and updates in response to </w:t>
-      </w:r>
-      <w:r>
-        <w:rPr>
-          <w:rFonts w:ascii="Times New Roman" w:hAnsi="Times New Roman" w:cs="Times New Roman"/>
-          <w:sz w:val="24"/>
-          <w:szCs w:val="24"/>
-        </w:rPr>
-        <w:lastRenderedPageBreak/>
-        <w:t xml:space="preserve">changing requirements or </w:t>
+        <w:t xml:space="preserve"> adjustments and updates in response to changing requirements or </w:t>
       </w:r>
       <w:r>
         <w:rPr>

</xml_diff>

<commit_message>
Assessment 02 is finailized and uploaded
</commit_message>
<xml_diff>
--- a/Report.docx
+++ b/Report.docx
@@ -2,12 +2,1801 @@
 <file path=word/document.xml><?xml version="1.0" encoding="utf-8"?>
 <w:document xmlns:wpc="http://schemas.microsoft.com/office/word/2010/wordprocessingCanvas" xmlns:cx="http://schemas.microsoft.com/office/drawing/2014/chartex" xmlns:cx1="http://schemas.microsoft.com/office/drawing/2015/9/8/chartex" xmlns:cx2="http://schemas.microsoft.com/office/drawing/2015/10/21/chartex" xmlns:cx3="http://schemas.microsoft.com/office/drawing/2016/5/9/chartex" xmlns:cx4="http://schemas.microsoft.com/office/drawing/2016/5/10/chartex" xmlns:cx5="http://schemas.microsoft.com/office/drawing/2016/5/11/chartex" xmlns:cx6="http://schemas.microsoft.com/office/drawing/2016/5/12/chartex" xmlns:cx7="http://schemas.microsoft.com/office/drawing/2016/5/13/chartex" xmlns:cx8="http://schemas.microsoft.com/office/drawing/2016/5/14/chartex" xmlns:mc="http://schemas.openxmlformats.org/markup-compatibility/2006" xmlns:aink="http://schemas.microsoft.com/office/drawing/2016/ink" xmlns:am3d="http://schemas.microsoft.com/office/drawing/2017/model3d" xmlns:o="urn:schemas-microsoft-com:office:office" xmlns:oel="http://schemas.microsoft.com/office/2019/extlst" xmlns:r="http://schemas.openxmlformats.org/officeDocument/2006/relationships" xmlns:m="http://schemas.openxmlformats.org/officeDocument/2006/math" xmlns:v="urn:schemas-microsoft-com:vml" xmlns:wp14="http://schemas.microsoft.com/office/word/2010/wordprocessingDrawing" xmlns:wp="http://schemas.openxmlformats.org/drawingml/2006/wordprocessingDrawing" xmlns:w10="urn:schemas-microsoft-com:office:word" xmlns:w="http://schemas.openxmlformats.org/wordprocessingml/2006/main" xmlns:w14="http://schemas.microsoft.com/office/word/2010/wordml" xmlns:w15="http://schemas.microsoft.com/office/word/2012/wordml" xmlns:w16cex="http://schemas.microsoft.com/office/word/2018/wordml/cex" xmlns:w16cid="http://schemas.microsoft.com/office/word/2016/wordml/cid" xmlns:w16="http://schemas.microsoft.com/office/word/2018/wordml" xmlns:w16sdtdh="http://schemas.microsoft.com/office/word/2020/wordml/sdtdatahash" xmlns:w16se="http://schemas.microsoft.com/office/word/2015/wordml/symex" xmlns:wpg="http://schemas.microsoft.com/office/word/2010/wordprocessingGroup" xmlns:wpi="http://schemas.microsoft.com/office/word/2010/wordprocessingInk" xmlns:wne="http://schemas.microsoft.com/office/word/2006/wordml" xmlns:wps="http://schemas.microsoft.com/office/word/2010/wordprocessingShape" mc:Ignorable="w14 w15 w16se w16cid w16 w16cex w16sdtdh wp14">
   <w:body>
+    <w:sdt>
+      <w:sdtPr>
+        <w:id w:val="1609235235"/>
+        <w:docPartObj>
+          <w:docPartGallery w:val="Cover Pages"/>
+          <w:docPartUnique/>
+        </w:docPartObj>
+      </w:sdtPr>
+      <w:sdtContent>
+        <w:p>
+          <w:r>
+            <w:rPr>
+              <w:noProof/>
+            </w:rPr>
+            <mc:AlternateContent>
+              <mc:Choice Requires="wpg">
+                <w:drawing>
+                  <wp:anchor distT="0" distB="0" distL="114300" distR="114300" simplePos="0" relativeHeight="251662336" behindDoc="0" locked="0" layoutInCell="1" allowOverlap="1" wp14:anchorId="3E418767" wp14:editId="72F459E0">
+                    <wp:simplePos x="0" y="0"/>
+                    <wp:positionH relativeFrom="page">
+                      <wp:align>center</wp:align>
+                    </wp:positionH>
+                    <mc:AlternateContent>
+                      <mc:Choice Requires="wp14">
+                        <wp:positionV relativeFrom="page">
+                          <wp14:pctPosVOffset>2300</wp14:pctPosVOffset>
+                        </wp:positionV>
+                      </mc:Choice>
+                      <mc:Fallback>
+                        <wp:positionV relativeFrom="page">
+                          <wp:posOffset>245745</wp:posOffset>
+                        </wp:positionV>
+                      </mc:Fallback>
+                    </mc:AlternateContent>
+                    <wp:extent cx="7315200" cy="1215391"/>
+                    <wp:effectExtent l="0" t="0" r="1270" b="1905"/>
+                    <wp:wrapNone/>
+                    <wp:docPr id="149" name="Group 51"/>
+                    <wp:cNvGraphicFramePr/>
+                    <a:graphic xmlns:a="http://schemas.openxmlformats.org/drawingml/2006/main">
+                      <a:graphicData uri="http://schemas.microsoft.com/office/word/2010/wordprocessingGroup">
+                        <wpg:wgp>
+                          <wpg:cNvGrpSpPr/>
+                          <wpg:grpSpPr>
+                            <a:xfrm>
+                              <a:off x="0" y="0"/>
+                              <a:ext cx="7315200" cy="1215391"/>
+                              <a:chOff x="0" y="-1"/>
+                              <a:chExt cx="7315200" cy="1216153"/>
+                            </a:xfrm>
+                          </wpg:grpSpPr>
+                          <wps:wsp>
+                            <wps:cNvPr id="150" name="Rectangle 51"/>
+                            <wps:cNvSpPr/>
+                            <wps:spPr>
+                              <a:xfrm>
+                                <a:off x="0" y="-1"/>
+                                <a:ext cx="7315200" cy="1130373"/>
+                              </a:xfrm>
+                              <a:custGeom>
+                                <a:avLst/>
+                                <a:gdLst>
+                                  <a:gd name="connsiteX0" fmla="*/ 0 w 7312660"/>
+                                  <a:gd name="connsiteY0" fmla="*/ 0 h 1215390"/>
+                                  <a:gd name="connsiteX1" fmla="*/ 7312660 w 7312660"/>
+                                  <a:gd name="connsiteY1" fmla="*/ 0 h 1215390"/>
+                                  <a:gd name="connsiteX2" fmla="*/ 7312660 w 7312660"/>
+                                  <a:gd name="connsiteY2" fmla="*/ 1215390 h 1215390"/>
+                                  <a:gd name="connsiteX3" fmla="*/ 0 w 7312660"/>
+                                  <a:gd name="connsiteY3" fmla="*/ 1215390 h 1215390"/>
+                                  <a:gd name="connsiteX4" fmla="*/ 0 w 7312660"/>
+                                  <a:gd name="connsiteY4" fmla="*/ 0 h 1215390"/>
+                                  <a:gd name="connsiteX0" fmla="*/ 0 w 7312660"/>
+                                  <a:gd name="connsiteY0" fmla="*/ 0 h 1215390"/>
+                                  <a:gd name="connsiteX1" fmla="*/ 7312660 w 7312660"/>
+                                  <a:gd name="connsiteY1" fmla="*/ 0 h 1215390"/>
+                                  <a:gd name="connsiteX2" fmla="*/ 7312660 w 7312660"/>
+                                  <a:gd name="connsiteY2" fmla="*/ 1215390 h 1215390"/>
+                                  <a:gd name="connsiteX3" fmla="*/ 3667125 w 7312660"/>
+                                  <a:gd name="connsiteY3" fmla="*/ 1209675 h 1215390"/>
+                                  <a:gd name="connsiteX4" fmla="*/ 0 w 7312660"/>
+                                  <a:gd name="connsiteY4" fmla="*/ 1215390 h 1215390"/>
+                                  <a:gd name="connsiteX5" fmla="*/ 0 w 7312660"/>
+                                  <a:gd name="connsiteY5" fmla="*/ 0 h 1215390"/>
+                                  <a:gd name="connsiteX0" fmla="*/ 0 w 7312660"/>
+                                  <a:gd name="connsiteY0" fmla="*/ 0 h 1215390"/>
+                                  <a:gd name="connsiteX1" fmla="*/ 7312660 w 7312660"/>
+                                  <a:gd name="connsiteY1" fmla="*/ 0 h 1215390"/>
+                                  <a:gd name="connsiteX2" fmla="*/ 7312660 w 7312660"/>
+                                  <a:gd name="connsiteY2" fmla="*/ 1215390 h 1215390"/>
+                                  <a:gd name="connsiteX3" fmla="*/ 3619500 w 7312660"/>
+                                  <a:gd name="connsiteY3" fmla="*/ 733425 h 1215390"/>
+                                  <a:gd name="connsiteX4" fmla="*/ 0 w 7312660"/>
+                                  <a:gd name="connsiteY4" fmla="*/ 1215390 h 1215390"/>
+                                  <a:gd name="connsiteX5" fmla="*/ 0 w 7312660"/>
+                                  <a:gd name="connsiteY5" fmla="*/ 0 h 1215390"/>
+                                  <a:gd name="connsiteX0" fmla="*/ 0 w 7312660"/>
+                                  <a:gd name="connsiteY0" fmla="*/ 0 h 1215390"/>
+                                  <a:gd name="connsiteX1" fmla="*/ 7312660 w 7312660"/>
+                                  <a:gd name="connsiteY1" fmla="*/ 0 h 1215390"/>
+                                  <a:gd name="connsiteX2" fmla="*/ 7312660 w 7312660"/>
+                                  <a:gd name="connsiteY2" fmla="*/ 1129665 h 1215390"/>
+                                  <a:gd name="connsiteX3" fmla="*/ 3619500 w 7312660"/>
+                                  <a:gd name="connsiteY3" fmla="*/ 733425 h 1215390"/>
+                                  <a:gd name="connsiteX4" fmla="*/ 0 w 7312660"/>
+                                  <a:gd name="connsiteY4" fmla="*/ 1215390 h 1215390"/>
+                                  <a:gd name="connsiteX5" fmla="*/ 0 w 7312660"/>
+                                  <a:gd name="connsiteY5" fmla="*/ 0 h 1215390"/>
+                                  <a:gd name="connsiteX0" fmla="*/ 9525 w 7322185"/>
+                                  <a:gd name="connsiteY0" fmla="*/ 0 h 1129665"/>
+                                  <a:gd name="connsiteX1" fmla="*/ 7322185 w 7322185"/>
+                                  <a:gd name="connsiteY1" fmla="*/ 0 h 1129665"/>
+                                  <a:gd name="connsiteX2" fmla="*/ 7322185 w 7322185"/>
+                                  <a:gd name="connsiteY2" fmla="*/ 1129665 h 1129665"/>
+                                  <a:gd name="connsiteX3" fmla="*/ 3629025 w 7322185"/>
+                                  <a:gd name="connsiteY3" fmla="*/ 733425 h 1129665"/>
+                                  <a:gd name="connsiteX4" fmla="*/ 0 w 7322185"/>
+                                  <a:gd name="connsiteY4" fmla="*/ 1091565 h 1129665"/>
+                                  <a:gd name="connsiteX5" fmla="*/ 9525 w 7322185"/>
+                                  <a:gd name="connsiteY5" fmla="*/ 0 h 1129665"/>
+                                  <a:gd name="connsiteX0" fmla="*/ 0 w 7312660"/>
+                                  <a:gd name="connsiteY0" fmla="*/ 0 h 1129665"/>
+                                  <a:gd name="connsiteX1" fmla="*/ 7312660 w 7312660"/>
+                                  <a:gd name="connsiteY1" fmla="*/ 0 h 1129665"/>
+                                  <a:gd name="connsiteX2" fmla="*/ 7312660 w 7312660"/>
+                                  <a:gd name="connsiteY2" fmla="*/ 1129665 h 1129665"/>
+                                  <a:gd name="connsiteX3" fmla="*/ 3619500 w 7312660"/>
+                                  <a:gd name="connsiteY3" fmla="*/ 733425 h 1129665"/>
+                                  <a:gd name="connsiteX4" fmla="*/ 0 w 7312660"/>
+                                  <a:gd name="connsiteY4" fmla="*/ 1091565 h 1129665"/>
+                                  <a:gd name="connsiteX5" fmla="*/ 0 w 7312660"/>
+                                  <a:gd name="connsiteY5" fmla="*/ 0 h 1129665"/>
+                                </a:gdLst>
+                                <a:ahLst/>
+                                <a:cxnLst>
+                                  <a:cxn ang="0">
+                                    <a:pos x="connsiteX0" y="connsiteY0"/>
+                                  </a:cxn>
+                                  <a:cxn ang="0">
+                                    <a:pos x="connsiteX1" y="connsiteY1"/>
+                                  </a:cxn>
+                                  <a:cxn ang="0">
+                                    <a:pos x="connsiteX2" y="connsiteY2"/>
+                                  </a:cxn>
+                                  <a:cxn ang="0">
+                                    <a:pos x="connsiteX3" y="connsiteY3"/>
+                                  </a:cxn>
+                                  <a:cxn ang="0">
+                                    <a:pos x="connsiteX4" y="connsiteY4"/>
+                                  </a:cxn>
+                                  <a:cxn ang="0">
+                                    <a:pos x="connsiteX5" y="connsiteY5"/>
+                                  </a:cxn>
+                                </a:cxnLst>
+                                <a:rect l="l" t="t" r="r" b="b"/>
+                                <a:pathLst>
+                                  <a:path w="7312660" h="1129665">
+                                    <a:moveTo>
+                                      <a:pt x="0" y="0"/>
+                                    </a:moveTo>
+                                    <a:lnTo>
+                                      <a:pt x="7312660" y="0"/>
+                                    </a:lnTo>
+                                    <a:lnTo>
+                                      <a:pt x="7312660" y="1129665"/>
+                                    </a:lnTo>
+                                    <a:lnTo>
+                                      <a:pt x="3619500" y="733425"/>
+                                    </a:lnTo>
+                                    <a:lnTo>
+                                      <a:pt x="0" y="1091565"/>
+                                    </a:lnTo>
+                                    <a:lnTo>
+                                      <a:pt x="0" y="0"/>
+                                    </a:lnTo>
+                                    <a:close/>
+                                  </a:path>
+                                </a:pathLst>
+                              </a:custGeom>
+                              <a:ln>
+                                <a:noFill/>
+                              </a:ln>
+                            </wps:spPr>
+                            <wps:style>
+                              <a:lnRef idx="2">
+                                <a:schemeClr val="accent1">
+                                  <a:shade val="50000"/>
+                                </a:schemeClr>
+                              </a:lnRef>
+                              <a:fillRef idx="1">
+                                <a:schemeClr val="accent1"/>
+                              </a:fillRef>
+                              <a:effectRef idx="0">
+                                <a:schemeClr val="accent1"/>
+                              </a:effectRef>
+                              <a:fontRef idx="minor">
+                                <a:schemeClr val="lt1"/>
+                              </a:fontRef>
+                            </wps:style>
+                            <wps:bodyPr rot="0" spcFirstLastPara="0" vertOverflow="overflow" horzOverflow="overflow" vert="horz" wrap="square" lIns="91440" tIns="45720" rIns="91440" bIns="45720" numCol="1" spcCol="0" rtlCol="0" fromWordArt="0" anchor="ctr" anchorCtr="0" forceAA="0" compatLnSpc="1">
+                              <a:prstTxWarp prst="textNoShape">
+                                <a:avLst/>
+                              </a:prstTxWarp>
+                              <a:noAutofit/>
+                            </wps:bodyPr>
+                          </wps:wsp>
+                          <wps:wsp>
+                            <wps:cNvPr id="151" name="Rectangle 151"/>
+                            <wps:cNvSpPr/>
+                            <wps:spPr>
+                              <a:xfrm>
+                                <a:off x="0" y="0"/>
+                                <a:ext cx="7315200" cy="1216152"/>
+                              </a:xfrm>
+                              <a:prstGeom prst="rect">
+                                <a:avLst/>
+                              </a:prstGeom>
+                              <a:blipFill>
+                                <a:blip r:embed="rId6"/>
+                                <a:stretch>
+                                  <a:fillRect r="-7574"/>
+                                </a:stretch>
+                              </a:blipFill>
+                              <a:ln>
+                                <a:noFill/>
+                              </a:ln>
+                            </wps:spPr>
+                            <wps:style>
+                              <a:lnRef idx="2">
+                                <a:schemeClr val="accent1">
+                                  <a:shade val="50000"/>
+                                </a:schemeClr>
+                              </a:lnRef>
+                              <a:fillRef idx="1">
+                                <a:schemeClr val="accent1"/>
+                              </a:fillRef>
+                              <a:effectRef idx="0">
+                                <a:schemeClr val="accent1"/>
+                              </a:effectRef>
+                              <a:fontRef idx="minor">
+                                <a:schemeClr val="lt1"/>
+                              </a:fontRef>
+                            </wps:style>
+                            <wps:bodyPr rot="0" spcFirstLastPara="0" vertOverflow="overflow" horzOverflow="overflow" vert="horz" wrap="square" lIns="91440" tIns="45720" rIns="91440" bIns="45720" numCol="1" spcCol="0" rtlCol="0" fromWordArt="0" anchor="ctr" anchorCtr="0" forceAA="0" compatLnSpc="1">
+                              <a:prstTxWarp prst="textNoShape">
+                                <a:avLst/>
+                              </a:prstTxWarp>
+                              <a:noAutofit/>
+                            </wps:bodyPr>
+                          </wps:wsp>
+                        </wpg:wgp>
+                      </a:graphicData>
+                    </a:graphic>
+                    <wp14:sizeRelH relativeFrom="page">
+                      <wp14:pctWidth>94100</wp14:pctWidth>
+                    </wp14:sizeRelH>
+                    <wp14:sizeRelV relativeFrom="page">
+                      <wp14:pctHeight>12100</wp14:pctHeight>
+                    </wp14:sizeRelV>
+                  </wp:anchor>
+                </w:drawing>
+              </mc:Choice>
+              <mc:Fallback>
+                <w:pict>
+                  <v:group w14:anchorId="291F01FF" id="Group 51" o:spid="_x0000_s1026" style="position:absolute;margin-left:0;margin-top:0;width:8in;height:95.7pt;z-index:251662336;mso-width-percent:941;mso-height-percent:121;mso-top-percent:23;mso-position-horizontal:center;mso-position-horizontal-relative:page;mso-position-vertical-relative:page;mso-width-percent:941;mso-height-percent:121;mso-top-percent:23" coordorigin="" coordsize="73152,12161" o:gfxdata="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">
+                    <v:shape id="Rectangle 51" o:spid="_x0000_s1027" style="position:absolute;width:73152;height:11303;visibility:visible;mso-wrap-style:square;v-text-anchor:middle" coordsize="7312660,1129665" o:gfxdata="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" path="m,l7312660,r,1129665l3619500,733425,,1091565,,xe" fillcolor="#4472c4 [3204]" stroked="f" strokeweight="1pt">
+                      <v:stroke joinstyle="miter"/>
+                      <v:path arrowok="t" o:connecttype="custom" o:connectlocs="0,0;7315200,0;7315200,1130373;3620757,733885;0,1092249;0,0" o:connectangles="0,0,0,0,0,0"/>
+                    </v:shape>
+                    <v:rect id="Rectangle 151" o:spid="_x0000_s1028" style="position:absolute;width:73152;height:12161;visibility:visible;mso-wrap-style:square;v-text-anchor:middle" o:gfxdata="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" stroked="f" strokeweight="1pt">
+                      <v:fill r:id="rId7" o:title="" recolor="t" rotate="t" type="frame"/>
+                    </v:rect>
+                    <w10:wrap anchorx="page" anchory="page"/>
+                  </v:group>
+                </w:pict>
+              </mc:Fallback>
+            </mc:AlternateContent>
+          </w:r>
+          <w:r>
+            <w:rPr>
+              <w:noProof/>
+            </w:rPr>
+            <mc:AlternateContent>
+              <mc:Choice Requires="wps">
+                <w:drawing>
+                  <wp:anchor distT="0" distB="0" distL="114300" distR="114300" simplePos="0" relativeHeight="251661312" behindDoc="0" locked="0" layoutInCell="1" allowOverlap="1" wp14:anchorId="788ACFF7" wp14:editId="1FB8DF45">
+                    <wp:simplePos x="0" y="0"/>
+                    <wp:positionH relativeFrom="page">
+                      <wp:align>center</wp:align>
+                    </wp:positionH>
+                    <mc:AlternateContent>
+                      <mc:Choice Requires="wp14">
+                        <wp:positionV relativeFrom="page">
+                          <wp14:pctPosVOffset>70000</wp14:pctPosVOffset>
+                        </wp:positionV>
+                      </mc:Choice>
+                      <mc:Fallback>
+                        <wp:positionV relativeFrom="page">
+                          <wp:posOffset>7485380</wp:posOffset>
+                        </wp:positionV>
+                      </mc:Fallback>
+                    </mc:AlternateContent>
+                    <wp:extent cx="7315200" cy="1009650"/>
+                    <wp:effectExtent l="0" t="0" r="0" b="0"/>
+                    <wp:wrapSquare wrapText="bothSides"/>
+                    <wp:docPr id="153" name="Text Box 53"/>
+                    <wp:cNvGraphicFramePr/>
+                    <a:graphic xmlns:a="http://schemas.openxmlformats.org/drawingml/2006/main">
+                      <a:graphicData uri="http://schemas.microsoft.com/office/word/2010/wordprocessingShape">
+                        <wps:wsp>
+                          <wps:cNvSpPr txBox="1"/>
+                          <wps:spPr>
+                            <a:xfrm>
+                              <a:off x="0" y="0"/>
+                              <a:ext cx="7315200" cy="1009650"/>
+                            </a:xfrm>
+                            <a:prstGeom prst="rect">
+                              <a:avLst/>
+                            </a:prstGeom>
+                            <a:noFill/>
+                            <a:ln w="6350">
+                              <a:noFill/>
+                            </a:ln>
+                            <a:effectLst/>
+                          </wps:spPr>
+                          <wps:style>
+                            <a:lnRef idx="0">
+                              <a:schemeClr val="accent1"/>
+                            </a:lnRef>
+                            <a:fillRef idx="0">
+                              <a:schemeClr val="accent1"/>
+                            </a:fillRef>
+                            <a:effectRef idx="0">
+                              <a:schemeClr val="accent1"/>
+                            </a:effectRef>
+                            <a:fontRef idx="minor">
+                              <a:schemeClr val="dk1"/>
+                            </a:fontRef>
+                          </wps:style>
+                          <wps:txbx>
+                            <w:txbxContent>
+                              <w:p>
+                                <w:pPr>
+                                  <w:pStyle w:val="NoSpacing"/>
+                                  <w:jc w:val="right"/>
+                                  <w:rPr>
+                                    <w:color w:val="4472C4" w:themeColor="accent1"/>
+                                    <w:sz w:val="28"/>
+                                    <w:szCs w:val="28"/>
+                                  </w:rPr>
+                                </w:pPr>
+                              </w:p>
+                            </w:txbxContent>
+                          </wps:txbx>
+                          <wps:bodyPr rot="0" spcFirstLastPara="0" vertOverflow="overflow" horzOverflow="overflow" vert="horz" wrap="square" lIns="1600200" tIns="0" rIns="685800" bIns="0" numCol="1" spcCol="0" rtlCol="0" fromWordArt="0" anchor="t" anchorCtr="0" forceAA="0" compatLnSpc="1">
+                            <a:prstTxWarp prst="textNoShape">
+                              <a:avLst/>
+                            </a:prstTxWarp>
+                            <a:spAutoFit/>
+                          </wps:bodyPr>
+                        </wps:wsp>
+                      </a:graphicData>
+                    </a:graphic>
+                    <wp14:sizeRelH relativeFrom="page">
+                      <wp14:pctWidth>94100</wp14:pctWidth>
+                    </wp14:sizeRelH>
+                    <wp14:sizeRelV relativeFrom="page">
+                      <wp14:pctHeight>10000</wp14:pctHeight>
+                    </wp14:sizeRelV>
+                  </wp:anchor>
+                </w:drawing>
+              </mc:Choice>
+              <mc:Fallback>
+                <w:pict>
+                  <v:shapetype w14:anchorId="788ACFF7" id="_x0000_t202" coordsize="21600,21600" o:spt="202" path="m,l,21600r21600,l21600,xe">
+                    <v:stroke joinstyle="miter"/>
+                    <v:path gradientshapeok="t" o:connecttype="rect"/>
+                  </v:shapetype>
+                  <v:shape id="Text Box 53" o:spid="_x0000_s1026" type="#_x0000_t202" style="position:absolute;margin-left:0;margin-top:0;width:8in;height:79.5pt;z-index:251661312;visibility:visible;mso-wrap-style:square;mso-width-percent:941;mso-height-percent:100;mso-top-percent:700;mso-wrap-distance-left:9pt;mso-wrap-distance-top:0;mso-wrap-distance-right:9pt;mso-wrap-distance-bottom:0;mso-position-horizontal:center;mso-position-horizontal-relative:page;mso-position-vertical-relative:page;mso-width-percent:941;mso-height-percent:100;mso-top-percent:700;mso-width-relative:page;mso-height-relative:page;v-text-anchor:top" o:gfxdata="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" filled="f" stroked="f" strokeweight=".5pt">
+                    <v:textbox style="mso-fit-shape-to-text:t" inset="126pt,0,54pt,0">
+                      <w:txbxContent>
+                        <w:p>
+                          <w:pPr>
+                            <w:pStyle w:val="NoSpacing"/>
+                            <w:jc w:val="right"/>
+                            <w:rPr>
+                              <w:color w:val="4472C4" w:themeColor="accent1"/>
+                              <w:sz w:val="28"/>
+                              <w:szCs w:val="28"/>
+                            </w:rPr>
+                          </w:pPr>
+                        </w:p>
+                      </w:txbxContent>
+                    </v:textbox>
+                    <w10:wrap type="square" anchorx="page" anchory="page"/>
+                  </v:shape>
+                </w:pict>
+              </mc:Fallback>
+            </mc:AlternateContent>
+          </w:r>
+          <w:r>
+            <w:rPr>
+              <w:noProof/>
+            </w:rPr>
+            <mc:AlternateContent>
+              <mc:Choice Requires="wps">
+                <w:drawing>
+                  <wp:anchor distT="0" distB="0" distL="114300" distR="114300" simplePos="0" relativeHeight="251659264" behindDoc="0" locked="0" layoutInCell="1" allowOverlap="1" wp14:anchorId="778C585D" wp14:editId="5E26E584">
+                    <wp:simplePos x="0" y="0"/>
+                    <wp:positionH relativeFrom="page">
+                      <wp:align>center</wp:align>
+                    </wp:positionH>
+                    <mc:AlternateContent>
+                      <mc:Choice Requires="wp14">
+                        <wp:positionV relativeFrom="page">
+                          <wp14:pctPosVOffset>30000</wp14:pctPosVOffset>
+                        </wp:positionV>
+                      </mc:Choice>
+                      <mc:Fallback>
+                        <wp:positionV relativeFrom="page">
+                          <wp:posOffset>3208020</wp:posOffset>
+                        </wp:positionV>
+                      </mc:Fallback>
+                    </mc:AlternateContent>
+                    <wp:extent cx="7315200" cy="3638550"/>
+                    <wp:effectExtent l="0" t="0" r="0" b="6350"/>
+                    <wp:wrapSquare wrapText="bothSides"/>
+                    <wp:docPr id="154" name="Text Box 54"/>
+                    <wp:cNvGraphicFramePr/>
+                    <a:graphic xmlns:a="http://schemas.openxmlformats.org/drawingml/2006/main">
+                      <a:graphicData uri="http://schemas.microsoft.com/office/word/2010/wordprocessingShape">
+                        <wps:wsp>
+                          <wps:cNvSpPr txBox="1"/>
+                          <wps:spPr>
+                            <a:xfrm>
+                              <a:off x="0" y="0"/>
+                              <a:ext cx="7315200" cy="3638550"/>
+                            </a:xfrm>
+                            <a:prstGeom prst="rect">
+                              <a:avLst/>
+                            </a:prstGeom>
+                            <a:noFill/>
+                            <a:ln w="6350">
+                              <a:noFill/>
+                            </a:ln>
+                            <a:effectLst/>
+                          </wps:spPr>
+                          <wps:style>
+                            <a:lnRef idx="0">
+                              <a:schemeClr val="accent1"/>
+                            </a:lnRef>
+                            <a:fillRef idx="0">
+                              <a:schemeClr val="accent1"/>
+                            </a:fillRef>
+                            <a:effectRef idx="0">
+                              <a:schemeClr val="accent1"/>
+                            </a:effectRef>
+                            <a:fontRef idx="minor">
+                              <a:schemeClr val="dk1"/>
+                            </a:fontRef>
+                          </wps:style>
+                          <wps:txbx>
+                            <w:txbxContent>
+                              <w:p>
+                                <w:pPr>
+                                  <w:jc w:val="right"/>
+                                  <w:rPr>
+                                    <w:color w:val="4472C4" w:themeColor="accent1"/>
+                                    <w:sz w:val="64"/>
+                                    <w:szCs w:val="64"/>
+                                  </w:rPr>
+                                </w:pPr>
+                                <w:sdt>
+                                  <w:sdtPr>
+                                    <w:rPr>
+                                      <w:caps/>
+                                      <w:color w:val="4472C4" w:themeColor="accent1"/>
+                                      <w:sz w:val="64"/>
+                                      <w:szCs w:val="64"/>
+                                    </w:rPr>
+                                    <w:alias w:val="Title"/>
+                                    <w:tag w:val=""/>
+                                    <w:id w:val="630141079"/>
+                                    <w:dataBinding w:prefixMappings="xmlns:ns0='http://purl.org/dc/elements/1.1/' xmlns:ns1='http://schemas.openxmlformats.org/package/2006/metadata/core-properties' " w:xpath="/ns1:coreProperties[1]/ns0:title[1]" w:storeItemID="{6C3C8BC8-F283-45AE-878A-BAB7291924A1}"/>
+                                    <w:text w:multiLine="1"/>
+                                  </w:sdtPr>
+                                  <w:sdtEndPr>
+                                    <w:rPr>
+                                      <w:caps w:val="0"/>
+                                    </w:rPr>
+                                  </w:sdtEndPr>
+                                  <w:sdtContent>
+                                    <w:r>
+                                      <w:rPr>
+                                        <w:caps/>
+                                        <w:color w:val="4472C4" w:themeColor="accent1"/>
+                                        <w:sz w:val="64"/>
+                                        <w:szCs w:val="64"/>
+                                      </w:rPr>
+                                      <w:t>Assessment 02</w:t>
+                                    </w:r>
+                                  </w:sdtContent>
+                                </w:sdt>
+                              </w:p>
+                              <w:sdt>
+                                <w:sdtPr>
+                                  <w:rPr>
+                                    <w:kern w:val="0"/>
+                                    <w14:ligatures w14:val="none"/>
+                                  </w:rPr>
+                                  <w:alias w:val="Subtitle"/>
+                                  <w:tag w:val=""/>
+                                  <w:id w:val="1759551507"/>
+                                  <w:dataBinding w:prefixMappings="xmlns:ns0='http://purl.org/dc/elements/1.1/' xmlns:ns1='http://schemas.openxmlformats.org/package/2006/metadata/core-properties' " w:xpath="/ns1:coreProperties[1]/ns0:subject[1]" w:storeItemID="{6C3C8BC8-F283-45AE-878A-BAB7291924A1}"/>
+                                  <w:text/>
+                                </w:sdtPr>
+                                <w:sdtContent>
+                                  <w:p>
+                                    <w:pPr>
+                                      <w:jc w:val="right"/>
+                                      <w:rPr>
+                                        <w:smallCaps/>
+                                        <w:color w:val="404040" w:themeColor="text1" w:themeTint="BF"/>
+                                        <w:sz w:val="36"/>
+                                        <w:szCs w:val="36"/>
+                                      </w:rPr>
+                                    </w:pPr>
+                                    <w:r>
+                                      <w:rPr>
+                                        <w:kern w:val="0"/>
+                                        <w14:ligatures w14:val="none"/>
+                                      </w:rPr>
+                                      <w:t xml:space="preserve">PROG6001 Managing Software Development Projects – </w:t>
+                                    </w:r>
+                                  </w:p>
+                                </w:sdtContent>
+                              </w:sdt>
+                            </w:txbxContent>
+                          </wps:txbx>
+                          <wps:bodyPr rot="0" spcFirstLastPara="0" vertOverflow="overflow" horzOverflow="overflow" vert="horz" wrap="square" lIns="1600200" tIns="0" rIns="685800" bIns="0" numCol="1" spcCol="0" rtlCol="0" fromWordArt="0" anchor="b" anchorCtr="0" forceAA="0" compatLnSpc="1">
+                            <a:prstTxWarp prst="textNoShape">
+                              <a:avLst/>
+                            </a:prstTxWarp>
+                            <a:noAutofit/>
+                          </wps:bodyPr>
+                        </wps:wsp>
+                      </a:graphicData>
+                    </a:graphic>
+                    <wp14:sizeRelH relativeFrom="page">
+                      <wp14:pctWidth>94100</wp14:pctWidth>
+                    </wp14:sizeRelH>
+                    <wp14:sizeRelV relativeFrom="page">
+                      <wp14:pctHeight>36300</wp14:pctHeight>
+                    </wp14:sizeRelV>
+                  </wp:anchor>
+                </w:drawing>
+              </mc:Choice>
+              <mc:Fallback>
+                <w:pict>
+                  <v:shape w14:anchorId="778C585D" id="Text Box 54" o:spid="_x0000_s1027" type="#_x0000_t202" style="position:absolute;margin-left:0;margin-top:0;width:8in;height:286.5pt;z-index:251659264;visibility:visible;mso-wrap-style:square;mso-width-percent:941;mso-height-percent:363;mso-top-percent:300;mso-wrap-distance-left:9pt;mso-wrap-distance-top:0;mso-wrap-distance-right:9pt;mso-wrap-distance-bottom:0;mso-position-horizontal:center;mso-position-horizontal-relative:page;mso-position-vertical-relative:page;mso-width-percent:941;mso-height-percent:363;mso-top-percent:300;mso-width-relative:page;mso-height-relative:page;v-text-anchor:bottom" o:gfxdata="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" filled="f" stroked="f" strokeweight=".5pt">
+                    <v:textbox inset="126pt,0,54pt,0">
+                      <w:txbxContent>
+                        <w:p>
+                          <w:pPr>
+                            <w:jc w:val="right"/>
+                            <w:rPr>
+                              <w:color w:val="4472C4" w:themeColor="accent1"/>
+                              <w:sz w:val="64"/>
+                              <w:szCs w:val="64"/>
+                            </w:rPr>
+                          </w:pPr>
+                          <w:sdt>
+                            <w:sdtPr>
+                              <w:rPr>
+                                <w:caps/>
+                                <w:color w:val="4472C4" w:themeColor="accent1"/>
+                                <w:sz w:val="64"/>
+                                <w:szCs w:val="64"/>
+                              </w:rPr>
+                              <w:alias w:val="Title"/>
+                              <w:tag w:val=""/>
+                              <w:id w:val="630141079"/>
+                              <w:dataBinding w:prefixMappings="xmlns:ns0='http://purl.org/dc/elements/1.1/' xmlns:ns1='http://schemas.openxmlformats.org/package/2006/metadata/core-properties' " w:xpath="/ns1:coreProperties[1]/ns0:title[1]" w:storeItemID="{6C3C8BC8-F283-45AE-878A-BAB7291924A1}"/>
+                              <w:text w:multiLine="1"/>
+                            </w:sdtPr>
+                            <w:sdtEndPr>
+                              <w:rPr>
+                                <w:caps w:val="0"/>
+                              </w:rPr>
+                            </w:sdtEndPr>
+                            <w:sdtContent>
+                              <w:r>
+                                <w:rPr>
+                                  <w:caps/>
+                                  <w:color w:val="4472C4" w:themeColor="accent1"/>
+                                  <w:sz w:val="64"/>
+                                  <w:szCs w:val="64"/>
+                                </w:rPr>
+                                <w:t>Assessment 02</w:t>
+                              </w:r>
+                            </w:sdtContent>
+                          </w:sdt>
+                        </w:p>
+                        <w:sdt>
+                          <w:sdtPr>
+                            <w:rPr>
+                              <w:kern w:val="0"/>
+                              <w14:ligatures w14:val="none"/>
+                            </w:rPr>
+                            <w:alias w:val="Subtitle"/>
+                            <w:tag w:val=""/>
+                            <w:id w:val="1759551507"/>
+                            <w:dataBinding w:prefixMappings="xmlns:ns0='http://purl.org/dc/elements/1.1/' xmlns:ns1='http://schemas.openxmlformats.org/package/2006/metadata/core-properties' " w:xpath="/ns1:coreProperties[1]/ns0:subject[1]" w:storeItemID="{6C3C8BC8-F283-45AE-878A-BAB7291924A1}"/>
+                            <w:text/>
+                          </w:sdtPr>
+                          <w:sdtContent>
+                            <w:p>
+                              <w:pPr>
+                                <w:jc w:val="right"/>
+                                <w:rPr>
+                                  <w:smallCaps/>
+                                  <w:color w:val="404040" w:themeColor="text1" w:themeTint="BF"/>
+                                  <w:sz w:val="36"/>
+                                  <w:szCs w:val="36"/>
+                                </w:rPr>
+                              </w:pPr>
+                              <w:r>
+                                <w:rPr>
+                                  <w:kern w:val="0"/>
+                                  <w14:ligatures w14:val="none"/>
+                                </w:rPr>
+                                <w:t xml:space="preserve">PROG6001 Managing Software Development Projects – </w:t>
+                              </w:r>
+                            </w:p>
+                          </w:sdtContent>
+                        </w:sdt>
+                      </w:txbxContent>
+                    </v:textbox>
+                    <w10:wrap type="square" anchorx="page" anchory="page"/>
+                  </v:shape>
+                </w:pict>
+              </mc:Fallback>
+            </mc:AlternateContent>
+          </w:r>
+        </w:p>
+        <w:p>
+          <w:pPr>
+            <w:rPr>
+              <w:rFonts w:asciiTheme="majorHAnsi" w:eastAsiaTheme="majorEastAsia" w:hAnsiTheme="majorHAnsi" w:cstheme="majorBidi"/>
+              <w:color w:val="2F5496" w:themeColor="accent1" w:themeShade="BF"/>
+              <w:sz w:val="32"/>
+              <w:szCs w:val="32"/>
+            </w:rPr>
+          </w:pPr>
+          <w:r>
+            <w:rPr>
+              <w:noProof/>
+            </w:rPr>
+            <mc:AlternateContent>
+              <mc:Choice Requires="wps">
+                <w:drawing>
+                  <wp:anchor distT="0" distB="0" distL="114300" distR="114300" simplePos="0" relativeHeight="251660288" behindDoc="0" locked="0" layoutInCell="1" allowOverlap="1" wp14:anchorId="2328CFF3" wp14:editId="100D4624">
+                    <wp:simplePos x="0" y="0"/>
+                    <wp:positionH relativeFrom="page">
+                      <wp:posOffset>382905</wp:posOffset>
+                    </wp:positionH>
+                    <wp:positionV relativeFrom="page">
+                      <wp:posOffset>7200265</wp:posOffset>
+                    </wp:positionV>
+                    <wp:extent cx="7315200" cy="1805940"/>
+                    <wp:effectExtent l="0" t="0" r="0" b="3810"/>
+                    <wp:wrapSquare wrapText="bothSides"/>
+                    <wp:docPr id="152" name="Text Box 52"/>
+                    <wp:cNvGraphicFramePr/>
+                    <a:graphic xmlns:a="http://schemas.openxmlformats.org/drawingml/2006/main">
+                      <a:graphicData uri="http://schemas.microsoft.com/office/word/2010/wordprocessingShape">
+                        <wps:wsp>
+                          <wps:cNvSpPr txBox="1"/>
+                          <wps:spPr>
+                            <a:xfrm>
+                              <a:off x="0" y="0"/>
+                              <a:ext cx="7315200" cy="1805940"/>
+                            </a:xfrm>
+                            <a:prstGeom prst="rect">
+                              <a:avLst/>
+                            </a:prstGeom>
+                            <a:noFill/>
+                            <a:ln w="6350">
+                              <a:noFill/>
+                            </a:ln>
+                            <a:effectLst/>
+                          </wps:spPr>
+                          <wps:style>
+                            <a:lnRef idx="0">
+                              <a:schemeClr val="accent1"/>
+                            </a:lnRef>
+                            <a:fillRef idx="0">
+                              <a:schemeClr val="accent1"/>
+                            </a:fillRef>
+                            <a:effectRef idx="0">
+                              <a:schemeClr val="accent1"/>
+                            </a:effectRef>
+                            <a:fontRef idx="minor">
+                              <a:schemeClr val="dk1"/>
+                            </a:fontRef>
+                          </wps:style>
+                          <wps:txbx>
+                            <w:txbxContent>
+                              <w:p>
+                                <w:pPr>
+                                  <w:rPr>
+                                    <w:rFonts w:ascii="Times New Roman" w:eastAsiaTheme="minorEastAsia" w:hAnsi="Times New Roman" w:cs="Times New Roman"/>
+                                    <w:b/>
+                                    <w:bCs/>
+                                    <w:color w:val="595959" w:themeColor="text1" w:themeTint="A6"/>
+                                    <w:kern w:val="0"/>
+                                    <w:sz w:val="28"/>
+                                    <w:szCs w:val="28"/>
+                                    <w14:ligatures w14:val="none"/>
+                                  </w:rPr>
+                                </w:pPr>
+                                <w:r>
+                                  <w:rPr>
+                                    <w:rFonts w:ascii="Times New Roman" w:eastAsiaTheme="minorEastAsia" w:hAnsi="Times New Roman" w:cs="Times New Roman"/>
+                                    <w:b/>
+                                    <w:bCs/>
+                                    <w:color w:val="595959" w:themeColor="text1" w:themeTint="A6"/>
+                                    <w:kern w:val="0"/>
+                                    <w:sz w:val="28"/>
+                                    <w:szCs w:val="28"/>
+                                    <w14:ligatures w14:val="none"/>
+                                  </w:rPr>
+                                  <w:t xml:space="preserve">Group Members </w:t>
+                                </w:r>
+                              </w:p>
+                              <w:p>
+                                <w:pPr>
+                                  <w:rPr>
+                                    <w:rFonts w:ascii="Times New Roman" w:eastAsiaTheme="minorEastAsia" w:hAnsi="Times New Roman" w:cs="Times New Roman"/>
+                                    <w:color w:val="595959" w:themeColor="text1" w:themeTint="A6"/>
+                                    <w:kern w:val="0"/>
+                                    <w:sz w:val="28"/>
+                                    <w:szCs w:val="28"/>
+                                    <w14:ligatures w14:val="none"/>
+                                  </w:rPr>
+                                </w:pPr>
+                                <w:r>
+                                  <w:rPr>
+                                    <w:rFonts w:ascii="Times New Roman" w:eastAsiaTheme="minorEastAsia" w:hAnsi="Times New Roman" w:cs="Times New Roman"/>
+                                    <w:color w:val="595959" w:themeColor="text1" w:themeTint="A6"/>
+                                    <w:kern w:val="0"/>
+                                    <w:sz w:val="28"/>
+                                    <w:szCs w:val="28"/>
+                                    <w14:ligatures w14:val="none"/>
+                                  </w:rPr>
+                                  <w:t>Simran Kaur</w:t>
+                                </w:r>
+                              </w:p>
+                              <w:p>
+                                <w:pPr>
+                                  <w:rPr>
+                                    <w:rFonts w:ascii="Times New Roman" w:eastAsiaTheme="minorEastAsia" w:hAnsi="Times New Roman" w:cs="Times New Roman"/>
+                                    <w:color w:val="595959" w:themeColor="text1" w:themeTint="A6"/>
+                                    <w:kern w:val="0"/>
+                                    <w:sz w:val="28"/>
+                                    <w:szCs w:val="28"/>
+                                    <w14:ligatures w14:val="none"/>
+                                  </w:rPr>
+                                </w:pPr>
+                                <w:r>
+                                  <w:rPr>
+                                    <w:rFonts w:ascii="Times New Roman" w:eastAsiaTheme="minorEastAsia" w:hAnsi="Times New Roman" w:cs="Times New Roman"/>
+                                    <w:color w:val="595959" w:themeColor="text1" w:themeTint="A6"/>
+                                    <w:kern w:val="0"/>
+                                    <w:sz w:val="28"/>
+                                    <w:szCs w:val="28"/>
+                                    <w14:ligatures w14:val="none"/>
+                                  </w:rPr>
+                                  <w:t>Harpreet Singh</w:t>
+                                </w:r>
+                              </w:p>
+                              <w:p>
+                                <w:pPr>
+                                  <w:rPr>
+                                    <w:rFonts w:ascii="Times New Roman" w:eastAsiaTheme="minorEastAsia" w:hAnsi="Times New Roman" w:cs="Times New Roman"/>
+                                    <w:color w:val="595959" w:themeColor="text1" w:themeTint="A6"/>
+                                    <w:kern w:val="0"/>
+                                    <w:sz w:val="28"/>
+                                    <w:szCs w:val="28"/>
+                                    <w14:ligatures w14:val="none"/>
+                                  </w:rPr>
+                                </w:pPr>
+                                <w:r>
+                                  <w:rPr>
+                                    <w:rFonts w:ascii="Times New Roman" w:eastAsiaTheme="minorEastAsia" w:hAnsi="Times New Roman" w:cs="Times New Roman"/>
+                                    <w:color w:val="595959" w:themeColor="text1" w:themeTint="A6"/>
+                                    <w:kern w:val="0"/>
+                                    <w:sz w:val="28"/>
+                                    <w:szCs w:val="28"/>
+                                    <w14:ligatures w14:val="none"/>
+                                  </w:rPr>
+                                  <w:t xml:space="preserve">Rajwant </w:t>
+                                </w:r>
+                                <w:proofErr w:type="spellStart"/>
+                                <w:r>
+                                  <w:rPr>
+                                    <w:rFonts w:ascii="Times New Roman" w:eastAsiaTheme="minorEastAsia" w:hAnsi="Times New Roman" w:cs="Times New Roman"/>
+                                    <w:color w:val="595959" w:themeColor="text1" w:themeTint="A6"/>
+                                    <w:kern w:val="0"/>
+                                    <w:sz w:val="28"/>
+                                    <w:szCs w:val="28"/>
+                                    <w14:ligatures w14:val="none"/>
+                                  </w:rPr>
+                                  <w:t>kaur</w:t>
+                                </w:r>
+                                <w:proofErr w:type="spellEnd"/>
+                                <w:r>
+                                  <w:rPr>
+                                    <w:rFonts w:ascii="Times New Roman" w:eastAsiaTheme="minorEastAsia" w:hAnsi="Times New Roman" w:cs="Times New Roman"/>
+                                    <w:color w:val="595959" w:themeColor="text1" w:themeTint="A6"/>
+                                    <w:kern w:val="0"/>
+                                    <w:sz w:val="28"/>
+                                    <w:szCs w:val="28"/>
+                                    <w14:ligatures w14:val="none"/>
+                                  </w:rPr>
+                                  <w:t xml:space="preserve"> Boparai</w:t>
+                                </w:r>
+                              </w:p>
+                              <w:p>
+                                <w:pPr>
+                                  <w:rPr>
+                                    <w:rFonts w:ascii="Times New Roman" w:eastAsiaTheme="minorEastAsia" w:hAnsi="Times New Roman" w:cs="Times New Roman"/>
+                                    <w:color w:val="595959" w:themeColor="text1" w:themeTint="A6"/>
+                                    <w:kern w:val="0"/>
+                                    <w:sz w:val="28"/>
+                                    <w:szCs w:val="28"/>
+                                    <w14:ligatures w14:val="none"/>
+                                  </w:rPr>
+                                </w:pPr>
+                              </w:p>
+                              <w:p>
+                                <w:pPr>
+                                  <w:pStyle w:val="NoSpacing"/>
+                                  <w:jc w:val="right"/>
+                                  <w:rPr>
+                                    <w:color w:val="595959" w:themeColor="text1" w:themeTint="A6"/>
+                                    <w:sz w:val="18"/>
+                                    <w:szCs w:val="18"/>
+                                  </w:rPr>
+                                </w:pPr>
+                              </w:p>
+                            </w:txbxContent>
+                          </wps:txbx>
+                          <wps:bodyPr rot="0" spcFirstLastPara="0" vertOverflow="overflow" horzOverflow="overflow" vert="horz" wrap="square" lIns="1600200" tIns="0" rIns="685800" bIns="0" numCol="1" spcCol="0" rtlCol="0" fromWordArt="0" anchor="b" anchorCtr="0" forceAA="0" compatLnSpc="1">
+                            <a:prstTxWarp prst="textNoShape">
+                              <a:avLst/>
+                            </a:prstTxWarp>
+                            <a:noAutofit/>
+                          </wps:bodyPr>
+                        </wps:wsp>
+                      </a:graphicData>
+                    </a:graphic>
+                    <wp14:sizeRelH relativeFrom="page">
+                      <wp14:pctWidth>94100</wp14:pctWidth>
+                    </wp14:sizeRelH>
+                    <wp14:sizeRelV relativeFrom="page">
+                      <wp14:pctHeight>0</wp14:pctHeight>
+                    </wp14:sizeRelV>
+                  </wp:anchor>
+                </w:drawing>
+              </mc:Choice>
+              <mc:Fallback>
+                <w:pict>
+                  <v:shape w14:anchorId="2328CFF3" id="Text Box 52" o:spid="_x0000_s1028" type="#_x0000_t202" style="position:absolute;margin-left:30.15pt;margin-top:566.95pt;width:8in;height:142.2pt;z-index:251660288;visibility:visible;mso-wrap-style:square;mso-width-percent:941;mso-height-percent:0;mso-wrap-distance-left:9pt;mso-wrap-distance-top:0;mso-wrap-distance-right:9pt;mso-wrap-distance-bottom:0;mso-position-horizontal:absolute;mso-position-horizontal-relative:page;mso-position-vertical:absolute;mso-position-vertical-relative:page;mso-width-percent:941;mso-height-percent:0;mso-width-relative:page;mso-height-relative:page;v-text-anchor:bottom" o:gfxdata="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" filled="f" stroked="f" strokeweight=".5pt">
+                    <v:textbox inset="126pt,0,54pt,0">
+                      <w:txbxContent>
+                        <w:p>
+                          <w:pPr>
+                            <w:rPr>
+                              <w:rFonts w:ascii="Times New Roman" w:eastAsiaTheme="minorEastAsia" w:hAnsi="Times New Roman" w:cs="Times New Roman"/>
+                              <w:b/>
+                              <w:bCs/>
+                              <w:color w:val="595959" w:themeColor="text1" w:themeTint="A6"/>
+                              <w:kern w:val="0"/>
+                              <w:sz w:val="28"/>
+                              <w:szCs w:val="28"/>
+                              <w14:ligatures w14:val="none"/>
+                            </w:rPr>
+                          </w:pPr>
+                          <w:r>
+                            <w:rPr>
+                              <w:rFonts w:ascii="Times New Roman" w:eastAsiaTheme="minorEastAsia" w:hAnsi="Times New Roman" w:cs="Times New Roman"/>
+                              <w:b/>
+                              <w:bCs/>
+                              <w:color w:val="595959" w:themeColor="text1" w:themeTint="A6"/>
+                              <w:kern w:val="0"/>
+                              <w:sz w:val="28"/>
+                              <w:szCs w:val="28"/>
+                              <w14:ligatures w14:val="none"/>
+                            </w:rPr>
+                            <w:t xml:space="preserve">Group Members </w:t>
+                          </w:r>
+                        </w:p>
+                        <w:p>
+                          <w:pPr>
+                            <w:rPr>
+                              <w:rFonts w:ascii="Times New Roman" w:eastAsiaTheme="minorEastAsia" w:hAnsi="Times New Roman" w:cs="Times New Roman"/>
+                              <w:color w:val="595959" w:themeColor="text1" w:themeTint="A6"/>
+                              <w:kern w:val="0"/>
+                              <w:sz w:val="28"/>
+                              <w:szCs w:val="28"/>
+                              <w14:ligatures w14:val="none"/>
+                            </w:rPr>
+                          </w:pPr>
+                          <w:r>
+                            <w:rPr>
+                              <w:rFonts w:ascii="Times New Roman" w:eastAsiaTheme="minorEastAsia" w:hAnsi="Times New Roman" w:cs="Times New Roman"/>
+                              <w:color w:val="595959" w:themeColor="text1" w:themeTint="A6"/>
+                              <w:kern w:val="0"/>
+                              <w:sz w:val="28"/>
+                              <w:szCs w:val="28"/>
+                              <w14:ligatures w14:val="none"/>
+                            </w:rPr>
+                            <w:t>Simran Kaur</w:t>
+                          </w:r>
+                        </w:p>
+                        <w:p>
+                          <w:pPr>
+                            <w:rPr>
+                              <w:rFonts w:ascii="Times New Roman" w:eastAsiaTheme="minorEastAsia" w:hAnsi="Times New Roman" w:cs="Times New Roman"/>
+                              <w:color w:val="595959" w:themeColor="text1" w:themeTint="A6"/>
+                              <w:kern w:val="0"/>
+                              <w:sz w:val="28"/>
+                              <w:szCs w:val="28"/>
+                              <w14:ligatures w14:val="none"/>
+                            </w:rPr>
+                          </w:pPr>
+                          <w:r>
+                            <w:rPr>
+                              <w:rFonts w:ascii="Times New Roman" w:eastAsiaTheme="minorEastAsia" w:hAnsi="Times New Roman" w:cs="Times New Roman"/>
+                              <w:color w:val="595959" w:themeColor="text1" w:themeTint="A6"/>
+                              <w:kern w:val="0"/>
+                              <w:sz w:val="28"/>
+                              <w:szCs w:val="28"/>
+                              <w14:ligatures w14:val="none"/>
+                            </w:rPr>
+                            <w:t>Harpreet Singh</w:t>
+                          </w:r>
+                        </w:p>
+                        <w:p>
+                          <w:pPr>
+                            <w:rPr>
+                              <w:rFonts w:ascii="Times New Roman" w:eastAsiaTheme="minorEastAsia" w:hAnsi="Times New Roman" w:cs="Times New Roman"/>
+                              <w:color w:val="595959" w:themeColor="text1" w:themeTint="A6"/>
+                              <w:kern w:val="0"/>
+                              <w:sz w:val="28"/>
+                              <w:szCs w:val="28"/>
+                              <w14:ligatures w14:val="none"/>
+                            </w:rPr>
+                          </w:pPr>
+                          <w:r>
+                            <w:rPr>
+                              <w:rFonts w:ascii="Times New Roman" w:eastAsiaTheme="minorEastAsia" w:hAnsi="Times New Roman" w:cs="Times New Roman"/>
+                              <w:color w:val="595959" w:themeColor="text1" w:themeTint="A6"/>
+                              <w:kern w:val="0"/>
+                              <w:sz w:val="28"/>
+                              <w:szCs w:val="28"/>
+                              <w14:ligatures w14:val="none"/>
+                            </w:rPr>
+                            <w:t xml:space="preserve">Rajwant </w:t>
+                          </w:r>
+                          <w:proofErr w:type="spellStart"/>
+                          <w:r>
+                            <w:rPr>
+                              <w:rFonts w:ascii="Times New Roman" w:eastAsiaTheme="minorEastAsia" w:hAnsi="Times New Roman" w:cs="Times New Roman"/>
+                              <w:color w:val="595959" w:themeColor="text1" w:themeTint="A6"/>
+                              <w:kern w:val="0"/>
+                              <w:sz w:val="28"/>
+                              <w:szCs w:val="28"/>
+                              <w14:ligatures w14:val="none"/>
+                            </w:rPr>
+                            <w:t>kaur</w:t>
+                          </w:r>
+                          <w:proofErr w:type="spellEnd"/>
+                          <w:r>
+                            <w:rPr>
+                              <w:rFonts w:ascii="Times New Roman" w:eastAsiaTheme="minorEastAsia" w:hAnsi="Times New Roman" w:cs="Times New Roman"/>
+                              <w:color w:val="595959" w:themeColor="text1" w:themeTint="A6"/>
+                              <w:kern w:val="0"/>
+                              <w:sz w:val="28"/>
+                              <w:szCs w:val="28"/>
+                              <w14:ligatures w14:val="none"/>
+                            </w:rPr>
+                            <w:t xml:space="preserve"> Boparai</w:t>
+                          </w:r>
+                        </w:p>
+                        <w:p>
+                          <w:pPr>
+                            <w:rPr>
+                              <w:rFonts w:ascii="Times New Roman" w:eastAsiaTheme="minorEastAsia" w:hAnsi="Times New Roman" w:cs="Times New Roman"/>
+                              <w:color w:val="595959" w:themeColor="text1" w:themeTint="A6"/>
+                              <w:kern w:val="0"/>
+                              <w:sz w:val="28"/>
+                              <w:szCs w:val="28"/>
+                              <w14:ligatures w14:val="none"/>
+                            </w:rPr>
+                          </w:pPr>
+                        </w:p>
+                        <w:p>
+                          <w:pPr>
+                            <w:pStyle w:val="NoSpacing"/>
+                            <w:jc w:val="right"/>
+                            <w:rPr>
+                              <w:color w:val="595959" w:themeColor="text1" w:themeTint="A6"/>
+                              <w:sz w:val="18"/>
+                              <w:szCs w:val="18"/>
+                            </w:rPr>
+                          </w:pPr>
+                        </w:p>
+                      </w:txbxContent>
+                    </v:textbox>
+                    <w10:wrap type="square" anchorx="page" anchory="page"/>
+                  </v:shape>
+                </w:pict>
+              </mc:Fallback>
+            </mc:AlternateContent>
+          </w:r>
+          <w:r>
+            <w:br w:type="page"/>
+          </w:r>
+        </w:p>
+      </w:sdtContent>
+    </w:sdt>
+    <w:sdt>
+      <w:sdtPr>
+        <w:id w:val="-1276325002"/>
+        <w:docPartObj>
+          <w:docPartGallery w:val="Table of Contents"/>
+          <w:docPartUnique/>
+        </w:docPartObj>
+      </w:sdtPr>
+      <w:sdtEndPr>
+        <w:rPr>
+          <w:rFonts w:asciiTheme="minorHAnsi" w:eastAsiaTheme="minorHAnsi" w:hAnsiTheme="minorHAnsi" w:cstheme="minorBidi"/>
+          <w:b/>
+          <w:bCs/>
+          <w:noProof/>
+          <w:color w:val="auto"/>
+          <w:kern w:val="2"/>
+          <w:sz w:val="22"/>
+          <w:szCs w:val="22"/>
+          <w14:ligatures w14:val="standardContextual"/>
+        </w:rPr>
+      </w:sdtEndPr>
+      <w:sdtContent>
+        <w:p>
+          <w:pPr>
+            <w:pStyle w:val="TOCHeading"/>
+          </w:pPr>
+          <w:r>
+            <w:t>Contents</w:t>
+          </w:r>
+        </w:p>
+        <w:p>
+          <w:pPr>
+            <w:pStyle w:val="TOC1"/>
+            <w:tabs>
+              <w:tab w:val="right" w:leader="dot" w:pos="8540"/>
+            </w:tabs>
+            <w:rPr>
+              <w:rFonts w:eastAsiaTheme="minorEastAsia"/>
+              <w:noProof/>
+            </w:rPr>
+          </w:pPr>
+          <w:r>
+            <w:fldChar w:fldCharType="begin"/>
+          </w:r>
+          <w:r>
+            <w:instrText xml:space="preserve"> TOC \o "1-3" \h \z \u </w:instrText>
+          </w:r>
+          <w:r>
+            <w:fldChar w:fldCharType="separate"/>
+          </w:r>
+          <w:hyperlink w:anchor="_Toc151966198" w:history="1">
+            <w:r>
+              <w:rPr>
+                <w:rStyle w:val="Hyperlink"/>
+                <w:noProof/>
+              </w:rPr>
+              <w:t>PROG6001 Managing Software Development Projects – Assessment 2</w:t>
+            </w:r>
+            <w:r>
+              <w:rPr>
+                <w:noProof/>
+                <w:webHidden/>
+              </w:rPr>
+              <w:tab/>
+            </w:r>
+            <w:r>
+              <w:rPr>
+                <w:noProof/>
+                <w:webHidden/>
+              </w:rPr>
+              <w:fldChar w:fldCharType="begin"/>
+            </w:r>
+            <w:r>
+              <w:rPr>
+                <w:noProof/>
+                <w:webHidden/>
+              </w:rPr>
+              <w:instrText xml:space="preserve"> PAGEREF _Toc151966198 \h </w:instrText>
+            </w:r>
+            <w:r>
+              <w:rPr>
+                <w:noProof/>
+                <w:webHidden/>
+              </w:rPr>
+            </w:r>
+            <w:r>
+              <w:rPr>
+                <w:noProof/>
+                <w:webHidden/>
+              </w:rPr>
+              <w:fldChar w:fldCharType="separate"/>
+            </w:r>
+            <w:r>
+              <w:rPr>
+                <w:noProof/>
+                <w:webHidden/>
+              </w:rPr>
+              <w:t>1</w:t>
+            </w:r>
+            <w:r>
+              <w:rPr>
+                <w:noProof/>
+                <w:webHidden/>
+              </w:rPr>
+              <w:fldChar w:fldCharType="end"/>
+            </w:r>
+          </w:hyperlink>
+        </w:p>
+        <w:p>
+          <w:pPr>
+            <w:pStyle w:val="TOC1"/>
+            <w:tabs>
+              <w:tab w:val="right" w:leader="dot" w:pos="8540"/>
+            </w:tabs>
+            <w:rPr>
+              <w:rFonts w:eastAsiaTheme="minorEastAsia"/>
+              <w:noProof/>
+            </w:rPr>
+          </w:pPr>
+          <w:hyperlink w:anchor="_Toc151966199" w:history="1">
+            <w:r>
+              <w:rPr>
+                <w:rStyle w:val="Hyperlink"/>
+                <w:noProof/>
+              </w:rPr>
+              <w:t>Task 1:</w:t>
+            </w:r>
+            <w:r>
+              <w:rPr>
+                <w:noProof/>
+                <w:webHidden/>
+              </w:rPr>
+              <w:tab/>
+            </w:r>
+            <w:r>
+              <w:rPr>
+                <w:noProof/>
+                <w:webHidden/>
+              </w:rPr>
+              <w:fldChar w:fldCharType="begin"/>
+            </w:r>
+            <w:r>
+              <w:rPr>
+                <w:noProof/>
+                <w:webHidden/>
+              </w:rPr>
+              <w:instrText xml:space="preserve"> PAGEREF _Toc151966199 \h </w:instrText>
+            </w:r>
+            <w:r>
+              <w:rPr>
+                <w:noProof/>
+                <w:webHidden/>
+              </w:rPr>
+            </w:r>
+            <w:r>
+              <w:rPr>
+                <w:noProof/>
+                <w:webHidden/>
+              </w:rPr>
+              <w:fldChar w:fldCharType="separate"/>
+            </w:r>
+            <w:r>
+              <w:rPr>
+                <w:noProof/>
+                <w:webHidden/>
+              </w:rPr>
+              <w:t>1</w:t>
+            </w:r>
+            <w:r>
+              <w:rPr>
+                <w:noProof/>
+                <w:webHidden/>
+              </w:rPr>
+              <w:fldChar w:fldCharType="end"/>
+            </w:r>
+          </w:hyperlink>
+        </w:p>
+        <w:p>
+          <w:pPr>
+            <w:pStyle w:val="TOC1"/>
+            <w:tabs>
+              <w:tab w:val="right" w:leader="dot" w:pos="8540"/>
+            </w:tabs>
+            <w:rPr>
+              <w:rFonts w:eastAsiaTheme="minorEastAsia"/>
+              <w:noProof/>
+            </w:rPr>
+          </w:pPr>
+          <w:hyperlink w:anchor="_Toc151966200" w:history="1">
+            <w:r>
+              <w:rPr>
+                <w:rStyle w:val="Hyperlink"/>
+                <w:noProof/>
+              </w:rPr>
+              <w:t>Task 2:</w:t>
+            </w:r>
+            <w:r>
+              <w:rPr>
+                <w:noProof/>
+                <w:webHidden/>
+              </w:rPr>
+              <w:tab/>
+            </w:r>
+            <w:r>
+              <w:rPr>
+                <w:noProof/>
+                <w:webHidden/>
+              </w:rPr>
+              <w:fldChar w:fldCharType="begin"/>
+            </w:r>
+            <w:r>
+              <w:rPr>
+                <w:noProof/>
+                <w:webHidden/>
+              </w:rPr>
+              <w:instrText xml:space="preserve"> PAGEREF _Toc151966200 \h </w:instrText>
+            </w:r>
+            <w:r>
+              <w:rPr>
+                <w:noProof/>
+                <w:webHidden/>
+              </w:rPr>
+            </w:r>
+            <w:r>
+              <w:rPr>
+                <w:noProof/>
+                <w:webHidden/>
+              </w:rPr>
+              <w:fldChar w:fldCharType="separate"/>
+            </w:r>
+            <w:r>
+              <w:rPr>
+                <w:noProof/>
+                <w:webHidden/>
+              </w:rPr>
+              <w:t>3</w:t>
+            </w:r>
+            <w:r>
+              <w:rPr>
+                <w:noProof/>
+                <w:webHidden/>
+              </w:rPr>
+              <w:fldChar w:fldCharType="end"/>
+            </w:r>
+          </w:hyperlink>
+        </w:p>
+        <w:p>
+          <w:pPr>
+            <w:pStyle w:val="TOC1"/>
+            <w:tabs>
+              <w:tab w:val="right" w:leader="dot" w:pos="8540"/>
+            </w:tabs>
+            <w:rPr>
+              <w:rFonts w:eastAsiaTheme="minorEastAsia"/>
+              <w:noProof/>
+            </w:rPr>
+          </w:pPr>
+          <w:hyperlink w:anchor="_Toc151966201" w:history="1">
+            <w:r>
+              <w:rPr>
+                <w:rStyle w:val="Hyperlink"/>
+                <w:noProof/>
+              </w:rPr>
+              <w:t>Task 3</w:t>
+            </w:r>
+            <w:r>
+              <w:rPr>
+                <w:noProof/>
+                <w:webHidden/>
+              </w:rPr>
+              <w:tab/>
+            </w:r>
+            <w:r>
+              <w:rPr>
+                <w:noProof/>
+                <w:webHidden/>
+              </w:rPr>
+              <w:fldChar w:fldCharType="begin"/>
+            </w:r>
+            <w:r>
+              <w:rPr>
+                <w:noProof/>
+                <w:webHidden/>
+              </w:rPr>
+              <w:instrText xml:space="preserve"> PAGEREF _Toc151966201 \h </w:instrText>
+            </w:r>
+            <w:r>
+              <w:rPr>
+                <w:noProof/>
+                <w:webHidden/>
+              </w:rPr>
+            </w:r>
+            <w:r>
+              <w:rPr>
+                <w:noProof/>
+                <w:webHidden/>
+              </w:rPr>
+              <w:fldChar w:fldCharType="separate"/>
+            </w:r>
+            <w:r>
+              <w:rPr>
+                <w:noProof/>
+                <w:webHidden/>
+              </w:rPr>
+              <w:t>4</w:t>
+            </w:r>
+            <w:r>
+              <w:rPr>
+                <w:noProof/>
+                <w:webHidden/>
+              </w:rPr>
+              <w:fldChar w:fldCharType="end"/>
+            </w:r>
+          </w:hyperlink>
+        </w:p>
+        <w:p>
+          <w:pPr>
+            <w:pStyle w:val="TOC2"/>
+            <w:tabs>
+              <w:tab w:val="right" w:leader="dot" w:pos="8540"/>
+            </w:tabs>
+            <w:rPr>
+              <w:rFonts w:eastAsiaTheme="minorEastAsia"/>
+              <w:noProof/>
+            </w:rPr>
+          </w:pPr>
+          <w:hyperlink w:anchor="_Toc151966202" w:history="1">
+            <w:r>
+              <w:rPr>
+                <w:rStyle w:val="Hyperlink"/>
+                <w:noProof/>
+              </w:rPr>
+              <w:t>Overview of the Agile Mindset</w:t>
+            </w:r>
+            <w:r>
+              <w:rPr>
+                <w:noProof/>
+                <w:webHidden/>
+              </w:rPr>
+              <w:tab/>
+            </w:r>
+            <w:r>
+              <w:rPr>
+                <w:noProof/>
+                <w:webHidden/>
+              </w:rPr>
+              <w:fldChar w:fldCharType="begin"/>
+            </w:r>
+            <w:r>
+              <w:rPr>
+                <w:noProof/>
+                <w:webHidden/>
+              </w:rPr>
+              <w:instrText xml:space="preserve"> PAGEREF _Toc151966202 \h </w:instrText>
+            </w:r>
+            <w:r>
+              <w:rPr>
+                <w:noProof/>
+                <w:webHidden/>
+              </w:rPr>
+            </w:r>
+            <w:r>
+              <w:rPr>
+                <w:noProof/>
+                <w:webHidden/>
+              </w:rPr>
+              <w:fldChar w:fldCharType="separate"/>
+            </w:r>
+            <w:r>
+              <w:rPr>
+                <w:noProof/>
+                <w:webHidden/>
+              </w:rPr>
+              <w:t>4</w:t>
+            </w:r>
+            <w:r>
+              <w:rPr>
+                <w:noProof/>
+                <w:webHidden/>
+              </w:rPr>
+              <w:fldChar w:fldCharType="end"/>
+            </w:r>
+          </w:hyperlink>
+        </w:p>
+        <w:p>
+          <w:pPr>
+            <w:pStyle w:val="TOC2"/>
+            <w:tabs>
+              <w:tab w:val="right" w:leader="dot" w:pos="8540"/>
+            </w:tabs>
+            <w:rPr>
+              <w:rFonts w:eastAsiaTheme="minorEastAsia"/>
+              <w:noProof/>
+            </w:rPr>
+          </w:pPr>
+          <w:hyperlink w:anchor="_Toc151966203" w:history="1">
+            <w:r>
+              <w:rPr>
+                <w:rStyle w:val="Hyperlink"/>
+                <w:noProof/>
+              </w:rPr>
+              <w:t>Description of the Scrum Process and the Waterfall Methodology</w:t>
+            </w:r>
+            <w:r>
+              <w:rPr>
+                <w:noProof/>
+                <w:webHidden/>
+              </w:rPr>
+              <w:tab/>
+            </w:r>
+            <w:r>
+              <w:rPr>
+                <w:noProof/>
+                <w:webHidden/>
+              </w:rPr>
+              <w:fldChar w:fldCharType="begin"/>
+            </w:r>
+            <w:r>
+              <w:rPr>
+                <w:noProof/>
+                <w:webHidden/>
+              </w:rPr>
+              <w:instrText xml:space="preserve"> PAGEREF _Toc151966203 \h </w:instrText>
+            </w:r>
+            <w:r>
+              <w:rPr>
+                <w:noProof/>
+                <w:webHidden/>
+              </w:rPr>
+            </w:r>
+            <w:r>
+              <w:rPr>
+                <w:noProof/>
+                <w:webHidden/>
+              </w:rPr>
+              <w:fldChar w:fldCharType="separate"/>
+            </w:r>
+            <w:r>
+              <w:rPr>
+                <w:noProof/>
+                <w:webHidden/>
+              </w:rPr>
+              <w:t>5</w:t>
+            </w:r>
+            <w:r>
+              <w:rPr>
+                <w:noProof/>
+                <w:webHidden/>
+              </w:rPr>
+              <w:fldChar w:fldCharType="end"/>
+            </w:r>
+          </w:hyperlink>
+        </w:p>
+        <w:p>
+          <w:pPr>
+            <w:pStyle w:val="TOC2"/>
+            <w:tabs>
+              <w:tab w:val="right" w:leader="dot" w:pos="8540"/>
+            </w:tabs>
+            <w:rPr>
+              <w:rFonts w:eastAsiaTheme="minorEastAsia"/>
+              <w:noProof/>
+            </w:rPr>
+          </w:pPr>
+          <w:hyperlink w:anchor="_Toc151966204" w:history="1">
+            <w:r>
+              <w:rPr>
+                <w:rStyle w:val="Hyperlink"/>
+                <w:noProof/>
+              </w:rPr>
+              <w:t>Guidelines for Determining Whether Scrum or Waterfall Suits Specific Software Development Projects</w:t>
+            </w:r>
+            <w:r>
+              <w:rPr>
+                <w:noProof/>
+                <w:webHidden/>
+              </w:rPr>
+              <w:tab/>
+            </w:r>
+            <w:r>
+              <w:rPr>
+                <w:noProof/>
+                <w:webHidden/>
+              </w:rPr>
+              <w:fldChar w:fldCharType="begin"/>
+            </w:r>
+            <w:r>
+              <w:rPr>
+                <w:noProof/>
+                <w:webHidden/>
+              </w:rPr>
+              <w:instrText xml:space="preserve"> PAGEREF _Toc151966204 \h </w:instrText>
+            </w:r>
+            <w:r>
+              <w:rPr>
+                <w:noProof/>
+                <w:webHidden/>
+              </w:rPr>
+            </w:r>
+            <w:r>
+              <w:rPr>
+                <w:noProof/>
+                <w:webHidden/>
+              </w:rPr>
+              <w:fldChar w:fldCharType="separate"/>
+            </w:r>
+            <w:r>
+              <w:rPr>
+                <w:noProof/>
+                <w:webHidden/>
+              </w:rPr>
+              <w:t>5</w:t>
+            </w:r>
+            <w:r>
+              <w:rPr>
+                <w:noProof/>
+                <w:webHidden/>
+              </w:rPr>
+              <w:fldChar w:fldCharType="end"/>
+            </w:r>
+          </w:hyperlink>
+        </w:p>
+        <w:p>
+          <w:pPr>
+            <w:pStyle w:val="TOC2"/>
+            <w:tabs>
+              <w:tab w:val="right" w:leader="dot" w:pos="8540"/>
+            </w:tabs>
+            <w:rPr>
+              <w:rFonts w:eastAsiaTheme="minorEastAsia"/>
+              <w:noProof/>
+            </w:rPr>
+          </w:pPr>
+          <w:hyperlink w:anchor="_Toc151966205" w:history="1">
+            <w:r>
+              <w:rPr>
+                <w:rStyle w:val="Hyperlink"/>
+                <w:noProof/>
+              </w:rPr>
+              <w:t>Differences Between Agile (Scrum) and Waterfall Methodologies</w:t>
+            </w:r>
+            <w:r>
+              <w:rPr>
+                <w:noProof/>
+                <w:webHidden/>
+              </w:rPr>
+              <w:tab/>
+            </w:r>
+            <w:r>
+              <w:rPr>
+                <w:noProof/>
+                <w:webHidden/>
+              </w:rPr>
+              <w:fldChar w:fldCharType="begin"/>
+            </w:r>
+            <w:r>
+              <w:rPr>
+                <w:noProof/>
+                <w:webHidden/>
+              </w:rPr>
+              <w:instrText xml:space="preserve"> PAGEREF _Toc151966205 \h </w:instrText>
+            </w:r>
+            <w:r>
+              <w:rPr>
+                <w:noProof/>
+                <w:webHidden/>
+              </w:rPr>
+            </w:r>
+            <w:r>
+              <w:rPr>
+                <w:noProof/>
+                <w:webHidden/>
+              </w:rPr>
+              <w:fldChar w:fldCharType="separate"/>
+            </w:r>
+            <w:r>
+              <w:rPr>
+                <w:noProof/>
+                <w:webHidden/>
+              </w:rPr>
+              <w:t>5</w:t>
+            </w:r>
+            <w:r>
+              <w:rPr>
+                <w:noProof/>
+                <w:webHidden/>
+              </w:rPr>
+              <w:fldChar w:fldCharType="end"/>
+            </w:r>
+          </w:hyperlink>
+        </w:p>
+        <w:p>
+          <w:pPr>
+            <w:pStyle w:val="TOC2"/>
+            <w:tabs>
+              <w:tab w:val="right" w:leader="dot" w:pos="8540"/>
+            </w:tabs>
+            <w:rPr>
+              <w:rFonts w:eastAsiaTheme="minorEastAsia"/>
+              <w:noProof/>
+            </w:rPr>
+          </w:pPr>
+          <w:hyperlink w:anchor="_Toc151966206" w:history="1">
+            <w:r>
+              <w:rPr>
+                <w:rStyle w:val="Hyperlink"/>
+                <w:noProof/>
+              </w:rPr>
+              <w:t>Conclusion</w:t>
+            </w:r>
+            <w:r>
+              <w:rPr>
+                <w:noProof/>
+                <w:webHidden/>
+              </w:rPr>
+              <w:tab/>
+            </w:r>
+            <w:r>
+              <w:rPr>
+                <w:noProof/>
+                <w:webHidden/>
+              </w:rPr>
+              <w:fldChar w:fldCharType="begin"/>
+            </w:r>
+            <w:r>
+              <w:rPr>
+                <w:noProof/>
+                <w:webHidden/>
+              </w:rPr>
+              <w:instrText xml:space="preserve"> PAGEREF _Toc151966206 \h </w:instrText>
+            </w:r>
+            <w:r>
+              <w:rPr>
+                <w:noProof/>
+                <w:webHidden/>
+              </w:rPr>
+            </w:r>
+            <w:r>
+              <w:rPr>
+                <w:noProof/>
+                <w:webHidden/>
+              </w:rPr>
+              <w:fldChar w:fldCharType="separate"/>
+            </w:r>
+            <w:r>
+              <w:rPr>
+                <w:noProof/>
+                <w:webHidden/>
+              </w:rPr>
+              <w:t>5</w:t>
+            </w:r>
+            <w:r>
+              <w:rPr>
+                <w:noProof/>
+                <w:webHidden/>
+              </w:rPr>
+              <w:fldChar w:fldCharType="end"/>
+            </w:r>
+          </w:hyperlink>
+        </w:p>
+        <w:p>
+          <w:pPr>
+            <w:pStyle w:val="TOC1"/>
+            <w:tabs>
+              <w:tab w:val="right" w:leader="dot" w:pos="8540"/>
+            </w:tabs>
+            <w:rPr>
+              <w:rFonts w:eastAsiaTheme="minorEastAsia"/>
+              <w:noProof/>
+            </w:rPr>
+          </w:pPr>
+          <w:hyperlink w:anchor="_Toc151966207" w:history="1">
+            <w:r>
+              <w:rPr>
+                <w:rStyle w:val="Hyperlink"/>
+                <w:noProof/>
+              </w:rPr>
+              <w:t>References</w:t>
+            </w:r>
+            <w:r>
+              <w:rPr>
+                <w:noProof/>
+                <w:webHidden/>
+              </w:rPr>
+              <w:tab/>
+            </w:r>
+            <w:r>
+              <w:rPr>
+                <w:noProof/>
+                <w:webHidden/>
+              </w:rPr>
+              <w:fldChar w:fldCharType="begin"/>
+            </w:r>
+            <w:r>
+              <w:rPr>
+                <w:noProof/>
+                <w:webHidden/>
+              </w:rPr>
+              <w:instrText xml:space="preserve"> PAGEREF _Toc151966207 \h </w:instrText>
+            </w:r>
+            <w:r>
+              <w:rPr>
+                <w:noProof/>
+                <w:webHidden/>
+              </w:rPr>
+            </w:r>
+            <w:r>
+              <w:rPr>
+                <w:noProof/>
+                <w:webHidden/>
+              </w:rPr>
+              <w:fldChar w:fldCharType="separate"/>
+            </w:r>
+            <w:r>
+              <w:rPr>
+                <w:noProof/>
+                <w:webHidden/>
+              </w:rPr>
+              <w:t>6</w:t>
+            </w:r>
+            <w:r>
+              <w:rPr>
+                <w:noProof/>
+                <w:webHidden/>
+              </w:rPr>
+              <w:fldChar w:fldCharType="end"/>
+            </w:r>
+          </w:hyperlink>
+        </w:p>
+        <w:p>
+          <w:r>
+            <w:rPr>
+              <w:b/>
+              <w:bCs/>
+              <w:noProof/>
+            </w:rPr>
+            <w:fldChar w:fldCharType="end"/>
+          </w:r>
+        </w:p>
+      </w:sdtContent>
+    </w:sdt>
+    <w:p>
+      <w:pPr>
+        <w:rPr>
+          <w:rFonts w:asciiTheme="majorHAnsi" w:eastAsiaTheme="majorEastAsia" w:hAnsiTheme="majorHAnsi" w:cstheme="majorBidi"/>
+          <w:color w:val="2F5496" w:themeColor="accent1" w:themeShade="BF"/>
+          <w:sz w:val="32"/>
+          <w:szCs w:val="32"/>
+        </w:rPr>
+      </w:pPr>
+      <w:bookmarkStart w:id="0" w:name="_Toc151966198"/>
+      <w:r>
+        <w:br w:type="page"/>
+      </w:r>
+    </w:p>
     <w:p>
       <w:pPr>
         <w:pStyle w:val="Heading1"/>
         <w:jc w:val="center"/>
       </w:pPr>
       <w:r>
+        <w:lastRenderedPageBreak/>
         <w:t>PROG6001 Managing Softwa</w:t>
       </w:r>
       <w:r>
@@ -22,656 +1811,1555 @@
       <w:r>
         <w:t>ojects – Assessment 2</w:t>
       </w:r>
+      <w:bookmarkEnd w:id="0"/>
     </w:p>
     <w:p/>
     <w:p>
       <w:pPr>
         <w:pStyle w:val="Heading1"/>
       </w:pPr>
+      <w:bookmarkStart w:id="1" w:name="_Toc151966199"/>
       <w:r>
         <w:t>Task 1:</w:t>
       </w:r>
+      <w:bookmarkEnd w:id="1"/>
     </w:p>
     <w:p>
       <w:pPr>
-        <w:jc w:val="both"/>
-        <w:rPr>
-          <w:rFonts w:ascii="Times New Roman" w:hAnsi="Times New Roman" w:cs="Times New Roman"/>
-          <w:b/>
-          <w:bCs/>
-          <w:sz w:val="24"/>
-          <w:szCs w:val="24"/>
-        </w:rPr>
-      </w:pPr>
-      <w:r>
-        <w:rPr>
-          <w:rFonts w:ascii="Times New Roman" w:hAnsi="Times New Roman" w:cs="Times New Roman"/>
-          <w:b/>
-          <w:bCs/>
-          <w:sz w:val="24"/>
-          <w:szCs w:val="24"/>
-        </w:rPr>
-        <w:t>Aussie Business Buzz (ABB) Request for Proposal (RFP) for Integrated System Development</w:t>
+        <w:rPr>
+          <w:rFonts w:ascii="Times New Roman" w:hAnsi="Times New Roman" w:cs="Times New Roman"/>
+          <w:b/>
+          <w:bCs/>
+          <w:sz w:val="24"/>
+          <w:szCs w:val="24"/>
+        </w:rPr>
+      </w:pPr>
+      <w:r>
+        <w:rPr>
+          <w:rFonts w:ascii="Times New Roman" w:hAnsi="Times New Roman" w:cs="Times New Roman"/>
+          <w:b/>
+          <w:bCs/>
+          <w:sz w:val="24"/>
+          <w:szCs w:val="24"/>
+        </w:rPr>
+        <w:t>Collaborative</w:t>
+      </w:r>
+      <w:r>
+        <w:rPr>
+          <w:rFonts w:ascii="Times New Roman" w:hAnsi="Times New Roman" w:cs="Times New Roman"/>
+          <w:b/>
+          <w:bCs/>
+          <w:sz w:val="24"/>
+          <w:szCs w:val="24"/>
+        </w:rPr>
+        <w:t xml:space="preserve"> </w:t>
+      </w:r>
+      <w:r>
+        <w:rPr>
+          <w:rFonts w:ascii="Times New Roman" w:hAnsi="Times New Roman" w:cs="Times New Roman"/>
+          <w:b/>
+          <w:bCs/>
+          <w:sz w:val="24"/>
+          <w:szCs w:val="24"/>
+        </w:rPr>
+        <w:t>Project</w:t>
+      </w:r>
+      <w:r>
+        <w:rPr>
+          <w:rFonts w:ascii="Times New Roman" w:hAnsi="Times New Roman" w:cs="Times New Roman"/>
+          <w:b/>
+          <w:bCs/>
+          <w:sz w:val="24"/>
+          <w:szCs w:val="24"/>
+        </w:rPr>
+        <w:t xml:space="preserve"> Using Git</w:t>
       </w:r>
     </w:p>
     <w:p>
       <w:pPr>
-        <w:jc w:val="both"/>
-        <w:rPr>
-          <w:rFonts w:ascii="Times New Roman" w:hAnsi="Times New Roman" w:cs="Times New Roman"/>
-          <w:b/>
-          <w:bCs/>
-          <w:sz w:val="24"/>
-          <w:szCs w:val="24"/>
-        </w:rPr>
-      </w:pPr>
+        <w:pStyle w:val="ListParagraph"/>
+        <w:numPr>
+          <w:ilvl w:val="0"/>
+          <w:numId w:val="1"/>
+        </w:numPr>
+        <w:rPr>
+          <w:rFonts w:ascii="Times New Roman" w:hAnsi="Times New Roman" w:cs="Times New Roman"/>
+          <w:b/>
+          <w:bCs/>
+          <w:sz w:val="24"/>
+          <w:szCs w:val="24"/>
+        </w:rPr>
+      </w:pPr>
+      <w:r>
+        <w:rPr>
+          <w:rFonts w:ascii="Times New Roman" w:hAnsi="Times New Roman" w:cs="Times New Roman"/>
+          <w:b/>
+          <w:bCs/>
+          <w:sz w:val="24"/>
+          <w:szCs w:val="24"/>
+        </w:rPr>
+        <w:t>Simran Kaur</w:t>
+      </w:r>
     </w:p>
     <w:p>
       <w:pPr>
-        <w:jc w:val="both"/>
-        <w:rPr>
-          <w:rFonts w:ascii="Times New Roman" w:hAnsi="Times New Roman" w:cs="Times New Roman"/>
-          <w:sz w:val="24"/>
-          <w:szCs w:val="24"/>
-        </w:rPr>
-      </w:pPr>
-      <w:r>
-        <w:rPr>
-          <w:rFonts w:ascii="Times New Roman" w:hAnsi="Times New Roman" w:cs="Times New Roman"/>
-          <w:sz w:val="24"/>
-          <w:szCs w:val="24"/>
-        </w:rPr>
-        <w:t>Issued by Aussie Business Buzz (ABB)</w:t>
+        <w:pStyle w:val="ListParagraph"/>
+        <w:rPr>
+          <w:rFonts w:ascii="Times New Roman" w:hAnsi="Times New Roman" w:cs="Times New Roman"/>
+          <w:b/>
+          <w:bCs/>
+          <w:sz w:val="24"/>
+          <w:szCs w:val="24"/>
+        </w:rPr>
+      </w:pPr>
+      <w:r>
+        <w:rPr>
+          <w:rFonts w:ascii="Times New Roman" w:hAnsi="Times New Roman" w:cs="Times New Roman"/>
+          <w:b/>
+          <w:bCs/>
+          <w:sz w:val="24"/>
+          <w:szCs w:val="24"/>
+        </w:rPr>
+        <w:t>Git Repository Creation:</w:t>
       </w:r>
     </w:p>
     <w:p>
       <w:pPr>
-        <w:jc w:val="both"/>
-        <w:rPr>
-          <w:rFonts w:ascii="Times New Roman" w:hAnsi="Times New Roman" w:cs="Times New Roman"/>
-          <w:sz w:val="24"/>
-          <w:szCs w:val="24"/>
-        </w:rPr>
-      </w:pPr>
-      <w:r>
-        <w:rPr>
-          <w:rFonts w:ascii="Times New Roman" w:hAnsi="Times New Roman" w:cs="Times New Roman"/>
-          <w:sz w:val="24"/>
-          <w:szCs w:val="24"/>
-        </w:rPr>
-        <w:t xml:space="preserve">Date of Issue: </w:t>
-      </w:r>
-      <w:r>
-        <w:rPr>
-          <w:rFonts w:ascii="Times New Roman" w:hAnsi="Times New Roman" w:cs="Times New Roman"/>
-          <w:sz w:val="24"/>
-          <w:szCs w:val="24"/>
-        </w:rPr>
-        <w:t>20 November 2023</w:t>
+        <w:pStyle w:val="ListParagraph"/>
+        <w:rPr>
+          <w:rFonts w:ascii="Times New Roman" w:hAnsi="Times New Roman" w:cs="Times New Roman"/>
+          <w:b/>
+          <w:bCs/>
+          <w:sz w:val="24"/>
+          <w:szCs w:val="24"/>
+        </w:rPr>
+      </w:pPr>
+      <w:r>
+        <w:rPr>
+          <w:rFonts w:ascii="Times New Roman" w:hAnsi="Times New Roman" w:cs="Times New Roman"/>
+          <w:b/>
+          <w:bCs/>
+          <w:sz w:val="24"/>
+          <w:szCs w:val="24"/>
+        </w:rPr>
+        <w:drawing>
+          <wp:inline distT="0" distB="0" distL="0" distR="0" wp14:anchorId="2156F13D" wp14:editId="317A53B5">
+            <wp:extent cx="5429250" cy="1610360"/>
+            <wp:effectExtent l="0" t="0" r="0" b="8890"/>
+            <wp:docPr id="1904579097" name="Picture 1" descr="A screenshot of a computer&#10;&#10;Description automatically generated"/>
+            <wp:cNvGraphicFramePr>
+              <a:graphicFrameLocks xmlns:a="http://schemas.openxmlformats.org/drawingml/2006/main" noChangeAspect="1"/>
+            </wp:cNvGraphicFramePr>
+            <a:graphic xmlns:a="http://schemas.openxmlformats.org/drawingml/2006/main">
+              <a:graphicData uri="http://schemas.openxmlformats.org/drawingml/2006/picture">
+                <pic:pic xmlns:pic="http://schemas.openxmlformats.org/drawingml/2006/picture">
+                  <pic:nvPicPr>
+                    <pic:cNvPr id="1904579097" name="Picture 1" descr="A screenshot of a computer&#10;&#10;Description automatically generated"/>
+                    <pic:cNvPicPr/>
+                  </pic:nvPicPr>
+                  <pic:blipFill>
+                    <a:blip r:embed="rId8"/>
+                    <a:stretch>
+                      <a:fillRect/>
+                    </a:stretch>
+                  </pic:blipFill>
+                  <pic:spPr>
+                    <a:xfrm>
+                      <a:off x="0" y="0"/>
+                      <a:ext cx="5429250" cy="1610360"/>
+                    </a:xfrm>
+                    <a:prstGeom prst="rect">
+                      <a:avLst/>
+                    </a:prstGeom>
+                  </pic:spPr>
+                </pic:pic>
+              </a:graphicData>
+            </a:graphic>
+          </wp:inline>
+        </w:drawing>
       </w:r>
     </w:p>
     <w:p>
       <w:pPr>
-        <w:jc w:val="both"/>
-        <w:rPr>
-          <w:rFonts w:ascii="Times New Roman" w:hAnsi="Times New Roman" w:cs="Times New Roman"/>
-          <w:sz w:val="24"/>
-          <w:szCs w:val="24"/>
-        </w:rPr>
-      </w:pPr>
-      <w:r>
-        <w:rPr>
-          <w:rFonts w:ascii="Times New Roman" w:hAnsi="Times New Roman" w:cs="Times New Roman"/>
-          <w:sz w:val="24"/>
-          <w:szCs w:val="24"/>
-        </w:rPr>
-        <w:t xml:space="preserve">Proposal Submission Deadline: </w:t>
-      </w:r>
-      <w:r>
-        <w:rPr>
-          <w:rFonts w:ascii="Times New Roman" w:hAnsi="Times New Roman" w:cs="Times New Roman"/>
-          <w:sz w:val="24"/>
-          <w:szCs w:val="24"/>
-        </w:rPr>
-        <w:t>30 November 2023</w:t>
+        <w:pStyle w:val="ListParagraph"/>
+        <w:rPr>
+          <w:rFonts w:ascii="Times New Roman" w:hAnsi="Times New Roman" w:cs="Times New Roman"/>
+          <w:b/>
+          <w:bCs/>
+          <w:sz w:val="24"/>
+          <w:szCs w:val="24"/>
+        </w:rPr>
+      </w:pPr>
+      <w:r>
+        <w:rPr>
+          <w:rFonts w:ascii="Times New Roman" w:hAnsi="Times New Roman" w:cs="Times New Roman"/>
+          <w:b/>
+          <w:bCs/>
+          <w:sz w:val="24"/>
+          <w:szCs w:val="24"/>
+        </w:rPr>
+        <w:t xml:space="preserve">Commit History </w:t>
+      </w:r>
+      <w:r>
+        <w:rPr>
+          <w:rFonts w:ascii="Times New Roman" w:hAnsi="Times New Roman" w:cs="Times New Roman"/>
+          <w:b/>
+          <w:bCs/>
+          <w:sz w:val="24"/>
+          <w:szCs w:val="24"/>
+        </w:rPr>
+        <w:t>with</w:t>
+      </w:r>
+      <w:r>
+        <w:rPr>
+          <w:rFonts w:ascii="Times New Roman" w:hAnsi="Times New Roman" w:cs="Times New Roman"/>
+          <w:b/>
+          <w:bCs/>
+          <w:sz w:val="24"/>
+          <w:szCs w:val="24"/>
+        </w:rPr>
+        <w:t xml:space="preserve"> Messages</w:t>
       </w:r>
     </w:p>
     <w:p>
       <w:pPr>
-        <w:jc w:val="both"/>
-        <w:rPr>
-          <w:rFonts w:ascii="Times New Roman" w:hAnsi="Times New Roman" w:cs="Times New Roman"/>
-          <w:sz w:val="24"/>
-          <w:szCs w:val="24"/>
-        </w:rPr>
-      </w:pPr>
-      <w:r>
-        <w:rPr>
-          <w:rFonts w:ascii="Times New Roman" w:hAnsi="Times New Roman" w:cs="Times New Roman"/>
-          <w:sz w:val="24"/>
-          <w:szCs w:val="24"/>
-        </w:rPr>
-        <w:t>Aussie Business Buzz</w:t>
-      </w:r>
-      <w:r>
-        <w:rPr>
-          <w:rFonts w:ascii="Times New Roman" w:hAnsi="Times New Roman" w:cs="Times New Roman"/>
-          <w:sz w:val="24"/>
-          <w:szCs w:val="24"/>
-        </w:rPr>
-        <w:t xml:space="preserve"> is</w:t>
-      </w:r>
-      <w:r>
-        <w:rPr>
-          <w:rFonts w:ascii="Times New Roman" w:hAnsi="Times New Roman" w:cs="Times New Roman"/>
-          <w:sz w:val="24"/>
-          <w:szCs w:val="24"/>
-        </w:rPr>
-        <w:t xml:space="preserve"> a dynamic enterprise in the technology product sector</w:t>
-      </w:r>
-      <w:r>
-        <w:rPr>
-          <w:rFonts w:ascii="Times New Roman" w:hAnsi="Times New Roman" w:cs="Times New Roman"/>
-          <w:sz w:val="24"/>
-          <w:szCs w:val="24"/>
-        </w:rPr>
-        <w:t xml:space="preserve"> that</w:t>
-      </w:r>
-      <w:r>
-        <w:rPr>
-          <w:rFonts w:ascii="Times New Roman" w:hAnsi="Times New Roman" w:cs="Times New Roman"/>
-          <w:sz w:val="24"/>
-          <w:szCs w:val="24"/>
-        </w:rPr>
-        <w:t xml:space="preserve"> is excited to invite proposals for the development and implementation of an integrated system. Our vision encompasses the support of our current four branch shops with the flexibility to accommodate future expansion. The </w:t>
-      </w:r>
-      <w:r>
-        <w:rPr>
-          <w:rFonts w:ascii="Times New Roman" w:hAnsi="Times New Roman" w:cs="Times New Roman"/>
-          <w:sz w:val="24"/>
-          <w:szCs w:val="24"/>
-        </w:rPr>
-        <w:t>imagined</w:t>
-      </w:r>
-      <w:r>
-        <w:rPr>
-          <w:rFonts w:ascii="Times New Roman" w:hAnsi="Times New Roman" w:cs="Times New Roman"/>
-          <w:sz w:val="24"/>
-          <w:szCs w:val="24"/>
-        </w:rPr>
-        <w:t xml:space="preserve"> system should be a confluence of a Customer Relations Database</w:t>
-      </w:r>
-      <w:r>
-        <w:rPr>
-          <w:rFonts w:ascii="Times New Roman" w:hAnsi="Times New Roman" w:cs="Times New Roman"/>
-          <w:sz w:val="24"/>
-          <w:szCs w:val="24"/>
-        </w:rPr>
-        <w:t xml:space="preserve"> and must</w:t>
-      </w:r>
-      <w:r>
-        <w:rPr>
-          <w:rFonts w:ascii="Times New Roman" w:hAnsi="Times New Roman" w:cs="Times New Roman"/>
-          <w:sz w:val="24"/>
-          <w:szCs w:val="24"/>
-        </w:rPr>
-        <w:t xml:space="preserve"> a Digital Marketing System</w:t>
-      </w:r>
-      <w:r>
-        <w:rPr>
-          <w:rFonts w:ascii="Times New Roman" w:hAnsi="Times New Roman" w:cs="Times New Roman"/>
-          <w:sz w:val="24"/>
-          <w:szCs w:val="24"/>
-        </w:rPr>
-        <w:t xml:space="preserve"> along with</w:t>
-      </w:r>
-      <w:r>
-        <w:rPr>
-          <w:rFonts w:ascii="Times New Roman" w:hAnsi="Times New Roman" w:cs="Times New Roman"/>
-          <w:sz w:val="24"/>
-          <w:szCs w:val="24"/>
-        </w:rPr>
-        <w:t xml:space="preserve"> a Stock Management System and Management Reporting tools.</w:t>
+        <w:pStyle w:val="ListParagraph"/>
+        <w:rPr>
+          <w:rFonts w:ascii="Times New Roman" w:hAnsi="Times New Roman" w:cs="Times New Roman"/>
+          <w:b/>
+          <w:bCs/>
+          <w:sz w:val="24"/>
+          <w:szCs w:val="24"/>
+        </w:rPr>
+      </w:pPr>
+      <w:r>
+        <w:rPr>
+          <w:rFonts w:ascii="Times New Roman" w:hAnsi="Times New Roman" w:cs="Times New Roman"/>
+          <w:b/>
+          <w:bCs/>
+          <w:sz w:val="24"/>
+          <w:szCs w:val="24"/>
+        </w:rPr>
+        <w:drawing>
+          <wp:inline distT="0" distB="0" distL="0" distR="0" wp14:anchorId="1E123780" wp14:editId="5FDFB9B3">
+            <wp:extent cx="5429250" cy="2488565"/>
+            <wp:effectExtent l="0" t="0" r="0" b="6985"/>
+            <wp:docPr id="754962957" name="Picture 1" descr="A screenshot of a computer&#10;&#10;Description automatically generated"/>
+            <wp:cNvGraphicFramePr>
+              <a:graphicFrameLocks xmlns:a="http://schemas.openxmlformats.org/drawingml/2006/main" noChangeAspect="1"/>
+            </wp:cNvGraphicFramePr>
+            <a:graphic xmlns:a="http://schemas.openxmlformats.org/drawingml/2006/main">
+              <a:graphicData uri="http://schemas.openxmlformats.org/drawingml/2006/picture">
+                <pic:pic xmlns:pic="http://schemas.openxmlformats.org/drawingml/2006/picture">
+                  <pic:nvPicPr>
+                    <pic:cNvPr id="754962957" name="Picture 1" descr="A screenshot of a computer&#10;&#10;Description automatically generated"/>
+                    <pic:cNvPicPr/>
+                  </pic:nvPicPr>
+                  <pic:blipFill>
+                    <a:blip r:embed="rId9"/>
+                    <a:stretch>
+                      <a:fillRect/>
+                    </a:stretch>
+                  </pic:blipFill>
+                  <pic:spPr>
+                    <a:xfrm>
+                      <a:off x="0" y="0"/>
+                      <a:ext cx="5429250" cy="2488565"/>
+                    </a:xfrm>
+                    <a:prstGeom prst="rect">
+                      <a:avLst/>
+                    </a:prstGeom>
+                  </pic:spPr>
+                </pic:pic>
+              </a:graphicData>
+            </a:graphic>
+          </wp:inline>
+        </w:drawing>
       </w:r>
     </w:p>
     <w:p>
       <w:pPr>
-        <w:jc w:val="both"/>
-        <w:rPr>
-          <w:rFonts w:ascii="Times New Roman" w:hAnsi="Times New Roman" w:cs="Times New Roman"/>
-          <w:sz w:val="24"/>
-          <w:szCs w:val="24"/>
-        </w:rPr>
-      </w:pPr>
-      <w:r>
-        <w:rPr>
-          <w:rFonts w:ascii="Times New Roman" w:hAnsi="Times New Roman" w:cs="Times New Roman"/>
-          <w:b/>
-          <w:bCs/>
-          <w:sz w:val="24"/>
-          <w:szCs w:val="24"/>
-        </w:rPr>
-        <w:t>System Description:</w:t>
-      </w:r>
-      <w:r>
-        <w:rPr>
-          <w:rFonts w:ascii="Times New Roman" w:hAnsi="Times New Roman" w:cs="Times New Roman"/>
-          <w:sz w:val="24"/>
-          <w:szCs w:val="24"/>
-        </w:rPr>
-        <w:t xml:space="preserve"> The </w:t>
-      </w:r>
-      <w:r>
-        <w:rPr>
-          <w:rFonts w:ascii="Times New Roman" w:hAnsi="Times New Roman" w:cs="Times New Roman"/>
-          <w:sz w:val="24"/>
-          <w:szCs w:val="24"/>
-        </w:rPr>
-        <w:t>main objective</w:t>
-      </w:r>
-      <w:r>
-        <w:rPr>
-          <w:rFonts w:ascii="Times New Roman" w:hAnsi="Times New Roman" w:cs="Times New Roman"/>
-          <w:sz w:val="24"/>
-          <w:szCs w:val="24"/>
-        </w:rPr>
-        <w:t xml:space="preserve"> of this RFP is the development of a system that integrates several key business functions. </w:t>
-      </w:r>
-      <w:r>
-        <w:rPr>
-          <w:rFonts w:ascii="Times New Roman" w:hAnsi="Times New Roman" w:cs="Times New Roman"/>
-          <w:sz w:val="24"/>
-          <w:szCs w:val="24"/>
-        </w:rPr>
-        <w:t>Predominantly,</w:t>
-      </w:r>
-      <w:r>
-        <w:rPr>
-          <w:rFonts w:ascii="Times New Roman" w:hAnsi="Times New Roman" w:cs="Times New Roman"/>
-          <w:sz w:val="24"/>
-          <w:szCs w:val="24"/>
-        </w:rPr>
-        <w:t xml:space="preserve"> </w:t>
-      </w:r>
-      <w:r>
-        <w:rPr>
-          <w:rFonts w:ascii="Times New Roman" w:hAnsi="Times New Roman" w:cs="Times New Roman"/>
-          <w:sz w:val="24"/>
-          <w:szCs w:val="24"/>
-        </w:rPr>
-        <w:t xml:space="preserve">a robust Customer Relations Database is sought to manage a </w:t>
-      </w:r>
-      <w:r>
-        <w:rPr>
-          <w:rFonts w:ascii="Times New Roman" w:hAnsi="Times New Roman" w:cs="Times New Roman"/>
-          <w:sz w:val="24"/>
-          <w:szCs w:val="24"/>
-        </w:rPr>
-        <w:t>list</w:t>
-      </w:r>
-      <w:r>
-        <w:rPr>
-          <w:rFonts w:ascii="Times New Roman" w:hAnsi="Times New Roman" w:cs="Times New Roman"/>
-          <w:sz w:val="24"/>
-          <w:szCs w:val="24"/>
-        </w:rPr>
-        <w:t xml:space="preserve"> of customer details</w:t>
-      </w:r>
-      <w:r>
-        <w:rPr>
-          <w:rFonts w:ascii="Times New Roman" w:hAnsi="Times New Roman" w:cs="Times New Roman"/>
-          <w:sz w:val="24"/>
-          <w:szCs w:val="24"/>
-        </w:rPr>
-        <w:t xml:space="preserve"> including</w:t>
-      </w:r>
-      <w:r>
-        <w:rPr>
-          <w:rFonts w:ascii="Times New Roman" w:hAnsi="Times New Roman" w:cs="Times New Roman"/>
-          <w:sz w:val="24"/>
-          <w:szCs w:val="24"/>
-        </w:rPr>
-        <w:t xml:space="preserve"> their purchase history and records of devices entrusted to us for repairs. Additionally, the system should incorporate a dynamic Digital Marketing System. This system should make use of the customer relations database and allow integration of prospective customers' details from our existing website. </w:t>
-      </w:r>
-      <w:r>
-        <w:rPr>
-          <w:rFonts w:ascii="Times New Roman" w:hAnsi="Times New Roman" w:cs="Times New Roman"/>
-          <w:sz w:val="24"/>
-          <w:szCs w:val="24"/>
-        </w:rPr>
-        <w:t xml:space="preserve">It </w:t>
-      </w:r>
-      <w:r>
-        <w:rPr>
-          <w:rFonts w:ascii="Times New Roman" w:hAnsi="Times New Roman" w:cs="Times New Roman"/>
-          <w:sz w:val="24"/>
-          <w:szCs w:val="24"/>
-        </w:rPr>
-        <w:t>is considered</w:t>
-      </w:r>
-      <w:r>
-        <w:rPr>
-          <w:rFonts w:ascii="Times New Roman" w:hAnsi="Times New Roman" w:cs="Times New Roman"/>
-          <w:sz w:val="24"/>
-          <w:szCs w:val="24"/>
-        </w:rPr>
-        <w:t xml:space="preserve"> </w:t>
-      </w:r>
-      <w:r>
-        <w:rPr>
-          <w:rFonts w:ascii="Times New Roman" w:hAnsi="Times New Roman" w:cs="Times New Roman"/>
-          <w:sz w:val="24"/>
-          <w:szCs w:val="24"/>
-        </w:rPr>
-        <w:t>equally</w:t>
-      </w:r>
-      <w:r>
-        <w:rPr>
-          <w:rFonts w:ascii="Times New Roman" w:hAnsi="Times New Roman" w:cs="Times New Roman"/>
-          <w:sz w:val="24"/>
-          <w:szCs w:val="24"/>
-        </w:rPr>
-        <w:t xml:space="preserve"> </w:t>
-      </w:r>
-      <w:r>
-        <w:rPr>
-          <w:rFonts w:ascii="Times New Roman" w:hAnsi="Times New Roman" w:cs="Times New Roman"/>
-          <w:sz w:val="24"/>
-          <w:szCs w:val="24"/>
-        </w:rPr>
-        <w:t>valuable</w:t>
-      </w:r>
-      <w:r>
-        <w:rPr>
-          <w:rFonts w:ascii="Times New Roman" w:hAnsi="Times New Roman" w:cs="Times New Roman"/>
-          <w:sz w:val="24"/>
-          <w:szCs w:val="24"/>
-        </w:rPr>
-        <w:t xml:space="preserve"> for</w:t>
-      </w:r>
-      <w:r>
-        <w:rPr>
-          <w:rFonts w:ascii="Times New Roman" w:hAnsi="Times New Roman" w:cs="Times New Roman"/>
-          <w:sz w:val="24"/>
-          <w:szCs w:val="24"/>
-        </w:rPr>
-        <w:t xml:space="preserve"> the implementation of a Stock Management System</w:t>
-      </w:r>
-      <w:r>
-        <w:rPr>
-          <w:rFonts w:ascii="Times New Roman" w:hAnsi="Times New Roman" w:cs="Times New Roman"/>
-          <w:sz w:val="24"/>
-          <w:szCs w:val="24"/>
-        </w:rPr>
-        <w:t xml:space="preserve"> which </w:t>
-      </w:r>
-      <w:r>
-        <w:rPr>
-          <w:rFonts w:ascii="Times New Roman" w:hAnsi="Times New Roman" w:cs="Times New Roman"/>
-          <w:sz w:val="24"/>
-          <w:szCs w:val="24"/>
-        </w:rPr>
-        <w:t>can handle</w:t>
-      </w:r>
-      <w:r>
-        <w:rPr>
-          <w:rFonts w:ascii="Times New Roman" w:hAnsi="Times New Roman" w:cs="Times New Roman"/>
-          <w:sz w:val="24"/>
-          <w:szCs w:val="24"/>
-        </w:rPr>
-        <w:t xml:space="preserve"> our diverse inventory including products for sale and parts for repairs. This system should facilitate automated ordering from wholesalers and allow inter-branch stock checks and transfers. Furthermore, the development of comprehensive Management Reporting tools is </w:t>
-      </w:r>
-      <w:r>
-        <w:rPr>
-          <w:rFonts w:ascii="Times New Roman" w:hAnsi="Times New Roman" w:cs="Times New Roman"/>
-          <w:sz w:val="24"/>
-          <w:szCs w:val="24"/>
-        </w:rPr>
-        <w:t>necessary</w:t>
-      </w:r>
-      <w:r>
-        <w:rPr>
-          <w:rFonts w:ascii="Times New Roman" w:hAnsi="Times New Roman" w:cs="Times New Roman"/>
-          <w:sz w:val="24"/>
-          <w:szCs w:val="24"/>
-        </w:rPr>
-        <w:t>. These tools should provide our management team, who may be located at any of our branches, with real-time updates on all aspects of our operations.</w:t>
+        <w:pStyle w:val="ListParagraph"/>
+        <w:rPr>
+          <w:rFonts w:ascii="Times New Roman" w:hAnsi="Times New Roman" w:cs="Times New Roman"/>
+          <w:b/>
+          <w:bCs/>
+          <w:sz w:val="24"/>
+          <w:szCs w:val="24"/>
+        </w:rPr>
+      </w:pPr>
+      <w:r>
+        <w:rPr>
+          <w:rFonts w:ascii="Times New Roman" w:hAnsi="Times New Roman" w:cs="Times New Roman"/>
+          <w:b/>
+          <w:bCs/>
+          <w:sz w:val="24"/>
+          <w:szCs w:val="24"/>
+        </w:rPr>
+        <w:drawing>
+          <wp:inline distT="0" distB="0" distL="0" distR="0" wp14:anchorId="408791C6" wp14:editId="4F231878">
+            <wp:extent cx="5429250" cy="3585845"/>
+            <wp:effectExtent l="0" t="0" r="0" b="0"/>
+            <wp:docPr id="980731261" name="Picture 1"/>
+            <wp:cNvGraphicFramePr>
+              <a:graphicFrameLocks xmlns:a="http://schemas.openxmlformats.org/drawingml/2006/main" noChangeAspect="1"/>
+            </wp:cNvGraphicFramePr>
+            <a:graphic xmlns:a="http://schemas.openxmlformats.org/drawingml/2006/main">
+              <a:graphicData uri="http://schemas.openxmlformats.org/drawingml/2006/picture">
+                <pic:pic xmlns:pic="http://schemas.openxmlformats.org/drawingml/2006/picture">
+                  <pic:nvPicPr>
+                    <pic:cNvPr id="980731261" name=""/>
+                    <pic:cNvPicPr/>
+                  </pic:nvPicPr>
+                  <pic:blipFill>
+                    <a:blip r:embed="rId10"/>
+                    <a:stretch>
+                      <a:fillRect/>
+                    </a:stretch>
+                  </pic:blipFill>
+                  <pic:spPr>
+                    <a:xfrm>
+                      <a:off x="0" y="0"/>
+                      <a:ext cx="5429250" cy="3585845"/>
+                    </a:xfrm>
+                    <a:prstGeom prst="rect">
+                      <a:avLst/>
+                    </a:prstGeom>
+                  </pic:spPr>
+                </pic:pic>
+              </a:graphicData>
+            </a:graphic>
+          </wp:inline>
+        </w:drawing>
       </w:r>
     </w:p>
     <w:p>
       <w:pPr>
-        <w:jc w:val="both"/>
-        <w:rPr>
-          <w:rFonts w:ascii="Times New Roman" w:hAnsi="Times New Roman" w:cs="Times New Roman"/>
-          <w:sz w:val="24"/>
-          <w:szCs w:val="24"/>
-        </w:rPr>
-      </w:pPr>
-      <w:r>
-        <w:rPr>
-          <w:rFonts w:ascii="Times New Roman" w:hAnsi="Times New Roman" w:cs="Times New Roman"/>
-          <w:b/>
-          <w:bCs/>
-          <w:sz w:val="24"/>
-          <w:szCs w:val="24"/>
-        </w:rPr>
-        <w:t>Proposal Evaluation Criteria:</w:t>
-      </w:r>
-      <w:r>
-        <w:rPr>
-          <w:rFonts w:ascii="Times New Roman" w:hAnsi="Times New Roman" w:cs="Times New Roman"/>
-          <w:sz w:val="24"/>
-          <w:szCs w:val="24"/>
-        </w:rPr>
-        <w:t xml:space="preserve"> Proposals submitted will be evaluated on a </w:t>
-      </w:r>
-      <w:r>
-        <w:rPr>
-          <w:rFonts w:ascii="Times New Roman" w:hAnsi="Times New Roman" w:cs="Times New Roman"/>
-          <w:sz w:val="24"/>
-          <w:szCs w:val="24"/>
-        </w:rPr>
-        <w:t>scale</w:t>
-      </w:r>
-      <w:r>
-        <w:rPr>
-          <w:rFonts w:ascii="Times New Roman" w:hAnsi="Times New Roman" w:cs="Times New Roman"/>
-          <w:sz w:val="24"/>
-          <w:szCs w:val="24"/>
-        </w:rPr>
-        <w:t xml:space="preserve"> of criteria. The ability of the proposal to comprehensively meet our system requirements will be </w:t>
-      </w:r>
-      <w:r>
-        <w:rPr>
-          <w:rFonts w:ascii="Times New Roman" w:hAnsi="Times New Roman" w:cs="Times New Roman"/>
-          <w:sz w:val="24"/>
-          <w:szCs w:val="24"/>
-        </w:rPr>
-        <w:t>vital</w:t>
-      </w:r>
-      <w:r>
-        <w:rPr>
-          <w:rFonts w:ascii="Times New Roman" w:hAnsi="Times New Roman" w:cs="Times New Roman"/>
-          <w:sz w:val="24"/>
-          <w:szCs w:val="24"/>
-        </w:rPr>
-        <w:t xml:space="preserve">. We are particularly interested in solutions that offer scalability and flexibility to adapt to our growing business needs. </w:t>
-      </w:r>
-      <w:r>
-        <w:rPr>
-          <w:rFonts w:ascii="Times New Roman" w:hAnsi="Times New Roman" w:cs="Times New Roman"/>
-          <w:sz w:val="24"/>
-          <w:szCs w:val="24"/>
-        </w:rPr>
-        <w:t xml:space="preserve">It must be evaluated </w:t>
-      </w:r>
-      <w:r>
-        <w:rPr>
-          <w:rFonts w:ascii="Times New Roman" w:hAnsi="Times New Roman" w:cs="Times New Roman"/>
-          <w:sz w:val="24"/>
-          <w:szCs w:val="24"/>
-        </w:rPr>
-        <w:t>based on</w:t>
-      </w:r>
-      <w:r>
-        <w:rPr>
-          <w:rFonts w:ascii="Times New Roman" w:hAnsi="Times New Roman" w:cs="Times New Roman"/>
-          <w:sz w:val="24"/>
-          <w:szCs w:val="24"/>
-        </w:rPr>
-        <w:t xml:space="preserve"> c</w:t>
-      </w:r>
-      <w:r>
-        <w:rPr>
-          <w:rFonts w:ascii="Times New Roman" w:hAnsi="Times New Roman" w:cs="Times New Roman"/>
-          <w:sz w:val="24"/>
-          <w:szCs w:val="24"/>
-        </w:rPr>
-        <w:t>ost-</w:t>
-      </w:r>
-      <w:r>
-        <w:rPr>
-          <w:rFonts w:ascii="Times New Roman" w:hAnsi="Times New Roman" w:cs="Times New Roman"/>
-          <w:sz w:val="24"/>
-          <w:szCs w:val="24"/>
-        </w:rPr>
-        <w:t>effectiveness</w:t>
-      </w:r>
-      <w:r>
-        <w:rPr>
-          <w:rFonts w:ascii="Times New Roman" w:hAnsi="Times New Roman" w:cs="Times New Roman"/>
-          <w:sz w:val="24"/>
-          <w:szCs w:val="24"/>
-        </w:rPr>
-        <w:t xml:space="preserve"> and</w:t>
-      </w:r>
-      <w:r>
-        <w:rPr>
-          <w:rFonts w:ascii="Times New Roman" w:hAnsi="Times New Roman" w:cs="Times New Roman"/>
-          <w:sz w:val="24"/>
-          <w:szCs w:val="24"/>
-        </w:rPr>
-        <w:t xml:space="preserve"> without compromising on the quality and efficiency of the </w:t>
-      </w:r>
-      <w:r>
-        <w:rPr>
-          <w:rFonts w:ascii="Times New Roman" w:hAnsi="Times New Roman" w:cs="Times New Roman"/>
-          <w:sz w:val="24"/>
-          <w:szCs w:val="24"/>
-        </w:rPr>
-        <w:t>solution, will</w:t>
-      </w:r>
-      <w:r>
-        <w:rPr>
-          <w:rFonts w:ascii="Times New Roman" w:hAnsi="Times New Roman" w:cs="Times New Roman"/>
-          <w:sz w:val="24"/>
-          <w:szCs w:val="24"/>
-        </w:rPr>
-        <w:t xml:space="preserve"> be a key consideration. We also place high value on innovative solutions that bring creativity and modern techniques into </w:t>
-      </w:r>
-      <w:r>
-        <w:rPr>
-          <w:rFonts w:ascii="Times New Roman" w:hAnsi="Times New Roman" w:cs="Times New Roman"/>
-          <w:sz w:val="24"/>
-          <w:szCs w:val="24"/>
-        </w:rPr>
-        <w:t>production</w:t>
-      </w:r>
-      <w:r>
-        <w:rPr>
-          <w:rFonts w:ascii="Times New Roman" w:hAnsi="Times New Roman" w:cs="Times New Roman"/>
-          <w:sz w:val="24"/>
-          <w:szCs w:val="24"/>
-        </w:rPr>
-        <w:t xml:space="preserve">. The experience and reputation of the vendor, evidenced by a track record of successfully handling similar projects, will be </w:t>
-      </w:r>
-      <w:r>
-        <w:rPr>
-          <w:rFonts w:ascii="Times New Roman" w:hAnsi="Times New Roman" w:cs="Times New Roman"/>
-          <w:sz w:val="24"/>
-          <w:szCs w:val="24"/>
-        </w:rPr>
-        <w:t>considered</w:t>
-      </w:r>
-      <w:r>
-        <w:rPr>
-          <w:rFonts w:ascii="Times New Roman" w:hAnsi="Times New Roman" w:cs="Times New Roman"/>
-          <w:sz w:val="24"/>
-          <w:szCs w:val="24"/>
-        </w:rPr>
-        <w:t>.</w:t>
-      </w:r>
+        <w:pStyle w:val="ListParagraph"/>
+        <w:rPr>
+          <w:rFonts w:ascii="Times New Roman" w:hAnsi="Times New Roman" w:cs="Times New Roman"/>
+          <w:b/>
+          <w:bCs/>
+          <w:sz w:val="24"/>
+          <w:szCs w:val="24"/>
+        </w:rPr>
+      </w:pPr>
     </w:p>
     <w:p>
       <w:pPr>
-        <w:jc w:val="both"/>
-        <w:rPr>
-          <w:rFonts w:ascii="Times New Roman" w:hAnsi="Times New Roman" w:cs="Times New Roman"/>
-          <w:sz w:val="24"/>
-          <w:szCs w:val="24"/>
-        </w:rPr>
-      </w:pPr>
-      <w:r>
-        <w:rPr>
-          <w:rFonts w:ascii="Times New Roman" w:hAnsi="Times New Roman" w:cs="Times New Roman"/>
-          <w:b/>
-          <w:bCs/>
-          <w:sz w:val="24"/>
-          <w:szCs w:val="24"/>
-        </w:rPr>
-        <w:t>Process for Answering Questions:</w:t>
-      </w:r>
-      <w:r>
-        <w:rPr>
-          <w:rFonts w:ascii="Times New Roman" w:hAnsi="Times New Roman" w:cs="Times New Roman"/>
-          <w:sz w:val="24"/>
-          <w:szCs w:val="24"/>
-        </w:rPr>
-        <w:t xml:space="preserve"> To facilitate clear communication we will organize a dedicated question-and-answer session following the initial review of the proposals. Vendors are encouraged to submit their queries via email by a specified deadline. All inquiries and responses will be compiled and shared with all potential vendors to ensure a transparent and equitable information-sharing process.</w:t>
+        <w:pStyle w:val="ListParagraph"/>
+        <w:numPr>
+          <w:ilvl w:val="0"/>
+          <w:numId w:val="1"/>
+        </w:numPr>
+        <w:rPr>
+          <w:rFonts w:ascii="Times New Roman" w:hAnsi="Times New Roman" w:cs="Times New Roman"/>
+          <w:b/>
+          <w:bCs/>
+          <w:sz w:val="24"/>
+          <w:szCs w:val="24"/>
+        </w:rPr>
+      </w:pPr>
+      <w:r>
+        <w:rPr>
+          <w:rFonts w:ascii="Times New Roman" w:hAnsi="Times New Roman" w:cs="Times New Roman"/>
+          <w:b/>
+          <w:bCs/>
+          <w:sz w:val="24"/>
+          <w:szCs w:val="24"/>
+        </w:rPr>
+        <w:lastRenderedPageBreak/>
+        <w:t>Harpreet Singh</w:t>
+      </w:r>
+      <w:r>
+        <w:rPr>
+          <w:rFonts w:ascii="Times New Roman" w:hAnsi="Times New Roman" w:cs="Times New Roman"/>
+          <w:b/>
+          <w:bCs/>
+          <w:sz w:val="24"/>
+          <w:szCs w:val="24"/>
+        </w:rPr>
+        <w:t>:</w:t>
       </w:r>
     </w:p>
     <w:p>
       <w:pPr>
-        <w:jc w:val="both"/>
-        <w:rPr>
-          <w:rFonts w:ascii="Times New Roman" w:hAnsi="Times New Roman" w:cs="Times New Roman"/>
-          <w:sz w:val="24"/>
-          <w:szCs w:val="24"/>
-        </w:rPr>
-      </w:pPr>
-      <w:r>
-        <w:rPr>
-          <w:rFonts w:ascii="Times New Roman" w:hAnsi="Times New Roman" w:cs="Times New Roman"/>
-          <w:b/>
-          <w:bCs/>
-          <w:sz w:val="24"/>
-          <w:szCs w:val="24"/>
-        </w:rPr>
-        <w:t>Additional Considerations:</w:t>
-      </w:r>
-      <w:r>
-        <w:rPr>
-          <w:rFonts w:ascii="Times New Roman" w:hAnsi="Times New Roman" w:cs="Times New Roman"/>
-          <w:sz w:val="24"/>
-          <w:szCs w:val="24"/>
-        </w:rPr>
-        <w:t xml:space="preserve"> In this RFP, we seek proposals that not only align with our current operational needs but also demonstrate an understanding of the potential integration with our existing website and systems. We encourage vendors to propose </w:t>
-      </w:r>
-      <w:r>
-        <w:rPr>
-          <w:rFonts w:ascii="Times New Roman" w:hAnsi="Times New Roman" w:cs="Times New Roman"/>
-          <w:sz w:val="24"/>
-          <w:szCs w:val="24"/>
-        </w:rPr>
-        <w:lastRenderedPageBreak/>
-        <w:t>innovative solutions, which can include bespoke software development, leveraging existing applications, SaaS solutions, or a combination thereof. We have intentionally avoided overly technical specifications in this RFP to leave room for creative and potentially groundbreaking solutions. Vendors should also include detailed plans for support and maintenance post-implementation of the system.</w:t>
+        <w:pStyle w:val="ListParagraph"/>
+        <w:rPr>
+          <w:rFonts w:ascii="Times New Roman" w:hAnsi="Times New Roman" w:cs="Times New Roman"/>
+          <w:b/>
+          <w:bCs/>
+          <w:sz w:val="24"/>
+          <w:szCs w:val="24"/>
+        </w:rPr>
+      </w:pPr>
+      <w:r>
+        <w:rPr>
+          <w:rFonts w:ascii="Times New Roman" w:hAnsi="Times New Roman" w:cs="Times New Roman"/>
+          <w:b/>
+          <w:bCs/>
+          <w:sz w:val="24"/>
+          <w:szCs w:val="24"/>
+        </w:rPr>
+        <w:t>Git Repository Fork</w:t>
       </w:r>
     </w:p>
     <w:p>
       <w:pPr>
+        <w:pStyle w:val="ListParagraph"/>
+        <w:rPr>
+          <w:rFonts w:ascii="Times New Roman" w:hAnsi="Times New Roman" w:cs="Times New Roman"/>
+          <w:b/>
+          <w:bCs/>
+          <w:sz w:val="24"/>
+          <w:szCs w:val="24"/>
+        </w:rPr>
+      </w:pPr>
+      <w:r>
+        <w:rPr>
+          <w:rFonts w:ascii="Times New Roman" w:hAnsi="Times New Roman" w:cs="Times New Roman"/>
+          <w:b/>
+          <w:bCs/>
+          <w:sz w:val="24"/>
+          <w:szCs w:val="24"/>
+        </w:rPr>
+        <w:drawing>
+          <wp:inline distT="0" distB="0" distL="0" distR="0" wp14:anchorId="5F115BED" wp14:editId="2BF48199">
+            <wp:extent cx="5429250" cy="2219960"/>
+            <wp:effectExtent l="0" t="0" r="0" b="8890"/>
+            <wp:docPr id="909910203" name="Picture 1" descr="A screenshot of a computer&#10;&#10;Description automatically generated"/>
+            <wp:cNvGraphicFramePr>
+              <a:graphicFrameLocks xmlns:a="http://schemas.openxmlformats.org/drawingml/2006/main" noChangeAspect="1"/>
+            </wp:cNvGraphicFramePr>
+            <a:graphic xmlns:a="http://schemas.openxmlformats.org/drawingml/2006/main">
+              <a:graphicData uri="http://schemas.openxmlformats.org/drawingml/2006/picture">
+                <pic:pic xmlns:pic="http://schemas.openxmlformats.org/drawingml/2006/picture">
+                  <pic:nvPicPr>
+                    <pic:cNvPr id="909910203" name="Picture 1" descr="A screenshot of a computer&#10;&#10;Description automatically generated"/>
+                    <pic:cNvPicPr/>
+                  </pic:nvPicPr>
+                  <pic:blipFill>
+                    <a:blip r:embed="rId11"/>
+                    <a:stretch>
+                      <a:fillRect/>
+                    </a:stretch>
+                  </pic:blipFill>
+                  <pic:spPr>
+                    <a:xfrm>
+                      <a:off x="0" y="0"/>
+                      <a:ext cx="5429250" cy="2219960"/>
+                    </a:xfrm>
+                    <a:prstGeom prst="rect">
+                      <a:avLst/>
+                    </a:prstGeom>
+                  </pic:spPr>
+                </pic:pic>
+              </a:graphicData>
+            </a:graphic>
+          </wp:inline>
+        </w:drawing>
+      </w:r>
+    </w:p>
+    <w:p>
+      <w:pPr>
+        <w:pStyle w:val="ListParagraph"/>
+        <w:rPr>
+          <w:rFonts w:ascii="Times New Roman" w:hAnsi="Times New Roman" w:cs="Times New Roman"/>
+          <w:b/>
+          <w:bCs/>
+          <w:sz w:val="24"/>
+          <w:szCs w:val="24"/>
+        </w:rPr>
+      </w:pPr>
+      <w:r>
+        <w:rPr>
+          <w:rFonts w:ascii="Times New Roman" w:hAnsi="Times New Roman" w:cs="Times New Roman"/>
+          <w:b/>
+          <w:bCs/>
+          <w:sz w:val="24"/>
+          <w:szCs w:val="24"/>
+        </w:rPr>
+        <w:t xml:space="preserve">Commit History </w:t>
+      </w:r>
+      <w:r>
+        <w:rPr>
+          <w:rFonts w:ascii="Times New Roman" w:hAnsi="Times New Roman" w:cs="Times New Roman"/>
+          <w:b/>
+          <w:bCs/>
+          <w:sz w:val="24"/>
+          <w:szCs w:val="24"/>
+        </w:rPr>
+        <w:t>with</w:t>
+      </w:r>
+      <w:r>
+        <w:rPr>
+          <w:rFonts w:ascii="Times New Roman" w:hAnsi="Times New Roman" w:cs="Times New Roman"/>
+          <w:b/>
+          <w:bCs/>
+          <w:sz w:val="24"/>
+          <w:szCs w:val="24"/>
+        </w:rPr>
+        <w:t xml:space="preserve"> Messages</w:t>
+      </w:r>
+    </w:p>
+    <w:p>
+      <w:pPr>
+        <w:pStyle w:val="ListParagraph"/>
+        <w:rPr>
+          <w:rFonts w:ascii="Times New Roman" w:hAnsi="Times New Roman" w:cs="Times New Roman"/>
+          <w:b/>
+          <w:bCs/>
+          <w:sz w:val="24"/>
+          <w:szCs w:val="24"/>
+        </w:rPr>
+      </w:pPr>
+      <w:r>
+        <w:rPr>
+          <w:rFonts w:ascii="Times New Roman" w:hAnsi="Times New Roman" w:cs="Times New Roman"/>
+          <w:b/>
+          <w:bCs/>
+          <w:sz w:val="24"/>
+          <w:szCs w:val="24"/>
+        </w:rPr>
+        <w:drawing>
+          <wp:inline distT="0" distB="0" distL="0" distR="0" wp14:anchorId="3CD09BC0" wp14:editId="73B6A565">
+            <wp:extent cx="5429250" cy="2703830"/>
+            <wp:effectExtent l="0" t="0" r="0" b="1270"/>
+            <wp:docPr id="840187258" name="Picture 1" descr="A screenshot of a computer program&#10;&#10;Description automatically generated"/>
+            <wp:cNvGraphicFramePr>
+              <a:graphicFrameLocks xmlns:a="http://schemas.openxmlformats.org/drawingml/2006/main" noChangeAspect="1"/>
+            </wp:cNvGraphicFramePr>
+            <a:graphic xmlns:a="http://schemas.openxmlformats.org/drawingml/2006/main">
+              <a:graphicData uri="http://schemas.openxmlformats.org/drawingml/2006/picture">
+                <pic:pic xmlns:pic="http://schemas.openxmlformats.org/drawingml/2006/picture">
+                  <pic:nvPicPr>
+                    <pic:cNvPr id="840187258" name="Picture 1" descr="A screenshot of a computer program&#10;&#10;Description automatically generated"/>
+                    <pic:cNvPicPr/>
+                  </pic:nvPicPr>
+                  <pic:blipFill>
+                    <a:blip r:embed="rId12"/>
+                    <a:stretch>
+                      <a:fillRect/>
+                    </a:stretch>
+                  </pic:blipFill>
+                  <pic:spPr>
+                    <a:xfrm>
+                      <a:off x="0" y="0"/>
+                      <a:ext cx="5429250" cy="2703830"/>
+                    </a:xfrm>
+                    <a:prstGeom prst="rect">
+                      <a:avLst/>
+                    </a:prstGeom>
+                  </pic:spPr>
+                </pic:pic>
+              </a:graphicData>
+            </a:graphic>
+          </wp:inline>
+        </w:drawing>
+      </w:r>
+    </w:p>
+    <w:p>
+      <w:pPr>
+        <w:pStyle w:val="ListParagraph"/>
+        <w:rPr>
+          <w:rFonts w:ascii="Times New Roman" w:hAnsi="Times New Roman" w:cs="Times New Roman"/>
+          <w:b/>
+          <w:bCs/>
+          <w:sz w:val="24"/>
+          <w:szCs w:val="24"/>
+        </w:rPr>
+      </w:pPr>
+      <w:r>
+        <w:rPr>
+          <w:rFonts w:ascii="Times New Roman" w:hAnsi="Times New Roman" w:cs="Times New Roman"/>
+          <w:b/>
+          <w:bCs/>
+          <w:sz w:val="24"/>
+          <w:szCs w:val="24"/>
+        </w:rPr>
+        <w:t>Pull Request</w:t>
+      </w:r>
+    </w:p>
+    <w:p>
+      <w:pPr>
+        <w:pStyle w:val="ListParagraph"/>
+        <w:rPr>
+          <w:rFonts w:ascii="Times New Roman" w:hAnsi="Times New Roman" w:cs="Times New Roman"/>
+          <w:b/>
+          <w:bCs/>
+          <w:sz w:val="24"/>
+          <w:szCs w:val="24"/>
+        </w:rPr>
+      </w:pPr>
+    </w:p>
+    <w:p>
+      <w:pPr>
+        <w:pStyle w:val="ListParagraph"/>
+        <w:numPr>
+          <w:ilvl w:val="0"/>
+          <w:numId w:val="1"/>
+        </w:numPr>
+        <w:rPr>
+          <w:rFonts w:ascii="Times New Roman" w:hAnsi="Times New Roman" w:cs="Times New Roman"/>
+          <w:b/>
+          <w:bCs/>
+          <w:sz w:val="24"/>
+          <w:szCs w:val="24"/>
+        </w:rPr>
+      </w:pPr>
+      <w:r>
+        <w:rPr>
+          <w:rFonts w:ascii="Times New Roman" w:hAnsi="Times New Roman" w:cs="Times New Roman"/>
+          <w:b/>
+          <w:bCs/>
+          <w:sz w:val="24"/>
+          <w:szCs w:val="24"/>
+        </w:rPr>
+        <w:t xml:space="preserve">Rajwant </w:t>
+      </w:r>
+      <w:proofErr w:type="spellStart"/>
+      <w:r>
+        <w:rPr>
+          <w:rFonts w:ascii="Times New Roman" w:hAnsi="Times New Roman" w:cs="Times New Roman"/>
+          <w:b/>
+          <w:bCs/>
+          <w:sz w:val="24"/>
+          <w:szCs w:val="24"/>
+        </w:rPr>
+        <w:t>kaur</w:t>
+      </w:r>
+      <w:proofErr w:type="spellEnd"/>
+      <w:r>
+        <w:rPr>
+          <w:rFonts w:ascii="Times New Roman" w:hAnsi="Times New Roman" w:cs="Times New Roman"/>
+          <w:b/>
+          <w:bCs/>
+          <w:sz w:val="24"/>
+          <w:szCs w:val="24"/>
+        </w:rPr>
+        <w:t> Boparai</w:t>
+      </w:r>
+    </w:p>
+    <w:p>
+      <w:pPr>
+        <w:pStyle w:val="ListParagraph"/>
+        <w:rPr>
+          <w:rFonts w:ascii="Times New Roman" w:hAnsi="Times New Roman" w:cs="Times New Roman"/>
+          <w:b/>
+          <w:bCs/>
+          <w:sz w:val="24"/>
+          <w:szCs w:val="24"/>
+        </w:rPr>
+      </w:pPr>
+      <w:r>
+        <w:rPr>
+          <w:rFonts w:ascii="Times New Roman" w:hAnsi="Times New Roman" w:cs="Times New Roman"/>
+          <w:b/>
+          <w:bCs/>
+          <w:sz w:val="24"/>
+          <w:szCs w:val="24"/>
+        </w:rPr>
+        <w:t>Git Repository Fork</w:t>
+      </w:r>
+    </w:p>
+    <w:p>
+      <w:pPr>
+        <w:pStyle w:val="ListParagraph"/>
+        <w:rPr>
+          <w:rFonts w:ascii="Times New Roman" w:hAnsi="Times New Roman" w:cs="Times New Roman"/>
+          <w:b/>
+          <w:bCs/>
+          <w:sz w:val="24"/>
+          <w:szCs w:val="24"/>
+        </w:rPr>
+      </w:pPr>
+      <w:r>
+        <w:rPr>
+          <w:rFonts w:ascii="Times New Roman" w:hAnsi="Times New Roman" w:cs="Times New Roman"/>
+          <w:b/>
+          <w:bCs/>
+          <w:sz w:val="24"/>
+          <w:szCs w:val="24"/>
+        </w:rPr>
+        <w:drawing>
+          <wp:inline distT="0" distB="0" distL="0" distR="0" wp14:anchorId="6EF0F630" wp14:editId="43172BE9">
+            <wp:extent cx="5429250" cy="1754505"/>
+            <wp:effectExtent l="0" t="0" r="0" b="0"/>
+            <wp:docPr id="274661419" name="Picture 1" descr="A screenshot of a computer&#10;&#10;Description automatically generated"/>
+            <wp:cNvGraphicFramePr>
+              <a:graphicFrameLocks xmlns:a="http://schemas.openxmlformats.org/drawingml/2006/main" noChangeAspect="1"/>
+            </wp:cNvGraphicFramePr>
+            <a:graphic xmlns:a="http://schemas.openxmlformats.org/drawingml/2006/main">
+              <a:graphicData uri="http://schemas.openxmlformats.org/drawingml/2006/picture">
+                <pic:pic xmlns:pic="http://schemas.openxmlformats.org/drawingml/2006/picture">
+                  <pic:nvPicPr>
+                    <pic:cNvPr id="274661419" name="Picture 1" descr="A screenshot of a computer&#10;&#10;Description automatically generated"/>
+                    <pic:cNvPicPr/>
+                  </pic:nvPicPr>
+                  <pic:blipFill>
+                    <a:blip r:embed="rId13"/>
+                    <a:stretch>
+                      <a:fillRect/>
+                    </a:stretch>
+                  </pic:blipFill>
+                  <pic:spPr>
+                    <a:xfrm>
+                      <a:off x="0" y="0"/>
+                      <a:ext cx="5429250" cy="1754505"/>
+                    </a:xfrm>
+                    <a:prstGeom prst="rect">
+                      <a:avLst/>
+                    </a:prstGeom>
+                  </pic:spPr>
+                </pic:pic>
+              </a:graphicData>
+            </a:graphic>
+          </wp:inline>
+        </w:drawing>
+      </w:r>
+    </w:p>
+    <w:p>
+      <w:pPr>
+        <w:pStyle w:val="ListParagraph"/>
+        <w:rPr>
+          <w:rFonts w:ascii="Times New Roman" w:hAnsi="Times New Roman" w:cs="Times New Roman"/>
+          <w:b/>
+          <w:bCs/>
+          <w:sz w:val="24"/>
+          <w:szCs w:val="24"/>
+        </w:rPr>
+      </w:pPr>
+      <w:r>
+        <w:rPr>
+          <w:rFonts w:ascii="Times New Roman" w:hAnsi="Times New Roman" w:cs="Times New Roman"/>
+          <w:b/>
+          <w:bCs/>
+          <w:sz w:val="24"/>
+          <w:szCs w:val="24"/>
+        </w:rPr>
+        <w:t xml:space="preserve">Commit History </w:t>
+      </w:r>
+      <w:r>
+        <w:rPr>
+          <w:rFonts w:ascii="Times New Roman" w:hAnsi="Times New Roman" w:cs="Times New Roman"/>
+          <w:b/>
+          <w:bCs/>
+          <w:sz w:val="24"/>
+          <w:szCs w:val="24"/>
+        </w:rPr>
+        <w:t>with</w:t>
+      </w:r>
+      <w:r>
+        <w:rPr>
+          <w:rFonts w:ascii="Times New Roman" w:hAnsi="Times New Roman" w:cs="Times New Roman"/>
+          <w:b/>
+          <w:bCs/>
+          <w:sz w:val="24"/>
+          <w:szCs w:val="24"/>
+        </w:rPr>
+        <w:t xml:space="preserve"> Messages</w:t>
+      </w:r>
+    </w:p>
+    <w:p>
+      <w:pPr>
+        <w:pStyle w:val="ListParagraph"/>
+        <w:rPr>
+          <w:rFonts w:ascii="Times New Roman" w:hAnsi="Times New Roman" w:cs="Times New Roman"/>
+          <w:b/>
+          <w:bCs/>
+          <w:sz w:val="24"/>
+          <w:szCs w:val="24"/>
+        </w:rPr>
+      </w:pPr>
+      <w:r>
+        <w:rPr>
+          <w:rFonts w:ascii="Times New Roman" w:hAnsi="Times New Roman" w:cs="Times New Roman"/>
+          <w:b/>
+          <w:bCs/>
+          <w:sz w:val="24"/>
+          <w:szCs w:val="24"/>
+        </w:rPr>
+        <w:lastRenderedPageBreak/>
+        <w:drawing>
+          <wp:inline distT="0" distB="0" distL="0" distR="0" wp14:anchorId="22677074" wp14:editId="64BD08CA">
+            <wp:extent cx="5429250" cy="2269490"/>
+            <wp:effectExtent l="0" t="0" r="0" b="0"/>
+            <wp:docPr id="1584966370" name="Picture 1" descr="A screenshot of a computer&#10;&#10;Description automatically generated"/>
+            <wp:cNvGraphicFramePr>
+              <a:graphicFrameLocks xmlns:a="http://schemas.openxmlformats.org/drawingml/2006/main" noChangeAspect="1"/>
+            </wp:cNvGraphicFramePr>
+            <a:graphic xmlns:a="http://schemas.openxmlformats.org/drawingml/2006/main">
+              <a:graphicData uri="http://schemas.openxmlformats.org/drawingml/2006/picture">
+                <pic:pic xmlns:pic="http://schemas.openxmlformats.org/drawingml/2006/picture">
+                  <pic:nvPicPr>
+                    <pic:cNvPr id="1584966370" name="Picture 1" descr="A screenshot of a computer&#10;&#10;Description automatically generated"/>
+                    <pic:cNvPicPr/>
+                  </pic:nvPicPr>
+                  <pic:blipFill>
+                    <a:blip r:embed="rId14"/>
+                    <a:stretch>
+                      <a:fillRect/>
+                    </a:stretch>
+                  </pic:blipFill>
+                  <pic:spPr>
+                    <a:xfrm>
+                      <a:off x="0" y="0"/>
+                      <a:ext cx="5429250" cy="2269490"/>
+                    </a:xfrm>
+                    <a:prstGeom prst="rect">
+                      <a:avLst/>
+                    </a:prstGeom>
+                  </pic:spPr>
+                </pic:pic>
+              </a:graphicData>
+            </a:graphic>
+          </wp:inline>
+        </w:drawing>
+      </w:r>
+    </w:p>
+    <w:p>
+      <w:pPr>
+        <w:pStyle w:val="ListParagraph"/>
+        <w:rPr>
+          <w:rFonts w:ascii="Times New Roman" w:hAnsi="Times New Roman" w:cs="Times New Roman"/>
+          <w:b/>
+          <w:bCs/>
+          <w:sz w:val="24"/>
+          <w:szCs w:val="24"/>
+        </w:rPr>
+      </w:pPr>
+      <w:r>
+        <w:rPr>
+          <w:rFonts w:ascii="Times New Roman" w:hAnsi="Times New Roman" w:cs="Times New Roman"/>
+          <w:b/>
+          <w:bCs/>
+          <w:sz w:val="24"/>
+          <w:szCs w:val="24"/>
+        </w:rPr>
+        <w:t>Pull Request</w:t>
+      </w:r>
+    </w:p>
+    <w:p>
+      <w:pPr>
+        <w:rPr>
+          <w:rFonts w:ascii="Times New Roman" w:hAnsi="Times New Roman" w:cs="Times New Roman"/>
+          <w:b/>
+          <w:bCs/>
+          <w:sz w:val="24"/>
+          <w:szCs w:val="24"/>
+        </w:rPr>
+      </w:pPr>
+      <w:r>
+        <w:rPr>
+          <w:rFonts w:ascii="Times New Roman" w:hAnsi="Times New Roman" w:cs="Times New Roman"/>
+          <w:b/>
+          <w:bCs/>
+          <w:sz w:val="24"/>
+          <w:szCs w:val="24"/>
+        </w:rPr>
+        <w:tab/>
+      </w:r>
+      <w:r>
+        <w:rPr>
+          <w:rFonts w:ascii="Times New Roman" w:hAnsi="Times New Roman" w:cs="Times New Roman"/>
+          <w:b/>
+          <w:bCs/>
+          <w:sz w:val="24"/>
+          <w:szCs w:val="24"/>
+        </w:rPr>
+        <w:drawing>
+          <wp:inline distT="0" distB="0" distL="0" distR="0" wp14:anchorId="04DEE695" wp14:editId="116F4E31">
+            <wp:extent cx="5429250" cy="1803400"/>
+            <wp:effectExtent l="0" t="0" r="0" b="6350"/>
+            <wp:docPr id="150369442" name="Picture 1"/>
+            <wp:cNvGraphicFramePr>
+              <a:graphicFrameLocks xmlns:a="http://schemas.openxmlformats.org/drawingml/2006/main" noChangeAspect="1"/>
+            </wp:cNvGraphicFramePr>
+            <a:graphic xmlns:a="http://schemas.openxmlformats.org/drawingml/2006/main">
+              <a:graphicData uri="http://schemas.openxmlformats.org/drawingml/2006/picture">
+                <pic:pic xmlns:pic="http://schemas.openxmlformats.org/drawingml/2006/picture">
+                  <pic:nvPicPr>
+                    <pic:cNvPr id="150369442" name=""/>
+                    <pic:cNvPicPr/>
+                  </pic:nvPicPr>
+                  <pic:blipFill>
+                    <a:blip r:embed="rId15"/>
+                    <a:stretch>
+                      <a:fillRect/>
+                    </a:stretch>
+                  </pic:blipFill>
+                  <pic:spPr>
+                    <a:xfrm>
+                      <a:off x="0" y="0"/>
+                      <a:ext cx="5429250" cy="1803400"/>
+                    </a:xfrm>
+                    <a:prstGeom prst="rect">
+                      <a:avLst/>
+                    </a:prstGeom>
+                  </pic:spPr>
+                </pic:pic>
+              </a:graphicData>
+            </a:graphic>
+          </wp:inline>
+        </w:drawing>
+      </w:r>
+    </w:p>
+    <w:p>
+      <w:pPr>
+        <w:pStyle w:val="Heading1"/>
+      </w:pPr>
+      <w:bookmarkStart w:id="2" w:name="_Toc151966200"/>
+      <w:r>
+        <w:t xml:space="preserve">Task </w:t>
+      </w:r>
+      <w:r>
+        <w:t>2</w:t>
+      </w:r>
+      <w:r>
+        <w:t>:</w:t>
+      </w:r>
+      <w:bookmarkEnd w:id="2"/>
+    </w:p>
+    <w:p>
+      <w:pPr>
         <w:jc w:val="both"/>
         <w:rPr>
           <w:rFonts w:ascii="Times New Roman" w:hAnsi="Times New Roman" w:cs="Times New Roman"/>
+          <w:b/>
+          <w:bCs/>
+          <w:sz w:val="24"/>
+          <w:szCs w:val="24"/>
+        </w:rPr>
+      </w:pPr>
+      <w:r>
+        <w:rPr>
+          <w:rFonts w:ascii="Times New Roman" w:hAnsi="Times New Roman" w:cs="Times New Roman"/>
+          <w:b/>
+          <w:bCs/>
+          <w:sz w:val="24"/>
+          <w:szCs w:val="24"/>
+        </w:rPr>
+        <w:t>Aussie Business Buzz (ABB) Request for Proposal (RFP) for Integrated System Development</w:t>
+      </w:r>
+    </w:p>
+    <w:p>
+      <w:pPr>
+        <w:jc w:val="both"/>
+        <w:rPr>
+          <w:rFonts w:ascii="Times New Roman" w:hAnsi="Times New Roman" w:cs="Times New Roman"/>
+          <w:b/>
+          <w:bCs/>
+          <w:sz w:val="24"/>
+          <w:szCs w:val="24"/>
+        </w:rPr>
+      </w:pPr>
+    </w:p>
+    <w:p>
+      <w:pPr>
+        <w:jc w:val="both"/>
+        <w:rPr>
+          <w:rFonts w:ascii="Times New Roman" w:hAnsi="Times New Roman" w:cs="Times New Roman"/>
+          <w:sz w:val="24"/>
+          <w:szCs w:val="24"/>
+        </w:rPr>
+      </w:pPr>
+      <w:r>
+        <w:rPr>
+          <w:rFonts w:ascii="Times New Roman" w:hAnsi="Times New Roman" w:cs="Times New Roman"/>
+          <w:sz w:val="24"/>
+          <w:szCs w:val="24"/>
+        </w:rPr>
+        <w:t>Issued by Aussie Business Buzz (ABB)</w:t>
+      </w:r>
+    </w:p>
+    <w:p>
+      <w:pPr>
+        <w:jc w:val="both"/>
+        <w:rPr>
+          <w:rFonts w:ascii="Times New Roman" w:hAnsi="Times New Roman" w:cs="Times New Roman"/>
+          <w:sz w:val="24"/>
+          <w:szCs w:val="24"/>
+        </w:rPr>
+      </w:pPr>
+      <w:r>
+        <w:rPr>
+          <w:rFonts w:ascii="Times New Roman" w:hAnsi="Times New Roman" w:cs="Times New Roman"/>
+          <w:sz w:val="24"/>
+          <w:szCs w:val="24"/>
+        </w:rPr>
+        <w:t xml:space="preserve">Date of Issue: </w:t>
+      </w:r>
+      <w:r>
+        <w:rPr>
+          <w:rFonts w:ascii="Times New Roman" w:hAnsi="Times New Roman" w:cs="Times New Roman"/>
+          <w:sz w:val="24"/>
+          <w:szCs w:val="24"/>
+        </w:rPr>
+        <w:t>20 November 2023</w:t>
+      </w:r>
+    </w:p>
+    <w:p>
+      <w:pPr>
+        <w:jc w:val="both"/>
+        <w:rPr>
+          <w:rFonts w:ascii="Times New Roman" w:hAnsi="Times New Roman" w:cs="Times New Roman"/>
+          <w:sz w:val="24"/>
+          <w:szCs w:val="24"/>
+        </w:rPr>
+      </w:pPr>
+      <w:r>
+        <w:rPr>
+          <w:rFonts w:ascii="Times New Roman" w:hAnsi="Times New Roman" w:cs="Times New Roman"/>
+          <w:sz w:val="24"/>
+          <w:szCs w:val="24"/>
+        </w:rPr>
+        <w:t xml:space="preserve">Proposal Submission Deadline: </w:t>
+      </w:r>
+      <w:r>
+        <w:rPr>
+          <w:rFonts w:ascii="Times New Roman" w:hAnsi="Times New Roman" w:cs="Times New Roman"/>
+          <w:sz w:val="24"/>
+          <w:szCs w:val="24"/>
+        </w:rPr>
+        <w:t>30 November 2023</w:t>
+      </w:r>
+    </w:p>
+    <w:p>
+      <w:pPr>
+        <w:jc w:val="both"/>
+        <w:rPr>
+          <w:rFonts w:ascii="Times New Roman" w:hAnsi="Times New Roman" w:cs="Times New Roman"/>
+          <w:sz w:val="24"/>
+          <w:szCs w:val="24"/>
+        </w:rPr>
+      </w:pPr>
+      <w:r>
+        <w:rPr>
+          <w:rFonts w:ascii="Times New Roman" w:hAnsi="Times New Roman" w:cs="Times New Roman"/>
+          <w:sz w:val="24"/>
+          <w:szCs w:val="24"/>
+        </w:rPr>
+        <w:t>Aussie Business Buzz</w:t>
+      </w:r>
+      <w:r>
+        <w:rPr>
+          <w:rFonts w:ascii="Times New Roman" w:hAnsi="Times New Roman" w:cs="Times New Roman"/>
+          <w:sz w:val="24"/>
+          <w:szCs w:val="24"/>
+        </w:rPr>
+        <w:t xml:space="preserve"> is</w:t>
+      </w:r>
+      <w:r>
+        <w:rPr>
+          <w:rFonts w:ascii="Times New Roman" w:hAnsi="Times New Roman" w:cs="Times New Roman"/>
+          <w:sz w:val="24"/>
+          <w:szCs w:val="24"/>
+        </w:rPr>
+        <w:t xml:space="preserve"> a dynamic enterprise in the technology product sector</w:t>
+      </w:r>
+      <w:r>
+        <w:rPr>
+          <w:rFonts w:ascii="Times New Roman" w:hAnsi="Times New Roman" w:cs="Times New Roman"/>
+          <w:sz w:val="24"/>
+          <w:szCs w:val="24"/>
+        </w:rPr>
+        <w:t xml:space="preserve"> that</w:t>
+      </w:r>
+      <w:r>
+        <w:rPr>
+          <w:rFonts w:ascii="Times New Roman" w:hAnsi="Times New Roman" w:cs="Times New Roman"/>
+          <w:sz w:val="24"/>
+          <w:szCs w:val="24"/>
+        </w:rPr>
+        <w:t xml:space="preserve"> is excited to invite proposals for the development and implementation of an integrated system. Our vision encompasses the support of our current four branch shops with the flexibility to accommodate future expansion. The </w:t>
+      </w:r>
+      <w:r>
+        <w:rPr>
+          <w:rFonts w:ascii="Times New Roman" w:hAnsi="Times New Roman" w:cs="Times New Roman"/>
+          <w:sz w:val="24"/>
+          <w:szCs w:val="24"/>
+        </w:rPr>
+        <w:t>imagined</w:t>
+      </w:r>
+      <w:r>
+        <w:rPr>
+          <w:rFonts w:ascii="Times New Roman" w:hAnsi="Times New Roman" w:cs="Times New Roman"/>
+          <w:sz w:val="24"/>
+          <w:szCs w:val="24"/>
+        </w:rPr>
+        <w:t xml:space="preserve"> system should be a confluence of a Customer Relations Database</w:t>
+      </w:r>
+      <w:r>
+        <w:rPr>
+          <w:rFonts w:ascii="Times New Roman" w:hAnsi="Times New Roman" w:cs="Times New Roman"/>
+          <w:sz w:val="24"/>
+          <w:szCs w:val="24"/>
+        </w:rPr>
+        <w:t xml:space="preserve"> and must</w:t>
+      </w:r>
+      <w:r>
+        <w:rPr>
+          <w:rFonts w:ascii="Times New Roman" w:hAnsi="Times New Roman" w:cs="Times New Roman"/>
+          <w:sz w:val="24"/>
+          <w:szCs w:val="24"/>
+        </w:rPr>
+        <w:t xml:space="preserve"> a Digital Marketing System</w:t>
+      </w:r>
+      <w:r>
+        <w:rPr>
+          <w:rFonts w:ascii="Times New Roman" w:hAnsi="Times New Roman" w:cs="Times New Roman"/>
+          <w:sz w:val="24"/>
+          <w:szCs w:val="24"/>
+        </w:rPr>
+        <w:t xml:space="preserve"> along with</w:t>
+      </w:r>
+      <w:r>
+        <w:rPr>
+          <w:rFonts w:ascii="Times New Roman" w:hAnsi="Times New Roman" w:cs="Times New Roman"/>
+          <w:sz w:val="24"/>
+          <w:szCs w:val="24"/>
+        </w:rPr>
+        <w:t xml:space="preserve"> a Stock Management System and Management Reporting tools.</w:t>
+      </w:r>
+    </w:p>
+    <w:p>
+      <w:pPr>
+        <w:jc w:val="both"/>
+        <w:rPr>
+          <w:rFonts w:ascii="Times New Roman" w:hAnsi="Times New Roman" w:cs="Times New Roman"/>
+          <w:sz w:val="24"/>
+          <w:szCs w:val="24"/>
+        </w:rPr>
+      </w:pPr>
+      <w:r>
+        <w:rPr>
+          <w:rFonts w:ascii="Times New Roman" w:hAnsi="Times New Roman" w:cs="Times New Roman"/>
+          <w:b/>
+          <w:bCs/>
+          <w:sz w:val="24"/>
+          <w:szCs w:val="24"/>
+        </w:rPr>
+        <w:t>System Description:</w:t>
+      </w:r>
+      <w:r>
+        <w:rPr>
+          <w:rFonts w:ascii="Times New Roman" w:hAnsi="Times New Roman" w:cs="Times New Roman"/>
+          <w:sz w:val="24"/>
+          <w:szCs w:val="24"/>
+        </w:rPr>
+        <w:t xml:space="preserve"> The </w:t>
+      </w:r>
+      <w:r>
+        <w:rPr>
+          <w:rFonts w:ascii="Times New Roman" w:hAnsi="Times New Roman" w:cs="Times New Roman"/>
+          <w:sz w:val="24"/>
+          <w:szCs w:val="24"/>
+        </w:rPr>
+        <w:t>main objective</w:t>
+      </w:r>
+      <w:r>
+        <w:rPr>
+          <w:rFonts w:ascii="Times New Roman" w:hAnsi="Times New Roman" w:cs="Times New Roman"/>
+          <w:sz w:val="24"/>
+          <w:szCs w:val="24"/>
+        </w:rPr>
+        <w:t xml:space="preserve"> of this RFP is the development of a system that integrates several key business functions. </w:t>
+      </w:r>
+      <w:r>
+        <w:rPr>
+          <w:rFonts w:ascii="Times New Roman" w:hAnsi="Times New Roman" w:cs="Times New Roman"/>
+          <w:sz w:val="24"/>
+          <w:szCs w:val="24"/>
+        </w:rPr>
+        <w:t>Predominantly,</w:t>
+      </w:r>
+      <w:r>
+        <w:rPr>
+          <w:rFonts w:ascii="Times New Roman" w:hAnsi="Times New Roman" w:cs="Times New Roman"/>
+          <w:sz w:val="24"/>
+          <w:szCs w:val="24"/>
+        </w:rPr>
+        <w:t xml:space="preserve"> </w:t>
+      </w:r>
+      <w:r>
+        <w:rPr>
+          <w:rFonts w:ascii="Times New Roman" w:hAnsi="Times New Roman" w:cs="Times New Roman"/>
+          <w:sz w:val="24"/>
+          <w:szCs w:val="24"/>
+        </w:rPr>
+        <w:t xml:space="preserve">a robust Customer Relations Database is sought to manage a </w:t>
+      </w:r>
+      <w:r>
+        <w:rPr>
+          <w:rFonts w:ascii="Times New Roman" w:hAnsi="Times New Roman" w:cs="Times New Roman"/>
+          <w:sz w:val="24"/>
+          <w:szCs w:val="24"/>
+        </w:rPr>
+        <w:t>list</w:t>
+      </w:r>
+      <w:r>
+        <w:rPr>
+          <w:rFonts w:ascii="Times New Roman" w:hAnsi="Times New Roman" w:cs="Times New Roman"/>
+          <w:sz w:val="24"/>
+          <w:szCs w:val="24"/>
+        </w:rPr>
+        <w:t xml:space="preserve"> of customer details</w:t>
+      </w:r>
+      <w:r>
+        <w:rPr>
+          <w:rFonts w:ascii="Times New Roman" w:hAnsi="Times New Roman" w:cs="Times New Roman"/>
+          <w:sz w:val="24"/>
+          <w:szCs w:val="24"/>
+        </w:rPr>
+        <w:t xml:space="preserve"> including</w:t>
+      </w:r>
+      <w:r>
+        <w:rPr>
+          <w:rFonts w:ascii="Times New Roman" w:hAnsi="Times New Roman" w:cs="Times New Roman"/>
+          <w:sz w:val="24"/>
+          <w:szCs w:val="24"/>
+        </w:rPr>
+        <w:t xml:space="preserve"> their purchase history and records of devices entrusted to us for repairs. Additionally, the system should incorporate a dynamic Digital Marketing System. This system should make use of the customer relations database and allow integration of prospective customers' details from our existing website. </w:t>
+      </w:r>
+      <w:r>
+        <w:rPr>
+          <w:rFonts w:ascii="Times New Roman" w:hAnsi="Times New Roman" w:cs="Times New Roman"/>
+          <w:sz w:val="24"/>
+          <w:szCs w:val="24"/>
+        </w:rPr>
+        <w:t xml:space="preserve">It </w:t>
+      </w:r>
+      <w:r>
+        <w:rPr>
+          <w:rFonts w:ascii="Times New Roman" w:hAnsi="Times New Roman" w:cs="Times New Roman"/>
+          <w:sz w:val="24"/>
+          <w:szCs w:val="24"/>
+        </w:rPr>
+        <w:t>is considered</w:t>
+      </w:r>
+      <w:r>
+        <w:rPr>
+          <w:rFonts w:ascii="Times New Roman" w:hAnsi="Times New Roman" w:cs="Times New Roman"/>
+          <w:sz w:val="24"/>
+          <w:szCs w:val="24"/>
+        </w:rPr>
+        <w:t xml:space="preserve"> </w:t>
+      </w:r>
+      <w:r>
+        <w:rPr>
+          <w:rFonts w:ascii="Times New Roman" w:hAnsi="Times New Roman" w:cs="Times New Roman"/>
+          <w:sz w:val="24"/>
+          <w:szCs w:val="24"/>
+        </w:rPr>
+        <w:t>equally</w:t>
+      </w:r>
+      <w:r>
+        <w:rPr>
+          <w:rFonts w:ascii="Times New Roman" w:hAnsi="Times New Roman" w:cs="Times New Roman"/>
+          <w:sz w:val="24"/>
+          <w:szCs w:val="24"/>
+        </w:rPr>
+        <w:t xml:space="preserve"> </w:t>
+      </w:r>
+      <w:r>
+        <w:rPr>
+          <w:rFonts w:ascii="Times New Roman" w:hAnsi="Times New Roman" w:cs="Times New Roman"/>
+          <w:sz w:val="24"/>
+          <w:szCs w:val="24"/>
+        </w:rPr>
+        <w:t>valuable</w:t>
+      </w:r>
+      <w:r>
+        <w:rPr>
+          <w:rFonts w:ascii="Times New Roman" w:hAnsi="Times New Roman" w:cs="Times New Roman"/>
+          <w:sz w:val="24"/>
+          <w:szCs w:val="24"/>
+        </w:rPr>
+        <w:t xml:space="preserve"> for</w:t>
+      </w:r>
+      <w:r>
+        <w:rPr>
+          <w:rFonts w:ascii="Times New Roman" w:hAnsi="Times New Roman" w:cs="Times New Roman"/>
+          <w:sz w:val="24"/>
+          <w:szCs w:val="24"/>
+        </w:rPr>
+        <w:t xml:space="preserve"> the implementation of a Stock Management System</w:t>
+      </w:r>
+      <w:r>
+        <w:rPr>
+          <w:rFonts w:ascii="Times New Roman" w:hAnsi="Times New Roman" w:cs="Times New Roman"/>
+          <w:sz w:val="24"/>
+          <w:szCs w:val="24"/>
+        </w:rPr>
+        <w:t xml:space="preserve"> which </w:t>
+      </w:r>
+      <w:r>
+        <w:rPr>
+          <w:rFonts w:ascii="Times New Roman" w:hAnsi="Times New Roman" w:cs="Times New Roman"/>
+          <w:sz w:val="24"/>
+          <w:szCs w:val="24"/>
+        </w:rPr>
+        <w:t>can handle</w:t>
+      </w:r>
+      <w:r>
+        <w:rPr>
+          <w:rFonts w:ascii="Times New Roman" w:hAnsi="Times New Roman" w:cs="Times New Roman"/>
+          <w:sz w:val="24"/>
+          <w:szCs w:val="24"/>
+        </w:rPr>
+        <w:t xml:space="preserve"> our diverse inventory including products for sale and parts for repairs. This system should facilitate automated ordering from wholesalers and allow inter-branch stock checks and transfers. Furthermore, the development of comprehensive Management Reporting tools is </w:t>
+      </w:r>
+      <w:r>
+        <w:rPr>
+          <w:rFonts w:ascii="Times New Roman" w:hAnsi="Times New Roman" w:cs="Times New Roman"/>
+          <w:sz w:val="24"/>
+          <w:szCs w:val="24"/>
+        </w:rPr>
+        <w:t>necessary</w:t>
+      </w:r>
+      <w:r>
+        <w:rPr>
+          <w:rFonts w:ascii="Times New Roman" w:hAnsi="Times New Roman" w:cs="Times New Roman"/>
+          <w:sz w:val="24"/>
+          <w:szCs w:val="24"/>
+        </w:rPr>
+        <w:t xml:space="preserve">. These tools should provide our </w:t>
+      </w:r>
+      <w:r>
+        <w:rPr>
+          <w:rFonts w:ascii="Times New Roman" w:hAnsi="Times New Roman" w:cs="Times New Roman"/>
+          <w:sz w:val="24"/>
+          <w:szCs w:val="24"/>
+        </w:rPr>
+        <w:lastRenderedPageBreak/>
+        <w:t>management team, who may be located at any of our branches, with real-time updates on all aspects of our operations.</w:t>
+      </w:r>
+    </w:p>
+    <w:p>
+      <w:pPr>
+        <w:jc w:val="both"/>
+        <w:rPr>
+          <w:rFonts w:ascii="Times New Roman" w:hAnsi="Times New Roman" w:cs="Times New Roman"/>
+          <w:sz w:val="24"/>
+          <w:szCs w:val="24"/>
+        </w:rPr>
+      </w:pPr>
+      <w:r>
+        <w:rPr>
+          <w:rFonts w:ascii="Times New Roman" w:hAnsi="Times New Roman" w:cs="Times New Roman"/>
+          <w:b/>
+          <w:bCs/>
+          <w:sz w:val="24"/>
+          <w:szCs w:val="24"/>
+        </w:rPr>
+        <w:t>Proposal Evaluation Criteria:</w:t>
+      </w:r>
+      <w:r>
+        <w:rPr>
+          <w:rFonts w:ascii="Times New Roman" w:hAnsi="Times New Roman" w:cs="Times New Roman"/>
+          <w:sz w:val="24"/>
+          <w:szCs w:val="24"/>
+        </w:rPr>
+        <w:t xml:space="preserve"> Proposals submitted will be evaluated on a </w:t>
+      </w:r>
+      <w:r>
+        <w:rPr>
+          <w:rFonts w:ascii="Times New Roman" w:hAnsi="Times New Roman" w:cs="Times New Roman"/>
+          <w:sz w:val="24"/>
+          <w:szCs w:val="24"/>
+        </w:rPr>
+        <w:t>scale</w:t>
+      </w:r>
+      <w:r>
+        <w:rPr>
+          <w:rFonts w:ascii="Times New Roman" w:hAnsi="Times New Roman" w:cs="Times New Roman"/>
+          <w:sz w:val="24"/>
+          <w:szCs w:val="24"/>
+        </w:rPr>
+        <w:t xml:space="preserve"> of criteria. The ability of the proposal to comprehensively meet our system requirements will be </w:t>
+      </w:r>
+      <w:r>
+        <w:rPr>
+          <w:rFonts w:ascii="Times New Roman" w:hAnsi="Times New Roman" w:cs="Times New Roman"/>
+          <w:sz w:val="24"/>
+          <w:szCs w:val="24"/>
+        </w:rPr>
+        <w:t>vital</w:t>
+      </w:r>
+      <w:r>
+        <w:rPr>
+          <w:rFonts w:ascii="Times New Roman" w:hAnsi="Times New Roman" w:cs="Times New Roman"/>
+          <w:sz w:val="24"/>
+          <w:szCs w:val="24"/>
+        </w:rPr>
+        <w:t xml:space="preserve">. We are particularly interested in solutions that offer scalability and flexibility to adapt to our growing business needs. </w:t>
+      </w:r>
+      <w:r>
+        <w:rPr>
+          <w:rFonts w:ascii="Times New Roman" w:hAnsi="Times New Roman" w:cs="Times New Roman"/>
+          <w:sz w:val="24"/>
+          <w:szCs w:val="24"/>
+        </w:rPr>
+        <w:t xml:space="preserve">It must be evaluated </w:t>
+      </w:r>
+      <w:r>
+        <w:rPr>
+          <w:rFonts w:ascii="Times New Roman" w:hAnsi="Times New Roman" w:cs="Times New Roman"/>
+          <w:sz w:val="24"/>
+          <w:szCs w:val="24"/>
+        </w:rPr>
+        <w:t>based on</w:t>
+      </w:r>
+      <w:r>
+        <w:rPr>
+          <w:rFonts w:ascii="Times New Roman" w:hAnsi="Times New Roman" w:cs="Times New Roman"/>
+          <w:sz w:val="24"/>
+          <w:szCs w:val="24"/>
+        </w:rPr>
+        <w:t xml:space="preserve"> c</w:t>
+      </w:r>
+      <w:r>
+        <w:rPr>
+          <w:rFonts w:ascii="Times New Roman" w:hAnsi="Times New Roman" w:cs="Times New Roman"/>
+          <w:sz w:val="24"/>
+          <w:szCs w:val="24"/>
+        </w:rPr>
+        <w:t>ost-</w:t>
+      </w:r>
+      <w:r>
+        <w:rPr>
+          <w:rFonts w:ascii="Times New Roman" w:hAnsi="Times New Roman" w:cs="Times New Roman"/>
+          <w:sz w:val="24"/>
+          <w:szCs w:val="24"/>
+        </w:rPr>
+        <w:t>effectiveness</w:t>
+      </w:r>
+      <w:r>
+        <w:rPr>
+          <w:rFonts w:ascii="Times New Roman" w:hAnsi="Times New Roman" w:cs="Times New Roman"/>
+          <w:sz w:val="24"/>
+          <w:szCs w:val="24"/>
+        </w:rPr>
+        <w:t xml:space="preserve"> and</w:t>
+      </w:r>
+      <w:r>
+        <w:rPr>
+          <w:rFonts w:ascii="Times New Roman" w:hAnsi="Times New Roman" w:cs="Times New Roman"/>
+          <w:sz w:val="24"/>
+          <w:szCs w:val="24"/>
+        </w:rPr>
+        <w:t xml:space="preserve"> without compromising on the quality and efficiency of the </w:t>
+      </w:r>
+      <w:r>
+        <w:rPr>
+          <w:rFonts w:ascii="Times New Roman" w:hAnsi="Times New Roman" w:cs="Times New Roman"/>
+          <w:sz w:val="24"/>
+          <w:szCs w:val="24"/>
+        </w:rPr>
+        <w:t>solution, will</w:t>
+      </w:r>
+      <w:r>
+        <w:rPr>
+          <w:rFonts w:ascii="Times New Roman" w:hAnsi="Times New Roman" w:cs="Times New Roman"/>
+          <w:sz w:val="24"/>
+          <w:szCs w:val="24"/>
+        </w:rPr>
+        <w:t xml:space="preserve"> be a key consideration. We also place high value on innovative solutions that bring creativity and modern techniques into </w:t>
+      </w:r>
+      <w:r>
+        <w:rPr>
+          <w:rFonts w:ascii="Times New Roman" w:hAnsi="Times New Roman" w:cs="Times New Roman"/>
+          <w:sz w:val="24"/>
+          <w:szCs w:val="24"/>
+        </w:rPr>
+        <w:t>production</w:t>
+      </w:r>
+      <w:r>
+        <w:rPr>
+          <w:rFonts w:ascii="Times New Roman" w:hAnsi="Times New Roman" w:cs="Times New Roman"/>
+          <w:sz w:val="24"/>
+          <w:szCs w:val="24"/>
+        </w:rPr>
+        <w:t xml:space="preserve">. The experience and reputation of the vendor, evidenced by a track record of successfully handling similar projects, will be </w:t>
+      </w:r>
+      <w:r>
+        <w:rPr>
+          <w:rFonts w:ascii="Times New Roman" w:hAnsi="Times New Roman" w:cs="Times New Roman"/>
+          <w:sz w:val="24"/>
+          <w:szCs w:val="24"/>
+        </w:rPr>
+        <w:t>considered</w:t>
+      </w:r>
+      <w:r>
+        <w:rPr>
+          <w:rFonts w:ascii="Times New Roman" w:hAnsi="Times New Roman" w:cs="Times New Roman"/>
+          <w:sz w:val="24"/>
+          <w:szCs w:val="24"/>
+        </w:rPr>
+        <w:t>.</w:t>
+      </w:r>
+    </w:p>
+    <w:p>
+      <w:pPr>
+        <w:jc w:val="both"/>
+        <w:rPr>
+          <w:rFonts w:ascii="Times New Roman" w:hAnsi="Times New Roman" w:cs="Times New Roman"/>
+          <w:sz w:val="24"/>
+          <w:szCs w:val="24"/>
+        </w:rPr>
+      </w:pPr>
+      <w:r>
+        <w:rPr>
+          <w:rFonts w:ascii="Times New Roman" w:hAnsi="Times New Roman" w:cs="Times New Roman"/>
+          <w:b/>
+          <w:bCs/>
+          <w:sz w:val="24"/>
+          <w:szCs w:val="24"/>
+        </w:rPr>
+        <w:t>Process for Answering Questions:</w:t>
+      </w:r>
+      <w:r>
+        <w:rPr>
+          <w:rFonts w:ascii="Times New Roman" w:hAnsi="Times New Roman" w:cs="Times New Roman"/>
+          <w:sz w:val="24"/>
+          <w:szCs w:val="24"/>
+        </w:rPr>
+        <w:t xml:space="preserve"> To facilitate clear communication we will organize a dedicated question-and-answer session following the initial review of the proposals. Vendors are encouraged to submit their queries via email by a specified deadline. All inquiries and responses will be compiled and shared with all potential vendors to ensure a transparent and equitable information-sharing process.</w:t>
+      </w:r>
+    </w:p>
+    <w:p>
+      <w:pPr>
+        <w:jc w:val="both"/>
+        <w:rPr>
+          <w:rFonts w:ascii="Times New Roman" w:hAnsi="Times New Roman" w:cs="Times New Roman"/>
+          <w:sz w:val="24"/>
+          <w:szCs w:val="24"/>
+        </w:rPr>
+      </w:pPr>
+      <w:r>
+        <w:rPr>
+          <w:rFonts w:ascii="Times New Roman" w:hAnsi="Times New Roman" w:cs="Times New Roman"/>
+          <w:b/>
+          <w:bCs/>
+          <w:sz w:val="24"/>
+          <w:szCs w:val="24"/>
+        </w:rPr>
+        <w:t>Additional Considerations:</w:t>
+      </w:r>
+      <w:r>
+        <w:rPr>
+          <w:rFonts w:ascii="Times New Roman" w:hAnsi="Times New Roman" w:cs="Times New Roman"/>
+          <w:sz w:val="24"/>
+          <w:szCs w:val="24"/>
+        </w:rPr>
+        <w:t xml:space="preserve"> In this RFP, we seek proposals that not only align with our current operational needs but also demonstrate an understanding of the potential integration with our existing website and systems. We encourage vendors to propose innovative solutions, which can include bespoke software development, leveraging existing applications, SaaS solutions, or a combination thereof. We have intentionally avoided overly technical specifications in this RFP to leave room for creative and potentially groundbreaking solutions. Vendors should also include detailed plans for support and maintenance post-implementation of the system.</w:t>
+      </w:r>
+    </w:p>
+    <w:p>
+      <w:pPr>
+        <w:jc w:val="both"/>
+        <w:rPr>
+          <w:rFonts w:ascii="Times New Roman" w:hAnsi="Times New Roman" w:cs="Times New Roman"/>
           <w:sz w:val="24"/>
           <w:szCs w:val="24"/>
         </w:rPr>
@@ -726,7 +3414,7 @@
         </w:rPr>
         <w:t xml:space="preserve"> </w:t>
       </w:r>
-      <w:hyperlink r:id="rId5" w:history="1">
+      <w:hyperlink r:id="rId16" w:history="1">
         <w:r>
           <w:rPr>
             <w:rStyle w:val="Hyperlink"/>
@@ -810,9 +3498,14 @@
       <w:pPr>
         <w:pStyle w:val="Heading1"/>
       </w:pPr>
-      <w:r>
-        <w:t>Task 2</w:t>
-      </w:r>
+      <w:bookmarkStart w:id="3" w:name="_Toc151966201"/>
+      <w:r>
+        <w:t xml:space="preserve">Task </w:t>
+      </w:r>
+      <w:r>
+        <w:t>3</w:t>
+      </w:r>
+      <w:bookmarkEnd w:id="3"/>
     </w:p>
     <w:p>
       <w:pPr>
@@ -820,8 +3513,12 @@
       </w:pPr>
       <w:r>
         <w:br/>
+      </w:r>
+      <w:bookmarkStart w:id="4" w:name="_Toc151966202"/>
+      <w:r>
         <w:t>Overview of the Agile Mindset</w:t>
       </w:r>
+      <w:bookmarkEnd w:id="4"/>
     </w:p>
     <w:p>
       <w:pPr>
@@ -982,9 +3679,12 @@
       <w:pPr>
         <w:pStyle w:val="Heading2"/>
       </w:pPr>
-      <w:r>
+      <w:bookmarkStart w:id="5" w:name="_Toc151966203"/>
+      <w:r>
+        <w:lastRenderedPageBreak/>
         <w:t>Description of the Scrum Process and the Waterfall Methodology</w:t>
       </w:r>
+      <w:bookmarkEnd w:id="5"/>
     </w:p>
     <w:p>
       <w:pPr>
@@ -1154,13 +3854,23 @@
         </w:rPr>
         <w:t xml:space="preserve"> is a linear and sequential approach. It is characterized by a series of phases: </w:t>
       </w:r>
-      <w:r>
-        <w:rPr>
-          <w:rFonts w:ascii="Times New Roman" w:hAnsi="Times New Roman" w:cs="Times New Roman"/>
-          <w:sz w:val="24"/>
-          <w:szCs w:val="24"/>
-        </w:rPr>
-        <w:t xml:space="preserve">i) </w:t>
+      <w:proofErr w:type="spellStart"/>
+      <w:r>
+        <w:rPr>
+          <w:rFonts w:ascii="Times New Roman" w:hAnsi="Times New Roman" w:cs="Times New Roman"/>
+          <w:sz w:val="24"/>
+          <w:szCs w:val="24"/>
+        </w:rPr>
+        <w:t>i</w:t>
+      </w:r>
+      <w:proofErr w:type="spellEnd"/>
+      <w:r>
+        <w:rPr>
+          <w:rFonts w:ascii="Times New Roman" w:hAnsi="Times New Roman" w:cs="Times New Roman"/>
+          <w:sz w:val="24"/>
+          <w:szCs w:val="24"/>
+        </w:rPr>
+        <w:t xml:space="preserve">) </w:t>
       </w:r>
       <w:r>
         <w:rPr>
@@ -1279,10 +3989,11 @@
       <w:pPr>
         <w:pStyle w:val="Heading2"/>
       </w:pPr>
-      <w:r>
-        <w:lastRenderedPageBreak/>
+      <w:bookmarkStart w:id="6" w:name="_Toc151966204"/>
+      <w:r>
         <w:t>Guidelines for Determining Whether Scrum or Waterfall Suits Specific Software Development Projects</w:t>
       </w:r>
+      <w:bookmarkEnd w:id="6"/>
     </w:p>
     <w:p>
       <w:pPr>
@@ -1696,9 +4407,11 @@
       <w:pPr>
         <w:pStyle w:val="Heading2"/>
       </w:pPr>
+      <w:bookmarkStart w:id="7" w:name="_Toc151966205"/>
       <w:r>
         <w:t>Differences Between Agile (Scrum) and Waterfall Methodologies</w:t>
       </w:r>
+      <w:bookmarkEnd w:id="7"/>
     </w:p>
     <w:p>
       <w:pPr>
@@ -2110,9 +4823,11 @@
       <w:pPr>
         <w:pStyle w:val="Heading2"/>
       </w:pPr>
+      <w:bookmarkStart w:id="8" w:name="_Toc151966206"/>
       <w:r>
         <w:t>Conclusion</w:t>
       </w:r>
+      <w:bookmarkEnd w:id="8"/>
     </w:p>
     <w:p>
       <w:pPr>
@@ -2185,7 +4900,16 @@
           <w:sz w:val="24"/>
           <w:szCs w:val="24"/>
         </w:rPr>
-        <w:t xml:space="preserve"> the Waterfall methodology might be more appropriate. The choice ultimately depends on balancing the need for adaptability with the project's scope</w:t>
+        <w:t xml:space="preserve"> the Waterfall methodology might be more appropriate. The choice ultimately depends on balancing the </w:t>
+      </w:r>
+      <w:r>
+        <w:rPr>
+          <w:rFonts w:ascii="Times New Roman" w:hAnsi="Times New Roman" w:cs="Times New Roman"/>
+          <w:sz w:val="24"/>
+          <w:szCs w:val="24"/>
+        </w:rPr>
+        <w:lastRenderedPageBreak/>
+        <w:t>need for adaptability with the project's scope</w:t>
       </w:r>
       <w:r>
         <w:rPr>
@@ -2224,9 +4948,11 @@
       <w:pPr>
         <w:pStyle w:val="Heading1"/>
       </w:pPr>
+      <w:bookmarkStart w:id="9" w:name="_Toc151966207"/>
       <w:r>
         <w:t>References</w:t>
       </w:r>
+      <w:bookmarkEnd w:id="9"/>
     </w:p>
     <w:p>
       <w:pPr>
@@ -2335,11 +5061,135 @@
     <w:sectPr>
       <w:pgSz w:w="11910" w:h="16840"/>
       <w:pgMar w:top="820" w:right="1680" w:bottom="280" w:left="1680" w:header="720" w:footer="720" w:gutter="0"/>
+      <w:pgNumType w:start="0"/>
       <w:cols w:space="720"/>
       <w:noEndnote/>
+      <w:titlePg/>
+      <w:docGrid w:linePitch="299"/>
     </w:sectPr>
   </w:body>
 </w:document>
+</file>
+
+<file path=word/numbering.xml><?xml version="1.0" encoding="utf-8"?>
+<w:numbering xmlns:wpc="http://schemas.microsoft.com/office/word/2010/wordprocessingCanvas" xmlns:cx="http://schemas.microsoft.com/office/drawing/2014/chartex" xmlns:cx1="http://schemas.microsoft.com/office/drawing/2015/9/8/chartex" xmlns:cx2="http://schemas.microsoft.com/office/drawing/2015/10/21/chartex" xmlns:cx3="http://schemas.microsoft.com/office/drawing/2016/5/9/chartex" xmlns:cx4="http://schemas.microsoft.com/office/drawing/2016/5/10/chartex" xmlns:cx5="http://schemas.microsoft.com/office/drawing/2016/5/11/chartex" xmlns:cx6="http://schemas.microsoft.com/office/drawing/2016/5/12/chartex" xmlns:cx7="http://schemas.microsoft.com/office/drawing/2016/5/13/chartex" xmlns:cx8="http://schemas.microsoft.com/office/drawing/2016/5/14/chartex" xmlns:mc="http://schemas.openxmlformats.org/markup-compatibility/2006" xmlns:aink="http://schemas.microsoft.com/office/drawing/2016/ink" xmlns:am3d="http://schemas.microsoft.com/office/drawing/2017/model3d" xmlns:o="urn:schemas-microsoft-com:office:office" xmlns:oel="http://schemas.microsoft.com/office/2019/extlst" xmlns:r="http://schemas.openxmlformats.org/officeDocument/2006/relationships" xmlns:m="http://schemas.openxmlformats.org/officeDocument/2006/math" xmlns:v="urn:schemas-microsoft-com:vml" xmlns:wp14="http://schemas.microsoft.com/office/word/2010/wordprocessingDrawing" xmlns:wp="http://schemas.openxmlformats.org/drawingml/2006/wordprocessingDrawing" xmlns:w10="urn:schemas-microsoft-com:office:word" xmlns:w="http://schemas.openxmlformats.org/wordprocessingml/2006/main" xmlns:w14="http://schemas.microsoft.com/office/word/2010/wordml" xmlns:w15="http://schemas.microsoft.com/office/word/2012/wordml" xmlns:w16cex="http://schemas.microsoft.com/office/word/2018/wordml/cex" xmlns:w16cid="http://schemas.microsoft.com/office/word/2016/wordml/cid" xmlns:w16="http://schemas.microsoft.com/office/word/2018/wordml" xmlns:w16sdtdh="http://schemas.microsoft.com/office/word/2020/wordml/sdtdatahash" xmlns:w16se="http://schemas.microsoft.com/office/word/2015/wordml/symex" xmlns:wpg="http://schemas.microsoft.com/office/word/2010/wordprocessingGroup" xmlns:wpi="http://schemas.microsoft.com/office/word/2010/wordprocessingInk" xmlns:wne="http://schemas.microsoft.com/office/word/2006/wordml" xmlns:wps="http://schemas.microsoft.com/office/word/2010/wordprocessingShape" mc:Ignorable="w14 w15 w16se w16cid w16 w16cex w16sdtdh wp14">
+  <w:abstractNum w:abstractNumId="0" w15:restartNumberingAfterBreak="0">
+    <w:nsid w:val="0EBB4D60"/>
+    <w:multiLevelType w:val="hybridMultilevel"/>
+    <w:tmpl w:val="2B5E1746"/>
+    <w:lvl w:ilvl="0" w:tplc="04090001">
+      <w:start w:val="1"/>
+      <w:numFmt w:val="bullet"/>
+      <w:lvlText w:val=""/>
+      <w:lvlJc w:val="left"/>
+      <w:pPr>
+        <w:ind w:left="720" w:hanging="360"/>
+      </w:pPr>
+      <w:rPr>
+        <w:rFonts w:ascii="Symbol" w:hAnsi="Symbol" w:hint="default"/>
+      </w:rPr>
+    </w:lvl>
+    <w:lvl w:ilvl="1" w:tplc="04090003" w:tentative="1">
+      <w:start w:val="1"/>
+      <w:numFmt w:val="bullet"/>
+      <w:lvlText w:val="o"/>
+      <w:lvlJc w:val="left"/>
+      <w:pPr>
+        <w:ind w:left="1440" w:hanging="360"/>
+      </w:pPr>
+      <w:rPr>
+        <w:rFonts w:ascii="Courier New" w:hAnsi="Courier New" w:cs="Courier New" w:hint="default"/>
+      </w:rPr>
+    </w:lvl>
+    <w:lvl w:ilvl="2" w:tplc="04090005" w:tentative="1">
+      <w:start w:val="1"/>
+      <w:numFmt w:val="bullet"/>
+      <w:lvlText w:val=""/>
+      <w:lvlJc w:val="left"/>
+      <w:pPr>
+        <w:ind w:left="2160" w:hanging="360"/>
+      </w:pPr>
+      <w:rPr>
+        <w:rFonts w:ascii="Wingdings" w:hAnsi="Wingdings" w:hint="default"/>
+      </w:rPr>
+    </w:lvl>
+    <w:lvl w:ilvl="3" w:tplc="04090001" w:tentative="1">
+      <w:start w:val="1"/>
+      <w:numFmt w:val="bullet"/>
+      <w:lvlText w:val=""/>
+      <w:lvlJc w:val="left"/>
+      <w:pPr>
+        <w:ind w:left="2880" w:hanging="360"/>
+      </w:pPr>
+      <w:rPr>
+        <w:rFonts w:ascii="Symbol" w:hAnsi="Symbol" w:hint="default"/>
+      </w:rPr>
+    </w:lvl>
+    <w:lvl w:ilvl="4" w:tplc="04090003" w:tentative="1">
+      <w:start w:val="1"/>
+      <w:numFmt w:val="bullet"/>
+      <w:lvlText w:val="o"/>
+      <w:lvlJc w:val="left"/>
+      <w:pPr>
+        <w:ind w:left="3600" w:hanging="360"/>
+      </w:pPr>
+      <w:rPr>
+        <w:rFonts w:ascii="Courier New" w:hAnsi="Courier New" w:cs="Courier New" w:hint="default"/>
+      </w:rPr>
+    </w:lvl>
+    <w:lvl w:ilvl="5" w:tplc="04090005" w:tentative="1">
+      <w:start w:val="1"/>
+      <w:numFmt w:val="bullet"/>
+      <w:lvlText w:val=""/>
+      <w:lvlJc w:val="left"/>
+      <w:pPr>
+        <w:ind w:left="4320" w:hanging="360"/>
+      </w:pPr>
+      <w:rPr>
+        <w:rFonts w:ascii="Wingdings" w:hAnsi="Wingdings" w:hint="default"/>
+      </w:rPr>
+    </w:lvl>
+    <w:lvl w:ilvl="6" w:tplc="04090001" w:tentative="1">
+      <w:start w:val="1"/>
+      <w:numFmt w:val="bullet"/>
+      <w:lvlText w:val=""/>
+      <w:lvlJc w:val="left"/>
+      <w:pPr>
+        <w:ind w:left="5040" w:hanging="360"/>
+      </w:pPr>
+      <w:rPr>
+        <w:rFonts w:ascii="Symbol" w:hAnsi="Symbol" w:hint="default"/>
+      </w:rPr>
+    </w:lvl>
+    <w:lvl w:ilvl="7" w:tplc="04090003" w:tentative="1">
+      <w:start w:val="1"/>
+      <w:numFmt w:val="bullet"/>
+      <w:lvlText w:val="o"/>
+      <w:lvlJc w:val="left"/>
+      <w:pPr>
+        <w:ind w:left="5760" w:hanging="360"/>
+      </w:pPr>
+      <w:rPr>
+        <w:rFonts w:ascii="Courier New" w:hAnsi="Courier New" w:cs="Courier New" w:hint="default"/>
+      </w:rPr>
+    </w:lvl>
+    <w:lvl w:ilvl="8" w:tplc="04090005" w:tentative="1">
+      <w:start w:val="1"/>
+      <w:numFmt w:val="bullet"/>
+      <w:lvlText w:val=""/>
+      <w:lvlJc w:val="left"/>
+      <w:pPr>
+        <w:ind w:left="6480" w:hanging="360"/>
+      </w:pPr>
+      <w:rPr>
+        <w:rFonts w:ascii="Wingdings" w:hAnsi="Wingdings" w:hint="default"/>
+      </w:rPr>
+    </w:lvl>
+  </w:abstractNum>
+  <w:num w:numId="1" w16cid:durableId="1451974348">
+    <w:abstractNumId w:val="0"/>
+  </w:num>
+</w:numbering>
 </file>
 
 <file path=word/styles.xml><?xml version="1.0" encoding="utf-8"?>
@@ -2812,7 +5662,6 @@
   <w:style w:type="character" w:default="1" w:styleId="DefaultParagraphFont">
     <w:name w:val="Default Paragraph Font"/>
     <w:uiPriority w:val="1"/>
-    <w:semiHidden/>
     <w:unhideWhenUsed/>
   </w:style>
   <w:style w:type="table" w:default="1" w:styleId="TableNormal">
@@ -2944,6 +5793,85 @@
     <w:rPr>
       <w:rFonts w:ascii="Calibri" w:hAnsi="Calibri" w:cs="Calibri"/>
       <w:noProof/>
+    </w:rPr>
+  </w:style>
+  <w:style w:type="paragraph" w:styleId="ListParagraph">
+    <w:name w:val="List Paragraph"/>
+    <w:basedOn w:val="Normal"/>
+    <w:uiPriority w:val="34"/>
+    <w:qFormat/>
+    <w:rsid w:val="00D8215C"/>
+    <w:pPr>
+      <w:ind w:left="720"/>
+      <w:contextualSpacing/>
+    </w:pPr>
+  </w:style>
+  <w:style w:type="paragraph" w:styleId="TOCHeading">
+    <w:name w:val="TOC Heading"/>
+    <w:basedOn w:val="Heading1"/>
+    <w:next w:val="Normal"/>
+    <w:uiPriority w:val="39"/>
+    <w:unhideWhenUsed/>
+    <w:qFormat/>
+    <w:rsid w:val="00F85AEA"/>
+    <w:pPr>
+      <w:outlineLvl w:val="9"/>
+    </w:pPr>
+    <w:rPr>
+      <w:kern w:val="0"/>
+      <w14:ligatures w14:val="none"/>
+    </w:rPr>
+  </w:style>
+  <w:style w:type="paragraph" w:styleId="TOC1">
+    <w:name w:val="toc 1"/>
+    <w:basedOn w:val="Normal"/>
+    <w:next w:val="Normal"/>
+    <w:autoRedefine/>
+    <w:uiPriority w:val="39"/>
+    <w:unhideWhenUsed/>
+    <w:rsid w:val="00F85AEA"/>
+    <w:pPr>
+      <w:spacing w:after="100"/>
+    </w:pPr>
+  </w:style>
+  <w:style w:type="paragraph" w:styleId="TOC2">
+    <w:name w:val="toc 2"/>
+    <w:basedOn w:val="Normal"/>
+    <w:next w:val="Normal"/>
+    <w:autoRedefine/>
+    <w:uiPriority w:val="39"/>
+    <w:unhideWhenUsed/>
+    <w:rsid w:val="00F85AEA"/>
+    <w:pPr>
+      <w:spacing w:after="100"/>
+      <w:ind w:left="220"/>
+    </w:pPr>
+  </w:style>
+  <w:style w:type="paragraph" w:styleId="NoSpacing">
+    <w:name w:val="No Spacing"/>
+    <w:link w:val="NoSpacingChar"/>
+    <w:uiPriority w:val="1"/>
+    <w:qFormat/>
+    <w:rsid w:val="00FF0DE7"/>
+    <w:pPr>
+      <w:spacing w:after="0" w:line="240" w:lineRule="auto"/>
+    </w:pPr>
+    <w:rPr>
+      <w:rFonts w:eastAsiaTheme="minorEastAsia"/>
+      <w:kern w:val="0"/>
+      <w14:ligatures w14:val="none"/>
+    </w:rPr>
+  </w:style>
+  <w:style w:type="character" w:customStyle="1" w:styleId="NoSpacingChar">
+    <w:name w:val="No Spacing Char"/>
+    <w:basedOn w:val="DefaultParagraphFont"/>
+    <w:link w:val="NoSpacing"/>
+    <w:uiPriority w:val="1"/>
+    <w:rsid w:val="00FF0DE7"/>
+    <w:rPr>
+      <w:rFonts w:eastAsiaTheme="minorEastAsia"/>
+      <w:kern w:val="0"/>
+      <w14:ligatures w14:val="none"/>
     </w:rPr>
   </w:style>
 </w:styles>

</xml_diff>

<commit_message>
Description of Scrum and Waterfall has been elaborated
</commit_message>
<xml_diff>
--- a/Report.docx
+++ b/Report.docx
@@ -485,6 +485,7 @@
                                     <w:alias w:val="Title"/>
                                     <w:tag w:val=""/>
                                     <w:id w:val="630141079"/>
+                                    <w:showingPlcHdr/>
                                     <w:dataBinding w:prefixMappings="xmlns:ns0='http://purl.org/dc/elements/1.1/' xmlns:ns1='http://schemas.openxmlformats.org/package/2006/metadata/core-properties' " w:xpath="/ns1:coreProperties[1]/ns0:title[1]" w:storeItemID="{6C3C8BC8-F283-45AE-878A-BAB7291924A1}"/>
                                     <w:text w:multiLine="1"/>
                                   </w:sdtPr>
@@ -501,7 +502,7 @@
                                         <w:sz w:val="64"/>
                                         <w:szCs w:val="64"/>
                                       </w:rPr>
-                                      <w:t>Assessment 02</w:t>
+                                      <w:t xml:space="preserve">     </w:t>
                                     </w:r>
                                   </w:sdtContent>
                                 </w:sdt>
@@ -515,6 +516,7 @@
                                   <w:alias w:val="Subtitle"/>
                                   <w:tag w:val=""/>
                                   <w:id w:val="1759551507"/>
+                                  <w:showingPlcHdr/>
                                   <w:dataBinding w:prefixMappings="xmlns:ns0='http://purl.org/dc/elements/1.1/' xmlns:ns1='http://schemas.openxmlformats.org/package/2006/metadata/core-properties' " w:xpath="/ns1:coreProperties[1]/ns0:subject[1]" w:storeItemID="{6C3C8BC8-F283-45AE-878A-BAB7291924A1}"/>
                                   <w:text/>
                                 </w:sdtPr>
@@ -534,7 +536,7 @@
                                         <w:kern w:val="0"/>
                                         <w14:ligatures w14:val="none"/>
                                       </w:rPr>
-                                      <w:t xml:space="preserve">PROG6001 Managing Software Development Projects – </w:t>
+                                      <w:t xml:space="preserve">     </w:t>
                                     </w:r>
                                   </w:p>
                                 </w:sdtContent>
@@ -584,6 +586,7 @@
                               <w:alias w:val="Title"/>
                               <w:tag w:val=""/>
                               <w:id w:val="630141079"/>
+                              <w:showingPlcHdr/>
                               <w:dataBinding w:prefixMappings="xmlns:ns0='http://purl.org/dc/elements/1.1/' xmlns:ns1='http://schemas.openxmlformats.org/package/2006/metadata/core-properties' " w:xpath="/ns1:coreProperties[1]/ns0:title[1]" w:storeItemID="{6C3C8BC8-F283-45AE-878A-BAB7291924A1}"/>
                               <w:text w:multiLine="1"/>
                             </w:sdtPr>
@@ -600,7 +603,7 @@
                                   <w:sz w:val="64"/>
                                   <w:szCs w:val="64"/>
                                 </w:rPr>
-                                <w:t>Assessment 02</w:t>
+                                <w:t xml:space="preserve">     </w:t>
                               </w:r>
                             </w:sdtContent>
                           </w:sdt>
@@ -614,6 +617,7 @@
                             <w:alias w:val="Subtitle"/>
                             <w:tag w:val=""/>
                             <w:id w:val="1759551507"/>
+                            <w:showingPlcHdr/>
                             <w:dataBinding w:prefixMappings="xmlns:ns0='http://purl.org/dc/elements/1.1/' xmlns:ns1='http://schemas.openxmlformats.org/package/2006/metadata/core-properties' " w:xpath="/ns1:coreProperties[1]/ns0:subject[1]" w:storeItemID="{6C3C8BC8-F283-45AE-878A-BAB7291924A1}"/>
                             <w:text/>
                           </w:sdtPr>
@@ -633,7 +637,7 @@
                                   <w:kern w:val="0"/>
                                   <w14:ligatures w14:val="none"/>
                                 </w:rPr>
-                                <w:t xml:space="preserve">PROG6001 Managing Software Development Projects – </w:t>
+                                <w:t xml:space="preserve">     </w:t>
                               </w:r>
                             </w:p>
                           </w:sdtContent>
@@ -803,31 +807,7 @@
                                     <w:szCs w:val="28"/>
                                     <w14:ligatures w14:val="none"/>
                                   </w:rPr>
-                                  <w:t xml:space="preserve">Rajwant </w:t>
-                                </w:r>
-                                <w:proofErr w:type="spellStart"/>
-                                <w:r>
-                                  <w:rPr>
-                                    <w:rFonts w:ascii="Times New Roman" w:eastAsiaTheme="minorEastAsia" w:hAnsi="Times New Roman" w:cs="Times New Roman"/>
-                                    <w:color w:val="595959" w:themeColor="text1" w:themeTint="A6"/>
-                                    <w:kern w:val="0"/>
-                                    <w:sz w:val="28"/>
-                                    <w:szCs w:val="28"/>
-                                    <w14:ligatures w14:val="none"/>
-                                  </w:rPr>
-                                  <w:t>kaur</w:t>
-                                </w:r>
-                                <w:proofErr w:type="spellEnd"/>
-                                <w:r>
-                                  <w:rPr>
-                                    <w:rFonts w:ascii="Times New Roman" w:eastAsiaTheme="minorEastAsia" w:hAnsi="Times New Roman" w:cs="Times New Roman"/>
-                                    <w:color w:val="595959" w:themeColor="text1" w:themeTint="A6"/>
-                                    <w:kern w:val="0"/>
-                                    <w:sz w:val="28"/>
-                                    <w:szCs w:val="28"/>
-                                    <w14:ligatures w14:val="none"/>
-                                  </w:rPr>
-                                  <w:t xml:space="preserve"> Boparai</w:t>
+                                  <w:t>Rajwant kaur Boparai</w:t>
                                 </w:r>
                               </w:p>
                               <w:p>
@@ -971,31 +951,7 @@
                               <w:szCs w:val="28"/>
                               <w14:ligatures w14:val="none"/>
                             </w:rPr>
-                            <w:t xml:space="preserve">Rajwant </w:t>
-                          </w:r>
-                          <w:proofErr w:type="spellStart"/>
-                          <w:r>
-                            <w:rPr>
-                              <w:rFonts w:ascii="Times New Roman" w:eastAsiaTheme="minorEastAsia" w:hAnsi="Times New Roman" w:cs="Times New Roman"/>
-                              <w:color w:val="595959" w:themeColor="text1" w:themeTint="A6"/>
-                              <w:kern w:val="0"/>
-                              <w:sz w:val="28"/>
-                              <w:szCs w:val="28"/>
-                              <w14:ligatures w14:val="none"/>
-                            </w:rPr>
-                            <w:t>kaur</w:t>
-                          </w:r>
-                          <w:proofErr w:type="spellEnd"/>
-                          <w:r>
-                            <w:rPr>
-                              <w:rFonts w:ascii="Times New Roman" w:eastAsiaTheme="minorEastAsia" w:hAnsi="Times New Roman" w:cs="Times New Roman"/>
-                              <w:color w:val="595959" w:themeColor="text1" w:themeTint="A6"/>
-                              <w:kern w:val="0"/>
-                              <w:sz w:val="28"/>
-                              <w:szCs w:val="28"/>
-                              <w14:ligatures w14:val="none"/>
-                            </w:rPr>
-                            <w:t xml:space="preserve"> Boparai</w:t>
+                            <w:t>Rajwant kaur Boparai</w:t>
                           </w:r>
                         </w:p>
                         <w:p>
@@ -1037,6 +993,14 @@
     </w:sdt>
     <w:sdt>
       <w:sdtPr>
+        <w:rPr>
+          <w:rFonts w:asciiTheme="minorHAnsi" w:eastAsiaTheme="minorHAnsi" w:hAnsiTheme="minorHAnsi" w:cstheme="minorBidi"/>
+          <w:color w:val="auto"/>
+          <w:kern w:val="2"/>
+          <w:sz w:val="22"/>
+          <w:szCs w:val="22"/>
+          <w14:ligatures w14:val="standardContextual"/>
+        </w:rPr>
         <w:id w:val="-1276325002"/>
         <w:docPartObj>
           <w:docPartGallery w:val="Table of Contents"/>
@@ -1045,15 +1009,9 @@
       </w:sdtPr>
       <w:sdtEndPr>
         <w:rPr>
-          <w:rFonts w:asciiTheme="minorHAnsi" w:eastAsiaTheme="minorHAnsi" w:hAnsiTheme="minorHAnsi" w:cstheme="minorBidi"/>
           <w:b/>
           <w:bCs/>
           <w:noProof/>
-          <w:color w:val="auto"/>
-          <w:kern w:val="2"/>
-          <w:sz w:val="22"/>
-          <w:szCs w:val="22"/>
-          <w14:ligatures w14:val="standardContextual"/>
         </w:rPr>
       </w:sdtEndPr>
       <w:sdtContent>
@@ -1939,6 +1897,7 @@
           <w:rFonts w:ascii="Times New Roman" w:hAnsi="Times New Roman" w:cs="Times New Roman"/>
           <w:b/>
           <w:bCs/>
+          <w:noProof/>
           <w:sz w:val="24"/>
           <w:szCs w:val="24"/>
         </w:rPr>
@@ -2037,6 +1996,7 @@
           <w:rFonts w:ascii="Times New Roman" w:hAnsi="Times New Roman" w:cs="Times New Roman"/>
           <w:b/>
           <w:bCs/>
+          <w:noProof/>
           <w:sz w:val="24"/>
           <w:szCs w:val="24"/>
         </w:rPr>
@@ -2093,6 +2053,7 @@
           <w:rFonts w:ascii="Times New Roman" w:hAnsi="Times New Roman" w:cs="Times New Roman"/>
           <w:b/>
           <w:bCs/>
+          <w:noProof/>
           <w:sz w:val="24"/>
           <w:szCs w:val="24"/>
         </w:rPr>
@@ -2220,6 +2181,7 @@
           <w:rFonts w:ascii="Times New Roman" w:hAnsi="Times New Roman" w:cs="Times New Roman"/>
           <w:b/>
           <w:bCs/>
+          <w:noProof/>
           <w:sz w:val="24"/>
           <w:szCs w:val="24"/>
         </w:rPr>
@@ -2318,6 +2280,7 @@
           <w:rFonts w:ascii="Times New Roman" w:hAnsi="Times New Roman" w:cs="Times New Roman"/>
           <w:b/>
           <w:bCs/>
+          <w:noProof/>
           <w:sz w:val="24"/>
           <w:szCs w:val="24"/>
         </w:rPr>
@@ -2415,29 +2378,7 @@
           <w:sz w:val="24"/>
           <w:szCs w:val="24"/>
         </w:rPr>
-        <w:t xml:space="preserve">Rajwant </w:t>
-      </w:r>
-      <w:proofErr w:type="spellStart"/>
-      <w:r>
-        <w:rPr>
-          <w:rFonts w:ascii="Times New Roman" w:hAnsi="Times New Roman" w:cs="Times New Roman"/>
-          <w:b/>
-          <w:bCs/>
-          <w:sz w:val="24"/>
-          <w:szCs w:val="24"/>
-        </w:rPr>
-        <w:t>kaur</w:t>
-      </w:r>
-      <w:proofErr w:type="spellEnd"/>
-      <w:r>
-        <w:rPr>
-          <w:rFonts w:ascii="Times New Roman" w:hAnsi="Times New Roman" w:cs="Times New Roman"/>
-          <w:b/>
-          <w:bCs/>
-          <w:sz w:val="24"/>
-          <w:szCs w:val="24"/>
-        </w:rPr>
-        <w:t> Boparai</w:t>
+        <w:t>Rajwant kaur Boparai</w:t>
       </w:r>
     </w:p>
     <w:p>
@@ -2478,6 +2419,7 @@
           <w:rFonts w:ascii="Times New Roman" w:hAnsi="Times New Roman" w:cs="Times New Roman"/>
           <w:b/>
           <w:bCs/>
+          <w:noProof/>
           <w:sz w:val="24"/>
           <w:szCs w:val="24"/>
         </w:rPr>
@@ -2576,6 +2518,7 @@
           <w:rFonts w:ascii="Times New Roman" w:hAnsi="Times New Roman" w:cs="Times New Roman"/>
           <w:b/>
           <w:bCs/>
+          <w:noProof/>
           <w:sz w:val="24"/>
           <w:szCs w:val="24"/>
         </w:rPr>
@@ -2664,6 +2607,7 @@
           <w:rFonts w:ascii="Times New Roman" w:hAnsi="Times New Roman" w:cs="Times New Roman"/>
           <w:b/>
           <w:bCs/>
+          <w:noProof/>
           <w:sz w:val="24"/>
           <w:szCs w:val="24"/>
         </w:rPr>
@@ -3688,6 +3632,7 @@
     </w:p>
     <w:p>
       <w:pPr>
+        <w:ind w:firstLine="720"/>
         <w:jc w:val="both"/>
         <w:rPr>
           <w:rFonts w:ascii="Times New Roman" w:hAnsi="Times New Roman" w:cs="Times New Roman"/>
@@ -3821,6 +3766,7 @@
     </w:p>
     <w:p>
       <w:pPr>
+        <w:ind w:firstLine="720"/>
         <w:jc w:val="both"/>
         <w:rPr>
           <w:rFonts w:ascii="Times New Roman" w:hAnsi="Times New Roman" w:cs="Times New Roman"/>
@@ -3834,6 +3780,238 @@
           <w:sz w:val="24"/>
           <w:szCs w:val="24"/>
         </w:rPr>
+        <w:t xml:space="preserve">Scrum is </w:t>
+      </w:r>
+      <w:r>
+        <w:rPr>
+          <w:rFonts w:ascii="Times New Roman" w:hAnsi="Times New Roman" w:cs="Times New Roman"/>
+          <w:sz w:val="24"/>
+          <w:szCs w:val="24"/>
+        </w:rPr>
+        <w:t>well-known</w:t>
+      </w:r>
+      <w:r>
+        <w:rPr>
+          <w:rFonts w:ascii="Times New Roman" w:hAnsi="Times New Roman" w:cs="Times New Roman"/>
+          <w:sz w:val="24"/>
+          <w:szCs w:val="24"/>
+        </w:rPr>
+        <w:t xml:space="preserve"> framework in Agile project management that aims to improve how teams work together and respond to changes. It breaks down work into short phases known as sprints, which usually last about two to four weeks. In each sprint, diverse teams work together to build and deliver small parts of the product, known as increments.</w:t>
+      </w:r>
+    </w:p>
+    <w:p>
+      <w:pPr>
+        <w:ind w:firstLine="720"/>
+        <w:jc w:val="both"/>
+        <w:rPr>
+          <w:rFonts w:ascii="Times New Roman" w:hAnsi="Times New Roman" w:cs="Times New Roman"/>
+          <w:sz w:val="24"/>
+          <w:szCs w:val="24"/>
+        </w:rPr>
+      </w:pPr>
+      <w:r>
+        <w:rPr>
+          <w:rFonts w:ascii="Times New Roman" w:hAnsi="Times New Roman" w:cs="Times New Roman"/>
+          <w:sz w:val="24"/>
+          <w:szCs w:val="24"/>
+        </w:rPr>
+        <w:t>In Scrum, there are several important roles. The Product Owner is responsible for setting the direction for the product, prioritizing the work that needs to be done, and making sure it meets the users' needs and the business goals. The Scrum Master helps the team follow the Scrum process and removes any obstacles that might slow down their work. The Development Team does the actual work of creating the product features, deciding as a group how to tackle each task.</w:t>
+      </w:r>
+    </w:p>
+    <w:p>
+      <w:pPr>
+        <w:ind w:firstLine="720"/>
+        <w:jc w:val="both"/>
+        <w:rPr>
+          <w:rFonts w:ascii="Times New Roman" w:hAnsi="Times New Roman" w:cs="Times New Roman"/>
+          <w:sz w:val="24"/>
+          <w:szCs w:val="24"/>
+        </w:rPr>
+      </w:pPr>
+      <w:r>
+        <w:rPr>
+          <w:rFonts w:ascii="Times New Roman" w:hAnsi="Times New Roman" w:cs="Times New Roman"/>
+          <w:sz w:val="24"/>
+          <w:szCs w:val="24"/>
+        </w:rPr>
+        <w:t>Scrum places a strong emphasis on regular check-ins and adjustments. Through meetings such as Sprint Planning, Daily Stand-ups, Sprint Reviews, and Sprint Retrospectives, the team keeps communication open, makes sure everyone is aligned, and looks for ways to improve their work process.</w:t>
+      </w:r>
+    </w:p>
+    <w:p>
+      <w:pPr>
+        <w:ind w:firstLine="720"/>
+        <w:jc w:val="both"/>
+        <w:rPr>
+          <w:rFonts w:ascii="Times New Roman" w:hAnsi="Times New Roman" w:cs="Times New Roman"/>
+          <w:sz w:val="24"/>
+          <w:szCs w:val="24"/>
+        </w:rPr>
+      </w:pPr>
+      <w:r>
+        <w:rPr>
+          <w:rFonts w:ascii="Times New Roman" w:hAnsi="Times New Roman" w:cs="Times New Roman"/>
+          <w:sz w:val="24"/>
+          <w:szCs w:val="24"/>
+        </w:rPr>
+        <w:t xml:space="preserve">The </w:t>
+      </w:r>
+      <w:r>
+        <w:rPr>
+          <w:rFonts w:ascii="Times New Roman" w:hAnsi="Times New Roman" w:cs="Times New Roman"/>
+          <w:sz w:val="24"/>
+          <w:szCs w:val="24"/>
+        </w:rPr>
+        <w:t>following figure</w:t>
+      </w:r>
+      <w:r>
+        <w:rPr>
+          <w:rFonts w:ascii="Times New Roman" w:hAnsi="Times New Roman" w:cs="Times New Roman"/>
+          <w:sz w:val="24"/>
+          <w:szCs w:val="24"/>
+        </w:rPr>
+        <w:t xml:space="preserve"> shows the cycle of the Scrum process. It starts with setting the "Project Vision," where the main goals for the product are decided. This is followed by "Release Planning," which lays out what will be delivered to the users and when.</w:t>
+      </w:r>
+    </w:p>
+    <w:p>
+      <w:pPr>
+        <w:ind w:firstLine="720"/>
+        <w:jc w:val="both"/>
+        <w:rPr>
+          <w:rFonts w:ascii="Times New Roman" w:hAnsi="Times New Roman" w:cs="Times New Roman"/>
+          <w:sz w:val="24"/>
+          <w:szCs w:val="24"/>
+        </w:rPr>
+      </w:pPr>
+      <w:r>
+        <w:rPr>
+          <w:rFonts w:ascii="Times New Roman" w:hAnsi="Times New Roman" w:cs="Times New Roman"/>
+          <w:sz w:val="24"/>
+          <w:szCs w:val="24"/>
+        </w:rPr>
+        <w:t>At the center of the cycle is the "Sprint," shown as a loop to indicate that this process repeats. It starts with "Planning," where the team picks tasks to work on. Then comes the "Implementation," where the team works on these tasks, meeting daily to talk about progress and any problems they face.</w:t>
+      </w:r>
+    </w:p>
+    <w:p>
+      <w:pPr>
+        <w:ind w:firstLine="720"/>
+        <w:jc w:val="both"/>
+        <w:rPr>
+          <w:rFonts w:ascii="Times New Roman" w:hAnsi="Times New Roman" w:cs="Times New Roman"/>
+          <w:sz w:val="24"/>
+          <w:szCs w:val="24"/>
+        </w:rPr>
+      </w:pPr>
+      <w:r>
+        <w:rPr>
+          <w:rFonts w:ascii="Times New Roman" w:hAnsi="Times New Roman" w:cs="Times New Roman"/>
+          <w:sz w:val="24"/>
+          <w:szCs w:val="24"/>
+        </w:rPr>
+        <w:t>After the work of the Sprint is done, the team holds a "Review" to show what they have completed and to get feedback. They then have a "Retrospect" meeting to think about what went well and what could be better next time.</w:t>
+      </w:r>
+    </w:p>
+    <w:p>
+      <w:pPr>
+        <w:ind w:firstLine="720"/>
+        <w:jc w:val="both"/>
+        <w:rPr>
+          <w:rFonts w:ascii="Times New Roman" w:hAnsi="Times New Roman" w:cs="Times New Roman"/>
+          <w:sz w:val="24"/>
+          <w:szCs w:val="24"/>
+        </w:rPr>
+      </w:pPr>
+      <w:r>
+        <w:rPr>
+          <w:rFonts w:ascii="Times New Roman" w:hAnsi="Times New Roman" w:cs="Times New Roman"/>
+          <w:sz w:val="24"/>
+          <w:szCs w:val="24"/>
+        </w:rPr>
+        <w:t>The cycle ends with "Deployment," where the new part of the product is made available to users. This step completes the Sprint's efforts, and the team is ready to start again, using what they learned to do better in the next Sprint. The image is a clear guide to the ongoing, step-by-step nature of Scrum, highlighting the importance of feedback and the ability to adapt at each step.</w:t>
+      </w:r>
+    </w:p>
+    <w:p>
+      <w:pPr>
+        <w:jc w:val="both"/>
+        <w:rPr>
+          <w:rFonts w:ascii="Times New Roman" w:hAnsi="Times New Roman" w:cs="Times New Roman"/>
+          <w:sz w:val="24"/>
+          <w:szCs w:val="24"/>
+        </w:rPr>
+      </w:pPr>
+      <w:r>
+        <w:rPr>
+          <w:noProof/>
+        </w:rPr>
+        <w:lastRenderedPageBreak/>
+        <w:drawing>
+          <wp:inline distT="0" distB="0" distL="0" distR="0" wp14:anchorId="208C3AA6" wp14:editId="2292A05B">
+            <wp:extent cx="5429250" cy="2476500"/>
+            <wp:effectExtent l="0" t="0" r="0" b="0"/>
+            <wp:docPr id="730291737" name="Picture 1" descr="What is Scrum Lifecycle"/>
+            <wp:cNvGraphicFramePr>
+              <a:graphicFrameLocks xmlns:a="http://schemas.openxmlformats.org/drawingml/2006/main" noChangeAspect="1"/>
+            </wp:cNvGraphicFramePr>
+            <a:graphic xmlns:a="http://schemas.openxmlformats.org/drawingml/2006/main">
+              <a:graphicData uri="http://schemas.openxmlformats.org/drawingml/2006/picture">
+                <pic:pic xmlns:pic="http://schemas.openxmlformats.org/drawingml/2006/picture">
+                  <pic:nvPicPr>
+                    <pic:cNvPr id="0" name="Picture 1" descr="What is Scrum Lifecycle"/>
+                    <pic:cNvPicPr>
+                      <a:picLocks noChangeAspect="1" noChangeArrowheads="1"/>
+                    </pic:cNvPicPr>
+                  </pic:nvPicPr>
+                  <pic:blipFill rotWithShape="1">
+                    <a:blip r:embed="rId17" cstate="print">
+                      <a:extLst>
+                        <a:ext uri="{28A0092B-C50C-407E-A947-70E740481C1C}">
+                          <a14:useLocalDpi xmlns:a14="http://schemas.microsoft.com/office/drawing/2010/main" val="0"/>
+                        </a:ext>
+                      </a:extLst>
+                    </a:blip>
+                    <a:srcRect t="6316" b="17660"/>
+                    <a:stretch/>
+                  </pic:blipFill>
+                  <pic:spPr bwMode="auto">
+                    <a:xfrm>
+                      <a:off x="0" y="0"/>
+                      <a:ext cx="5429250" cy="2476500"/>
+                    </a:xfrm>
+                    <a:prstGeom prst="rect">
+                      <a:avLst/>
+                    </a:prstGeom>
+                    <a:noFill/>
+                    <a:ln>
+                      <a:noFill/>
+                    </a:ln>
+                    <a:extLst>
+                      <a:ext uri="{53640926-AAD7-44D8-BBD7-CCE9431645EC}">
+                        <a14:shadowObscured xmlns:a14="http://schemas.microsoft.com/office/drawing/2010/main"/>
+                      </a:ext>
+                    </a:extLst>
+                  </pic:spPr>
+                </pic:pic>
+              </a:graphicData>
+            </a:graphic>
+          </wp:inline>
+        </w:drawing>
+      </w:r>
+    </w:p>
+    <w:p>
+      <w:pPr>
+        <w:ind w:firstLine="720"/>
+        <w:jc w:val="both"/>
+        <w:rPr>
+          <w:rFonts w:ascii="Times New Roman" w:hAnsi="Times New Roman" w:cs="Times New Roman"/>
+          <w:sz w:val="24"/>
+          <w:szCs w:val="24"/>
+        </w:rPr>
+      </w:pPr>
+      <w:r>
+        <w:rPr>
+          <w:rFonts w:ascii="Times New Roman" w:hAnsi="Times New Roman" w:cs="Times New Roman"/>
+          <w:sz w:val="24"/>
+          <w:szCs w:val="24"/>
+        </w:rPr>
         <w:t xml:space="preserve">In contrast, the </w:t>
       </w:r>
       <w:r>
@@ -3854,23 +4032,13 @@
         </w:rPr>
         <w:t xml:space="preserve"> is a linear and sequential approach. It is characterized by a series of phases: </w:t>
       </w:r>
-      <w:proofErr w:type="spellStart"/>
-      <w:r>
-        <w:rPr>
-          <w:rFonts w:ascii="Times New Roman" w:hAnsi="Times New Roman" w:cs="Times New Roman"/>
-          <w:sz w:val="24"/>
-          <w:szCs w:val="24"/>
-        </w:rPr>
-        <w:t>i</w:t>
-      </w:r>
-      <w:proofErr w:type="spellEnd"/>
-      <w:r>
-        <w:rPr>
-          <w:rFonts w:ascii="Times New Roman" w:hAnsi="Times New Roman" w:cs="Times New Roman"/>
-          <w:sz w:val="24"/>
-          <w:szCs w:val="24"/>
-        </w:rPr>
-        <w:t xml:space="preserve">) </w:t>
+      <w:r>
+        <w:rPr>
+          <w:rFonts w:ascii="Times New Roman" w:hAnsi="Times New Roman" w:cs="Times New Roman"/>
+          <w:sz w:val="24"/>
+          <w:szCs w:val="24"/>
+        </w:rPr>
+        <w:t xml:space="preserve">i) </w:t>
       </w:r>
       <w:r>
         <w:rPr>
@@ -3987,6 +4155,244 @@
     </w:p>
     <w:p>
       <w:pPr>
+        <w:ind w:firstLine="720"/>
+        <w:jc w:val="both"/>
+        <w:rPr>
+          <w:rFonts w:ascii="Times New Roman" w:hAnsi="Times New Roman" w:cs="Times New Roman"/>
+          <w:sz w:val="24"/>
+          <w:szCs w:val="24"/>
+        </w:rPr>
+      </w:pPr>
+      <w:r>
+        <w:rPr>
+          <w:rFonts w:ascii="Times New Roman" w:hAnsi="Times New Roman" w:cs="Times New Roman"/>
+          <w:sz w:val="24"/>
+          <w:szCs w:val="24"/>
+        </w:rPr>
+        <w:t xml:space="preserve">The Waterfall model is a straightforward and orderly method used in software development. It is known for having distinct phases that follow one after the other. The process begins with gathering all the necessary information about what the software should do, which is called 'requirements gathering.' Once this is </w:t>
+      </w:r>
+      <w:r>
+        <w:rPr>
+          <w:rFonts w:ascii="Times New Roman" w:hAnsi="Times New Roman" w:cs="Times New Roman"/>
+          <w:sz w:val="24"/>
+          <w:szCs w:val="24"/>
+        </w:rPr>
+        <w:t>evident</w:t>
+      </w:r>
+      <w:r>
+        <w:rPr>
+          <w:rFonts w:ascii="Times New Roman" w:hAnsi="Times New Roman" w:cs="Times New Roman"/>
+          <w:sz w:val="24"/>
+          <w:szCs w:val="24"/>
+        </w:rPr>
+        <w:t>, the team moves on to 'design,' where they create plans for how the software will work and look.</w:t>
+      </w:r>
+    </w:p>
+    <w:p>
+      <w:pPr>
+        <w:ind w:firstLine="720"/>
+        <w:jc w:val="both"/>
+        <w:rPr>
+          <w:rFonts w:ascii="Times New Roman" w:hAnsi="Times New Roman" w:cs="Times New Roman"/>
+          <w:sz w:val="24"/>
+          <w:szCs w:val="24"/>
+        </w:rPr>
+      </w:pPr>
+      <w:r>
+        <w:rPr>
+          <w:rFonts w:ascii="Times New Roman" w:hAnsi="Times New Roman" w:cs="Times New Roman"/>
+          <w:sz w:val="24"/>
+          <w:szCs w:val="24"/>
+        </w:rPr>
+        <w:t>After the design is ready, 'implementation' follows, which is when the actual building of the software takes place. Next, there's 'verification,' where the team checks and tests the software to make sure it does what it's supposed to do. Finally, after the software is released, there is 'maintenance' to fix any problems that come up later on.</w:t>
+      </w:r>
+    </w:p>
+    <w:p>
+      <w:pPr>
+        <w:ind w:firstLine="720"/>
+        <w:jc w:val="both"/>
+        <w:rPr>
+          <w:rFonts w:ascii="Times New Roman" w:hAnsi="Times New Roman" w:cs="Times New Roman"/>
+          <w:sz w:val="24"/>
+          <w:szCs w:val="24"/>
+        </w:rPr>
+      </w:pPr>
+      <w:r>
+        <w:rPr>
+          <w:rFonts w:ascii="Times New Roman" w:hAnsi="Times New Roman" w:cs="Times New Roman"/>
+          <w:sz w:val="24"/>
+          <w:szCs w:val="24"/>
+        </w:rPr>
+        <w:t>This method works best for projects where the goals and requirements are not expected to change much as the project goes on. It's suited for situations where a clear plan can be made at the start and followed step by step without needing to go back and change things.</w:t>
+      </w:r>
+    </w:p>
+    <w:p>
+      <w:pPr>
+        <w:ind w:firstLine="720"/>
+        <w:jc w:val="both"/>
+        <w:rPr>
+          <w:rFonts w:ascii="Times New Roman" w:hAnsi="Times New Roman" w:cs="Times New Roman"/>
+          <w:sz w:val="24"/>
+          <w:szCs w:val="24"/>
+        </w:rPr>
+      </w:pPr>
+      <w:r>
+        <w:rPr>
+          <w:rFonts w:ascii="Times New Roman" w:hAnsi="Times New Roman" w:cs="Times New Roman"/>
+          <w:sz w:val="24"/>
+          <w:szCs w:val="24"/>
+        </w:rPr>
+        <w:t xml:space="preserve">The </w:t>
+      </w:r>
+      <w:r>
+        <w:rPr>
+          <w:rFonts w:ascii="Times New Roman" w:hAnsi="Times New Roman" w:cs="Times New Roman"/>
+          <w:sz w:val="24"/>
+          <w:szCs w:val="24"/>
+        </w:rPr>
+        <w:t>following figure</w:t>
+      </w:r>
+      <w:r>
+        <w:rPr>
+          <w:rFonts w:ascii="Times New Roman" w:hAnsi="Times New Roman" w:cs="Times New Roman"/>
+          <w:sz w:val="24"/>
+          <w:szCs w:val="24"/>
+        </w:rPr>
+        <w:t xml:space="preserve"> illustrates the stages of the Waterfall methodology in a step-like diagram, emphasizing its linear nature. Each box represents a different phase of the project, starting from the top left and moving downwards, signifying the completion of one phase before proceeding to the next.</w:t>
+      </w:r>
+    </w:p>
+    <w:p>
+      <w:pPr>
+        <w:ind w:firstLine="720"/>
+        <w:jc w:val="both"/>
+        <w:rPr>
+          <w:rFonts w:ascii="Times New Roman" w:hAnsi="Times New Roman" w:cs="Times New Roman"/>
+          <w:sz w:val="24"/>
+          <w:szCs w:val="24"/>
+        </w:rPr>
+      </w:pPr>
+      <w:r>
+        <w:rPr>
+          <w:rFonts w:ascii="Times New Roman" w:hAnsi="Times New Roman" w:cs="Times New Roman"/>
+          <w:sz w:val="24"/>
+          <w:szCs w:val="24"/>
+        </w:rPr>
+        <w:t>The first box, labeled 'Analysis,' is where the team studies the problem they're solving. Next, the 'Requirements' box shows where the detailed needs of the software are collected. Following this is 'Design,' depicted as a phase where the software's architecture is planned out. Then, 'Development' is where the actual software coding takes place.</w:t>
+      </w:r>
+    </w:p>
+    <w:p>
+      <w:pPr>
+        <w:ind w:firstLine="720"/>
+        <w:jc w:val="both"/>
+        <w:rPr>
+          <w:rFonts w:ascii="Times New Roman" w:hAnsi="Times New Roman" w:cs="Times New Roman"/>
+          <w:sz w:val="24"/>
+          <w:szCs w:val="24"/>
+        </w:rPr>
+      </w:pPr>
+      <w:r>
+        <w:rPr>
+          <w:rFonts w:ascii="Times New Roman" w:hAnsi="Times New Roman" w:cs="Times New Roman"/>
+          <w:sz w:val="24"/>
+          <w:szCs w:val="24"/>
+        </w:rPr>
+        <w:t xml:space="preserve">The 'Testing &amp; Integration' phase is represented next, where the software is </w:t>
+      </w:r>
+      <w:r>
+        <w:rPr>
+          <w:rFonts w:ascii="Times New Roman" w:hAnsi="Times New Roman" w:cs="Times New Roman"/>
+          <w:sz w:val="24"/>
+          <w:szCs w:val="24"/>
+        </w:rPr>
+        <w:t>thoroughly</w:t>
+      </w:r>
+      <w:r>
+        <w:rPr>
+          <w:rFonts w:ascii="Times New Roman" w:hAnsi="Times New Roman" w:cs="Times New Roman"/>
+          <w:sz w:val="24"/>
+          <w:szCs w:val="24"/>
+        </w:rPr>
+        <w:t xml:space="preserve"> tested and all its parts are brought together to work as a whole. After this, the 'Deployment' box indicates the release of the software to the users. Lastly, 'Maintenance' is shown as the final step, where ongoing support and updates are provided for the software.</w:t>
+      </w:r>
+    </w:p>
+    <w:p>
+      <w:pPr>
+        <w:jc w:val="center"/>
+        <w:rPr>
+          <w:rFonts w:ascii="Times New Roman" w:hAnsi="Times New Roman" w:cs="Times New Roman"/>
+          <w:sz w:val="24"/>
+          <w:szCs w:val="24"/>
+        </w:rPr>
+      </w:pPr>
+      <w:r>
+        <w:rPr>
+          <w:rFonts w:ascii="Times New Roman" w:hAnsi="Times New Roman" w:cs="Times New Roman"/>
+          <w:sz w:val="24"/>
+          <w:szCs w:val="24"/>
+        </w:rPr>
+        <w:lastRenderedPageBreak/>
+        <w:drawing>
+          <wp:inline distT="0" distB="0" distL="0" distR="0" wp14:anchorId="5BC6D417" wp14:editId="1EDCB95F">
+            <wp:extent cx="4004310" cy="2340765"/>
+            <wp:effectExtent l="0" t="0" r="0" b="2540"/>
+            <wp:docPr id="834599857" name="Picture 4" descr="V Model or Waterfall model or methodology SDLC"/>
+            <wp:cNvGraphicFramePr>
+              <a:graphicFrameLocks xmlns:a="http://schemas.openxmlformats.org/drawingml/2006/main" noChangeAspect="1"/>
+            </wp:cNvGraphicFramePr>
+            <a:graphic xmlns:a="http://schemas.openxmlformats.org/drawingml/2006/main">
+              <a:graphicData uri="http://schemas.openxmlformats.org/drawingml/2006/picture">
+                <pic:pic xmlns:pic="http://schemas.openxmlformats.org/drawingml/2006/picture">
+                  <pic:nvPicPr>
+                    <pic:cNvPr id="0" name="Picture 7" descr="V Model or Waterfall model or methodology SDLC"/>
+                    <pic:cNvPicPr>
+                      <a:picLocks noChangeAspect="1" noChangeArrowheads="1"/>
+                    </pic:cNvPicPr>
+                  </pic:nvPicPr>
+                  <pic:blipFill>
+                    <a:blip r:embed="rId18">
+                      <a:extLst>
+                        <a:ext uri="{28A0092B-C50C-407E-A947-70E740481C1C}">
+                          <a14:useLocalDpi xmlns:a14="http://schemas.microsoft.com/office/drawing/2010/main" val="0"/>
+                        </a:ext>
+                      </a:extLst>
+                    </a:blip>
+                    <a:srcRect/>
+                    <a:stretch>
+                      <a:fillRect/>
+                    </a:stretch>
+                  </pic:blipFill>
+                  <pic:spPr bwMode="auto">
+                    <a:xfrm>
+                      <a:off x="0" y="0"/>
+                      <a:ext cx="4007410" cy="2342577"/>
+                    </a:xfrm>
+                    <a:prstGeom prst="rect">
+                      <a:avLst/>
+                    </a:prstGeom>
+                    <a:noFill/>
+                    <a:ln>
+                      <a:noFill/>
+                    </a:ln>
+                  </pic:spPr>
+                </pic:pic>
+              </a:graphicData>
+            </a:graphic>
+          </wp:inline>
+        </w:drawing>
+      </w:r>
+    </w:p>
+    <w:p>
+      <w:pPr>
+        <w:jc w:val="center"/>
+        <w:rPr>
+          <w:rFonts w:ascii="Times New Roman" w:hAnsi="Times New Roman" w:cs="Times New Roman"/>
+          <w:sz w:val="24"/>
+          <w:szCs w:val="24"/>
+        </w:rPr>
+      </w:pPr>
+    </w:p>
+    <w:p>
+      <w:pPr>
         <w:pStyle w:val="Heading2"/>
       </w:pPr>
       <w:bookmarkStart w:id="6" w:name="_Toc151966204"/>
@@ -4900,56 +5306,48 @@
           <w:sz w:val="24"/>
           <w:szCs w:val="24"/>
         </w:rPr>
-        <w:t xml:space="preserve"> the Waterfall methodology might be more appropriate. The choice ultimately depends on balancing the </w:t>
-      </w:r>
-      <w:r>
-        <w:rPr>
-          <w:rFonts w:ascii="Times New Roman" w:hAnsi="Times New Roman" w:cs="Times New Roman"/>
-          <w:sz w:val="24"/>
-          <w:szCs w:val="24"/>
-        </w:rPr>
+        <w:t xml:space="preserve"> the Waterfall methodology might be more appropriate. The choice ultimately depends on balancing the need for adaptability with the project's scope</w:t>
+      </w:r>
+      <w:r>
+        <w:rPr>
+          <w:rFonts w:ascii="Times New Roman" w:hAnsi="Times New Roman" w:cs="Times New Roman"/>
+          <w:sz w:val="24"/>
+          <w:szCs w:val="24"/>
+        </w:rPr>
+        <w:t xml:space="preserve"> as well as</w:t>
+      </w:r>
+      <w:r>
+        <w:rPr>
+          <w:rFonts w:ascii="Times New Roman" w:hAnsi="Times New Roman" w:cs="Times New Roman"/>
+          <w:sz w:val="24"/>
+          <w:szCs w:val="24"/>
+        </w:rPr>
+        <w:t xml:space="preserve"> complexity</w:t>
+      </w:r>
+      <w:r>
+        <w:rPr>
+          <w:rFonts w:ascii="Times New Roman" w:hAnsi="Times New Roman" w:cs="Times New Roman"/>
+          <w:sz w:val="24"/>
+          <w:szCs w:val="24"/>
+        </w:rPr>
+        <w:t xml:space="preserve"> while considering</w:t>
+      </w:r>
+      <w:r>
+        <w:rPr>
+          <w:rFonts w:ascii="Times New Roman" w:hAnsi="Times New Roman" w:cs="Times New Roman"/>
+          <w:sz w:val="24"/>
+          <w:szCs w:val="24"/>
+        </w:rPr>
+        <w:t xml:space="preserve"> specific requirements.</w:t>
+      </w:r>
+    </w:p>
+    <w:p>
+      <w:pPr>
+        <w:pStyle w:val="Heading1"/>
+      </w:pPr>
+      <w:bookmarkStart w:id="9" w:name="_Toc151966207"/>
+      <w:r>
         <w:lastRenderedPageBreak/>
-        <w:t>need for adaptability with the project's scope</w:t>
-      </w:r>
-      <w:r>
-        <w:rPr>
-          <w:rFonts w:ascii="Times New Roman" w:hAnsi="Times New Roman" w:cs="Times New Roman"/>
-          <w:sz w:val="24"/>
-          <w:szCs w:val="24"/>
-        </w:rPr>
-        <w:t xml:space="preserve"> as well as</w:t>
-      </w:r>
-      <w:r>
-        <w:rPr>
-          <w:rFonts w:ascii="Times New Roman" w:hAnsi="Times New Roman" w:cs="Times New Roman"/>
-          <w:sz w:val="24"/>
-          <w:szCs w:val="24"/>
-        </w:rPr>
-        <w:t xml:space="preserve"> complexity</w:t>
-      </w:r>
-      <w:r>
-        <w:rPr>
-          <w:rFonts w:ascii="Times New Roman" w:hAnsi="Times New Roman" w:cs="Times New Roman"/>
-          <w:sz w:val="24"/>
-          <w:szCs w:val="24"/>
-        </w:rPr>
-        <w:t xml:space="preserve"> while considering</w:t>
-      </w:r>
-      <w:r>
-        <w:rPr>
-          <w:rFonts w:ascii="Times New Roman" w:hAnsi="Times New Roman" w:cs="Times New Roman"/>
-          <w:sz w:val="24"/>
-          <w:szCs w:val="24"/>
-        </w:rPr>
-        <w:t xml:space="preserve"> specific requirements.</w:t>
-      </w:r>
-    </w:p>
-    <w:p>
-      <w:pPr>
-        <w:pStyle w:val="Heading1"/>
-      </w:pPr>
-      <w:bookmarkStart w:id="9" w:name="_Toc151966207"/>
-      <w:r>
         <w:t>References</w:t>
       </w:r>
       <w:bookmarkEnd w:id="9"/>

</xml_diff>

<commit_message>
More detailed differences are now added in a task 2
</commit_message>
<xml_diff>
--- a/Report.docx
+++ b/Report.docx
@@ -4204,7 +4204,25 @@
           <w:sz w:val="24"/>
           <w:szCs w:val="24"/>
         </w:rPr>
-        <w:t>After the design is ready, 'implementation' follows, which is when the actual building of the software takes place. Next, there's 'verification,' where the team checks and tests the software to make sure it does what it's supposed to do. Finally, after the software is released, there is 'maintenance' to fix any problems that come up later on.</w:t>
+        <w:t xml:space="preserve">After the design is ready, 'implementation' follows, which is when the actual building of the software takes place. Next, there's 'verification,' where the team checks and tests the software to make sure it does what it's supposed to do. Finally, after the software is released, there is 'maintenance' to fix any problems that come up </w:t>
+      </w:r>
+      <w:proofErr w:type="gramStart"/>
+      <w:r>
+        <w:rPr>
+          <w:rFonts w:ascii="Times New Roman" w:hAnsi="Times New Roman" w:cs="Times New Roman"/>
+          <w:sz w:val="24"/>
+          <w:szCs w:val="24"/>
+        </w:rPr>
+        <w:t>later on</w:t>
+      </w:r>
+      <w:proofErr w:type="gramEnd"/>
+      <w:r>
+        <w:rPr>
+          <w:rFonts w:ascii="Times New Roman" w:hAnsi="Times New Roman" w:cs="Times New Roman"/>
+          <w:sz w:val="24"/>
+          <w:szCs w:val="24"/>
+        </w:rPr>
+        <w:t>.</w:t>
       </w:r>
     </w:p>
     <w:p>
@@ -4312,7 +4330,25 @@
           <w:sz w:val="24"/>
           <w:szCs w:val="24"/>
         </w:rPr>
-        <w:t xml:space="preserve"> tested and all its parts are brought together to work as a whole. After this, the 'Deployment' box indicates the release of the software to the users. Lastly, 'Maintenance' is shown as the final step, where ongoing support and updates are provided for the software.</w:t>
+        <w:t xml:space="preserve"> </w:t>
+      </w:r>
+      <w:proofErr w:type="gramStart"/>
+      <w:r>
+        <w:rPr>
+          <w:rFonts w:ascii="Times New Roman" w:hAnsi="Times New Roman" w:cs="Times New Roman"/>
+          <w:sz w:val="24"/>
+          <w:szCs w:val="24"/>
+        </w:rPr>
+        <w:t>tested</w:t>
+      </w:r>
+      <w:proofErr w:type="gramEnd"/>
+      <w:r>
+        <w:rPr>
+          <w:rFonts w:ascii="Times New Roman" w:hAnsi="Times New Roman" w:cs="Times New Roman"/>
+          <w:sz w:val="24"/>
+          <w:szCs w:val="24"/>
+        </w:rPr>
+        <w:t xml:space="preserve"> and all its parts are brought together to work as a whole. After this, the 'Deployment' box indicates the release of the software to the users. Lastly, 'Maintenance' is shown as the final step, where ongoing support and updates are provided for the software.</w:t>
       </w:r>
     </w:p>
     <w:p>
@@ -4834,47 +4870,7 @@
           <w:sz w:val="24"/>
           <w:szCs w:val="24"/>
         </w:rPr>
-        <w:t xml:space="preserve">The primary difference between Agile (Scrum) and Waterfall methodologies </w:t>
-      </w:r>
-      <w:r>
-        <w:rPr>
-          <w:rFonts w:ascii="Times New Roman" w:hAnsi="Times New Roman" w:cs="Times New Roman"/>
-          <w:sz w:val="24"/>
-          <w:szCs w:val="24"/>
-        </w:rPr>
-        <w:t>is</w:t>
-      </w:r>
-      <w:r>
-        <w:rPr>
-          <w:rFonts w:ascii="Times New Roman" w:hAnsi="Times New Roman" w:cs="Times New Roman"/>
-          <w:sz w:val="24"/>
-          <w:szCs w:val="24"/>
-        </w:rPr>
-        <w:t xml:space="preserve"> in their approach to project management and development. Agile methodologies </w:t>
-      </w:r>
-      <w:r>
-        <w:rPr>
-          <w:rFonts w:ascii="Times New Roman" w:hAnsi="Times New Roman" w:cs="Times New Roman"/>
-          <w:sz w:val="24"/>
-          <w:szCs w:val="24"/>
-        </w:rPr>
-        <w:t>such as</w:t>
-      </w:r>
-      <w:r>
-        <w:rPr>
-          <w:rFonts w:ascii="Times New Roman" w:hAnsi="Times New Roman" w:cs="Times New Roman"/>
-          <w:sz w:val="24"/>
-          <w:szCs w:val="24"/>
-        </w:rPr>
-        <w:t xml:space="preserve"> Scrum are adaptive</w:t>
-      </w:r>
-      <w:r>
-        <w:rPr>
-          <w:rFonts w:ascii="Times New Roman" w:hAnsi="Times New Roman" w:cs="Times New Roman"/>
-          <w:sz w:val="24"/>
-          <w:szCs w:val="24"/>
-        </w:rPr>
-        <w:t xml:space="preserve"> for</w:t>
+        <w:t>Agile methodologies, particularly Scrum, are recognized for their quick adaptability and for including feedback from those involved in the project. In Scrum, the work is divided into short phases known as sprints. Each sprint is a focused effort where teams complete a portion of the project. At the end of each sprint, the team presents their progress and gathers feedback. This approach is especially effective for projects where not all the details are known in advance or where the project may need to shift based on new insights. It's a process that allows teams to stay in tune with what the customer wants and to make sure that the project remains on track and valuable from start to finish. Scrum's flexibility means it can better handle projects where the final goal might evolve as the work progresses</w:t>
       </w:r>
       <w:r>
         <w:rPr>
@@ -4890,87 +4886,111 @@
           <w:sz w:val="24"/>
           <w:szCs w:val="24"/>
         </w:rPr>
-        <w:t>highlighting</w:t>
-      </w:r>
-      <w:r>
-        <w:rPr>
-          <w:rFonts w:ascii="Times New Roman" w:hAnsi="Times New Roman" w:cs="Times New Roman"/>
-          <w:sz w:val="24"/>
-          <w:szCs w:val="24"/>
-        </w:rPr>
-        <w:t xml:space="preserve"> continuous</w:t>
-      </w:r>
-      <w:r>
-        <w:rPr>
-          <w:rFonts w:ascii="Times New Roman" w:hAnsi="Times New Roman" w:cs="Times New Roman"/>
-          <w:sz w:val="24"/>
-          <w:szCs w:val="24"/>
-        </w:rPr>
-        <w:t xml:space="preserve"> feedback</w:t>
-      </w:r>
-      <w:r>
-        <w:rPr>
-          <w:rFonts w:ascii="Times New Roman" w:hAnsi="Times New Roman" w:cs="Times New Roman"/>
-          <w:sz w:val="24"/>
-          <w:szCs w:val="24"/>
-        </w:rPr>
-        <w:t xml:space="preserve"> to make it</w:t>
-      </w:r>
-      <w:r>
-        <w:rPr>
-          <w:rFonts w:ascii="Times New Roman" w:hAnsi="Times New Roman" w:cs="Times New Roman"/>
-          <w:sz w:val="24"/>
-          <w:szCs w:val="24"/>
-        </w:rPr>
-        <w:t xml:space="preserve"> iterative development and team collaboration. They allow for more </w:t>
-      </w:r>
-      <w:r>
-        <w:rPr>
-          <w:rFonts w:ascii="Times New Roman" w:hAnsi="Times New Roman" w:cs="Times New Roman"/>
-          <w:sz w:val="24"/>
-          <w:szCs w:val="24"/>
-        </w:rPr>
-        <w:t>regular</w:t>
-      </w:r>
-      <w:r>
-        <w:rPr>
-          <w:rFonts w:ascii="Times New Roman" w:hAnsi="Times New Roman" w:cs="Times New Roman"/>
-          <w:sz w:val="24"/>
-          <w:szCs w:val="24"/>
-        </w:rPr>
-        <w:t xml:space="preserve"> adjustments and updates in response to changing requirements or </w:t>
-      </w:r>
-      <w:r>
-        <w:rPr>
-          <w:rFonts w:ascii="Times New Roman" w:hAnsi="Times New Roman" w:cs="Times New Roman"/>
-          <w:sz w:val="24"/>
-          <w:szCs w:val="24"/>
-        </w:rPr>
-        <w:t>unexpected</w:t>
-      </w:r>
-      <w:r>
-        <w:rPr>
-          <w:rFonts w:ascii="Times New Roman" w:hAnsi="Times New Roman" w:cs="Times New Roman"/>
-          <w:sz w:val="24"/>
-          <w:szCs w:val="24"/>
-        </w:rPr>
-        <w:t xml:space="preserve"> challenges. This flexibility is particularly beneficial in projects where </w:t>
-      </w:r>
-      <w:r>
-        <w:rPr>
-          <w:rFonts w:ascii="Times New Roman" w:hAnsi="Times New Roman" w:cs="Times New Roman"/>
-          <w:sz w:val="24"/>
-          <w:szCs w:val="24"/>
-        </w:rPr>
-        <w:t>customer</w:t>
-      </w:r>
-      <w:r>
-        <w:rPr>
-          <w:rFonts w:ascii="Times New Roman" w:hAnsi="Times New Roman" w:cs="Times New Roman"/>
-          <w:sz w:val="24"/>
-          <w:szCs w:val="24"/>
-        </w:rPr>
-        <w:t xml:space="preserve"> needs are expected to evolve or are not fully understood at the project's outset</w:t>
+        <w:fldChar w:fldCharType="begin"/>
+      </w:r>
+      <w:r>
+        <w:rPr>
+          <w:rFonts w:ascii="Times New Roman" w:hAnsi="Times New Roman" w:cs="Times New Roman"/>
+          <w:sz w:val="24"/>
+          <w:szCs w:val="24"/>
+        </w:rPr>
+        <w:instrText xml:space="preserve"> ADDIN EN.CITE &lt;EndNote&gt;&lt;Cite&gt;&lt;Author&gt;McKinney&lt;/Author&gt;&lt;Year&gt;2016&lt;/Year&gt;&lt;RecNum&gt;5&lt;/RecNum&gt;&lt;DisplayText&gt;(McKinney, 2016)&lt;/DisplayText&gt;&lt;record&gt;&lt;rec-number&gt;5&lt;/rec-number&gt;&lt;foreign-keys&gt;&lt;key app="EN" db-id="sd0edfxs3atwawesats5tddr0v0ese0aae92" timestamp="1701006924"&gt;5&lt;/key&gt;&lt;/foreign-keys&gt;&lt;ref-type name="Journal Article"&gt;17&lt;/ref-type&gt;&lt;contributors&gt;&lt;authors&gt;&lt;author&gt;McKinney, Johnathan&lt;/author&gt;&lt;/authors&gt;&lt;/contributors&gt;&lt;titles&gt;&lt;title&gt;Optimal Software Development: Waterfall, Scrum &amp;amp; Kanban&lt;/title&gt;&lt;/titles&gt;&lt;dates&gt;&lt;year&gt;2016&lt;/year&gt;&lt;/dates&gt;&lt;urls&gt;&lt;/urls&gt;&lt;/record&gt;&lt;/Cite&gt;&lt;/EndNote&gt;</w:instrText>
+      </w:r>
+      <w:r>
+        <w:rPr>
+          <w:rFonts w:ascii="Times New Roman" w:hAnsi="Times New Roman" w:cs="Times New Roman"/>
+          <w:sz w:val="24"/>
+          <w:szCs w:val="24"/>
+        </w:rPr>
+        <w:fldChar w:fldCharType="separate"/>
+      </w:r>
+      <w:r>
+        <w:rPr>
+          <w:rFonts w:ascii="Times New Roman" w:hAnsi="Times New Roman" w:cs="Times New Roman"/>
+          <w:noProof/>
+          <w:sz w:val="24"/>
+          <w:szCs w:val="24"/>
+        </w:rPr>
+        <w:t>(McKinney, 2016)</w:t>
+      </w:r>
+      <w:r>
+        <w:rPr>
+          <w:rFonts w:ascii="Times New Roman" w:hAnsi="Times New Roman" w:cs="Times New Roman"/>
+          <w:sz w:val="24"/>
+          <w:szCs w:val="24"/>
+        </w:rPr>
+        <w:fldChar w:fldCharType="end"/>
+      </w:r>
+      <w:r>
+        <w:rPr>
+          <w:rFonts w:ascii="Times New Roman" w:hAnsi="Times New Roman" w:cs="Times New Roman"/>
+          <w:sz w:val="24"/>
+          <w:szCs w:val="24"/>
+        </w:rPr>
+        <w:t>.</w:t>
+      </w:r>
+    </w:p>
+    <w:p>
+      <w:pPr>
+        <w:jc w:val="both"/>
+        <w:rPr>
+          <w:rFonts w:ascii="Times New Roman" w:hAnsi="Times New Roman" w:cs="Times New Roman"/>
+          <w:sz w:val="24"/>
+          <w:szCs w:val="24"/>
+        </w:rPr>
+      </w:pPr>
+      <w:r>
+        <w:rPr>
+          <w:rFonts w:ascii="Times New Roman" w:hAnsi="Times New Roman" w:cs="Times New Roman"/>
+          <w:sz w:val="24"/>
+          <w:szCs w:val="24"/>
+        </w:rPr>
+        <w:t xml:space="preserve">The Waterfall model is a methodical approach to project management, marked by its clarity and step-by-step progression. It begins by collecting all the necessary details about the project. Once this foundation is laid, the process moves into the design phase where the blueprint of the software is created. Following the design, the actual construction or coding of the software takes place. After the building phase, thorough testing is conducted to ensure everything works correctly. The final steps are to release the software to the users and then </w:t>
+      </w:r>
+      <w:proofErr w:type="gramStart"/>
+      <w:r>
+        <w:rPr>
+          <w:rFonts w:ascii="Times New Roman" w:hAnsi="Times New Roman" w:cs="Times New Roman"/>
+          <w:sz w:val="24"/>
+          <w:szCs w:val="24"/>
+        </w:rPr>
+        <w:t>enter into</w:t>
+      </w:r>
+      <w:proofErr w:type="gramEnd"/>
+      <w:r>
+        <w:rPr>
+          <w:rFonts w:ascii="Times New Roman" w:hAnsi="Times New Roman" w:cs="Times New Roman"/>
+          <w:sz w:val="24"/>
+          <w:szCs w:val="24"/>
+        </w:rPr>
+        <w:t xml:space="preserve"> a maintenance phase to resolve any issues that may arise after the launch.</w:t>
+      </w:r>
+    </w:p>
+    <w:p>
+      <w:pPr>
+        <w:jc w:val="both"/>
+        <w:rPr>
+          <w:rFonts w:ascii="Times New Roman" w:hAnsi="Times New Roman" w:cs="Times New Roman"/>
+          <w:sz w:val="24"/>
+          <w:szCs w:val="24"/>
+        </w:rPr>
+      </w:pPr>
+      <w:r>
+        <w:rPr>
+          <w:rFonts w:ascii="Times New Roman" w:hAnsi="Times New Roman" w:cs="Times New Roman"/>
+          <w:sz w:val="24"/>
+          <w:szCs w:val="24"/>
+        </w:rPr>
+        <w:t xml:space="preserve">Each of these stages happens in a fixed order, and you must complete one before moving on to the next. This linear approach is particularly well-suited for projects where the requirements are well-understood from the outset and are expected to stay the same. The Waterfall model offers a straightforward project plan, which can simplify the management of timelines, budgets, and personnel. However, its structured nature means that it lacks the flexibility to adapt to new challenges or changes that weren't expected at the project's </w:t>
+      </w:r>
+      <w:r>
+        <w:rPr>
+          <w:rFonts w:ascii="Times New Roman" w:hAnsi="Times New Roman" w:cs="Times New Roman"/>
+          <w:sz w:val="24"/>
+          <w:szCs w:val="24"/>
+        </w:rPr>
+        <w:lastRenderedPageBreak/>
+        <w:t>start. This makes it less ideal for projects where requirements are uncertain or may change during the development process</w:t>
       </w:r>
       <w:r>
         <w:rPr>
@@ -4994,7 +5014,7 @@
           <w:sz w:val="24"/>
           <w:szCs w:val="24"/>
         </w:rPr>
-        <w:instrText xml:space="preserve"> ADDIN EN.CITE &lt;EndNote&gt;&lt;Cite&gt;&lt;Author&gt;McKinney&lt;/Author&gt;&lt;Year&gt;2016&lt;/Year&gt;&lt;RecNum&gt;5&lt;/RecNum&gt;&lt;DisplayText&gt;(McKinney, 2016)&lt;/DisplayText&gt;&lt;record&gt;&lt;rec-number&gt;5&lt;/rec-number&gt;&lt;foreign-keys&gt;&lt;key app="EN" db-id="sd0edfxs3atwawesats5tddr0v0ese0aae92" timestamp="1701006924"&gt;5&lt;/key&gt;&lt;/foreign-keys&gt;&lt;ref-type name="Journal Article"&gt;17&lt;/ref-type&gt;&lt;contributors&gt;&lt;authors&gt;&lt;author&gt;McKinney, Johnathan&lt;/author&gt;&lt;/authors&gt;&lt;/contributors&gt;&lt;titles&gt;&lt;title&gt;Optimal Software Development: Waterfall, Scrum &amp;amp; Kanban&lt;/title&gt;&lt;/titles&gt;&lt;dates&gt;&lt;year&gt;2016&lt;/year&gt;&lt;/dates&gt;&lt;urls&gt;&lt;/urls&gt;&lt;/record&gt;&lt;/Cite&gt;&lt;/EndNote&gt;</w:instrText>
+        <w:instrText xml:space="preserve"> ADDIN EN.CITE &lt;EndNote&gt;&lt;Cite&gt;&lt;Author&gt;Kuhrmann&lt;/Author&gt;&lt;Year&gt;2017&lt;/Year&gt;&lt;RecNum&gt;1&lt;/RecNum&gt;&lt;DisplayText&gt;(Kuhrmann et al., 2017)&lt;/DisplayText&gt;&lt;record&gt;&lt;rec-number&gt;1&lt;/rec-number&gt;&lt;foreign-keys&gt;&lt;key app="EN" db-id="sd0edfxs3atwawesats5tddr0v0ese0aae92" timestamp="1700999432"&gt;1&lt;/key&gt;&lt;/foreign-keys&gt;&lt;ref-type name="Conference Proceedings"&gt;10&lt;/ref-type&gt;&lt;contributors&gt;&lt;authors&gt;&lt;author&gt;Kuhrmann, Marco&lt;/author&gt;&lt;author&gt;Diebold, Philipp&lt;/author&gt;&lt;author&gt;Münch, Jürgen&lt;/author&gt;&lt;author&gt;Tell, Paolo&lt;/author&gt;&lt;author&gt;Garousi, Vahid&lt;/author&gt;&lt;author&gt;Felderer, Michael&lt;/author&gt;&lt;author&gt;Trektere, Kitija&lt;/author&gt;&lt;author&gt;McCaffery, Fergal&lt;/author&gt;&lt;author&gt;Linssen, Oliver&lt;/author&gt;&lt;author&gt;Hanser, Eckhart&lt;/author&gt;&lt;/authors&gt;&lt;/contributors&gt;&lt;titles&gt;&lt;title&gt;Hybrid software and system development in practice: waterfall, scrum, and beyond&lt;/title&gt;&lt;secondary-title&gt;Proceedings of the 2017 international conference on software and system process&lt;/secondary-title&gt;&lt;/titles&gt;&lt;pages&gt;30-39&lt;/pages&gt;&lt;dates&gt;&lt;year&gt;2017&lt;/year&gt;&lt;/dates&gt;&lt;urls&gt;&lt;/urls&gt;&lt;/record&gt;&lt;/Cite&gt;&lt;/EndNote&gt;</w:instrText>
       </w:r>
       <w:r>
         <w:rPr>
@@ -5011,7 +5031,7 @@
           <w:sz w:val="24"/>
           <w:szCs w:val="24"/>
         </w:rPr>
-        <w:t>(McKinney, 2016)</w:t>
+        <w:t>(Kuhrmann et al., 2017)</w:t>
       </w:r>
       <w:r>
         <w:rPr>
@@ -5030,6 +5050,718 @@
         <w:t>.</w:t>
       </w:r>
     </w:p>
+    <w:tbl>
+      <w:tblPr>
+        <w:tblStyle w:val="TableGrid"/>
+        <w:tblW w:w="0" w:type="auto"/>
+        <w:tblLook w:val="04A0" w:firstRow="1" w:lastRow="0" w:firstColumn="1" w:lastColumn="0" w:noHBand="0" w:noVBand="1"/>
+      </w:tblPr>
+      <w:tblGrid>
+        <w:gridCol w:w="1900"/>
+        <w:gridCol w:w="3100"/>
+        <w:gridCol w:w="3540"/>
+      </w:tblGrid>
+      <w:tr>
+        <w:tc>
+          <w:tcPr>
+            <w:tcW w:w="0" w:type="auto"/>
+            <w:hideMark/>
+          </w:tcPr>
+          <w:p>
+            <w:pPr>
+              <w:spacing w:after="0" w:line="240" w:lineRule="auto"/>
+              <w:jc w:val="center"/>
+              <w:rPr>
+                <w:rFonts w:ascii="Times New Roman" w:eastAsia="Times New Roman" w:hAnsi="Times New Roman" w:cs="Times New Roman"/>
+                <w:b/>
+                <w:bCs/>
+                <w:kern w:val="0"/>
+                <w:sz w:val="24"/>
+                <w:szCs w:val="24"/>
+                <w14:ligatures w14:val="none"/>
+              </w:rPr>
+            </w:pPr>
+            <w:r>
+              <w:rPr>
+                <w:rFonts w:ascii="Times New Roman" w:eastAsia="Times New Roman" w:hAnsi="Times New Roman" w:cs="Times New Roman"/>
+                <w:b/>
+                <w:bCs/>
+                <w:kern w:val="0"/>
+                <w:sz w:val="24"/>
+                <w:szCs w:val="24"/>
+                <w14:ligatures w14:val="none"/>
+              </w:rPr>
+              <w:t>Criteria</w:t>
+            </w:r>
+          </w:p>
+        </w:tc>
+        <w:tc>
+          <w:tcPr>
+            <w:tcW w:w="0" w:type="auto"/>
+            <w:hideMark/>
+          </w:tcPr>
+          <w:p>
+            <w:pPr>
+              <w:jc w:val="center"/>
+              <w:rPr>
+                <w:rFonts w:ascii="Times New Roman" w:eastAsia="Times New Roman" w:hAnsi="Times New Roman" w:cs="Times New Roman"/>
+                <w:b/>
+                <w:bCs/>
+                <w:kern w:val="0"/>
+                <w:sz w:val="24"/>
+                <w:szCs w:val="24"/>
+                <w14:ligatures w14:val="none"/>
+              </w:rPr>
+            </w:pPr>
+            <w:r>
+              <w:rPr>
+                <w:rFonts w:ascii="Times New Roman" w:eastAsia="Times New Roman" w:hAnsi="Times New Roman" w:cs="Times New Roman"/>
+                <w:b/>
+                <w:bCs/>
+                <w:kern w:val="0"/>
+                <w:sz w:val="24"/>
+                <w:szCs w:val="24"/>
+                <w14:ligatures w14:val="none"/>
+              </w:rPr>
+              <w:t>Agile (Scrum)</w:t>
+            </w:r>
+          </w:p>
+        </w:tc>
+        <w:tc>
+          <w:tcPr>
+            <w:tcW w:w="0" w:type="auto"/>
+            <w:hideMark/>
+          </w:tcPr>
+          <w:p>
+            <w:pPr>
+              <w:jc w:val="center"/>
+              <w:rPr>
+                <w:rFonts w:ascii="Times New Roman" w:eastAsia="Times New Roman" w:hAnsi="Times New Roman" w:cs="Times New Roman"/>
+                <w:b/>
+                <w:bCs/>
+                <w:kern w:val="0"/>
+                <w:sz w:val="24"/>
+                <w:szCs w:val="24"/>
+                <w14:ligatures w14:val="none"/>
+              </w:rPr>
+            </w:pPr>
+            <w:r>
+              <w:rPr>
+                <w:rFonts w:ascii="Times New Roman" w:eastAsia="Times New Roman" w:hAnsi="Times New Roman" w:cs="Times New Roman"/>
+                <w:b/>
+                <w:bCs/>
+                <w:kern w:val="0"/>
+                <w:sz w:val="24"/>
+                <w:szCs w:val="24"/>
+                <w14:ligatures w14:val="none"/>
+              </w:rPr>
+              <w:t>Waterfall</w:t>
+            </w:r>
+          </w:p>
+        </w:tc>
+      </w:tr>
+      <w:tr>
+        <w:tc>
+          <w:tcPr>
+            <w:tcW w:w="0" w:type="auto"/>
+            <w:hideMark/>
+          </w:tcPr>
+          <w:p>
+            <w:pPr>
+              <w:rPr>
+                <w:rFonts w:ascii="Times New Roman" w:eastAsia="Times New Roman" w:hAnsi="Times New Roman" w:cs="Times New Roman"/>
+                <w:kern w:val="0"/>
+                <w:sz w:val="24"/>
+                <w:szCs w:val="24"/>
+                <w14:ligatures w14:val="none"/>
+              </w:rPr>
+            </w:pPr>
+            <w:r>
+              <w:rPr>
+                <w:rFonts w:ascii="Times New Roman" w:eastAsia="Times New Roman" w:hAnsi="Times New Roman" w:cs="Times New Roman"/>
+                <w:kern w:val="0"/>
+                <w:sz w:val="24"/>
+                <w:szCs w:val="24"/>
+                <w14:ligatures w14:val="none"/>
+              </w:rPr>
+              <w:t>Project Flexibility</w:t>
+            </w:r>
+          </w:p>
+        </w:tc>
+        <w:tc>
+          <w:tcPr>
+            <w:tcW w:w="0" w:type="auto"/>
+            <w:hideMark/>
+          </w:tcPr>
+          <w:p>
+            <w:pPr>
+              <w:spacing w:after="0" w:line="240" w:lineRule="auto"/>
+              <w:rPr>
+                <w:rFonts w:ascii="Times New Roman" w:eastAsia="Times New Roman" w:hAnsi="Times New Roman" w:cs="Times New Roman"/>
+                <w:kern w:val="0"/>
+                <w:sz w:val="24"/>
+                <w:szCs w:val="24"/>
+                <w14:ligatures w14:val="none"/>
+              </w:rPr>
+            </w:pPr>
+            <w:r>
+              <w:rPr>
+                <w:rFonts w:ascii="Times New Roman" w:eastAsia="Times New Roman" w:hAnsi="Times New Roman" w:cs="Times New Roman"/>
+                <w:kern w:val="0"/>
+                <w:sz w:val="24"/>
+                <w:szCs w:val="24"/>
+                <w14:ligatures w14:val="none"/>
+              </w:rPr>
+              <w:t>High flexibility to adapt to new information and changes</w:t>
+            </w:r>
+          </w:p>
+        </w:tc>
+        <w:tc>
+          <w:tcPr>
+            <w:tcW w:w="0" w:type="auto"/>
+            <w:hideMark/>
+          </w:tcPr>
+          <w:p>
+            <w:pPr>
+              <w:spacing w:after="0" w:line="240" w:lineRule="auto"/>
+              <w:rPr>
+                <w:rFonts w:ascii="Times New Roman" w:eastAsia="Times New Roman" w:hAnsi="Times New Roman" w:cs="Times New Roman"/>
+                <w:kern w:val="0"/>
+                <w:sz w:val="24"/>
+                <w:szCs w:val="24"/>
+                <w14:ligatures w14:val="none"/>
+              </w:rPr>
+            </w:pPr>
+            <w:r>
+              <w:rPr>
+                <w:rFonts w:ascii="Times New Roman" w:eastAsia="Times New Roman" w:hAnsi="Times New Roman" w:cs="Times New Roman"/>
+                <w:kern w:val="0"/>
+                <w:sz w:val="24"/>
+                <w:szCs w:val="24"/>
+                <w14:ligatures w14:val="none"/>
+              </w:rPr>
+              <w:t>Low flexibility, with a focus on initial planning</w:t>
+            </w:r>
+          </w:p>
+        </w:tc>
+      </w:tr>
+      <w:tr>
+        <w:tc>
+          <w:tcPr>
+            <w:tcW w:w="0" w:type="auto"/>
+            <w:hideMark/>
+          </w:tcPr>
+          <w:p>
+            <w:pPr>
+              <w:spacing w:after="0" w:line="240" w:lineRule="auto"/>
+              <w:rPr>
+                <w:rFonts w:ascii="Times New Roman" w:eastAsia="Times New Roman" w:hAnsi="Times New Roman" w:cs="Times New Roman"/>
+                <w:kern w:val="0"/>
+                <w:sz w:val="24"/>
+                <w:szCs w:val="24"/>
+                <w14:ligatures w14:val="none"/>
+              </w:rPr>
+            </w:pPr>
+            <w:r>
+              <w:rPr>
+                <w:rFonts w:ascii="Times New Roman" w:eastAsia="Times New Roman" w:hAnsi="Times New Roman" w:cs="Times New Roman"/>
+                <w:kern w:val="0"/>
+                <w:sz w:val="24"/>
+                <w:szCs w:val="24"/>
+                <w14:ligatures w14:val="none"/>
+              </w:rPr>
+              <w:t>Development Approach</w:t>
+            </w:r>
+          </w:p>
+        </w:tc>
+        <w:tc>
+          <w:tcPr>
+            <w:tcW w:w="0" w:type="auto"/>
+            <w:hideMark/>
+          </w:tcPr>
+          <w:p>
+            <w:pPr>
+              <w:spacing w:after="0" w:line="240" w:lineRule="auto"/>
+              <w:rPr>
+                <w:rFonts w:ascii="Times New Roman" w:eastAsia="Times New Roman" w:hAnsi="Times New Roman" w:cs="Times New Roman"/>
+                <w:kern w:val="0"/>
+                <w:sz w:val="24"/>
+                <w:szCs w:val="24"/>
+                <w14:ligatures w14:val="none"/>
+              </w:rPr>
+            </w:pPr>
+            <w:r>
+              <w:rPr>
+                <w:rFonts w:ascii="Times New Roman" w:eastAsia="Times New Roman" w:hAnsi="Times New Roman" w:cs="Times New Roman"/>
+                <w:kern w:val="0"/>
+                <w:sz w:val="24"/>
+                <w:szCs w:val="24"/>
+                <w14:ligatures w14:val="none"/>
+              </w:rPr>
+              <w:t>Iterative, with regular revisions and frequent deliveries</w:t>
+            </w:r>
+          </w:p>
+        </w:tc>
+        <w:tc>
+          <w:tcPr>
+            <w:tcW w:w="0" w:type="auto"/>
+            <w:hideMark/>
+          </w:tcPr>
+          <w:p>
+            <w:pPr>
+              <w:spacing w:after="0" w:line="240" w:lineRule="auto"/>
+              <w:rPr>
+                <w:rFonts w:ascii="Times New Roman" w:eastAsia="Times New Roman" w:hAnsi="Times New Roman" w:cs="Times New Roman"/>
+                <w:kern w:val="0"/>
+                <w:sz w:val="24"/>
+                <w:szCs w:val="24"/>
+                <w14:ligatures w14:val="none"/>
+              </w:rPr>
+            </w:pPr>
+            <w:r>
+              <w:rPr>
+                <w:rFonts w:ascii="Times New Roman" w:eastAsia="Times New Roman" w:hAnsi="Times New Roman" w:cs="Times New Roman"/>
+                <w:kern w:val="0"/>
+                <w:sz w:val="24"/>
+                <w:szCs w:val="24"/>
+                <w14:ligatures w14:val="none"/>
+              </w:rPr>
+              <w:t>Sequential, with each phase completed before moving to the next</w:t>
+            </w:r>
+          </w:p>
+        </w:tc>
+      </w:tr>
+      <w:tr>
+        <w:tc>
+          <w:tcPr>
+            <w:tcW w:w="0" w:type="auto"/>
+            <w:hideMark/>
+          </w:tcPr>
+          <w:p>
+            <w:pPr>
+              <w:spacing w:after="0" w:line="240" w:lineRule="auto"/>
+              <w:rPr>
+                <w:rFonts w:ascii="Times New Roman" w:eastAsia="Times New Roman" w:hAnsi="Times New Roman" w:cs="Times New Roman"/>
+                <w:kern w:val="0"/>
+                <w:sz w:val="24"/>
+                <w:szCs w:val="24"/>
+                <w14:ligatures w14:val="none"/>
+              </w:rPr>
+            </w:pPr>
+            <w:r>
+              <w:rPr>
+                <w:rFonts w:ascii="Times New Roman" w:eastAsia="Times New Roman" w:hAnsi="Times New Roman" w:cs="Times New Roman"/>
+                <w:kern w:val="0"/>
+                <w:sz w:val="24"/>
+                <w:szCs w:val="24"/>
+                <w14:ligatures w14:val="none"/>
+              </w:rPr>
+              <w:t>Client Engagement</w:t>
+            </w:r>
+          </w:p>
+        </w:tc>
+        <w:tc>
+          <w:tcPr>
+            <w:tcW w:w="0" w:type="auto"/>
+            <w:hideMark/>
+          </w:tcPr>
+          <w:p>
+            <w:pPr>
+              <w:spacing w:after="0" w:line="240" w:lineRule="auto"/>
+              <w:rPr>
+                <w:rFonts w:ascii="Times New Roman" w:eastAsia="Times New Roman" w:hAnsi="Times New Roman" w:cs="Times New Roman"/>
+                <w:kern w:val="0"/>
+                <w:sz w:val="24"/>
+                <w:szCs w:val="24"/>
+                <w14:ligatures w14:val="none"/>
+              </w:rPr>
+            </w:pPr>
+            <w:r>
+              <w:rPr>
+                <w:rFonts w:ascii="Times New Roman" w:eastAsia="Times New Roman" w:hAnsi="Times New Roman" w:cs="Times New Roman"/>
+                <w:kern w:val="0"/>
+                <w:sz w:val="24"/>
+                <w:szCs w:val="24"/>
+                <w14:ligatures w14:val="none"/>
+              </w:rPr>
+              <w:t>High level of client involvement throughout the project</w:t>
+            </w:r>
+          </w:p>
+        </w:tc>
+        <w:tc>
+          <w:tcPr>
+            <w:tcW w:w="0" w:type="auto"/>
+            <w:hideMark/>
+          </w:tcPr>
+          <w:p>
+            <w:pPr>
+              <w:spacing w:after="0" w:line="240" w:lineRule="auto"/>
+              <w:rPr>
+                <w:rFonts w:ascii="Times New Roman" w:eastAsia="Times New Roman" w:hAnsi="Times New Roman" w:cs="Times New Roman"/>
+                <w:kern w:val="0"/>
+                <w:sz w:val="24"/>
+                <w:szCs w:val="24"/>
+                <w14:ligatures w14:val="none"/>
+              </w:rPr>
+            </w:pPr>
+            <w:r>
+              <w:rPr>
+                <w:rFonts w:ascii="Times New Roman" w:eastAsia="Times New Roman" w:hAnsi="Times New Roman" w:cs="Times New Roman"/>
+                <w:kern w:val="0"/>
+                <w:sz w:val="24"/>
+                <w:szCs w:val="24"/>
+                <w14:ligatures w14:val="none"/>
+              </w:rPr>
+              <w:t>Limited client engagement, primarily at the beginning and end</w:t>
+            </w:r>
+          </w:p>
+        </w:tc>
+      </w:tr>
+      <w:tr>
+        <w:tc>
+          <w:tcPr>
+            <w:tcW w:w="0" w:type="auto"/>
+            <w:hideMark/>
+          </w:tcPr>
+          <w:p>
+            <w:pPr>
+              <w:spacing w:after="0" w:line="240" w:lineRule="auto"/>
+              <w:rPr>
+                <w:rFonts w:ascii="Times New Roman" w:eastAsia="Times New Roman" w:hAnsi="Times New Roman" w:cs="Times New Roman"/>
+                <w:kern w:val="0"/>
+                <w:sz w:val="24"/>
+                <w:szCs w:val="24"/>
+                <w14:ligatures w14:val="none"/>
+              </w:rPr>
+            </w:pPr>
+            <w:r>
+              <w:rPr>
+                <w:rFonts w:ascii="Times New Roman" w:eastAsia="Times New Roman" w:hAnsi="Times New Roman" w:cs="Times New Roman"/>
+                <w:kern w:val="0"/>
+                <w:sz w:val="24"/>
+                <w:szCs w:val="24"/>
+                <w14:ligatures w14:val="none"/>
+              </w:rPr>
+              <w:t>Adaptation to Change</w:t>
+            </w:r>
+          </w:p>
+        </w:tc>
+        <w:tc>
+          <w:tcPr>
+            <w:tcW w:w="0" w:type="auto"/>
+            <w:hideMark/>
+          </w:tcPr>
+          <w:p>
+            <w:pPr>
+              <w:spacing w:after="0" w:line="240" w:lineRule="auto"/>
+              <w:rPr>
+                <w:rFonts w:ascii="Times New Roman" w:eastAsia="Times New Roman" w:hAnsi="Times New Roman" w:cs="Times New Roman"/>
+                <w:kern w:val="0"/>
+                <w:sz w:val="24"/>
+                <w:szCs w:val="24"/>
+                <w14:ligatures w14:val="none"/>
+              </w:rPr>
+            </w:pPr>
+            <w:r>
+              <w:rPr>
+                <w:rFonts w:ascii="Times New Roman" w:eastAsia="Times New Roman" w:hAnsi="Times New Roman" w:cs="Times New Roman"/>
+                <w:kern w:val="0"/>
+                <w:sz w:val="24"/>
+                <w:szCs w:val="24"/>
+                <w14:ligatures w14:val="none"/>
+              </w:rPr>
+              <w:t>Designed to embrace and incorporate changes readily</w:t>
+            </w:r>
+          </w:p>
+        </w:tc>
+        <w:tc>
+          <w:tcPr>
+            <w:tcW w:w="0" w:type="auto"/>
+            <w:hideMark/>
+          </w:tcPr>
+          <w:p>
+            <w:pPr>
+              <w:spacing w:after="0" w:line="240" w:lineRule="auto"/>
+              <w:rPr>
+                <w:rFonts w:ascii="Times New Roman" w:eastAsia="Times New Roman" w:hAnsi="Times New Roman" w:cs="Times New Roman"/>
+                <w:kern w:val="0"/>
+                <w:sz w:val="24"/>
+                <w:szCs w:val="24"/>
+                <w14:ligatures w14:val="none"/>
+              </w:rPr>
+            </w:pPr>
+            <w:r>
+              <w:rPr>
+                <w:rFonts w:ascii="Times New Roman" w:eastAsia="Times New Roman" w:hAnsi="Times New Roman" w:cs="Times New Roman"/>
+                <w:kern w:val="0"/>
+                <w:sz w:val="24"/>
+                <w:szCs w:val="24"/>
+                <w14:ligatures w14:val="none"/>
+              </w:rPr>
+              <w:t>Changes are difficult to incorporate once the process has begun</w:t>
+            </w:r>
+          </w:p>
+        </w:tc>
+      </w:tr>
+      <w:tr>
+        <w:tc>
+          <w:tcPr>
+            <w:tcW w:w="0" w:type="auto"/>
+            <w:hideMark/>
+          </w:tcPr>
+          <w:p>
+            <w:pPr>
+              <w:spacing w:after="0" w:line="240" w:lineRule="auto"/>
+              <w:rPr>
+                <w:rFonts w:ascii="Times New Roman" w:eastAsia="Times New Roman" w:hAnsi="Times New Roman" w:cs="Times New Roman"/>
+                <w:kern w:val="0"/>
+                <w:sz w:val="24"/>
+                <w:szCs w:val="24"/>
+                <w14:ligatures w14:val="none"/>
+              </w:rPr>
+            </w:pPr>
+            <w:r>
+              <w:rPr>
+                <w:rFonts w:ascii="Times New Roman" w:eastAsia="Times New Roman" w:hAnsi="Times New Roman" w:cs="Times New Roman"/>
+                <w:kern w:val="0"/>
+                <w:sz w:val="24"/>
+                <w:szCs w:val="24"/>
+                <w14:ligatures w14:val="none"/>
+              </w:rPr>
+              <w:t>Planning Process</w:t>
+            </w:r>
+          </w:p>
+        </w:tc>
+        <w:tc>
+          <w:tcPr>
+            <w:tcW w:w="0" w:type="auto"/>
+            <w:hideMark/>
+          </w:tcPr>
+          <w:p>
+            <w:pPr>
+              <w:spacing w:after="0" w:line="240" w:lineRule="auto"/>
+              <w:rPr>
+                <w:rFonts w:ascii="Times New Roman" w:eastAsia="Times New Roman" w:hAnsi="Times New Roman" w:cs="Times New Roman"/>
+                <w:kern w:val="0"/>
+                <w:sz w:val="24"/>
+                <w:szCs w:val="24"/>
+                <w14:ligatures w14:val="none"/>
+              </w:rPr>
+            </w:pPr>
+            <w:r>
+              <w:rPr>
+                <w:rFonts w:ascii="Times New Roman" w:eastAsia="Times New Roman" w:hAnsi="Times New Roman" w:cs="Times New Roman"/>
+                <w:kern w:val="0"/>
+                <w:sz w:val="24"/>
+                <w:szCs w:val="24"/>
+                <w14:ligatures w14:val="none"/>
+              </w:rPr>
+              <w:t>Adaptive planning that evolves with the project’s needs</w:t>
+            </w:r>
+          </w:p>
+        </w:tc>
+        <w:tc>
+          <w:tcPr>
+            <w:tcW w:w="0" w:type="auto"/>
+            <w:hideMark/>
+          </w:tcPr>
+          <w:p>
+            <w:pPr>
+              <w:spacing w:after="0" w:line="240" w:lineRule="auto"/>
+              <w:rPr>
+                <w:rFonts w:ascii="Times New Roman" w:eastAsia="Times New Roman" w:hAnsi="Times New Roman" w:cs="Times New Roman"/>
+                <w:kern w:val="0"/>
+                <w:sz w:val="24"/>
+                <w:szCs w:val="24"/>
+                <w14:ligatures w14:val="none"/>
+              </w:rPr>
+            </w:pPr>
+            <w:r>
+              <w:rPr>
+                <w:rFonts w:ascii="Times New Roman" w:eastAsia="Times New Roman" w:hAnsi="Times New Roman" w:cs="Times New Roman"/>
+                <w:kern w:val="0"/>
+                <w:sz w:val="24"/>
+                <w:szCs w:val="24"/>
+                <w14:ligatures w14:val="none"/>
+              </w:rPr>
+              <w:t>Detailed planning upfront with a focus on sticking to the plan</w:t>
+            </w:r>
+          </w:p>
+        </w:tc>
+      </w:tr>
+      <w:tr>
+        <w:tc>
+          <w:tcPr>
+            <w:tcW w:w="0" w:type="auto"/>
+            <w:hideMark/>
+          </w:tcPr>
+          <w:p>
+            <w:pPr>
+              <w:spacing w:after="0" w:line="240" w:lineRule="auto"/>
+              <w:rPr>
+                <w:rFonts w:ascii="Times New Roman" w:eastAsia="Times New Roman" w:hAnsi="Times New Roman" w:cs="Times New Roman"/>
+                <w:kern w:val="0"/>
+                <w:sz w:val="24"/>
+                <w:szCs w:val="24"/>
+                <w14:ligatures w14:val="none"/>
+              </w:rPr>
+            </w:pPr>
+            <w:r>
+              <w:rPr>
+                <w:rFonts w:ascii="Times New Roman" w:eastAsia="Times New Roman" w:hAnsi="Times New Roman" w:cs="Times New Roman"/>
+                <w:kern w:val="0"/>
+                <w:sz w:val="24"/>
+                <w:szCs w:val="24"/>
+                <w14:ligatures w14:val="none"/>
+              </w:rPr>
+              <w:t>Risk Management</w:t>
+            </w:r>
+          </w:p>
+        </w:tc>
+        <w:tc>
+          <w:tcPr>
+            <w:tcW w:w="0" w:type="auto"/>
+            <w:hideMark/>
+          </w:tcPr>
+          <w:p>
+            <w:pPr>
+              <w:spacing w:after="0" w:line="240" w:lineRule="auto"/>
+              <w:rPr>
+                <w:rFonts w:ascii="Times New Roman" w:eastAsia="Times New Roman" w:hAnsi="Times New Roman" w:cs="Times New Roman"/>
+                <w:kern w:val="0"/>
+                <w:sz w:val="24"/>
+                <w:szCs w:val="24"/>
+                <w14:ligatures w14:val="none"/>
+              </w:rPr>
+            </w:pPr>
+            <w:r>
+              <w:rPr>
+                <w:rFonts w:ascii="Times New Roman" w:eastAsia="Times New Roman" w:hAnsi="Times New Roman" w:cs="Times New Roman"/>
+                <w:kern w:val="0"/>
+                <w:sz w:val="24"/>
+                <w:szCs w:val="24"/>
+                <w14:ligatures w14:val="none"/>
+              </w:rPr>
+              <w:t>Continuous risk management and mitigation</w:t>
+            </w:r>
+          </w:p>
+        </w:tc>
+        <w:tc>
+          <w:tcPr>
+            <w:tcW w:w="0" w:type="auto"/>
+            <w:hideMark/>
+          </w:tcPr>
+          <w:p>
+            <w:pPr>
+              <w:spacing w:after="0" w:line="240" w:lineRule="auto"/>
+              <w:rPr>
+                <w:rFonts w:ascii="Times New Roman" w:eastAsia="Times New Roman" w:hAnsi="Times New Roman" w:cs="Times New Roman"/>
+                <w:kern w:val="0"/>
+                <w:sz w:val="24"/>
+                <w:szCs w:val="24"/>
+                <w14:ligatures w14:val="none"/>
+              </w:rPr>
+            </w:pPr>
+            <w:r>
+              <w:rPr>
+                <w:rFonts w:ascii="Times New Roman" w:eastAsia="Times New Roman" w:hAnsi="Times New Roman" w:cs="Times New Roman"/>
+                <w:kern w:val="0"/>
+                <w:sz w:val="24"/>
+                <w:szCs w:val="24"/>
+                <w14:ligatures w14:val="none"/>
+              </w:rPr>
+              <w:t>Risk management is generally confined to the testing phase</w:t>
+            </w:r>
+          </w:p>
+        </w:tc>
+      </w:tr>
+      <w:tr>
+        <w:tc>
+          <w:tcPr>
+            <w:tcW w:w="0" w:type="auto"/>
+            <w:hideMark/>
+          </w:tcPr>
+          <w:p>
+            <w:pPr>
+              <w:spacing w:after="0" w:line="240" w:lineRule="auto"/>
+              <w:rPr>
+                <w:rFonts w:ascii="Times New Roman" w:eastAsia="Times New Roman" w:hAnsi="Times New Roman" w:cs="Times New Roman"/>
+                <w:kern w:val="0"/>
+                <w:sz w:val="24"/>
+                <w:szCs w:val="24"/>
+                <w14:ligatures w14:val="none"/>
+              </w:rPr>
+            </w:pPr>
+            <w:r>
+              <w:rPr>
+                <w:rFonts w:ascii="Times New Roman" w:eastAsia="Times New Roman" w:hAnsi="Times New Roman" w:cs="Times New Roman"/>
+                <w:kern w:val="0"/>
+                <w:sz w:val="24"/>
+                <w:szCs w:val="24"/>
+                <w14:ligatures w14:val="none"/>
+              </w:rPr>
+              <w:t>Best Used For</w:t>
+            </w:r>
+          </w:p>
+        </w:tc>
+        <w:tc>
+          <w:tcPr>
+            <w:tcW w:w="0" w:type="auto"/>
+            <w:hideMark/>
+          </w:tcPr>
+          <w:p>
+            <w:pPr>
+              <w:spacing w:after="0" w:line="240" w:lineRule="auto"/>
+              <w:rPr>
+                <w:rFonts w:ascii="Times New Roman" w:eastAsia="Times New Roman" w:hAnsi="Times New Roman" w:cs="Times New Roman"/>
+                <w:kern w:val="0"/>
+                <w:sz w:val="24"/>
+                <w:szCs w:val="24"/>
+                <w14:ligatures w14:val="none"/>
+              </w:rPr>
+            </w:pPr>
+            <w:r>
+              <w:rPr>
+                <w:rFonts w:ascii="Times New Roman" w:eastAsia="Times New Roman" w:hAnsi="Times New Roman" w:cs="Times New Roman"/>
+                <w:kern w:val="0"/>
+                <w:sz w:val="24"/>
+                <w:szCs w:val="24"/>
+                <w14:ligatures w14:val="none"/>
+              </w:rPr>
+              <w:t>Projects where requirements are expected to evolve</w:t>
+            </w:r>
+          </w:p>
+        </w:tc>
+        <w:tc>
+          <w:tcPr>
+            <w:tcW w:w="0" w:type="auto"/>
+            <w:hideMark/>
+          </w:tcPr>
+          <w:p>
+            <w:pPr>
+              <w:spacing w:after="0" w:line="240" w:lineRule="auto"/>
+              <w:rPr>
+                <w:rFonts w:ascii="Times New Roman" w:eastAsia="Times New Roman" w:hAnsi="Times New Roman" w:cs="Times New Roman"/>
+                <w:kern w:val="0"/>
+                <w:sz w:val="24"/>
+                <w:szCs w:val="24"/>
+                <w14:ligatures w14:val="none"/>
+              </w:rPr>
+            </w:pPr>
+            <w:r>
+              <w:rPr>
+                <w:rFonts w:ascii="Times New Roman" w:eastAsia="Times New Roman" w:hAnsi="Times New Roman" w:cs="Times New Roman"/>
+                <w:kern w:val="0"/>
+                <w:sz w:val="24"/>
+                <w:szCs w:val="24"/>
+                <w14:ligatures w14:val="none"/>
+              </w:rPr>
+              <w:t>Projects with clear, detailed requirements that are unlikely to change</w:t>
+            </w:r>
+          </w:p>
+        </w:tc>
+      </w:tr>
+    </w:tbl>
     <w:p>
       <w:pPr>
         <w:jc w:val="both"/>
@@ -5039,13 +5771,49 @@
           <w:szCs w:val="24"/>
         </w:rPr>
       </w:pPr>
-      <w:r>
-        <w:rPr>
-          <w:rFonts w:ascii="Times New Roman" w:hAnsi="Times New Roman" w:cs="Times New Roman"/>
-          <w:sz w:val="24"/>
-          <w:szCs w:val="24"/>
-        </w:rPr>
-        <w:t>In contrast, the Waterfall methodology follows a more rigid</w:t>
+    </w:p>
+    <w:p>
+      <w:pPr>
+        <w:pStyle w:val="Heading2"/>
+      </w:pPr>
+      <w:bookmarkStart w:id="8" w:name="_Toc151966206"/>
+      <w:r>
+        <w:t>Conclusion</w:t>
+      </w:r>
+      <w:bookmarkEnd w:id="8"/>
+    </w:p>
+    <w:p>
+      <w:pPr>
+        <w:jc w:val="both"/>
+        <w:rPr>
+          <w:rFonts w:ascii="Times New Roman" w:hAnsi="Times New Roman" w:cs="Times New Roman"/>
+          <w:sz w:val="24"/>
+          <w:szCs w:val="24"/>
+        </w:rPr>
+      </w:pPr>
+      <w:r>
+        <w:rPr>
+          <w:rFonts w:ascii="Times New Roman" w:hAnsi="Times New Roman" w:cs="Times New Roman"/>
+          <w:sz w:val="24"/>
+          <w:szCs w:val="24"/>
+        </w:rPr>
+        <w:t xml:space="preserve">It is concluded </w:t>
+      </w:r>
+      <w:r>
+        <w:rPr>
+          <w:rFonts w:ascii="Times New Roman" w:hAnsi="Times New Roman" w:cs="Times New Roman"/>
+          <w:sz w:val="24"/>
+          <w:szCs w:val="24"/>
+        </w:rPr>
+        <w:t>that</w:t>
+      </w:r>
+      <w:r>
+        <w:rPr>
+          <w:rFonts w:ascii="Times New Roman" w:hAnsi="Times New Roman" w:cs="Times New Roman"/>
+          <w:sz w:val="24"/>
+          <w:szCs w:val="24"/>
+        </w:rPr>
+        <w:t xml:space="preserve"> the decision to use Scrum or Waterfall should be based on the specific needs and circumstances of the project. For a CRM system intended for global banking institutions where requirements might evolve based on diverse customer needs and regulatory environments</w:t>
       </w:r>
       <w:r>
         <w:rPr>
@@ -5061,227 +5829,6 @@
           <w:sz w:val="24"/>
           <w:szCs w:val="24"/>
         </w:rPr>
-        <w:t>and</w:t>
-      </w:r>
-      <w:r>
-        <w:rPr>
-          <w:rFonts w:ascii="Times New Roman" w:hAnsi="Times New Roman" w:cs="Times New Roman"/>
-          <w:sz w:val="24"/>
-          <w:szCs w:val="24"/>
-        </w:rPr>
-        <w:t xml:space="preserve"> linear path. </w:t>
-      </w:r>
-      <w:r>
-        <w:rPr>
-          <w:rFonts w:ascii="Times New Roman" w:hAnsi="Times New Roman" w:cs="Times New Roman"/>
-          <w:sz w:val="24"/>
-          <w:szCs w:val="24"/>
-        </w:rPr>
-        <w:t>Every</w:t>
-      </w:r>
-      <w:r>
-        <w:rPr>
-          <w:rFonts w:ascii="Times New Roman" w:hAnsi="Times New Roman" w:cs="Times New Roman"/>
-          <w:sz w:val="24"/>
-          <w:szCs w:val="24"/>
-        </w:rPr>
-        <w:t xml:space="preserve"> phase is </w:t>
-      </w:r>
-      <w:r>
-        <w:rPr>
-          <w:rFonts w:ascii="Times New Roman" w:hAnsi="Times New Roman" w:cs="Times New Roman"/>
-          <w:sz w:val="24"/>
-          <w:szCs w:val="24"/>
-        </w:rPr>
-        <w:t>accomplished</w:t>
-      </w:r>
-      <w:r>
-        <w:rPr>
-          <w:rFonts w:ascii="Times New Roman" w:hAnsi="Times New Roman" w:cs="Times New Roman"/>
-          <w:sz w:val="24"/>
-          <w:szCs w:val="24"/>
-        </w:rPr>
-        <w:t xml:space="preserve"> in </w:t>
-      </w:r>
-      <w:r>
-        <w:rPr>
-          <w:rFonts w:ascii="Times New Roman" w:hAnsi="Times New Roman" w:cs="Times New Roman"/>
-          <w:sz w:val="24"/>
-          <w:szCs w:val="24"/>
-        </w:rPr>
-        <w:t>series</w:t>
-      </w:r>
-      <w:r>
-        <w:rPr>
-          <w:rFonts w:ascii="Times New Roman" w:hAnsi="Times New Roman" w:cs="Times New Roman"/>
-          <w:sz w:val="24"/>
-          <w:szCs w:val="24"/>
-        </w:rPr>
-        <w:t xml:space="preserve"> and there is </w:t>
-      </w:r>
-      <w:r>
-        <w:rPr>
-          <w:rFonts w:ascii="Times New Roman" w:hAnsi="Times New Roman" w:cs="Times New Roman"/>
-          <w:sz w:val="24"/>
-          <w:szCs w:val="24"/>
-        </w:rPr>
-        <w:t>usually</w:t>
-      </w:r>
-      <w:r>
-        <w:rPr>
-          <w:rFonts w:ascii="Times New Roman" w:hAnsi="Times New Roman" w:cs="Times New Roman"/>
-          <w:sz w:val="24"/>
-          <w:szCs w:val="24"/>
-        </w:rPr>
-        <w:t xml:space="preserve"> no return to a </w:t>
-      </w:r>
-      <w:r>
-        <w:rPr>
-          <w:rFonts w:ascii="Times New Roman" w:hAnsi="Times New Roman" w:cs="Times New Roman"/>
-          <w:sz w:val="24"/>
-          <w:szCs w:val="24"/>
-        </w:rPr>
-        <w:t>last</w:t>
-      </w:r>
-      <w:r>
-        <w:rPr>
-          <w:rFonts w:ascii="Times New Roman" w:hAnsi="Times New Roman" w:cs="Times New Roman"/>
-          <w:sz w:val="24"/>
-          <w:szCs w:val="24"/>
-        </w:rPr>
-        <w:t xml:space="preserve"> phase once it’s </w:t>
-      </w:r>
-      <w:r>
-        <w:rPr>
-          <w:rFonts w:ascii="Times New Roman" w:hAnsi="Times New Roman" w:cs="Times New Roman"/>
-          <w:sz w:val="24"/>
-          <w:szCs w:val="24"/>
-        </w:rPr>
-        <w:t>finished</w:t>
-      </w:r>
-      <w:r>
-        <w:rPr>
-          <w:rFonts w:ascii="Times New Roman" w:hAnsi="Times New Roman" w:cs="Times New Roman"/>
-          <w:sz w:val="24"/>
-          <w:szCs w:val="24"/>
-        </w:rPr>
-        <w:t>. This approach can be beneficial in projects where requirements are clearly understood and unlikely to change and where a well-defined plan is critical for success. However, it can be less effective in handling projects where flexibility and adaptability are required</w:t>
-      </w:r>
-      <w:r>
-        <w:rPr>
-          <w:rFonts w:ascii="Times New Roman" w:hAnsi="Times New Roman" w:cs="Times New Roman"/>
-          <w:sz w:val="24"/>
-          <w:szCs w:val="24"/>
-        </w:rPr>
-        <w:t xml:space="preserve"> </w:t>
-      </w:r>
-      <w:r>
-        <w:rPr>
-          <w:rFonts w:ascii="Times New Roman" w:hAnsi="Times New Roman" w:cs="Times New Roman"/>
-          <w:sz w:val="24"/>
-          <w:szCs w:val="24"/>
-        </w:rPr>
-        <w:fldChar w:fldCharType="begin"/>
-      </w:r>
-      <w:r>
-        <w:rPr>
-          <w:rFonts w:ascii="Times New Roman" w:hAnsi="Times New Roman" w:cs="Times New Roman"/>
-          <w:sz w:val="24"/>
-          <w:szCs w:val="24"/>
-        </w:rPr>
-        <w:instrText xml:space="preserve"> ADDIN EN.CITE &lt;EndNote&gt;&lt;Cite&gt;&lt;Author&gt;Kuhrmann&lt;/Author&gt;&lt;Year&gt;2017&lt;/Year&gt;&lt;RecNum&gt;1&lt;/RecNum&gt;&lt;DisplayText&gt;(Kuhrmann et al., 2017)&lt;/DisplayText&gt;&lt;record&gt;&lt;rec-number&gt;1&lt;/rec-number&gt;&lt;foreign-keys&gt;&lt;key app="EN" db-id="sd0edfxs3atwawesats5tddr0v0ese0aae92" timestamp="1700999432"&gt;1&lt;/key&gt;&lt;/foreign-keys&gt;&lt;ref-type name="Conference Proceedings"&gt;10&lt;/ref-type&gt;&lt;contributors&gt;&lt;authors&gt;&lt;author&gt;Kuhrmann, Marco&lt;/author&gt;&lt;author&gt;Diebold, Philipp&lt;/author&gt;&lt;author&gt;Münch, Jürgen&lt;/author&gt;&lt;author&gt;Tell, Paolo&lt;/author&gt;&lt;author&gt;Garousi, Vahid&lt;/author&gt;&lt;author&gt;Felderer, Michael&lt;/author&gt;&lt;author&gt;Trektere, Kitija&lt;/author&gt;&lt;author&gt;McCaffery, Fergal&lt;/author&gt;&lt;author&gt;Linssen, Oliver&lt;/author&gt;&lt;author&gt;Hanser, Eckhart&lt;/author&gt;&lt;/authors&gt;&lt;/contributors&gt;&lt;titles&gt;&lt;title&gt;Hybrid software and system development in practice: waterfall, scrum, and beyond&lt;/title&gt;&lt;secondary-title&gt;Proceedings of the 2017 international conference on software and system process&lt;/secondary-title&gt;&lt;/titles&gt;&lt;pages&gt;30-39&lt;/pages&gt;&lt;dates&gt;&lt;year&gt;2017&lt;/year&gt;&lt;/dates&gt;&lt;urls&gt;&lt;/urls&gt;&lt;/record&gt;&lt;/Cite&gt;&lt;/EndNote&gt;</w:instrText>
-      </w:r>
-      <w:r>
-        <w:rPr>
-          <w:rFonts w:ascii="Times New Roman" w:hAnsi="Times New Roman" w:cs="Times New Roman"/>
-          <w:sz w:val="24"/>
-          <w:szCs w:val="24"/>
-        </w:rPr>
-        <w:fldChar w:fldCharType="separate"/>
-      </w:r>
-      <w:r>
-        <w:rPr>
-          <w:rFonts w:ascii="Times New Roman" w:hAnsi="Times New Roman" w:cs="Times New Roman"/>
-          <w:noProof/>
-          <w:sz w:val="24"/>
-          <w:szCs w:val="24"/>
-        </w:rPr>
-        <w:t>(Kuhrmann et al., 2017)</w:t>
-      </w:r>
-      <w:r>
-        <w:rPr>
-          <w:rFonts w:ascii="Times New Roman" w:hAnsi="Times New Roman" w:cs="Times New Roman"/>
-          <w:sz w:val="24"/>
-          <w:szCs w:val="24"/>
-        </w:rPr>
-        <w:fldChar w:fldCharType="end"/>
-      </w:r>
-      <w:r>
-        <w:rPr>
-          <w:rFonts w:ascii="Times New Roman" w:hAnsi="Times New Roman" w:cs="Times New Roman"/>
-          <w:sz w:val="24"/>
-          <w:szCs w:val="24"/>
-        </w:rPr>
-        <w:t>.</w:t>
-      </w:r>
-    </w:p>
-    <w:p>
-      <w:pPr>
-        <w:pStyle w:val="Heading2"/>
-      </w:pPr>
-      <w:bookmarkStart w:id="8" w:name="_Toc151966206"/>
-      <w:r>
-        <w:t>Conclusion</w:t>
-      </w:r>
-      <w:bookmarkEnd w:id="8"/>
-    </w:p>
-    <w:p>
-      <w:pPr>
-        <w:jc w:val="both"/>
-        <w:rPr>
-          <w:rFonts w:ascii="Times New Roman" w:hAnsi="Times New Roman" w:cs="Times New Roman"/>
-          <w:sz w:val="24"/>
-          <w:szCs w:val="24"/>
-        </w:rPr>
-      </w:pPr>
-      <w:r>
-        <w:rPr>
-          <w:rFonts w:ascii="Times New Roman" w:hAnsi="Times New Roman" w:cs="Times New Roman"/>
-          <w:sz w:val="24"/>
-          <w:szCs w:val="24"/>
-        </w:rPr>
-        <w:t xml:space="preserve">It is concluded </w:t>
-      </w:r>
-      <w:r>
-        <w:rPr>
-          <w:rFonts w:ascii="Times New Roman" w:hAnsi="Times New Roman" w:cs="Times New Roman"/>
-          <w:sz w:val="24"/>
-          <w:szCs w:val="24"/>
-        </w:rPr>
-        <w:t>that</w:t>
-      </w:r>
-      <w:r>
-        <w:rPr>
-          <w:rFonts w:ascii="Times New Roman" w:hAnsi="Times New Roman" w:cs="Times New Roman"/>
-          <w:sz w:val="24"/>
-          <w:szCs w:val="24"/>
-        </w:rPr>
-        <w:t xml:space="preserve"> the decision to use Scrum or Waterfall should be based on the specific needs and circumstances of the project. For a CRM system intended for global banking institutions where requirements might evolve based on diverse customer needs and regulatory environments</w:t>
-      </w:r>
-      <w:r>
-        <w:rPr>
-          <w:rFonts w:ascii="Times New Roman" w:hAnsi="Times New Roman" w:cs="Times New Roman"/>
-          <w:sz w:val="24"/>
-          <w:szCs w:val="24"/>
-        </w:rPr>
-        <w:t xml:space="preserve"> </w:t>
-      </w:r>
-      <w:r>
-        <w:rPr>
-          <w:rFonts w:ascii="Times New Roman" w:hAnsi="Times New Roman" w:cs="Times New Roman"/>
-          <w:sz w:val="24"/>
-          <w:szCs w:val="24"/>
-        </w:rPr>
         <w:t>whereas</w:t>
       </w:r>
       <w:r>
@@ -5347,7 +5894,6 @@
       </w:pPr>
       <w:bookmarkStart w:id="9" w:name="_Toc151966207"/>
       <w:r>
-        <w:lastRenderedPageBreak/>
         <w:t>References</w:t>
       </w:r>
       <w:bookmarkEnd w:id="9"/>
@@ -6272,6 +6818,25 @@
       <w14:ligatures w14:val="none"/>
     </w:rPr>
   </w:style>
+  <w:style w:type="table" w:styleId="TableGrid">
+    <w:name w:val="Table Grid"/>
+    <w:basedOn w:val="TableNormal"/>
+    <w:uiPriority w:val="39"/>
+    <w:rsid w:val="00DC609A"/>
+    <w:pPr>
+      <w:spacing w:after="0" w:line="240" w:lineRule="auto"/>
+    </w:pPr>
+    <w:tblPr>
+      <w:tblBorders>
+        <w:top w:val="single" w:sz="4" w:space="0" w:color="auto"/>
+        <w:left w:val="single" w:sz="4" w:space="0" w:color="auto"/>
+        <w:bottom w:val="single" w:sz="4" w:space="0" w:color="auto"/>
+        <w:right w:val="single" w:sz="4" w:space="0" w:color="auto"/>
+        <w:insideH w:val="single" w:sz="4" w:space="0" w:color="auto"/>
+        <w:insideV w:val="single" w:sz="4" w:space="0" w:color="auto"/>
+      </w:tblBorders>
+    </w:tblPr>
+  </w:style>
 </w:styles>
 </file>
 

</xml_diff>

<commit_message>
All detailed description of task 2 is done
</commit_message>
<xml_diff>
--- a/Report.docx
+++ b/Report.docx
@@ -1991,20 +1991,31 @@
           <w:szCs w:val="24"/>
         </w:rPr>
       </w:pPr>
-      <w:r>
-        <w:rPr>
-          <w:rFonts w:ascii="Times New Roman" w:hAnsi="Times New Roman" w:cs="Times New Roman"/>
-          <w:b/>
-          <w:bCs/>
-          <w:noProof/>
+    </w:p>
+    <w:p>
+      <w:pPr>
+        <w:pStyle w:val="ListParagraph"/>
+        <w:rPr>
+          <w:rFonts w:ascii="Times New Roman" w:hAnsi="Times New Roman" w:cs="Times New Roman"/>
+          <w:b/>
+          <w:bCs/>
+          <w:sz w:val="24"/>
+          <w:szCs w:val="24"/>
+        </w:rPr>
+      </w:pPr>
+      <w:r>
+        <w:rPr>
+          <w:rFonts w:ascii="Times New Roman" w:hAnsi="Times New Roman" w:cs="Times New Roman"/>
+          <w:b/>
+          <w:bCs/>
           <w:sz w:val="24"/>
           <w:szCs w:val="24"/>
         </w:rPr>
         <w:drawing>
-          <wp:inline distT="0" distB="0" distL="0" distR="0" wp14:anchorId="1E123780" wp14:editId="5FDFB9B3">
-            <wp:extent cx="5429250" cy="2488565"/>
-            <wp:effectExtent l="0" t="0" r="0" b="6985"/>
-            <wp:docPr id="754962957" name="Picture 1" descr="A screenshot of a computer&#10;&#10;Description automatically generated"/>
+          <wp:inline distT="0" distB="0" distL="0" distR="0" wp14:anchorId="3F42F614" wp14:editId="6F72122B">
+            <wp:extent cx="5429250" cy="4352925"/>
+            <wp:effectExtent l="0" t="0" r="0" b="9525"/>
+            <wp:docPr id="1997756954" name="Picture 1"/>
             <wp:cNvGraphicFramePr>
               <a:graphicFrameLocks xmlns:a="http://schemas.openxmlformats.org/drawingml/2006/main" noChangeAspect="1"/>
             </wp:cNvGraphicFramePr>
@@ -2012,7 +2023,7 @@
               <a:graphicData uri="http://schemas.openxmlformats.org/drawingml/2006/picture">
                 <pic:pic xmlns:pic="http://schemas.openxmlformats.org/drawingml/2006/picture">
                   <pic:nvPicPr>
-                    <pic:cNvPr id="754962957" name="Picture 1" descr="A screenshot of a computer&#10;&#10;Description automatically generated"/>
+                    <pic:cNvPr id="1997756954" name=""/>
                     <pic:cNvPicPr/>
                   </pic:nvPicPr>
                   <pic:blipFill>
@@ -2024,7 +2035,7 @@
                   <pic:spPr>
                     <a:xfrm>
                       <a:off x="0" y="0"/>
-                      <a:ext cx="5429250" cy="2488565"/>
+                      <a:ext cx="5429250" cy="4352925"/>
                     </a:xfrm>
                     <a:prstGeom prst="rect">
                       <a:avLst/>
@@ -2048,20 +2059,54 @@
           <w:szCs w:val="24"/>
         </w:rPr>
       </w:pPr>
-      <w:r>
-        <w:rPr>
-          <w:rFonts w:ascii="Times New Roman" w:hAnsi="Times New Roman" w:cs="Times New Roman"/>
-          <w:b/>
-          <w:bCs/>
-          <w:noProof/>
-          <w:sz w:val="24"/>
-          <w:szCs w:val="24"/>
-        </w:rPr>
+    </w:p>
+    <w:p>
+      <w:pPr>
+        <w:pStyle w:val="ListParagraph"/>
+        <w:rPr>
+          <w:rFonts w:ascii="Times New Roman" w:hAnsi="Times New Roman" w:cs="Times New Roman"/>
+          <w:b/>
+          <w:bCs/>
+          <w:sz w:val="24"/>
+          <w:szCs w:val="24"/>
+        </w:rPr>
+      </w:pPr>
+      <w:r>
+        <w:rPr>
+          <w:rFonts w:ascii="Times New Roman" w:hAnsi="Times New Roman" w:cs="Times New Roman"/>
+          <w:b/>
+          <w:bCs/>
+          <w:sz w:val="24"/>
+          <w:szCs w:val="24"/>
+        </w:rPr>
+        <w:t>Pull Request Acceptance:</w:t>
+      </w:r>
+    </w:p>
+    <w:p>
+      <w:pPr>
+        <w:pStyle w:val="ListParagraph"/>
+        <w:rPr>
+          <w:rFonts w:ascii="Times New Roman" w:hAnsi="Times New Roman" w:cs="Times New Roman"/>
+          <w:b/>
+          <w:bCs/>
+          <w:sz w:val="24"/>
+          <w:szCs w:val="24"/>
+        </w:rPr>
+      </w:pPr>
+      <w:r>
+        <w:rPr>
+          <w:rFonts w:ascii="Times New Roman" w:hAnsi="Times New Roman" w:cs="Times New Roman"/>
+          <w:b/>
+          <w:bCs/>
+          <w:sz w:val="24"/>
+          <w:szCs w:val="24"/>
+        </w:rPr>
+        <w:lastRenderedPageBreak/>
         <w:drawing>
-          <wp:inline distT="0" distB="0" distL="0" distR="0" wp14:anchorId="408791C6" wp14:editId="4F231878">
-            <wp:extent cx="5429250" cy="3585845"/>
+          <wp:inline distT="0" distB="0" distL="0" distR="0" wp14:anchorId="4A14F813" wp14:editId="64243A79">
+            <wp:extent cx="5429250" cy="2460625"/>
             <wp:effectExtent l="0" t="0" r="0" b="0"/>
-            <wp:docPr id="980731261" name="Picture 1"/>
+            <wp:docPr id="596594079" name="Picture 1" descr="A screenshot of a computer&#10;&#10;Description automatically generated"/>
             <wp:cNvGraphicFramePr>
               <a:graphicFrameLocks xmlns:a="http://schemas.openxmlformats.org/drawingml/2006/main" noChangeAspect="1"/>
             </wp:cNvGraphicFramePr>
@@ -2069,7 +2114,7 @@
               <a:graphicData uri="http://schemas.openxmlformats.org/drawingml/2006/picture">
                 <pic:pic xmlns:pic="http://schemas.openxmlformats.org/drawingml/2006/picture">
                   <pic:nvPicPr>
-                    <pic:cNvPr id="980731261" name=""/>
+                    <pic:cNvPr id="596594079" name="Picture 1" descr="A screenshot of a computer&#10;&#10;Description automatically generated"/>
                     <pic:cNvPicPr/>
                   </pic:nvPicPr>
                   <pic:blipFill>
@@ -2081,7 +2126,7 @@
                   <pic:spPr>
                     <a:xfrm>
                       <a:off x="0" y="0"/>
-                      <a:ext cx="5429250" cy="3585845"/>
+                      <a:ext cx="5429250" cy="2460625"/>
                     </a:xfrm>
                     <a:prstGeom prst="rect">
                       <a:avLst/>
@@ -2097,18 +2142,6 @@
     <w:p>
       <w:pPr>
         <w:pStyle w:val="ListParagraph"/>
-        <w:rPr>
-          <w:rFonts w:ascii="Times New Roman" w:hAnsi="Times New Roman" w:cs="Times New Roman"/>
-          <w:b/>
-          <w:bCs/>
-          <w:sz w:val="24"/>
-          <w:szCs w:val="24"/>
-        </w:rPr>
-      </w:pPr>
-    </w:p>
-    <w:p>
-      <w:pPr>
-        <w:pStyle w:val="ListParagraph"/>
         <w:numPr>
           <w:ilvl w:val="0"/>
           <w:numId w:val="1"/>
@@ -2129,7 +2162,6 @@
           <w:sz w:val="24"/>
           <w:szCs w:val="24"/>
         </w:rPr>
-        <w:lastRenderedPageBreak/>
         <w:t>Harpreet Singh</w:t>
       </w:r>
       <w:r>
@@ -2423,6 +2455,7 @@
           <w:sz w:val="24"/>
           <w:szCs w:val="24"/>
         </w:rPr>
+        <w:lastRenderedPageBreak/>
         <w:drawing>
           <wp:inline distT="0" distB="0" distL="0" distR="0" wp14:anchorId="6EF0F630" wp14:editId="43172BE9">
             <wp:extent cx="5429250" cy="1754505"/>
@@ -2522,7 +2555,6 @@
           <w:sz w:val="24"/>
           <w:szCs w:val="24"/>
         </w:rPr>
-        <w:lastRenderedPageBreak/>
         <w:drawing>
           <wp:inline distT="0" distB="0" distL="0" distR="0" wp14:anchorId="22677074" wp14:editId="64BD08CA">
             <wp:extent cx="5429250" cy="2269490"/>
@@ -2607,15 +2639,14 @@
           <w:rFonts w:ascii="Times New Roman" w:hAnsi="Times New Roman" w:cs="Times New Roman"/>
           <w:b/>
           <w:bCs/>
-          <w:noProof/>
           <w:sz w:val="24"/>
           <w:szCs w:val="24"/>
         </w:rPr>
         <w:drawing>
-          <wp:inline distT="0" distB="0" distL="0" distR="0" wp14:anchorId="04DEE695" wp14:editId="116F4E31">
-            <wp:extent cx="5429250" cy="1803400"/>
-            <wp:effectExtent l="0" t="0" r="0" b="6350"/>
-            <wp:docPr id="150369442" name="Picture 1"/>
+          <wp:inline distT="0" distB="0" distL="0" distR="0" wp14:anchorId="3FF9F4EE" wp14:editId="035AB287">
+            <wp:extent cx="5429250" cy="2117090"/>
+            <wp:effectExtent l="0" t="0" r="0" b="0"/>
+            <wp:docPr id="168213606" name="Picture 1"/>
             <wp:cNvGraphicFramePr>
               <a:graphicFrameLocks xmlns:a="http://schemas.openxmlformats.org/drawingml/2006/main" noChangeAspect="1"/>
             </wp:cNvGraphicFramePr>
@@ -2623,7 +2654,7 @@
               <a:graphicData uri="http://schemas.openxmlformats.org/drawingml/2006/picture">
                 <pic:pic xmlns:pic="http://schemas.openxmlformats.org/drawingml/2006/picture">
                   <pic:nvPicPr>
-                    <pic:cNvPr id="150369442" name=""/>
+                    <pic:cNvPr id="168213606" name=""/>
                     <pic:cNvPicPr/>
                   </pic:nvPicPr>
                   <pic:blipFill>
@@ -2635,7 +2666,7 @@
                   <pic:spPr>
                     <a:xfrm>
                       <a:off x="0" y="0"/>
-                      <a:ext cx="5429250" cy="1803400"/>
+                      <a:ext cx="5429250" cy="2117090"/>
                     </a:xfrm>
                     <a:prstGeom prst="rect">
                       <a:avLst/>
@@ -2831,7 +2862,16 @@
           <w:sz w:val="24"/>
           <w:szCs w:val="24"/>
         </w:rPr>
-        <w:t xml:space="preserve"> system should be a confluence of a Customer Relations Database</w:t>
+        <w:t xml:space="preserve"> system should be a confluence </w:t>
+      </w:r>
+      <w:r>
+        <w:rPr>
+          <w:rFonts w:ascii="Times New Roman" w:hAnsi="Times New Roman" w:cs="Times New Roman"/>
+          <w:sz w:val="24"/>
+          <w:szCs w:val="24"/>
+        </w:rPr>
+        <w:lastRenderedPageBreak/>
+        <w:t>of a Customer Relations Database</w:t>
       </w:r>
       <w:r>
         <w:rPr>
@@ -3067,16 +3107,7 @@
           <w:sz w:val="24"/>
           <w:szCs w:val="24"/>
         </w:rPr>
-        <w:t xml:space="preserve">. These tools should provide our </w:t>
-      </w:r>
-      <w:r>
-        <w:rPr>
-          <w:rFonts w:ascii="Times New Roman" w:hAnsi="Times New Roman" w:cs="Times New Roman"/>
-          <w:sz w:val="24"/>
-          <w:szCs w:val="24"/>
-        </w:rPr>
-        <w:lastRenderedPageBreak/>
-        <w:t>management team, who may be located at any of our branches, with real-time updates on all aspects of our operations.</w:t>
+        <w:t>. These tools should provide our management team, who may be located at any of our branches, with real-time updates on all aspects of our operations.</w:t>
       </w:r>
     </w:p>
     <w:p>
@@ -3444,6 +3475,7 @@
       </w:pPr>
       <w:bookmarkStart w:id="3" w:name="_Toc151966201"/>
       <w:r>
+        <w:lastRenderedPageBreak/>
         <w:t xml:space="preserve">Task </w:t>
       </w:r>
       <w:r>
@@ -3479,156 +3511,8 @@
           <w:sz w:val="24"/>
           <w:szCs w:val="24"/>
         </w:rPr>
-        <w:t>The Agile mindset in software development is centered around flexibility</w:t>
-      </w:r>
-      <w:r>
-        <w:rPr>
-          <w:rFonts w:ascii="Times New Roman" w:hAnsi="Times New Roman" w:cs="Times New Roman"/>
-          <w:sz w:val="24"/>
-          <w:szCs w:val="24"/>
-        </w:rPr>
-        <w:t xml:space="preserve"> as well as</w:t>
-      </w:r>
-      <w:r>
-        <w:rPr>
-          <w:rFonts w:ascii="Times New Roman" w:hAnsi="Times New Roman" w:cs="Times New Roman"/>
-          <w:sz w:val="24"/>
-          <w:szCs w:val="24"/>
-        </w:rPr>
-        <w:t xml:space="preserve"> collaboration, and responsiveness to change. This approach contrasts with traditional methodologies by emphasizing iterative development where requirements and solutions evolve through collaboration between self-organizing and cross-functional teams. Agile methodologies such as Scrum</w:t>
-      </w:r>
-      <w:r>
-        <w:rPr>
-          <w:rFonts w:ascii="Times New Roman" w:hAnsi="Times New Roman" w:cs="Times New Roman"/>
-          <w:sz w:val="24"/>
-          <w:szCs w:val="24"/>
-        </w:rPr>
-        <w:t xml:space="preserve"> to</w:t>
-      </w:r>
-      <w:r>
-        <w:rPr>
-          <w:rFonts w:ascii="Times New Roman" w:hAnsi="Times New Roman" w:cs="Times New Roman"/>
-          <w:sz w:val="24"/>
-          <w:szCs w:val="24"/>
-        </w:rPr>
-        <w:t xml:space="preserve"> promote adaptive planning</w:t>
-      </w:r>
-      <w:r>
-        <w:rPr>
-          <w:rFonts w:ascii="Times New Roman" w:hAnsi="Times New Roman" w:cs="Times New Roman"/>
-          <w:sz w:val="24"/>
-          <w:szCs w:val="24"/>
-        </w:rPr>
-        <w:t xml:space="preserve"> along with</w:t>
-      </w:r>
-      <w:r>
-        <w:rPr>
-          <w:rFonts w:ascii="Times New Roman" w:hAnsi="Times New Roman" w:cs="Times New Roman"/>
-          <w:sz w:val="24"/>
-          <w:szCs w:val="24"/>
-        </w:rPr>
-        <w:t xml:space="preserve"> evolutionary development</w:t>
-      </w:r>
-      <w:r>
-        <w:rPr>
-          <w:rFonts w:ascii="Times New Roman" w:hAnsi="Times New Roman" w:cs="Times New Roman"/>
-          <w:sz w:val="24"/>
-          <w:szCs w:val="24"/>
-        </w:rPr>
-        <w:t xml:space="preserve"> to make </w:t>
-      </w:r>
-      <w:r>
-        <w:rPr>
-          <w:rFonts w:ascii="Times New Roman" w:hAnsi="Times New Roman" w:cs="Times New Roman"/>
-          <w:sz w:val="24"/>
-          <w:szCs w:val="24"/>
-        </w:rPr>
-        <w:t>early delivery and continuous improvement. They also prioritize a rapid and flexible response to change</w:t>
-      </w:r>
-      <w:r>
-        <w:rPr>
-          <w:rFonts w:ascii="Times New Roman" w:hAnsi="Times New Roman" w:cs="Times New Roman"/>
-          <w:sz w:val="24"/>
-          <w:szCs w:val="24"/>
-        </w:rPr>
-        <w:t xml:space="preserve"> for</w:t>
-      </w:r>
-      <w:r>
-        <w:rPr>
-          <w:rFonts w:ascii="Times New Roman" w:hAnsi="Times New Roman" w:cs="Times New Roman"/>
-          <w:sz w:val="24"/>
-          <w:szCs w:val="24"/>
-        </w:rPr>
-        <w:t xml:space="preserve"> making them suitable for projects with evolving requirements or those in rapidly changing environments</w:t>
-      </w:r>
-      <w:r>
-        <w:rPr>
-          <w:rFonts w:ascii="Times New Roman" w:hAnsi="Times New Roman" w:cs="Times New Roman"/>
-          <w:sz w:val="24"/>
-          <w:szCs w:val="24"/>
-        </w:rPr>
-        <w:t xml:space="preserve"> </w:t>
-      </w:r>
-      <w:r>
-        <w:rPr>
-          <w:rFonts w:ascii="Times New Roman" w:hAnsi="Times New Roman" w:cs="Times New Roman"/>
-          <w:sz w:val="24"/>
-          <w:szCs w:val="24"/>
-        </w:rPr>
-        <w:fldChar w:fldCharType="begin"/>
-      </w:r>
-      <w:r>
-        <w:rPr>
-          <w:rFonts w:ascii="Times New Roman" w:hAnsi="Times New Roman" w:cs="Times New Roman"/>
-          <w:sz w:val="24"/>
-          <w:szCs w:val="24"/>
-        </w:rPr>
-        <w:instrText xml:space="preserve"> ADDIN EN.CITE &lt;EndNote&gt;&lt;Cite&gt;&lt;Author&gt;Kaur&lt;/Author&gt;&lt;Year&gt;2015&lt;/Year&gt;&lt;RecNum&gt;4&lt;/RecNum&gt;&lt;DisplayText&gt;(Kaur and Kumar, 2015)&lt;/DisplayText&gt;&lt;record&gt;&lt;rec-number&gt;4&lt;/rec-number&gt;&lt;foreign-keys&gt;&lt;key app="EN" db-id="sd0edfxs3atwawesats5tddr0v0ese0aae92" timestamp="1701006880"&gt;4&lt;/key&gt;&lt;/foreign-keys&gt;&lt;ref-type name="Journal Article"&gt;17&lt;/ref-type&gt;&lt;contributors&gt;&lt;authors&gt;&lt;author&gt;Kaur, Charanpreet&lt;/author&gt;&lt;author&gt;Kumar, Vijay&lt;/author&gt;&lt;/authors&gt;&lt;/contributors&gt;&lt;titles&gt;&lt;title&gt;Comparative Analysis of Iterative Waterfall Model and Scrum&lt;/title&gt;&lt;secondary-title&gt;International Journal of Computer Science Research (IJCSR) sve&lt;/secondary-title&gt;&lt;/titles&gt;&lt;periodical&gt;&lt;full-title&gt;International Journal of Computer Science Research (IJCSR) sve&lt;/full-title&gt;&lt;/periodical&gt;&lt;pages&gt;11-14&lt;/pages&gt;&lt;volume&gt;3&lt;/volume&gt;&lt;dates&gt;&lt;year&gt;2015&lt;/year&gt;&lt;/dates&gt;&lt;urls&gt;&lt;/urls&gt;&lt;/record&gt;&lt;/Cite&gt;&lt;/EndNote&gt;</w:instrText>
-      </w:r>
-      <w:r>
-        <w:rPr>
-          <w:rFonts w:ascii="Times New Roman" w:hAnsi="Times New Roman" w:cs="Times New Roman"/>
-          <w:sz w:val="24"/>
-          <w:szCs w:val="24"/>
-        </w:rPr>
-        <w:fldChar w:fldCharType="separate"/>
-      </w:r>
-      <w:r>
-        <w:rPr>
-          <w:rFonts w:ascii="Times New Roman" w:hAnsi="Times New Roman" w:cs="Times New Roman"/>
-          <w:noProof/>
-          <w:sz w:val="24"/>
-          <w:szCs w:val="24"/>
-        </w:rPr>
-        <w:t>(Kaur and Kumar, 2015)</w:t>
-      </w:r>
-      <w:r>
-        <w:rPr>
-          <w:rFonts w:ascii="Times New Roman" w:hAnsi="Times New Roman" w:cs="Times New Roman"/>
-          <w:sz w:val="24"/>
-          <w:szCs w:val="24"/>
-        </w:rPr>
-        <w:fldChar w:fldCharType="end"/>
-      </w:r>
-      <w:r>
-        <w:rPr>
-          <w:rFonts w:ascii="Times New Roman" w:hAnsi="Times New Roman" w:cs="Times New Roman"/>
-          <w:sz w:val="24"/>
-          <w:szCs w:val="24"/>
-        </w:rPr>
-        <w:t>.</w:t>
-      </w:r>
-    </w:p>
-    <w:p>
-      <w:pPr>
-        <w:pStyle w:val="Heading2"/>
-      </w:pPr>
-      <w:bookmarkStart w:id="5" w:name="_Toc151966203"/>
-      <w:r>
-        <w:lastRenderedPageBreak/>
-        <w:t>Description of the Scrum Process and the Waterfall Methodology</w:t>
-      </w:r>
-      <w:bookmarkEnd w:id="5"/>
+        <w:t>The Agile mindset in software development is an approach that places a strong emphasis on flexibility, teamwork, and the ability to adapt quickly to changes. This method is different from traditional software development methods, which usually have a more rigid structure and process.</w:t>
+      </w:r>
     </w:p>
     <w:p>
       <w:pPr>
@@ -3643,125 +3527,10 @@
       <w:r>
         <w:rPr>
           <w:rFonts w:ascii="Times New Roman" w:hAnsi="Times New Roman" w:cs="Times New Roman"/>
-          <w:b/>
-          <w:bCs/>
-          <w:sz w:val="24"/>
-          <w:szCs w:val="24"/>
-        </w:rPr>
-        <w:t>Scrum</w:t>
-      </w:r>
-      <w:r>
-        <w:rPr>
-          <w:rFonts w:ascii="Times New Roman" w:hAnsi="Times New Roman" w:cs="Times New Roman"/>
-          <w:sz w:val="24"/>
-          <w:szCs w:val="24"/>
-        </w:rPr>
-        <w:t xml:space="preserve"> </w:t>
-      </w:r>
-      <w:r>
-        <w:rPr>
-          <w:rFonts w:ascii="Times New Roman" w:hAnsi="Times New Roman" w:cs="Times New Roman"/>
-          <w:sz w:val="24"/>
-          <w:szCs w:val="24"/>
-        </w:rPr>
-        <w:t>is known</w:t>
-      </w:r>
-      <w:r>
-        <w:rPr>
-          <w:rFonts w:ascii="Times New Roman" w:hAnsi="Times New Roman" w:cs="Times New Roman"/>
-          <w:sz w:val="24"/>
-          <w:szCs w:val="24"/>
-        </w:rPr>
-        <w:t xml:space="preserve"> as an Agile framework</w:t>
-      </w:r>
-      <w:r>
-        <w:rPr>
-          <w:rFonts w:ascii="Times New Roman" w:hAnsi="Times New Roman" w:cs="Times New Roman"/>
-          <w:sz w:val="24"/>
-          <w:szCs w:val="24"/>
-        </w:rPr>
-        <w:t xml:space="preserve"> that</w:t>
-      </w:r>
-      <w:r>
-        <w:rPr>
-          <w:rFonts w:ascii="Times New Roman" w:hAnsi="Times New Roman" w:cs="Times New Roman"/>
-          <w:sz w:val="24"/>
-          <w:szCs w:val="24"/>
-        </w:rPr>
-        <w:t xml:space="preserve"> organizes work into small</w:t>
-      </w:r>
-      <w:r>
-        <w:rPr>
-          <w:rFonts w:ascii="Times New Roman" w:hAnsi="Times New Roman" w:cs="Times New Roman"/>
-          <w:sz w:val="24"/>
-          <w:szCs w:val="24"/>
-        </w:rPr>
-        <w:t xml:space="preserve"> to</w:t>
-      </w:r>
-      <w:r>
-        <w:rPr>
-          <w:rFonts w:ascii="Times New Roman" w:hAnsi="Times New Roman" w:cs="Times New Roman"/>
-          <w:sz w:val="24"/>
-          <w:szCs w:val="24"/>
-        </w:rPr>
-        <w:t xml:space="preserve"> manageable chunks known as sprints typically lasting two to four weeks. During these sprints, cross-functional teams work collaboratively to deliver specific features or product increments. Key roles in Scrum include the Product Owner who defines the product vision the Scrum Master who facilitates the process and the development team. Scrum emphasizes regular reflection and adaptation with frequent meetings and reviews to adjust to changing requirements and priorities</w:t>
-      </w:r>
-      <w:r>
-        <w:rPr>
-          <w:rFonts w:ascii="Times New Roman" w:hAnsi="Times New Roman" w:cs="Times New Roman"/>
-          <w:sz w:val="24"/>
-          <w:szCs w:val="24"/>
-        </w:rPr>
-        <w:t xml:space="preserve"> </w:t>
-      </w:r>
-      <w:r>
-        <w:rPr>
-          <w:rFonts w:ascii="Times New Roman" w:hAnsi="Times New Roman" w:cs="Times New Roman"/>
-          <w:sz w:val="24"/>
-          <w:szCs w:val="24"/>
-        </w:rPr>
-        <w:fldChar w:fldCharType="begin"/>
-      </w:r>
-      <w:r>
-        <w:rPr>
-          <w:rFonts w:ascii="Times New Roman" w:hAnsi="Times New Roman" w:cs="Times New Roman"/>
-          <w:sz w:val="24"/>
-          <w:szCs w:val="24"/>
-        </w:rPr>
-        <w:instrText xml:space="preserve"> ADDIN EN.CITE &lt;EndNote&gt;&lt;Cite&gt;&lt;Author&gt;Ben-zahia&lt;/Author&gt;&lt;Year&gt;2022&lt;/Year&gt;&lt;RecNum&gt;6&lt;/RecNum&gt;&lt;DisplayText&gt;(Ben-zahia et al., 2022)&lt;/DisplayText&gt;&lt;record&gt;&lt;rec-number&gt;6&lt;/rec-number&gt;&lt;foreign-keys&gt;&lt;key app="EN" db-id="sd0edfxs3atwawesats5tddr0v0ese0aae92" timestamp="1701007036"&gt;6&lt;/key&gt;&lt;/foreign-keys&gt;&lt;ref-type name="Conference Proceedings"&gt;10&lt;/ref-type&gt;&lt;contributors&gt;&lt;authors&gt;&lt;author&gt;Ben-zahia, Mehemed Abdusalam Omer&lt;/author&gt;&lt;author&gt;Aburas, Ali&lt;/author&gt;&lt;author&gt;Ghawar, Miloud&lt;/author&gt;&lt;/authors&gt;&lt;/contributors&gt;&lt;titles&gt;&lt;title&gt;The Challenges of Software Development: Waterfall and Agile&lt;/title&gt;&lt;/titles&gt;&lt;dates&gt;&lt;year&gt;2022&lt;/year&gt;&lt;/dates&gt;&lt;publisher&gt;Libyan International Conference for Applied Science and Engineering&lt;/publisher&gt;&lt;urls&gt;&lt;/urls&gt;&lt;/record&gt;&lt;/Cite&gt;&lt;/EndNote&gt;</w:instrText>
-      </w:r>
-      <w:r>
-        <w:rPr>
-          <w:rFonts w:ascii="Times New Roman" w:hAnsi="Times New Roman" w:cs="Times New Roman"/>
-          <w:sz w:val="24"/>
-          <w:szCs w:val="24"/>
-        </w:rPr>
-        <w:fldChar w:fldCharType="separate"/>
-      </w:r>
-      <w:r>
-        <w:rPr>
-          <w:rFonts w:ascii="Times New Roman" w:hAnsi="Times New Roman" w:cs="Times New Roman"/>
-          <w:noProof/>
-          <w:sz w:val="24"/>
-          <w:szCs w:val="24"/>
-        </w:rPr>
-        <w:t>(Ben-zahia et al., 2022)</w:t>
-      </w:r>
-      <w:r>
-        <w:rPr>
-          <w:rFonts w:ascii="Times New Roman" w:hAnsi="Times New Roman" w:cs="Times New Roman"/>
-          <w:sz w:val="24"/>
-          <w:szCs w:val="24"/>
-        </w:rPr>
-        <w:fldChar w:fldCharType="end"/>
-      </w:r>
-      <w:r>
-        <w:rPr>
-          <w:rFonts w:ascii="Times New Roman" w:hAnsi="Times New Roman" w:cs="Times New Roman"/>
-          <w:sz w:val="24"/>
-          <w:szCs w:val="24"/>
-        </w:rPr>
-        <w:t>.</w:t>
+          <w:sz w:val="24"/>
+          <w:szCs w:val="24"/>
+        </w:rPr>
+        <w:t>In Agile development, the focus is on creating software in small, manageable sections, known as iterations. Each iteration involves a cycle of planning, development, testing, and review. This iterative process allows for continuous feedback and adjustments. As a result, the software being developed can better meet the actual needs of its users, as those needs may change or become clearer over the course of the project.</w:t>
       </w:r>
     </w:p>
     <w:p>
@@ -3780,23 +3549,7 @@
           <w:sz w:val="24"/>
           <w:szCs w:val="24"/>
         </w:rPr>
-        <w:t xml:space="preserve">Scrum is </w:t>
-      </w:r>
-      <w:r>
-        <w:rPr>
-          <w:rFonts w:ascii="Times New Roman" w:hAnsi="Times New Roman" w:cs="Times New Roman"/>
-          <w:sz w:val="24"/>
-          <w:szCs w:val="24"/>
-        </w:rPr>
-        <w:t>well-known</w:t>
-      </w:r>
-      <w:r>
-        <w:rPr>
-          <w:rFonts w:ascii="Times New Roman" w:hAnsi="Times New Roman" w:cs="Times New Roman"/>
-          <w:sz w:val="24"/>
-          <w:szCs w:val="24"/>
-        </w:rPr>
-        <w:t xml:space="preserve"> framework in Agile project management that aims to improve how teams work together and respond to changes. It breaks down work into short phases known as sprints, which usually last about two to four weeks. In each sprint, diverse teams work together to build and deliver small parts of the product, known as increments.</w:t>
+        <w:t>Agile relies heavily on collaboration. Teams are typically self-organizing, meaning they decide internally how to best accomplish their work, rather than being directed by others outside the team. These teams are also cross-functional, meaning they possess all the skills necessary to complete the project without needing to rely on external resources. This setup encourages a high level of communication and collaboration within the team.</w:t>
       </w:r>
     </w:p>
     <w:p>
@@ -3815,27 +3568,100 @@
           <w:sz w:val="24"/>
           <w:szCs w:val="24"/>
         </w:rPr>
-        <w:t>In Scrum, there are several important roles. The Product Owner is responsible for setting the direction for the product, prioritizing the work that needs to be done, and making sure it meets the users' needs and the business goals. The Scrum Master helps the team follow the Scrum process and removes any obstacles that might slow down their work. The Development Team does the actual work of creating the product features, deciding as a group how to tackle each task.</w:t>
+        <w:t>A</w:t>
+      </w:r>
+      <w:r>
+        <w:rPr>
+          <w:rFonts w:ascii="Times New Roman" w:hAnsi="Times New Roman" w:cs="Times New Roman"/>
+          <w:sz w:val="24"/>
+          <w:szCs w:val="24"/>
+        </w:rPr>
+        <w:t xml:space="preserve"> key principle of Agile is adaptive planning. Unlike traditional methods, where the entire project is planned from the start and followed rigidly, Agile allows for plans to be adjusted as the project progresses. This adaptability makes Agile particularly suited for projects where requirements are expected to change or are not fully understood at the outset.</w:t>
       </w:r>
     </w:p>
     <w:p>
       <w:pPr>
         <w:ind w:firstLine="720"/>
         <w:jc w:val="both"/>
-        <w:rPr>
-          <w:rFonts w:ascii="Times New Roman" w:hAnsi="Times New Roman" w:cs="Times New Roman"/>
-          <w:sz w:val="24"/>
-          <w:szCs w:val="24"/>
-        </w:rPr>
-      </w:pPr>
-      <w:r>
-        <w:rPr>
-          <w:rFonts w:ascii="Times New Roman" w:hAnsi="Times New Roman" w:cs="Times New Roman"/>
-          <w:sz w:val="24"/>
-          <w:szCs w:val="24"/>
-        </w:rPr>
-        <w:t>Scrum places a strong emphasis on regular check-ins and adjustments. Through meetings such as Sprint Planning, Daily Stand-ups, Sprint Reviews, and Sprint Retrospectives, the team keeps communication open, makes sure everyone is aligned, and looks for ways to improve their work process.</w:t>
-      </w:r>
+      </w:pPr>
+      <w:r>
+        <w:rPr>
+          <w:rFonts w:ascii="Times New Roman" w:hAnsi="Times New Roman" w:cs="Times New Roman"/>
+          <w:sz w:val="24"/>
+          <w:szCs w:val="24"/>
+        </w:rPr>
+        <w:t xml:space="preserve">One </w:t>
+      </w:r>
+      <w:r>
+        <w:rPr>
+          <w:rFonts w:ascii="Times New Roman" w:hAnsi="Times New Roman" w:cs="Times New Roman"/>
+          <w:sz w:val="24"/>
+          <w:szCs w:val="24"/>
+        </w:rPr>
+        <w:t>standard</w:t>
+      </w:r>
+      <w:r>
+        <w:rPr>
+          <w:rFonts w:ascii="Times New Roman" w:hAnsi="Times New Roman" w:cs="Times New Roman"/>
+          <w:sz w:val="24"/>
+          <w:szCs w:val="24"/>
+        </w:rPr>
+        <w:t xml:space="preserve"> Agile methodology is Scrum. Scrum promotes the idea of evolutionary development,</w:t>
+      </w:r>
+      <w:r>
+        <w:rPr>
+          <w:rFonts w:ascii="Times New Roman" w:hAnsi="Times New Roman" w:cs="Times New Roman"/>
+          <w:sz w:val="24"/>
+          <w:szCs w:val="24"/>
+        </w:rPr>
+        <w:t xml:space="preserve"> to have </w:t>
+      </w:r>
+      <w:r>
+        <w:rPr>
+          <w:rFonts w:ascii="Times New Roman" w:hAnsi="Times New Roman" w:cs="Times New Roman"/>
+          <w:sz w:val="24"/>
+          <w:szCs w:val="24"/>
+        </w:rPr>
+        <w:t>early delivery and continuous improvement. It is a framework that helps teams work together, encourages teams to learn through experiences, self-organize while working on a problem, and reflect on their wins and losses to continuously improve</w:t>
+      </w:r>
+      <w:r>
+        <w:rPr>
+          <w:sz w:val="24"/>
+          <w:szCs w:val="24"/>
+        </w:rPr>
+        <w:t xml:space="preserve"> </w:t>
+      </w:r>
+      <w:r>
+        <w:fldChar w:fldCharType="begin"/>
+      </w:r>
+      <w:r>
+        <w:instrText xml:space="preserve"> ADDIN EN.CITE &lt;EndNote&gt;&lt;Cite&gt;&lt;Author&gt;Kaur&lt;/Author&gt;&lt;Year&gt;2015&lt;/Year&gt;&lt;RecNum&gt;4&lt;/RecNum&gt;&lt;DisplayText&gt;(Kaur and Kumar, 2015)&lt;/DisplayText&gt;&lt;record&gt;&lt;rec-number&gt;4&lt;/rec-number&gt;&lt;foreign-keys&gt;&lt;key app="EN" db-id="sd0edfxs3atwawesats5tddr0v0ese0aae92" timestamp="1701006880"&gt;4&lt;/key&gt;&lt;/foreign-keys&gt;&lt;ref-type name="Journal Article"&gt;17&lt;/ref-type&gt;&lt;contributors&gt;&lt;authors&gt;&lt;author&gt;Kaur, Charanpreet&lt;/author&gt;&lt;author&gt;Kumar, Vijay&lt;/author&gt;&lt;/authors&gt;&lt;/contributors&gt;&lt;titles&gt;&lt;title&gt;Comparative Analysis of Iterative Waterfall Model and Scrum&lt;/title&gt;&lt;secondary-title&gt;International Journal of Computer Science Research (IJCSR) sve&lt;/secondary-title&gt;&lt;/titles&gt;&lt;periodical&gt;&lt;full-title&gt;International Journal of Computer Science Research (IJCSR) sve&lt;/full-title&gt;&lt;/periodical&gt;&lt;pages&gt;11-14&lt;/pages&gt;&lt;volume&gt;3&lt;/volume&gt;&lt;dates&gt;&lt;year&gt;2015&lt;/year&gt;&lt;/dates&gt;&lt;urls&gt;&lt;/urls&gt;&lt;/record&gt;&lt;/Cite&gt;&lt;/EndNote&gt;</w:instrText>
+      </w:r>
+      <w:r>
+        <w:fldChar w:fldCharType="separate"/>
+      </w:r>
+      <w:r>
+        <w:rPr>
+          <w:noProof/>
+        </w:rPr>
+        <w:t>(Kaur and Kumar, 2015)</w:t>
+      </w:r>
+      <w:r>
+        <w:fldChar w:fldCharType="end"/>
+      </w:r>
+      <w:r>
+        <w:t>.</w:t>
+      </w:r>
+    </w:p>
+    <w:p>
+      <w:pPr>
+        <w:pStyle w:val="Heading2"/>
+      </w:pPr>
+      <w:bookmarkStart w:id="5" w:name="_Toc151966203"/>
+      <w:r>
+        <w:t>Description of the Scrum Process and the Waterfall Methodology</w:t>
+      </w:r>
+      <w:bookmarkEnd w:id="5"/>
     </w:p>
     <w:p>
       <w:pPr>
@@ -3850,26 +3676,125 @@
       <w:r>
         <w:rPr>
           <w:rFonts w:ascii="Times New Roman" w:hAnsi="Times New Roman" w:cs="Times New Roman"/>
-          <w:sz w:val="24"/>
-          <w:szCs w:val="24"/>
-        </w:rPr>
-        <w:t xml:space="preserve">The </w:t>
-      </w:r>
-      <w:r>
-        <w:rPr>
-          <w:rFonts w:ascii="Times New Roman" w:hAnsi="Times New Roman" w:cs="Times New Roman"/>
-          <w:sz w:val="24"/>
-          <w:szCs w:val="24"/>
-        </w:rPr>
-        <w:t>following figure</w:t>
-      </w:r>
-      <w:r>
-        <w:rPr>
-          <w:rFonts w:ascii="Times New Roman" w:hAnsi="Times New Roman" w:cs="Times New Roman"/>
-          <w:sz w:val="24"/>
-          <w:szCs w:val="24"/>
-        </w:rPr>
-        <w:t xml:space="preserve"> shows the cycle of the Scrum process. It starts with setting the "Project Vision," where the main goals for the product are decided. This is followed by "Release Planning," which lays out what will be delivered to the users and when.</w:t>
+          <w:b/>
+          <w:bCs/>
+          <w:sz w:val="24"/>
+          <w:szCs w:val="24"/>
+        </w:rPr>
+        <w:t>Scrum</w:t>
+      </w:r>
+      <w:r>
+        <w:rPr>
+          <w:rFonts w:ascii="Times New Roman" w:hAnsi="Times New Roman" w:cs="Times New Roman"/>
+          <w:sz w:val="24"/>
+          <w:szCs w:val="24"/>
+        </w:rPr>
+        <w:t xml:space="preserve"> </w:t>
+      </w:r>
+      <w:r>
+        <w:rPr>
+          <w:rFonts w:ascii="Times New Roman" w:hAnsi="Times New Roman" w:cs="Times New Roman"/>
+          <w:sz w:val="24"/>
+          <w:szCs w:val="24"/>
+        </w:rPr>
+        <w:t>is known</w:t>
+      </w:r>
+      <w:r>
+        <w:rPr>
+          <w:rFonts w:ascii="Times New Roman" w:hAnsi="Times New Roman" w:cs="Times New Roman"/>
+          <w:sz w:val="24"/>
+          <w:szCs w:val="24"/>
+        </w:rPr>
+        <w:t xml:space="preserve"> as an Agile framework</w:t>
+      </w:r>
+      <w:r>
+        <w:rPr>
+          <w:rFonts w:ascii="Times New Roman" w:hAnsi="Times New Roman" w:cs="Times New Roman"/>
+          <w:sz w:val="24"/>
+          <w:szCs w:val="24"/>
+        </w:rPr>
+        <w:t xml:space="preserve"> that</w:t>
+      </w:r>
+      <w:r>
+        <w:rPr>
+          <w:rFonts w:ascii="Times New Roman" w:hAnsi="Times New Roman" w:cs="Times New Roman"/>
+          <w:sz w:val="24"/>
+          <w:szCs w:val="24"/>
+        </w:rPr>
+        <w:t xml:space="preserve"> organizes work into small</w:t>
+      </w:r>
+      <w:r>
+        <w:rPr>
+          <w:rFonts w:ascii="Times New Roman" w:hAnsi="Times New Roman" w:cs="Times New Roman"/>
+          <w:sz w:val="24"/>
+          <w:szCs w:val="24"/>
+        </w:rPr>
+        <w:t xml:space="preserve"> to</w:t>
+      </w:r>
+      <w:r>
+        <w:rPr>
+          <w:rFonts w:ascii="Times New Roman" w:hAnsi="Times New Roman" w:cs="Times New Roman"/>
+          <w:sz w:val="24"/>
+          <w:szCs w:val="24"/>
+        </w:rPr>
+        <w:t xml:space="preserve"> manageable chunks known as sprints typically lasting two to four weeks. During these sprints, cross-functional teams work collaboratively to deliver specific features or product increments. Key roles in Scrum include the Product Owner who defines the product vision the Scrum Master who facilitates the process and the development team. Scrum emphasizes regular reflection and adaptation with frequent meetings and reviews to adjust to changing requirements and priorities</w:t>
+      </w:r>
+      <w:r>
+        <w:rPr>
+          <w:rFonts w:ascii="Times New Roman" w:hAnsi="Times New Roman" w:cs="Times New Roman"/>
+          <w:sz w:val="24"/>
+          <w:szCs w:val="24"/>
+        </w:rPr>
+        <w:t xml:space="preserve"> </w:t>
+      </w:r>
+      <w:r>
+        <w:rPr>
+          <w:rFonts w:ascii="Times New Roman" w:hAnsi="Times New Roman" w:cs="Times New Roman"/>
+          <w:sz w:val="24"/>
+          <w:szCs w:val="24"/>
+        </w:rPr>
+        <w:fldChar w:fldCharType="begin"/>
+      </w:r>
+      <w:r>
+        <w:rPr>
+          <w:rFonts w:ascii="Times New Roman" w:hAnsi="Times New Roman" w:cs="Times New Roman"/>
+          <w:sz w:val="24"/>
+          <w:szCs w:val="24"/>
+        </w:rPr>
+        <w:instrText xml:space="preserve"> ADDIN EN.CITE &lt;EndNote&gt;&lt;Cite&gt;&lt;Author&gt;Ben-zahia&lt;/Author&gt;&lt;Year&gt;2022&lt;/Year&gt;&lt;RecNum&gt;6&lt;/RecNum&gt;&lt;DisplayText&gt;(Ben-zahia et al., 2022)&lt;/DisplayText&gt;&lt;record&gt;&lt;rec-number&gt;6&lt;/rec-number&gt;&lt;foreign-keys&gt;&lt;key app="EN" db-id="sd0edfxs3atwawesats5tddr0v0ese0aae92" timestamp="1701007036"&gt;6&lt;/key&gt;&lt;/foreign-keys&gt;&lt;ref-type name="Conference Proceedings"&gt;10&lt;/ref-type&gt;&lt;contributors&gt;&lt;authors&gt;&lt;author&gt;Ben-zahia, Mehemed Abdusalam Omer&lt;/author&gt;&lt;author&gt;Aburas, Ali&lt;/author&gt;&lt;author&gt;Ghawar, Miloud&lt;/author&gt;&lt;/authors&gt;&lt;/contributors&gt;&lt;titles&gt;&lt;title&gt;The Challenges of Software Development: Waterfall and Agile&lt;/title&gt;&lt;/titles&gt;&lt;dates&gt;&lt;year&gt;2022&lt;/year&gt;&lt;/dates&gt;&lt;publisher&gt;Libyan International Conference for Applied Science and Engineering&lt;/publisher&gt;&lt;urls&gt;&lt;/urls&gt;&lt;/record&gt;&lt;/Cite&gt;&lt;/EndNote&gt;</w:instrText>
+      </w:r>
+      <w:r>
+        <w:rPr>
+          <w:rFonts w:ascii="Times New Roman" w:hAnsi="Times New Roman" w:cs="Times New Roman"/>
+          <w:sz w:val="24"/>
+          <w:szCs w:val="24"/>
+        </w:rPr>
+        <w:fldChar w:fldCharType="separate"/>
+      </w:r>
+      <w:r>
+        <w:rPr>
+          <w:rFonts w:ascii="Times New Roman" w:hAnsi="Times New Roman" w:cs="Times New Roman"/>
+          <w:noProof/>
+          <w:sz w:val="24"/>
+          <w:szCs w:val="24"/>
+        </w:rPr>
+        <w:t>(Ben-zahia et al., 2022)</w:t>
+      </w:r>
+      <w:r>
+        <w:rPr>
+          <w:rFonts w:ascii="Times New Roman" w:hAnsi="Times New Roman" w:cs="Times New Roman"/>
+          <w:sz w:val="24"/>
+          <w:szCs w:val="24"/>
+        </w:rPr>
+        <w:fldChar w:fldCharType="end"/>
+      </w:r>
+      <w:r>
+        <w:rPr>
+          <w:rFonts w:ascii="Times New Roman" w:hAnsi="Times New Roman" w:cs="Times New Roman"/>
+          <w:sz w:val="24"/>
+          <w:szCs w:val="24"/>
+        </w:rPr>
+        <w:t>.</w:t>
       </w:r>
     </w:p>
     <w:p>
@@ -3888,7 +3813,23 @@
           <w:sz w:val="24"/>
           <w:szCs w:val="24"/>
         </w:rPr>
-        <w:t>At the center of the cycle is the "Sprint," shown as a loop to indicate that this process repeats. It starts with "Planning," where the team picks tasks to work on. Then comes the "Implementation," where the team works on these tasks, meeting daily to talk about progress and any problems they face.</w:t>
+        <w:t xml:space="preserve">Scrum is </w:t>
+      </w:r>
+      <w:r>
+        <w:rPr>
+          <w:rFonts w:ascii="Times New Roman" w:hAnsi="Times New Roman" w:cs="Times New Roman"/>
+          <w:sz w:val="24"/>
+          <w:szCs w:val="24"/>
+        </w:rPr>
+        <w:t>well-known</w:t>
+      </w:r>
+      <w:r>
+        <w:rPr>
+          <w:rFonts w:ascii="Times New Roman" w:hAnsi="Times New Roman" w:cs="Times New Roman"/>
+          <w:sz w:val="24"/>
+          <w:szCs w:val="24"/>
+        </w:rPr>
+        <w:t xml:space="preserve"> framework in Agile project management that aims to improve how teams work together and respond to changes. It breaks down work into short phases known as sprints, which usually last about two to four weeks. In each sprint, diverse teams work together to build and deliver small parts of the product, known as increments.</w:t>
       </w:r>
     </w:p>
     <w:p>
@@ -3907,7 +3848,7 @@
           <w:sz w:val="24"/>
           <w:szCs w:val="24"/>
         </w:rPr>
-        <w:t>After the work of the Sprint is done, the team holds a "Review" to show what they have completed and to get feedback. They then have a "Retrospect" meeting to think about what went well and what could be better next time.</w:t>
+        <w:t>In Scrum, there are several important roles. The Product Owner is responsible for setting the direction for the product, prioritizing the work that needs to be done, and making sure it meets the users' needs and the business goals. The Scrum Master helps the team follow the Scrum process and removes any obstacles that might slow down their work. The Development Team does the actual work of creating the product features, deciding as a group how to tackle each task.</w:t>
       </w:r>
     </w:p>
     <w:p>
@@ -3926,6 +3867,99 @@
           <w:sz w:val="24"/>
           <w:szCs w:val="24"/>
         </w:rPr>
+        <w:lastRenderedPageBreak/>
+        <w:t>Scrum places a strong emphasis on regular check-ins and adjustments. Through meetings such as Sprint Planning, Daily Stand-ups, Sprint Reviews, and Sprint Retrospectives, the team keeps communication open, makes sure everyone is aligned, and looks for ways to improve their work process.</w:t>
+      </w:r>
+    </w:p>
+    <w:p>
+      <w:pPr>
+        <w:ind w:firstLine="720"/>
+        <w:jc w:val="both"/>
+        <w:rPr>
+          <w:rFonts w:ascii="Times New Roman" w:hAnsi="Times New Roman" w:cs="Times New Roman"/>
+          <w:sz w:val="24"/>
+          <w:szCs w:val="24"/>
+        </w:rPr>
+      </w:pPr>
+      <w:r>
+        <w:rPr>
+          <w:rFonts w:ascii="Times New Roman" w:hAnsi="Times New Roman" w:cs="Times New Roman"/>
+          <w:sz w:val="24"/>
+          <w:szCs w:val="24"/>
+        </w:rPr>
+        <w:t xml:space="preserve">The </w:t>
+      </w:r>
+      <w:r>
+        <w:rPr>
+          <w:rFonts w:ascii="Times New Roman" w:hAnsi="Times New Roman" w:cs="Times New Roman"/>
+          <w:sz w:val="24"/>
+          <w:szCs w:val="24"/>
+        </w:rPr>
+        <w:t>following figure</w:t>
+      </w:r>
+      <w:r>
+        <w:rPr>
+          <w:rFonts w:ascii="Times New Roman" w:hAnsi="Times New Roman" w:cs="Times New Roman"/>
+          <w:sz w:val="24"/>
+          <w:szCs w:val="24"/>
+        </w:rPr>
+        <w:t xml:space="preserve"> shows the cycle of the Scrum process. It starts with setting the "Project Vision," where the main goals for the product are decided. This is followed by "Release Planning," which lays out what will be delivered to the users and when.</w:t>
+      </w:r>
+    </w:p>
+    <w:p>
+      <w:pPr>
+        <w:ind w:firstLine="720"/>
+        <w:jc w:val="both"/>
+        <w:rPr>
+          <w:rFonts w:ascii="Times New Roman" w:hAnsi="Times New Roman" w:cs="Times New Roman"/>
+          <w:sz w:val="24"/>
+          <w:szCs w:val="24"/>
+        </w:rPr>
+      </w:pPr>
+      <w:r>
+        <w:rPr>
+          <w:rFonts w:ascii="Times New Roman" w:hAnsi="Times New Roman" w:cs="Times New Roman"/>
+          <w:sz w:val="24"/>
+          <w:szCs w:val="24"/>
+        </w:rPr>
+        <w:t>At the center of the cycle is the "Sprint," shown as a loop to indicate that this process repeats. It starts with "Planning," where the team picks tasks to work on. Then comes the "Implementation," where the team works on these tasks, meeting daily to talk about progress and any problems they face.</w:t>
+      </w:r>
+    </w:p>
+    <w:p>
+      <w:pPr>
+        <w:ind w:firstLine="720"/>
+        <w:jc w:val="both"/>
+        <w:rPr>
+          <w:rFonts w:ascii="Times New Roman" w:hAnsi="Times New Roman" w:cs="Times New Roman"/>
+          <w:sz w:val="24"/>
+          <w:szCs w:val="24"/>
+        </w:rPr>
+      </w:pPr>
+      <w:r>
+        <w:rPr>
+          <w:rFonts w:ascii="Times New Roman" w:hAnsi="Times New Roman" w:cs="Times New Roman"/>
+          <w:sz w:val="24"/>
+          <w:szCs w:val="24"/>
+        </w:rPr>
+        <w:t>After the work of the Sprint is done, the team holds a "Review" to show what they have completed and to get feedback. They then have a "Retrospect" meeting to think about what went well and what could be better next time.</w:t>
+      </w:r>
+    </w:p>
+    <w:p>
+      <w:pPr>
+        <w:ind w:firstLine="720"/>
+        <w:jc w:val="both"/>
+        <w:rPr>
+          <w:rFonts w:ascii="Times New Roman" w:hAnsi="Times New Roman" w:cs="Times New Roman"/>
+          <w:sz w:val="24"/>
+          <w:szCs w:val="24"/>
+        </w:rPr>
+      </w:pPr>
+      <w:r>
+        <w:rPr>
+          <w:rFonts w:ascii="Times New Roman" w:hAnsi="Times New Roman" w:cs="Times New Roman"/>
+          <w:sz w:val="24"/>
+          <w:szCs w:val="24"/>
+        </w:rPr>
         <w:t>The cycle ends with "Deployment," where the new part of the product is made available to users. This step completes the Sprint's efforts, and the team is ready to start again, using what they learned to do better in the next Sprint. The image is a clear guide to the ongoing, step-by-step nature of Scrum, highlighting the importance of feedback and the ability to adapt at each step.</w:t>
       </w:r>
     </w:p>
@@ -3942,7 +3976,6 @@
         <w:rPr>
           <w:noProof/>
         </w:rPr>
-        <w:lastRenderedPageBreak/>
         <w:drawing>
           <wp:inline distT="0" distB="0" distL="0" distR="0" wp14:anchorId="208C3AA6" wp14:editId="2292A05B">
             <wp:extent cx="5429250" cy="2476500"/>
@@ -4204,25 +4237,7 @@
           <w:sz w:val="24"/>
           <w:szCs w:val="24"/>
         </w:rPr>
-        <w:t xml:space="preserve">After the design is ready, 'implementation' follows, which is when the actual building of the software takes place. Next, there's 'verification,' where the team checks and tests the software to make sure it does what it's supposed to do. Finally, after the software is released, there is 'maintenance' to fix any problems that come up </w:t>
-      </w:r>
-      <w:proofErr w:type="gramStart"/>
-      <w:r>
-        <w:rPr>
-          <w:rFonts w:ascii="Times New Roman" w:hAnsi="Times New Roman" w:cs="Times New Roman"/>
-          <w:sz w:val="24"/>
-          <w:szCs w:val="24"/>
-        </w:rPr>
-        <w:t>later on</w:t>
-      </w:r>
-      <w:proofErr w:type="gramEnd"/>
-      <w:r>
-        <w:rPr>
-          <w:rFonts w:ascii="Times New Roman" w:hAnsi="Times New Roman" w:cs="Times New Roman"/>
-          <w:sz w:val="24"/>
-          <w:szCs w:val="24"/>
-        </w:rPr>
-        <w:t>.</w:t>
+        <w:t>After the design is ready, 'implementation' follows, which is when the actual building of the software takes place. Next, there's 'verification,' where the team checks and tests the software to make sure it does what it's supposed to do. Finally, after the software is released, there is 'maintenance' to fix any problems that come up later on.</w:t>
       </w:r>
     </w:p>
     <w:p>
@@ -4241,6 +4256,7 @@
           <w:sz w:val="24"/>
           <w:szCs w:val="24"/>
         </w:rPr>
+        <w:lastRenderedPageBreak/>
         <w:t>This method works best for projects where the goals and requirements are not expected to change much as the project goes on. It's suited for situations where a clear plan can be made at the start and followed step by step without needing to go back and change things.</w:t>
       </w:r>
     </w:p>
@@ -4330,25 +4346,7 @@
           <w:sz w:val="24"/>
           <w:szCs w:val="24"/>
         </w:rPr>
-        <w:t xml:space="preserve"> </w:t>
-      </w:r>
-      <w:proofErr w:type="gramStart"/>
-      <w:r>
-        <w:rPr>
-          <w:rFonts w:ascii="Times New Roman" w:hAnsi="Times New Roman" w:cs="Times New Roman"/>
-          <w:sz w:val="24"/>
-          <w:szCs w:val="24"/>
-        </w:rPr>
-        <w:t>tested</w:t>
-      </w:r>
-      <w:proofErr w:type="gramEnd"/>
-      <w:r>
-        <w:rPr>
-          <w:rFonts w:ascii="Times New Roman" w:hAnsi="Times New Roman" w:cs="Times New Roman"/>
-          <w:sz w:val="24"/>
-          <w:szCs w:val="24"/>
-        </w:rPr>
-        <w:t xml:space="preserve"> and all its parts are brought together to work as a whole. After this, the 'Deployment' box indicates the release of the software to the users. Lastly, 'Maintenance' is shown as the final step, where ongoing support and updates are provided for the software.</w:t>
+        <w:t xml:space="preserve"> tested and all its parts are brought together to work as a whole. After this, the 'Deployment' box indicates the release of the software to the users. Lastly, 'Maintenance' is shown as the final step, where ongoing support and updates are provided for the software.</w:t>
       </w:r>
     </w:p>
     <w:p>
@@ -4366,7 +4364,6 @@
           <w:sz w:val="24"/>
           <w:szCs w:val="24"/>
         </w:rPr>
-        <w:lastRenderedPageBreak/>
         <w:drawing>
           <wp:inline distT="0" distB="0" distL="0" distR="0" wp14:anchorId="5BC6D417" wp14:editId="1EDCB95F">
             <wp:extent cx="4004310" cy="2340765"/>
@@ -4437,6 +4434,7 @@
       </w:r>
       <w:bookmarkEnd w:id="6"/>
     </w:p>
+    <w:p/>
     <w:p>
       <w:pPr>
         <w:jc w:val="both"/>
@@ -4452,71 +4450,66 @@
           <w:sz w:val="24"/>
           <w:szCs w:val="24"/>
         </w:rPr>
-        <w:t>Choosing</w:t>
-      </w:r>
-      <w:r>
-        <w:rPr>
-          <w:rFonts w:ascii="Times New Roman" w:hAnsi="Times New Roman" w:cs="Times New Roman"/>
-          <w:sz w:val="24"/>
-          <w:szCs w:val="24"/>
-        </w:rPr>
-        <w:t xml:space="preserve"> the more appropriate software methodology such as</w:t>
-      </w:r>
-      <w:r>
-        <w:rPr>
-          <w:rFonts w:ascii="Times New Roman" w:hAnsi="Times New Roman" w:cs="Times New Roman"/>
-          <w:sz w:val="24"/>
-          <w:szCs w:val="24"/>
-        </w:rPr>
-        <w:t xml:space="preserve"> Scrum and Waterfall depends on the </w:t>
-      </w:r>
-      <w:r>
-        <w:rPr>
-          <w:rFonts w:ascii="Times New Roman" w:hAnsi="Times New Roman" w:cs="Times New Roman"/>
-          <w:sz w:val="24"/>
-          <w:szCs w:val="24"/>
-        </w:rPr>
-        <w:t>requirements</w:t>
-      </w:r>
-      <w:r>
-        <w:rPr>
-          <w:rFonts w:ascii="Times New Roman" w:hAnsi="Times New Roman" w:cs="Times New Roman"/>
-          <w:sz w:val="24"/>
-          <w:szCs w:val="24"/>
-        </w:rPr>
-        <w:t xml:space="preserve"> of the </w:t>
-      </w:r>
-      <w:r>
-        <w:rPr>
-          <w:rFonts w:ascii="Times New Roman" w:hAnsi="Times New Roman" w:cs="Times New Roman"/>
-          <w:sz w:val="24"/>
-          <w:szCs w:val="24"/>
-        </w:rPr>
-        <w:t>project's</w:t>
-      </w:r>
-      <w:r>
-        <w:rPr>
-          <w:rFonts w:ascii="Times New Roman" w:hAnsi="Times New Roman" w:cs="Times New Roman"/>
-          <w:sz w:val="24"/>
-          <w:szCs w:val="24"/>
-        </w:rPr>
-        <w:t xml:space="preserve"> nature</w:t>
-      </w:r>
-      <w:r>
-        <w:rPr>
-          <w:rFonts w:ascii="Times New Roman" w:hAnsi="Times New Roman" w:cs="Times New Roman"/>
-          <w:sz w:val="24"/>
-          <w:szCs w:val="24"/>
-        </w:rPr>
-        <w:t xml:space="preserve"> as well as skills of</w:t>
-      </w:r>
-      <w:r>
-        <w:rPr>
-          <w:rFonts w:ascii="Times New Roman" w:hAnsi="Times New Roman" w:cs="Times New Roman"/>
-          <w:sz w:val="24"/>
-          <w:szCs w:val="24"/>
-        </w:rPr>
-        <w:t xml:space="preserve"> team dynamics and client requirements</w:t>
+        <w:t xml:space="preserve">In choosing a software development method, such as Scrum or Waterfall, it's essential to consider the nature of the project the ability and skills of the teams, and the specific needs of the client. </w:t>
+      </w:r>
+      <w:r>
+        <w:rPr>
+          <w:rFonts w:ascii="Times New Roman" w:hAnsi="Times New Roman" w:cs="Times New Roman"/>
+          <w:sz w:val="24"/>
+          <w:szCs w:val="24"/>
+        </w:rPr>
+        <w:fldChar w:fldCharType="begin"/>
+      </w:r>
+      <w:r>
+        <w:rPr>
+          <w:rFonts w:ascii="Times New Roman" w:hAnsi="Times New Roman" w:cs="Times New Roman"/>
+          <w:sz w:val="24"/>
+          <w:szCs w:val="24"/>
+        </w:rPr>
+        <w:instrText xml:space="preserve"> ADDIN EN.CITE &lt;EndNote&gt;&lt;Cite&gt;&lt;Author&gt;McKinney&lt;/Author&gt;&lt;Year&gt;2016&lt;/Year&gt;&lt;RecNum&gt;5&lt;/RecNum&gt;&lt;DisplayText&gt;(McKinney, 2016)&lt;/DisplayText&gt;&lt;record&gt;&lt;rec-number&gt;5&lt;/rec-number&gt;&lt;foreign-keys&gt;&lt;key app="EN" db-id="sd0edfxs3atwawesats5tddr0v0ese0aae92" timestamp="1701006924"&gt;5&lt;/key&gt;&lt;/foreign-keys&gt;&lt;ref-type name="Journal Article"&gt;17&lt;/ref-type&gt;&lt;contributors&gt;&lt;authors&gt;&lt;author&gt;McKinney, Johnathan&lt;/author&gt;&lt;/authors&gt;&lt;/contributors&gt;&lt;titles&gt;&lt;title&gt;Optimal Software Development: Waterfall, Scrum &amp;amp; Kanban&lt;/title&gt;&lt;/titles&gt;&lt;dates&gt;&lt;year&gt;2016&lt;/year&gt;&lt;/dates&gt;&lt;urls&gt;&lt;/urls&gt;&lt;/record&gt;&lt;/Cite&gt;&lt;/EndNote&gt;</w:instrText>
+      </w:r>
+      <w:r>
+        <w:rPr>
+          <w:rFonts w:ascii="Times New Roman" w:hAnsi="Times New Roman" w:cs="Times New Roman"/>
+          <w:sz w:val="24"/>
+          <w:szCs w:val="24"/>
+        </w:rPr>
+        <w:fldChar w:fldCharType="separate"/>
+      </w:r>
+      <w:r>
+        <w:rPr>
+          <w:rFonts w:ascii="Times New Roman" w:hAnsi="Times New Roman" w:cs="Times New Roman"/>
+          <w:noProof/>
+          <w:sz w:val="24"/>
+          <w:szCs w:val="24"/>
+        </w:rPr>
+        <w:t>(McKinney, 2016)</w:t>
+      </w:r>
+      <w:r>
+        <w:rPr>
+          <w:rFonts w:ascii="Times New Roman" w:hAnsi="Times New Roman" w:cs="Times New Roman"/>
+          <w:sz w:val="24"/>
+          <w:szCs w:val="24"/>
+        </w:rPr>
+        <w:fldChar w:fldCharType="end"/>
+      </w:r>
+      <w:r>
+        <w:rPr>
+          <w:rFonts w:ascii="Times New Roman" w:hAnsi="Times New Roman" w:cs="Times New Roman"/>
+          <w:sz w:val="24"/>
+          <w:szCs w:val="24"/>
+        </w:rPr>
+        <w:t xml:space="preserve">. </w:t>
+      </w:r>
+      <w:r>
+        <w:rPr>
+          <w:rFonts w:ascii="Times New Roman" w:hAnsi="Times New Roman" w:cs="Times New Roman"/>
+          <w:b/>
+          <w:bCs/>
+          <w:sz w:val="24"/>
+          <w:szCs w:val="24"/>
+        </w:rPr>
+        <w:t>Scrum</w:t>
       </w:r>
       <w:r>
         <w:rPr>
@@ -4532,6 +4525,113 @@
           <w:sz w:val="24"/>
           <w:szCs w:val="24"/>
         </w:rPr>
+        <w:t xml:space="preserve">is particularly well-suited for projects where requirements might change or evolve over time. This approach allows for a high degree of flexibility and the ability to make frequent adjustments. It's especially useful in fast-paced industries </w:t>
+      </w:r>
+      <w:r>
+        <w:rPr>
+          <w:rFonts w:ascii="Times New Roman" w:hAnsi="Times New Roman" w:cs="Times New Roman"/>
+          <w:sz w:val="24"/>
+          <w:szCs w:val="24"/>
+        </w:rPr>
+        <w:t xml:space="preserve">where </w:t>
+      </w:r>
+      <w:r>
+        <w:rPr>
+          <w:rFonts w:ascii="Times New Roman" w:hAnsi="Times New Roman" w:cs="Times New Roman"/>
+          <w:sz w:val="24"/>
+          <w:szCs w:val="24"/>
+        </w:rPr>
+        <w:t>anyone is</w:t>
+      </w:r>
+      <w:r>
+        <w:rPr>
+          <w:rFonts w:ascii="Times New Roman" w:hAnsi="Times New Roman" w:cs="Times New Roman"/>
+          <w:sz w:val="24"/>
+          <w:szCs w:val="24"/>
+        </w:rPr>
+        <w:t xml:space="preserve"> adapting quickly to market changes or customer feedback is crucial. Scrum facilitates a dynamic work environment, enabling teams to pivot or alter their course with relative ease, ensuring that the project remains aligned with current demands and </w:t>
+      </w:r>
+      <w:r>
+        <w:rPr>
+          <w:rFonts w:ascii="Times New Roman" w:hAnsi="Times New Roman" w:cs="Times New Roman"/>
+          <w:sz w:val="24"/>
+          <w:szCs w:val="24"/>
+        </w:rPr>
+        <w:t>expectations.</w:t>
+      </w:r>
+      <w:r>
+        <w:rPr>
+          <w:rFonts w:ascii="Times New Roman" w:hAnsi="Times New Roman" w:cs="Times New Roman"/>
+          <w:sz w:val="24"/>
+          <w:szCs w:val="24"/>
+        </w:rPr>
+        <w:t xml:space="preserve"> </w:t>
+      </w:r>
+      <w:r>
+        <w:rPr>
+          <w:rFonts w:ascii="Times New Roman" w:hAnsi="Times New Roman" w:cs="Times New Roman"/>
+          <w:sz w:val="24"/>
+          <w:szCs w:val="24"/>
+        </w:rPr>
+        <w:t>Alternatively,</w:t>
+      </w:r>
+      <w:r>
+        <w:rPr>
+          <w:rFonts w:ascii="Times New Roman" w:hAnsi="Times New Roman" w:cs="Times New Roman"/>
+          <w:sz w:val="24"/>
+          <w:szCs w:val="24"/>
+        </w:rPr>
+        <w:t xml:space="preserve"> </w:t>
+      </w:r>
+      <w:r>
+        <w:rPr>
+          <w:rFonts w:ascii="Times New Roman" w:hAnsi="Times New Roman" w:cs="Times New Roman"/>
+          <w:b/>
+          <w:bCs/>
+          <w:sz w:val="24"/>
+          <w:szCs w:val="24"/>
+        </w:rPr>
+        <w:t>Waterfall</w:t>
+      </w:r>
+      <w:r>
+        <w:rPr>
+          <w:rFonts w:ascii="Times New Roman" w:hAnsi="Times New Roman" w:cs="Times New Roman"/>
+          <w:sz w:val="24"/>
+          <w:szCs w:val="24"/>
+        </w:rPr>
+        <w:t xml:space="preserve"> </w:t>
+      </w:r>
+      <w:r>
+        <w:rPr>
+          <w:rFonts w:ascii="Times New Roman" w:hAnsi="Times New Roman" w:cs="Times New Roman"/>
+          <w:sz w:val="24"/>
+          <w:szCs w:val="24"/>
+        </w:rPr>
+        <w:t xml:space="preserve">the Waterfall methodology is ideal for projects with clearly defined requirements that are unlikely to change. This approach follows a linear, step-by-step process, making it straightforward and predictable. Waterfall is particularly effective in environments where changes can be expensive or complicated to implement. Projects in highly regulated industries or those requiring extensive planning benefit from this methodology, as it allows for a thorough initial planning phase. Each stage of the project is completed in turn, minimizing the risk of </w:t>
+      </w:r>
+      <w:r>
+        <w:rPr>
+          <w:rFonts w:ascii="Times New Roman" w:hAnsi="Times New Roman" w:cs="Times New Roman"/>
+          <w:sz w:val="24"/>
+          <w:szCs w:val="24"/>
+        </w:rPr>
+        <w:lastRenderedPageBreak/>
+        <w:t>unexpected developments and ensuring a steady progression towards the project's goals. This method is characterized by its structured nature, offering a clear roadmap from the project's inception to its conclusion</w:t>
+      </w:r>
+      <w:r>
+        <w:rPr>
+          <w:rFonts w:ascii="Times New Roman" w:hAnsi="Times New Roman" w:cs="Times New Roman"/>
+          <w:sz w:val="24"/>
+          <w:szCs w:val="24"/>
+        </w:rPr>
+        <w:t xml:space="preserve"> </w:t>
+      </w:r>
+      <w:r>
+        <w:rPr>
+          <w:rFonts w:ascii="Times New Roman" w:hAnsi="Times New Roman" w:cs="Times New Roman"/>
+          <w:sz w:val="24"/>
+          <w:szCs w:val="24"/>
+        </w:rPr>
         <w:fldChar w:fldCharType="begin"/>
       </w:r>
       <w:r>
@@ -4540,6 +4640,91 @@
           <w:sz w:val="24"/>
           <w:szCs w:val="24"/>
         </w:rPr>
+        <w:instrText xml:space="preserve"> ADDIN EN.CITE &lt;EndNote&gt;&lt;Cite&gt;&lt;Author&gt;Andrei&lt;/Author&gt;&lt;Year&gt;2019&lt;/Year&gt;&lt;RecNum&gt;3&lt;/RecNum&gt;&lt;DisplayText&gt;(Andrei et al., 2019)&lt;/DisplayText&gt;&lt;record&gt;&lt;rec-number&gt;3&lt;/rec-number&gt;&lt;foreign-keys&gt;&lt;key app="EN" db-id="sd0edfxs3atwawesats5tddr0v0ese0aae92" timestamp="1701006847"&gt;3&lt;/key&gt;&lt;/foreign-keys&gt;&lt;ref-type name="Journal Article"&gt;17&lt;/ref-type&gt;&lt;contributors&gt;&lt;authors&gt;&lt;author&gt;Andrei, Bogdan-Alexandru&lt;/author&gt;&lt;author&gt;Casu-Pop, Andrei-Cosmin&lt;/author&gt;&lt;author&gt;Gheorghe, Sorin-Catalin&lt;/author&gt;&lt;author&gt;Boiangiu, Costin-Anton&lt;/author&gt;&lt;/authors&gt;&lt;/contributors&gt;&lt;titles&gt;&lt;title&gt;A study on using waterfall and agile methods in software project management&lt;/title&gt;&lt;secondary-title&gt;Journal of Information Systems &amp;amp; Operations Management&lt;/secondary-title&gt;&lt;/titles&gt;&lt;periodical&gt;&lt;full-title&gt;Journal of Information Systems &amp;amp; Operations Management&lt;/full-title&gt;&lt;/periodical&gt;&lt;pages&gt;125-135&lt;/pages&gt;&lt;dates&gt;&lt;year&gt;2019&lt;/year&gt;&lt;/dates&gt;&lt;isbn&gt;1843-4711&lt;/isbn&gt;&lt;urls&gt;&lt;/urls&gt;&lt;/record&gt;&lt;/Cite&gt;&lt;/EndNote&gt;</w:instrText>
+      </w:r>
+      <w:r>
+        <w:rPr>
+          <w:rFonts w:ascii="Times New Roman" w:hAnsi="Times New Roman" w:cs="Times New Roman"/>
+          <w:sz w:val="24"/>
+          <w:szCs w:val="24"/>
+        </w:rPr>
+        <w:fldChar w:fldCharType="separate"/>
+      </w:r>
+      <w:r>
+        <w:rPr>
+          <w:rFonts w:ascii="Times New Roman" w:hAnsi="Times New Roman" w:cs="Times New Roman"/>
+          <w:noProof/>
+          <w:sz w:val="24"/>
+          <w:szCs w:val="24"/>
+        </w:rPr>
+        <w:t>(Andrei et al., 2019)</w:t>
+      </w:r>
+      <w:r>
+        <w:rPr>
+          <w:rFonts w:ascii="Times New Roman" w:hAnsi="Times New Roman" w:cs="Times New Roman"/>
+          <w:sz w:val="24"/>
+          <w:szCs w:val="24"/>
+        </w:rPr>
+        <w:fldChar w:fldCharType="end"/>
+      </w:r>
+      <w:r>
+        <w:rPr>
+          <w:rFonts w:ascii="Times New Roman" w:hAnsi="Times New Roman" w:cs="Times New Roman"/>
+          <w:sz w:val="24"/>
+          <w:szCs w:val="24"/>
+        </w:rPr>
+        <w:t>.</w:t>
+      </w:r>
+    </w:p>
+    <w:p>
+      <w:pPr>
+        <w:pStyle w:val="Heading2"/>
+      </w:pPr>
+      <w:bookmarkStart w:id="7" w:name="_Toc151966205"/>
+      <w:r>
+        <w:t>Differences Between Agile (Scrum) and Waterfall Methodologies</w:t>
+      </w:r>
+      <w:bookmarkEnd w:id="7"/>
+    </w:p>
+    <w:p>
+      <w:pPr>
+        <w:jc w:val="both"/>
+        <w:rPr>
+          <w:rFonts w:ascii="Times New Roman" w:hAnsi="Times New Roman" w:cs="Times New Roman"/>
+          <w:sz w:val="24"/>
+          <w:szCs w:val="24"/>
+        </w:rPr>
+      </w:pPr>
+      <w:r>
+        <w:rPr>
+          <w:rFonts w:ascii="Times New Roman" w:hAnsi="Times New Roman" w:cs="Times New Roman"/>
+          <w:sz w:val="24"/>
+          <w:szCs w:val="24"/>
+        </w:rPr>
+        <w:t>Agile methodologies, particularly Scrum, are recognized for their quick adaptability and for including feedback from those involved in the project. In Scrum, the work is divided into short phases known as sprints. Each sprint is a focused effort where teams complete a portion of the project. At the end of each sprint, the team presents their progress and gathers feedback. This approach is especially effective for projects where not all the details are known in advance or where the project may need to shift based on new insights. It's a process that allows teams to stay in tune with what the customer wants and to make sure that the project remains on track and valuable from start to finish. Scrum's flexibility means it can better handle projects where the final goal might evolve as the work progresses</w:t>
+      </w:r>
+      <w:r>
+        <w:rPr>
+          <w:rFonts w:ascii="Times New Roman" w:hAnsi="Times New Roman" w:cs="Times New Roman"/>
+          <w:sz w:val="24"/>
+          <w:szCs w:val="24"/>
+        </w:rPr>
+        <w:t xml:space="preserve"> </w:t>
+      </w:r>
+      <w:r>
+        <w:rPr>
+          <w:rFonts w:ascii="Times New Roman" w:hAnsi="Times New Roman" w:cs="Times New Roman"/>
+          <w:sz w:val="24"/>
+          <w:szCs w:val="24"/>
+        </w:rPr>
+        <w:fldChar w:fldCharType="begin"/>
+      </w:r>
+      <w:r>
+        <w:rPr>
+          <w:rFonts w:ascii="Times New Roman" w:hAnsi="Times New Roman" w:cs="Times New Roman"/>
+          <w:sz w:val="24"/>
+          <w:szCs w:val="24"/>
+        </w:rPr>
         <w:instrText xml:space="preserve"> ADDIN EN.CITE &lt;EndNote&gt;&lt;Cite&gt;&lt;Author&gt;McKinney&lt;/Author&gt;&lt;Year&gt;2016&lt;/Year&gt;&lt;RecNum&gt;5&lt;/RecNum&gt;&lt;DisplayText&gt;(McKinney, 2016)&lt;/DisplayText&gt;&lt;record&gt;&lt;rec-number&gt;5&lt;/rec-number&gt;&lt;foreign-keys&gt;&lt;key app="EN" db-id="sd0edfxs3atwawesats5tddr0v0ese0aae92" timestamp="1701006924"&gt;5&lt;/key&gt;&lt;/foreign-keys&gt;&lt;ref-type name="Journal Article"&gt;17&lt;/ref-type&gt;&lt;contributors&gt;&lt;authors&gt;&lt;author&gt;McKinney, Johnathan&lt;/author&gt;&lt;/authors&gt;&lt;/contributors&gt;&lt;titles&gt;&lt;title&gt;Optimal Software Development: Waterfall, Scrum &amp;amp; Kanban&lt;/title&gt;&lt;/titles&gt;&lt;dates&gt;&lt;year&gt;2016&lt;/year&gt;&lt;/dates&gt;&lt;urls&gt;&lt;/urls&gt;&lt;/record&gt;&lt;/Cite&gt;&lt;/EndNote&gt;</w:instrText>
       </w:r>
       <w:r>
@@ -4573,290 +4758,11 @@
           <w:sz w:val="24"/>
           <w:szCs w:val="24"/>
         </w:rPr>
-        <w:t xml:space="preserve">. </w:t>
-      </w:r>
-      <w:r>
-        <w:rPr>
-          <w:rFonts w:ascii="Times New Roman" w:hAnsi="Times New Roman" w:cs="Times New Roman"/>
-          <w:b/>
-          <w:bCs/>
-          <w:sz w:val="24"/>
-          <w:szCs w:val="24"/>
-        </w:rPr>
-        <w:t>Scrum</w:t>
-      </w:r>
-      <w:r>
-        <w:rPr>
-          <w:rFonts w:ascii="Times New Roman" w:hAnsi="Times New Roman" w:cs="Times New Roman"/>
-          <w:sz w:val="24"/>
-          <w:szCs w:val="24"/>
-        </w:rPr>
-        <w:t xml:space="preserve"> is </w:t>
-      </w:r>
-      <w:r>
-        <w:rPr>
-          <w:rFonts w:ascii="Times New Roman" w:hAnsi="Times New Roman" w:cs="Times New Roman"/>
-          <w:sz w:val="24"/>
-          <w:szCs w:val="24"/>
-        </w:rPr>
-        <w:t>best</w:t>
-      </w:r>
-      <w:r>
-        <w:rPr>
-          <w:rFonts w:ascii="Times New Roman" w:hAnsi="Times New Roman" w:cs="Times New Roman"/>
-          <w:sz w:val="24"/>
-          <w:szCs w:val="24"/>
-        </w:rPr>
-        <w:t xml:space="preserve"> for projects with evolving</w:t>
-      </w:r>
-      <w:r>
-        <w:rPr>
-          <w:rFonts w:ascii="Times New Roman" w:hAnsi="Times New Roman" w:cs="Times New Roman"/>
-          <w:sz w:val="24"/>
-          <w:szCs w:val="24"/>
-        </w:rPr>
-        <w:t xml:space="preserve"> or upgrading the</w:t>
-      </w:r>
-      <w:r>
-        <w:rPr>
-          <w:rFonts w:ascii="Times New Roman" w:hAnsi="Times New Roman" w:cs="Times New Roman"/>
-          <w:sz w:val="24"/>
-          <w:szCs w:val="24"/>
-        </w:rPr>
-        <w:t xml:space="preserve"> requirements as it </w:t>
-      </w:r>
-      <w:r>
-        <w:rPr>
-          <w:rFonts w:ascii="Times New Roman" w:hAnsi="Times New Roman" w:cs="Times New Roman"/>
-          <w:sz w:val="24"/>
-          <w:szCs w:val="24"/>
-        </w:rPr>
-        <w:t>support</w:t>
-      </w:r>
-      <w:r>
-        <w:rPr>
-          <w:rFonts w:ascii="Times New Roman" w:hAnsi="Times New Roman" w:cs="Times New Roman"/>
-          <w:sz w:val="24"/>
-          <w:szCs w:val="24"/>
-        </w:rPr>
-        <w:t>s</w:t>
-      </w:r>
-      <w:r>
-        <w:rPr>
-          <w:rFonts w:ascii="Times New Roman" w:hAnsi="Times New Roman" w:cs="Times New Roman"/>
-          <w:sz w:val="24"/>
-          <w:szCs w:val="24"/>
-        </w:rPr>
-        <w:t xml:space="preserve"> flexibility and regular </w:t>
-      </w:r>
-      <w:r>
-        <w:rPr>
-          <w:rFonts w:ascii="Times New Roman" w:hAnsi="Times New Roman" w:cs="Times New Roman"/>
-          <w:sz w:val="24"/>
-          <w:szCs w:val="24"/>
-        </w:rPr>
-        <w:t>alterations</w:t>
-      </w:r>
-      <w:r>
-        <w:rPr>
-          <w:rFonts w:ascii="Times New Roman" w:hAnsi="Times New Roman" w:cs="Times New Roman"/>
-          <w:sz w:val="24"/>
-          <w:szCs w:val="24"/>
-        </w:rPr>
-        <w:t>. It</w:t>
-      </w:r>
-      <w:r>
-        <w:rPr>
-          <w:rFonts w:ascii="Times New Roman" w:hAnsi="Times New Roman" w:cs="Times New Roman"/>
-          <w:sz w:val="24"/>
-          <w:szCs w:val="24"/>
-        </w:rPr>
-        <w:t xml:space="preserve"> i</w:t>
-      </w:r>
-      <w:r>
-        <w:rPr>
-          <w:rFonts w:ascii="Times New Roman" w:hAnsi="Times New Roman" w:cs="Times New Roman"/>
-          <w:sz w:val="24"/>
-          <w:szCs w:val="24"/>
-        </w:rPr>
-        <w:t>s particularly effective in dynamic sectors where products must quickly adapt to market changes.</w:t>
-      </w:r>
-      <w:r>
-        <w:rPr>
-          <w:rFonts w:ascii="Times New Roman" w:hAnsi="Times New Roman" w:cs="Times New Roman"/>
-          <w:sz w:val="24"/>
-          <w:szCs w:val="24"/>
-        </w:rPr>
-        <w:t xml:space="preserve"> </w:t>
-      </w:r>
-      <w:r>
-        <w:rPr>
-          <w:rFonts w:ascii="Times New Roman" w:hAnsi="Times New Roman" w:cs="Times New Roman"/>
-          <w:sz w:val="24"/>
-          <w:szCs w:val="24"/>
-        </w:rPr>
-        <w:t>Alternatively,</w:t>
-      </w:r>
-      <w:r>
-        <w:rPr>
-          <w:rFonts w:ascii="Times New Roman" w:hAnsi="Times New Roman" w:cs="Times New Roman"/>
-          <w:sz w:val="24"/>
-          <w:szCs w:val="24"/>
-        </w:rPr>
-        <w:t xml:space="preserve"> </w:t>
-      </w:r>
-      <w:r>
-        <w:rPr>
-          <w:rFonts w:ascii="Times New Roman" w:hAnsi="Times New Roman" w:cs="Times New Roman"/>
-          <w:b/>
-          <w:bCs/>
-          <w:sz w:val="24"/>
-          <w:szCs w:val="24"/>
-        </w:rPr>
-        <w:t>Waterfall</w:t>
-      </w:r>
-      <w:r>
-        <w:rPr>
-          <w:rFonts w:ascii="Times New Roman" w:hAnsi="Times New Roman" w:cs="Times New Roman"/>
-          <w:sz w:val="24"/>
-          <w:szCs w:val="24"/>
-        </w:rPr>
-        <w:t xml:space="preserve"> is </w:t>
-      </w:r>
-      <w:r>
-        <w:rPr>
-          <w:rFonts w:ascii="Times New Roman" w:hAnsi="Times New Roman" w:cs="Times New Roman"/>
-          <w:sz w:val="24"/>
-          <w:szCs w:val="24"/>
-        </w:rPr>
-        <w:t>capable</w:t>
-      </w:r>
-      <w:r>
-        <w:rPr>
-          <w:rFonts w:ascii="Times New Roman" w:hAnsi="Times New Roman" w:cs="Times New Roman"/>
-          <w:sz w:val="24"/>
-          <w:szCs w:val="24"/>
-        </w:rPr>
-        <w:t xml:space="preserve"> </w:t>
-      </w:r>
-      <w:r>
-        <w:rPr>
-          <w:rFonts w:ascii="Times New Roman" w:hAnsi="Times New Roman" w:cs="Times New Roman"/>
-          <w:sz w:val="24"/>
-          <w:szCs w:val="24"/>
-        </w:rPr>
-        <w:t>of</w:t>
-      </w:r>
-      <w:r>
-        <w:rPr>
-          <w:rFonts w:ascii="Times New Roman" w:hAnsi="Times New Roman" w:cs="Times New Roman"/>
-          <w:sz w:val="24"/>
-          <w:szCs w:val="24"/>
-        </w:rPr>
-        <w:t xml:space="preserve"> projects with </w:t>
-      </w:r>
-      <w:r>
-        <w:rPr>
-          <w:rFonts w:ascii="Times New Roman" w:hAnsi="Times New Roman" w:cs="Times New Roman"/>
-          <w:sz w:val="24"/>
-          <w:szCs w:val="24"/>
-        </w:rPr>
-        <w:t>proper defined</w:t>
-      </w:r>
-      <w:r>
-        <w:rPr>
-          <w:rFonts w:ascii="Times New Roman" w:hAnsi="Times New Roman" w:cs="Times New Roman"/>
-          <w:sz w:val="24"/>
-          <w:szCs w:val="24"/>
-        </w:rPr>
-        <w:t xml:space="preserve"> requirements that are unlikely to change such as in highly </w:t>
-      </w:r>
-      <w:r>
-        <w:rPr>
-          <w:rFonts w:ascii="Times New Roman" w:hAnsi="Times New Roman" w:cs="Times New Roman"/>
-          <w:sz w:val="24"/>
-          <w:szCs w:val="24"/>
-        </w:rPr>
-        <w:t>planned</w:t>
-      </w:r>
-      <w:r>
-        <w:rPr>
-          <w:rFonts w:ascii="Times New Roman" w:hAnsi="Times New Roman" w:cs="Times New Roman"/>
-          <w:sz w:val="24"/>
-          <w:szCs w:val="24"/>
-        </w:rPr>
-        <w:t xml:space="preserve"> industries where changes can be costly and complex</w:t>
-      </w:r>
-      <w:r>
-        <w:rPr>
-          <w:rFonts w:ascii="Times New Roman" w:hAnsi="Times New Roman" w:cs="Times New Roman"/>
-          <w:sz w:val="24"/>
-          <w:szCs w:val="24"/>
-        </w:rPr>
-        <w:t xml:space="preserve"> </w:t>
-      </w:r>
-      <w:r>
-        <w:rPr>
-          <w:rFonts w:ascii="Times New Roman" w:hAnsi="Times New Roman" w:cs="Times New Roman"/>
-          <w:sz w:val="24"/>
-          <w:szCs w:val="24"/>
-        </w:rPr>
-        <w:fldChar w:fldCharType="begin"/>
-      </w:r>
-      <w:r>
-        <w:rPr>
-          <w:rFonts w:ascii="Times New Roman" w:hAnsi="Times New Roman" w:cs="Times New Roman"/>
-          <w:sz w:val="24"/>
-          <w:szCs w:val="24"/>
-        </w:rPr>
-        <w:instrText xml:space="preserve"> ADDIN EN.CITE &lt;EndNote&gt;&lt;Cite&gt;&lt;Author&gt;Andrei&lt;/Author&gt;&lt;Year&gt;2019&lt;/Year&gt;&lt;RecNum&gt;3&lt;/RecNum&gt;&lt;DisplayText&gt;(Andrei et al., 2019)&lt;/DisplayText&gt;&lt;record&gt;&lt;rec-number&gt;3&lt;/rec-number&gt;&lt;foreign-keys&gt;&lt;key app="EN" db-id="sd0edfxs3atwawesats5tddr0v0ese0aae92" timestamp="1701006847"&gt;3&lt;/key&gt;&lt;/foreign-keys&gt;&lt;ref-type name="Journal Article"&gt;17&lt;/ref-type&gt;&lt;contributors&gt;&lt;authors&gt;&lt;author&gt;Andrei, Bogdan-Alexandru&lt;/author&gt;&lt;author&gt;Casu-Pop, Andrei-Cosmin&lt;/author&gt;&lt;author&gt;Gheorghe, Sorin-Catalin&lt;/author&gt;&lt;author&gt;Boiangiu, Costin-Anton&lt;/author&gt;&lt;/authors&gt;&lt;/contributors&gt;&lt;titles&gt;&lt;title&gt;A study on using waterfall and agile methods in software project management&lt;/title&gt;&lt;secondary-title&gt;Journal of Information Systems &amp;amp; Operations Management&lt;/secondary-title&gt;&lt;/titles&gt;&lt;periodical&gt;&lt;full-title&gt;Journal of Information Systems &amp;amp; Operations Management&lt;/full-title&gt;&lt;/periodical&gt;&lt;pages&gt;125-135&lt;/pages&gt;&lt;dates&gt;&lt;year&gt;2019&lt;/year&gt;&lt;/dates&gt;&lt;isbn&gt;1843-4711&lt;/isbn&gt;&lt;urls&gt;&lt;/urls&gt;&lt;/record&gt;&lt;/Cite&gt;&lt;/EndNote&gt;</w:instrText>
-      </w:r>
-      <w:r>
-        <w:rPr>
-          <w:rFonts w:ascii="Times New Roman" w:hAnsi="Times New Roman" w:cs="Times New Roman"/>
-          <w:sz w:val="24"/>
-          <w:szCs w:val="24"/>
-        </w:rPr>
-        <w:fldChar w:fldCharType="separate"/>
-      </w:r>
-      <w:r>
-        <w:rPr>
-          <w:rFonts w:ascii="Times New Roman" w:hAnsi="Times New Roman" w:cs="Times New Roman"/>
-          <w:noProof/>
-          <w:sz w:val="24"/>
-          <w:szCs w:val="24"/>
-        </w:rPr>
-        <w:t>(Andrei et al., 2019)</w:t>
-      </w:r>
-      <w:r>
-        <w:rPr>
-          <w:rFonts w:ascii="Times New Roman" w:hAnsi="Times New Roman" w:cs="Times New Roman"/>
-          <w:sz w:val="24"/>
-          <w:szCs w:val="24"/>
-        </w:rPr>
-        <w:fldChar w:fldCharType="end"/>
-      </w:r>
-      <w:r>
-        <w:rPr>
-          <w:rFonts w:ascii="Times New Roman" w:hAnsi="Times New Roman" w:cs="Times New Roman"/>
-          <w:sz w:val="24"/>
-          <w:szCs w:val="24"/>
-        </w:rPr>
         <w:t>.</w:t>
       </w:r>
     </w:p>
     <w:p>
       <w:pPr>
-        <w:pStyle w:val="Heading2"/>
-      </w:pPr>
-      <w:bookmarkStart w:id="7" w:name="_Toc151966205"/>
-      <w:r>
-        <w:t>Differences Between Agile (Scrum) and Waterfall Methodologies</w:t>
-      </w:r>
-      <w:bookmarkEnd w:id="7"/>
-    </w:p>
-    <w:p>
-      <w:pPr>
         <w:jc w:val="both"/>
         <w:rPr>
           <w:rFonts w:ascii="Times New Roman" w:hAnsi="Times New Roman" w:cs="Times New Roman"/>
@@ -4870,64 +4776,7 @@
           <w:sz w:val="24"/>
           <w:szCs w:val="24"/>
         </w:rPr>
-        <w:t>Agile methodologies, particularly Scrum, are recognized for their quick adaptability and for including feedback from those involved in the project. In Scrum, the work is divided into short phases known as sprints. Each sprint is a focused effort where teams complete a portion of the project. At the end of each sprint, the team presents their progress and gathers feedback. This approach is especially effective for projects where not all the details are known in advance or where the project may need to shift based on new insights. It's a process that allows teams to stay in tune with what the customer wants and to make sure that the project remains on track and valuable from start to finish. Scrum's flexibility means it can better handle projects where the final goal might evolve as the work progresses</w:t>
-      </w:r>
-      <w:r>
-        <w:rPr>
-          <w:rFonts w:ascii="Times New Roman" w:hAnsi="Times New Roman" w:cs="Times New Roman"/>
-          <w:sz w:val="24"/>
-          <w:szCs w:val="24"/>
-        </w:rPr>
-        <w:t xml:space="preserve"> </w:t>
-      </w:r>
-      <w:r>
-        <w:rPr>
-          <w:rFonts w:ascii="Times New Roman" w:hAnsi="Times New Roman" w:cs="Times New Roman"/>
-          <w:sz w:val="24"/>
-          <w:szCs w:val="24"/>
-        </w:rPr>
-        <w:fldChar w:fldCharType="begin"/>
-      </w:r>
-      <w:r>
-        <w:rPr>
-          <w:rFonts w:ascii="Times New Roman" w:hAnsi="Times New Roman" w:cs="Times New Roman"/>
-          <w:sz w:val="24"/>
-          <w:szCs w:val="24"/>
-        </w:rPr>
-        <w:instrText xml:space="preserve"> ADDIN EN.CITE &lt;EndNote&gt;&lt;Cite&gt;&lt;Author&gt;McKinney&lt;/Author&gt;&lt;Year&gt;2016&lt;/Year&gt;&lt;RecNum&gt;5&lt;/RecNum&gt;&lt;DisplayText&gt;(McKinney, 2016)&lt;/DisplayText&gt;&lt;record&gt;&lt;rec-number&gt;5&lt;/rec-number&gt;&lt;foreign-keys&gt;&lt;key app="EN" db-id="sd0edfxs3atwawesats5tddr0v0ese0aae92" timestamp="1701006924"&gt;5&lt;/key&gt;&lt;/foreign-keys&gt;&lt;ref-type name="Journal Article"&gt;17&lt;/ref-type&gt;&lt;contributors&gt;&lt;authors&gt;&lt;author&gt;McKinney, Johnathan&lt;/author&gt;&lt;/authors&gt;&lt;/contributors&gt;&lt;titles&gt;&lt;title&gt;Optimal Software Development: Waterfall, Scrum &amp;amp; Kanban&lt;/title&gt;&lt;/titles&gt;&lt;dates&gt;&lt;year&gt;2016&lt;/year&gt;&lt;/dates&gt;&lt;urls&gt;&lt;/urls&gt;&lt;/record&gt;&lt;/Cite&gt;&lt;/EndNote&gt;</w:instrText>
-      </w:r>
-      <w:r>
-        <w:rPr>
-          <w:rFonts w:ascii="Times New Roman" w:hAnsi="Times New Roman" w:cs="Times New Roman"/>
-          <w:sz w:val="24"/>
-          <w:szCs w:val="24"/>
-        </w:rPr>
-        <w:fldChar w:fldCharType="separate"/>
-      </w:r>
-      <w:r>
-        <w:rPr>
-          <w:rFonts w:ascii="Times New Roman" w:hAnsi="Times New Roman" w:cs="Times New Roman"/>
-          <w:noProof/>
-          <w:sz w:val="24"/>
-          <w:szCs w:val="24"/>
-        </w:rPr>
-        <w:t>(McKinney, 2016)</w:t>
-      </w:r>
-      <w:r>
-        <w:rPr>
-          <w:rFonts w:ascii="Times New Roman" w:hAnsi="Times New Roman" w:cs="Times New Roman"/>
-          <w:sz w:val="24"/>
-          <w:szCs w:val="24"/>
-        </w:rPr>
-        <w:fldChar w:fldCharType="end"/>
-      </w:r>
-      <w:r>
-        <w:rPr>
-          <w:rFonts w:ascii="Times New Roman" w:hAnsi="Times New Roman" w:cs="Times New Roman"/>
-          <w:sz w:val="24"/>
-          <w:szCs w:val="24"/>
-        </w:rPr>
-        <w:t>.</w:t>
+        <w:t>The Waterfall model is a methodical approach to project management, marked by its clarity and step-by-step progression. It begins by collecting all the necessary details about the project. Once this foundation is laid, the process moves into the design phase where the blueprint of the software is created. Following the design, the actual construction or coding of the software takes place. After the building phase, thorough testing is conducted to ensure everything works correctly. The final steps are to release the software to the users and then enter into a maintenance phase to resolve any issues that may arise after the launch.</w:t>
       </w:r>
     </w:p>
     <w:p>
@@ -4945,52 +4794,7 @@
           <w:sz w:val="24"/>
           <w:szCs w:val="24"/>
         </w:rPr>
-        <w:t xml:space="preserve">The Waterfall model is a methodical approach to project management, marked by its clarity and step-by-step progression. It begins by collecting all the necessary details about the project. Once this foundation is laid, the process moves into the design phase where the blueprint of the software is created. Following the design, the actual construction or coding of the software takes place. After the building phase, thorough testing is conducted to ensure everything works correctly. The final steps are to release the software to the users and then </w:t>
-      </w:r>
-      <w:proofErr w:type="gramStart"/>
-      <w:r>
-        <w:rPr>
-          <w:rFonts w:ascii="Times New Roman" w:hAnsi="Times New Roman" w:cs="Times New Roman"/>
-          <w:sz w:val="24"/>
-          <w:szCs w:val="24"/>
-        </w:rPr>
-        <w:t>enter into</w:t>
-      </w:r>
-      <w:proofErr w:type="gramEnd"/>
-      <w:r>
-        <w:rPr>
-          <w:rFonts w:ascii="Times New Roman" w:hAnsi="Times New Roman" w:cs="Times New Roman"/>
-          <w:sz w:val="24"/>
-          <w:szCs w:val="24"/>
-        </w:rPr>
-        <w:t xml:space="preserve"> a maintenance phase to resolve any issues that may arise after the launch.</w:t>
-      </w:r>
-    </w:p>
-    <w:p>
-      <w:pPr>
-        <w:jc w:val="both"/>
-        <w:rPr>
-          <w:rFonts w:ascii="Times New Roman" w:hAnsi="Times New Roman" w:cs="Times New Roman"/>
-          <w:sz w:val="24"/>
-          <w:szCs w:val="24"/>
-        </w:rPr>
-      </w:pPr>
-      <w:r>
-        <w:rPr>
-          <w:rFonts w:ascii="Times New Roman" w:hAnsi="Times New Roman" w:cs="Times New Roman"/>
-          <w:sz w:val="24"/>
-          <w:szCs w:val="24"/>
-        </w:rPr>
-        <w:t xml:space="preserve">Each of these stages happens in a fixed order, and you must complete one before moving on to the next. This linear approach is particularly well-suited for projects where the requirements are well-understood from the outset and are expected to stay the same. The Waterfall model offers a straightforward project plan, which can simplify the management of timelines, budgets, and personnel. However, its structured nature means that it lacks the flexibility to adapt to new challenges or changes that weren't expected at the project's </w:t>
-      </w:r>
-      <w:r>
-        <w:rPr>
-          <w:rFonts w:ascii="Times New Roman" w:hAnsi="Times New Roman" w:cs="Times New Roman"/>
-          <w:sz w:val="24"/>
-          <w:szCs w:val="24"/>
-        </w:rPr>
-        <w:lastRenderedPageBreak/>
-        <w:t>start. This makes it less ideal for projects where requirements are uncertain or may change during the development process</w:t>
+        <w:t>Each of these stages happens in a fixed order, and you must complete one before moving on to the next. This linear approach is particularly well-suited for projects where the requirements are well-understood from the outset and are expected to stay the same. The Waterfall model offers a straightforward project plan, which can simplify the management of timelines, budgets, and personnel. However, its structured nature means that it lacks the flexibility to adapt to new challenges or changes that weren't expected at the project's start. This makes it less ideal for projects where requirements are uncertain or may change during the development process</w:t>
       </w:r>
       <w:r>
         <w:rPr>
@@ -5778,6 +5582,7 @@
       </w:pPr>
       <w:bookmarkStart w:id="8" w:name="_Toc151966206"/>
       <w:r>
+        <w:lastRenderedPageBreak/>
         <w:t>Conclusion</w:t>
       </w:r>
       <w:bookmarkEnd w:id="8"/>
@@ -5797,63 +5602,40 @@
           <w:sz w:val="24"/>
           <w:szCs w:val="24"/>
         </w:rPr>
-        <w:t xml:space="preserve">It is concluded </w:t>
-      </w:r>
-      <w:r>
-        <w:rPr>
-          <w:rFonts w:ascii="Times New Roman" w:hAnsi="Times New Roman" w:cs="Times New Roman"/>
-          <w:sz w:val="24"/>
-          <w:szCs w:val="24"/>
-        </w:rPr>
-        <w:t>that</w:t>
-      </w:r>
-      <w:r>
-        <w:rPr>
-          <w:rFonts w:ascii="Times New Roman" w:hAnsi="Times New Roman" w:cs="Times New Roman"/>
-          <w:sz w:val="24"/>
-          <w:szCs w:val="24"/>
-        </w:rPr>
-        <w:t xml:space="preserve"> the decision to use Scrum or Waterfall should be based on the specific needs and circumstances of the project. For a CRM system intended for global banking institutions where requirements might evolve based on diverse customer needs and regulatory environments</w:t>
-      </w:r>
-      <w:r>
-        <w:rPr>
-          <w:rFonts w:ascii="Times New Roman" w:hAnsi="Times New Roman" w:cs="Times New Roman"/>
-          <w:sz w:val="24"/>
-          <w:szCs w:val="24"/>
-        </w:rPr>
-        <w:t xml:space="preserve"> </w:t>
-      </w:r>
-      <w:r>
-        <w:rPr>
-          <w:rFonts w:ascii="Times New Roman" w:hAnsi="Times New Roman" w:cs="Times New Roman"/>
-          <w:sz w:val="24"/>
-          <w:szCs w:val="24"/>
-        </w:rPr>
-        <w:t>whereas</w:t>
-      </w:r>
-      <w:r>
-        <w:rPr>
-          <w:rFonts w:ascii="Times New Roman" w:hAnsi="Times New Roman" w:cs="Times New Roman"/>
-          <w:sz w:val="24"/>
-          <w:szCs w:val="24"/>
-        </w:rPr>
-        <w:t xml:space="preserve"> Scrum’s flexibility and iterative approach could be advantageous. It allows for adapting the product to meet emerging trends and changes in the financial technology sector. On the other hand, if the project requirements are well-defined and stable and if a sequential development approach is preferred</w:t>
-      </w:r>
-      <w:r>
-        <w:rPr>
-          <w:rFonts w:ascii="Times New Roman" w:hAnsi="Times New Roman" w:cs="Times New Roman"/>
-          <w:sz w:val="24"/>
-          <w:szCs w:val="24"/>
-        </w:rPr>
-        <w:t xml:space="preserve"> and</w:t>
-      </w:r>
-      <w:r>
-        <w:rPr>
-          <w:rFonts w:ascii="Times New Roman" w:hAnsi="Times New Roman" w:cs="Times New Roman"/>
-          <w:sz w:val="24"/>
-          <w:szCs w:val="24"/>
-        </w:rPr>
-        <w:t xml:space="preserve"> the Waterfall methodology might be more appropriate. The choice ultimately depends on balancing the need for adaptability with the project's scope</w:t>
+        <w:br/>
+        <w:t xml:space="preserve">When choosing between Scrum and Waterfall methodologies for a project, it's important to consider the project's unique needs and circumstances. Let's take the example of developing a Customer Relationship Management (CRM) system for global banking institutions. In such a case, Scrum could be more </w:t>
+      </w:r>
+      <w:r>
+        <w:rPr>
+          <w:rFonts w:ascii="Times New Roman" w:hAnsi="Times New Roman" w:cs="Times New Roman"/>
+          <w:sz w:val="24"/>
+          <w:szCs w:val="24"/>
+        </w:rPr>
+        <w:t>supportive</w:t>
+      </w:r>
+      <w:r>
+        <w:rPr>
+          <w:rFonts w:ascii="Times New Roman" w:hAnsi="Times New Roman" w:cs="Times New Roman"/>
+          <w:sz w:val="24"/>
+          <w:szCs w:val="24"/>
+        </w:rPr>
+        <w:t xml:space="preserve"> due to its flexible and iterative nature. This approach is particularly useful in environments where customer requirements and regulations are diverse and subject to change. Scrum allows the development process to adapt quickly to new trends and changes, especially in the fast-evolving financial technology sector.However, if the project has clear, well-defined requirements that are unlikely to change, the Waterfall methodology might be a better fit. This method works well when a project follows a linear and sequential development path. It's ideal for situations where the project's direction is set from the start and major changes are not expected.</w:t>
+      </w:r>
+      <w:r>
+        <w:rPr>
+          <w:rFonts w:ascii="Times New Roman" w:hAnsi="Times New Roman" w:cs="Times New Roman"/>
+          <w:sz w:val="24"/>
+          <w:szCs w:val="24"/>
+        </w:rPr>
+        <w:t>It has been finally concluded that</w:t>
+      </w:r>
+      <w:r>
+        <w:rPr>
+          <w:rFonts w:ascii="Times New Roman" w:hAnsi="Times New Roman" w:cs="Times New Roman"/>
+          <w:sz w:val="24"/>
+          <w:szCs w:val="24"/>
+        </w:rPr>
+        <w:t xml:space="preserve"> the choice between Scrum and Waterfall should be based on a balance between the need for adaptability and the specific demands of the project. Factors like the scope</w:t>
       </w:r>
       <w:r>
         <w:rPr>
@@ -5869,24 +5651,18 @@
           <w:sz w:val="24"/>
           <w:szCs w:val="24"/>
         </w:rPr>
-        <w:t xml:space="preserve"> complexity</w:t>
-      </w:r>
-      <w:r>
-        <w:rPr>
-          <w:rFonts w:ascii="Times New Roman" w:hAnsi="Times New Roman" w:cs="Times New Roman"/>
-          <w:sz w:val="24"/>
-          <w:szCs w:val="24"/>
-        </w:rPr>
-        <w:t xml:space="preserve"> while considering</w:t>
-      </w:r>
-      <w:r>
-        <w:rPr>
-          <w:rFonts w:ascii="Times New Roman" w:hAnsi="Times New Roman" w:cs="Times New Roman"/>
-          <w:sz w:val="24"/>
-          <w:szCs w:val="24"/>
-        </w:rPr>
-        <w:t xml:space="preserve"> specific requirements.</w:t>
-      </w:r>
+        <w:t xml:space="preserve"> complexity and the nature of the project's requirements should be carefully considered to make the best choice.</w:t>
+      </w:r>
+    </w:p>
+    <w:p>
+      <w:pPr>
+        <w:jc w:val="both"/>
+        <w:rPr>
+          <w:rFonts w:ascii="Times New Roman" w:hAnsi="Times New Roman" w:cs="Times New Roman"/>
+          <w:sz w:val="24"/>
+          <w:szCs w:val="24"/>
+        </w:rPr>
+      </w:pPr>
     </w:p>
     <w:p>
       <w:pPr>

</xml_diff>

<commit_message>
All assessment 2 specification is done and report is finialized
</commit_message>
<xml_diff>
--- a/Report.docx
+++ b/Report.docx
@@ -2012,10 +2012,10 @@
           <w:szCs w:val="24"/>
         </w:rPr>
         <w:drawing>
-          <wp:inline distT="0" distB="0" distL="0" distR="0" wp14:anchorId="3F42F614" wp14:editId="6F72122B">
-            <wp:extent cx="5429250" cy="4352925"/>
-            <wp:effectExtent l="0" t="0" r="0" b="9525"/>
-            <wp:docPr id="1997756954" name="Picture 1"/>
+          <wp:inline distT="0" distB="0" distL="0" distR="0" wp14:anchorId="61591931" wp14:editId="2E7B6BD9">
+            <wp:extent cx="5429250" cy="2814955"/>
+            <wp:effectExtent l="0" t="0" r="0" b="4445"/>
+            <wp:docPr id="2028027723" name="Picture 1"/>
             <wp:cNvGraphicFramePr>
               <a:graphicFrameLocks xmlns:a="http://schemas.openxmlformats.org/drawingml/2006/main" noChangeAspect="1"/>
             </wp:cNvGraphicFramePr>
@@ -2023,7 +2023,7 @@
               <a:graphicData uri="http://schemas.openxmlformats.org/drawingml/2006/picture">
                 <pic:pic xmlns:pic="http://schemas.openxmlformats.org/drawingml/2006/picture">
                   <pic:nvPicPr>
-                    <pic:cNvPr id="1997756954" name=""/>
+                    <pic:cNvPr id="2028027723" name=""/>
                     <pic:cNvPicPr/>
                   </pic:nvPicPr>
                   <pic:blipFill>
@@ -2035,7 +2035,7 @@
                   <pic:spPr>
                     <a:xfrm>
                       <a:off x="0" y="0"/>
-                      <a:ext cx="5429250" cy="4352925"/>
+                      <a:ext cx="5429250" cy="2814955"/>
                     </a:xfrm>
                     <a:prstGeom prst="rect">
                       <a:avLst/>
@@ -2079,7 +2079,27 @@
           <w:sz w:val="24"/>
           <w:szCs w:val="24"/>
         </w:rPr>
-        <w:t>Pull Request Acceptance:</w:t>
+        <w:t>Pull Request Acceptance</w:t>
+      </w:r>
+      <w:r>
+        <w:rPr>
+          <w:rFonts w:ascii="Times New Roman" w:hAnsi="Times New Roman" w:cs="Times New Roman"/>
+          <w:b/>
+          <w:bCs/>
+          <w:sz w:val="24"/>
+          <w:szCs w:val="24"/>
+        </w:rPr>
+        <w:t xml:space="preserve"> and merged</w:t>
+      </w:r>
+      <w:r>
+        <w:rPr>
+          <w:rFonts w:ascii="Times New Roman" w:hAnsi="Times New Roman" w:cs="Times New Roman"/>
+          <w:b/>
+          <w:bCs/>
+          <w:sz w:val="24"/>
+          <w:szCs w:val="24"/>
+        </w:rPr>
+        <w:t>:</w:t>
       </w:r>
     </w:p>
     <w:p>
@@ -2098,10 +2118,10 @@
           <w:rFonts w:ascii="Times New Roman" w:hAnsi="Times New Roman" w:cs="Times New Roman"/>
           <w:b/>
           <w:bCs/>
-          <w:sz w:val="24"/>
-          <w:szCs w:val="24"/>
-        </w:rPr>
-        <w:lastRenderedPageBreak/>
+          <w:noProof/>
+          <w:sz w:val="24"/>
+          <w:szCs w:val="24"/>
+        </w:rPr>
         <w:drawing>
           <wp:inline distT="0" distB="0" distL="0" distR="0" wp14:anchorId="4A14F813" wp14:editId="64243A79">
             <wp:extent cx="5429250" cy="2460625"/>
@@ -2217,6 +2237,7 @@
           <w:sz w:val="24"/>
           <w:szCs w:val="24"/>
         </w:rPr>
+        <w:lastRenderedPageBreak/>
         <w:drawing>
           <wp:inline distT="0" distB="0" distL="0" distR="0" wp14:anchorId="5F115BED" wp14:editId="2BF48199">
             <wp:extent cx="5429250" cy="2219960"/>
@@ -2386,6 +2407,51 @@
           <w:szCs w:val="24"/>
         </w:rPr>
       </w:pPr>
+      <w:r>
+        <w:rPr>
+          <w:rFonts w:ascii="Times New Roman" w:hAnsi="Times New Roman" w:cs="Times New Roman"/>
+          <w:b/>
+          <w:bCs/>
+          <w:noProof/>
+          <w:sz w:val="24"/>
+          <w:szCs w:val="24"/>
+        </w:rPr>
+        <w:drawing>
+          <wp:inline distT="0" distB="0" distL="0" distR="0" wp14:anchorId="6164C64B" wp14:editId="0D954C5F">
+            <wp:extent cx="5429250" cy="2435860"/>
+            <wp:effectExtent l="0" t="0" r="0" b="2540"/>
+            <wp:docPr id="1802172082" name="Picture 1"/>
+            <wp:cNvGraphicFramePr>
+              <a:graphicFrameLocks xmlns:a="http://schemas.openxmlformats.org/drawingml/2006/main" noChangeAspect="1"/>
+            </wp:cNvGraphicFramePr>
+            <a:graphic xmlns:a="http://schemas.openxmlformats.org/drawingml/2006/main">
+              <a:graphicData uri="http://schemas.openxmlformats.org/drawingml/2006/picture">
+                <pic:pic xmlns:pic="http://schemas.openxmlformats.org/drawingml/2006/picture">
+                  <pic:nvPicPr>
+                    <pic:cNvPr id="1802172082" name=""/>
+                    <pic:cNvPicPr/>
+                  </pic:nvPicPr>
+                  <pic:blipFill>
+                    <a:blip r:embed="rId13"/>
+                    <a:stretch>
+                      <a:fillRect/>
+                    </a:stretch>
+                  </pic:blipFill>
+                  <pic:spPr>
+                    <a:xfrm>
+                      <a:off x="0" y="0"/>
+                      <a:ext cx="5429250" cy="2435860"/>
+                    </a:xfrm>
+                    <a:prstGeom prst="rect">
+                      <a:avLst/>
+                    </a:prstGeom>
+                  </pic:spPr>
+                </pic:pic>
+              </a:graphicData>
+            </a:graphic>
+          </wp:inline>
+        </w:drawing>
+      </w:r>
     </w:p>
     <w:p>
       <w:pPr>
@@ -2455,7 +2521,6 @@
           <w:sz w:val="24"/>
           <w:szCs w:val="24"/>
         </w:rPr>
-        <w:lastRenderedPageBreak/>
         <w:drawing>
           <wp:inline distT="0" distB="0" distL="0" distR="0" wp14:anchorId="6EF0F630" wp14:editId="43172BE9">
             <wp:extent cx="5429250" cy="1754505"/>
@@ -2472,7 +2537,7 @@
                     <pic:cNvPicPr/>
                   </pic:nvPicPr>
                   <pic:blipFill>
-                    <a:blip r:embed="rId13"/>
+                    <a:blip r:embed="rId14"/>
                     <a:stretch>
                       <a:fillRect/>
                     </a:stretch>
@@ -2512,6 +2577,7 @@
           <w:sz w:val="24"/>
           <w:szCs w:val="24"/>
         </w:rPr>
+        <w:lastRenderedPageBreak/>
         <w:t xml:space="preserve">Commit History </w:t>
       </w:r>
       <w:r>
@@ -2538,6 +2604,7 @@
     <w:p>
       <w:pPr>
         <w:pStyle w:val="ListParagraph"/>
+        <w:jc w:val="center"/>
         <w:rPr>
           <w:rFonts w:ascii="Times New Roman" w:hAnsi="Times New Roman" w:cs="Times New Roman"/>
           <w:b/>
@@ -2571,7 +2638,7 @@
                     <pic:cNvPicPr/>
                   </pic:nvPicPr>
                   <pic:blipFill>
-                    <a:blip r:embed="rId14"/>
+                    <a:blip r:embed="rId15"/>
                     <a:stretch>
                       <a:fillRect/>
                     </a:stretch>
@@ -2616,36 +2683,36 @@
     </w:p>
     <w:p>
       <w:pPr>
-        <w:rPr>
-          <w:rFonts w:ascii="Times New Roman" w:hAnsi="Times New Roman" w:cs="Times New Roman"/>
-          <w:b/>
-          <w:bCs/>
-          <w:sz w:val="24"/>
-          <w:szCs w:val="24"/>
-        </w:rPr>
-      </w:pPr>
-      <w:r>
-        <w:rPr>
-          <w:rFonts w:ascii="Times New Roman" w:hAnsi="Times New Roman" w:cs="Times New Roman"/>
-          <w:b/>
-          <w:bCs/>
-          <w:sz w:val="24"/>
-          <w:szCs w:val="24"/>
-        </w:rPr>
-        <w:tab/>
-      </w:r>
-      <w:r>
-        <w:rPr>
-          <w:rFonts w:ascii="Times New Roman" w:hAnsi="Times New Roman" w:cs="Times New Roman"/>
-          <w:b/>
-          <w:bCs/>
+        <w:jc w:val="center"/>
+        <w:rPr>
+          <w:rFonts w:ascii="Times New Roman" w:hAnsi="Times New Roman" w:cs="Times New Roman"/>
+          <w:b/>
+          <w:bCs/>
+          <w:sz w:val="24"/>
+          <w:szCs w:val="24"/>
+        </w:rPr>
+      </w:pPr>
+      <w:r>
+        <w:rPr>
+          <w:rFonts w:ascii="Times New Roman" w:hAnsi="Times New Roman" w:cs="Times New Roman"/>
+          <w:b/>
+          <w:bCs/>
+          <w:noProof/>
           <w:sz w:val="24"/>
           <w:szCs w:val="24"/>
         </w:rPr>
         <w:drawing>
-          <wp:inline distT="0" distB="0" distL="0" distR="0" wp14:anchorId="3FF9F4EE" wp14:editId="035AB287">
+          <wp:anchor distT="0" distB="0" distL="114300" distR="114300" simplePos="0" relativeHeight="251663360" behindDoc="0" locked="0" layoutInCell="1" allowOverlap="1" wp14:anchorId="3FF9F4EE" wp14:editId="24AA6D21">
+            <wp:simplePos x="0" y="0"/>
+            <wp:positionH relativeFrom="column">
+              <wp:posOffset>0</wp:posOffset>
+            </wp:positionH>
+            <wp:positionV relativeFrom="paragraph">
+              <wp:posOffset>0</wp:posOffset>
+            </wp:positionV>
             <wp:extent cx="5429250" cy="2117090"/>
             <wp:effectExtent l="0" t="0" r="0" b="0"/>
+            <wp:wrapTopAndBottom/>
             <wp:docPr id="168213606" name="Picture 1"/>
             <wp:cNvGraphicFramePr>
               <a:graphicFrameLocks xmlns:a="http://schemas.openxmlformats.org/drawingml/2006/main" noChangeAspect="1"/>
@@ -2658,7 +2725,13 @@
                     <pic:cNvPicPr/>
                   </pic:nvPicPr>
                   <pic:blipFill>
-                    <a:blip r:embed="rId15"/>
+                    <a:blip r:embed="rId16" cstate="print">
+                      <a:extLst>
+                        <a:ext uri="{28A0092B-C50C-407E-A947-70E740481C1C}">
+                          <a14:useLocalDpi xmlns:a14="http://schemas.microsoft.com/office/drawing/2010/main" val="0"/>
+                        </a:ext>
+                      </a:extLst>
+                    </a:blip>
                     <a:stretch>
                       <a:fillRect/>
                     </a:stretch>
@@ -2675,7 +2748,7 @@
                 </pic:pic>
               </a:graphicData>
             </a:graphic>
-          </wp:inline>
+          </wp:anchor>
         </w:drawing>
       </w:r>
     </w:p>
@@ -2862,7 +2935,227 @@
           <w:sz w:val="24"/>
           <w:szCs w:val="24"/>
         </w:rPr>
-        <w:t xml:space="preserve"> system should be a confluence </w:t>
+        <w:t xml:space="preserve"> system should be a confluence of a Customer Relations Database</w:t>
+      </w:r>
+      <w:r>
+        <w:rPr>
+          <w:rFonts w:ascii="Times New Roman" w:hAnsi="Times New Roman" w:cs="Times New Roman"/>
+          <w:sz w:val="24"/>
+          <w:szCs w:val="24"/>
+        </w:rPr>
+        <w:t xml:space="preserve"> and must</w:t>
+      </w:r>
+      <w:r>
+        <w:rPr>
+          <w:rFonts w:ascii="Times New Roman" w:hAnsi="Times New Roman" w:cs="Times New Roman"/>
+          <w:sz w:val="24"/>
+          <w:szCs w:val="24"/>
+        </w:rPr>
+        <w:t xml:space="preserve"> a Digital Marketing System</w:t>
+      </w:r>
+      <w:r>
+        <w:rPr>
+          <w:rFonts w:ascii="Times New Roman" w:hAnsi="Times New Roman" w:cs="Times New Roman"/>
+          <w:sz w:val="24"/>
+          <w:szCs w:val="24"/>
+        </w:rPr>
+        <w:t xml:space="preserve"> along with</w:t>
+      </w:r>
+      <w:r>
+        <w:rPr>
+          <w:rFonts w:ascii="Times New Roman" w:hAnsi="Times New Roman" w:cs="Times New Roman"/>
+          <w:sz w:val="24"/>
+          <w:szCs w:val="24"/>
+        </w:rPr>
+        <w:t xml:space="preserve"> a Stock Management System and Management Reporting tools.</w:t>
+      </w:r>
+    </w:p>
+    <w:p>
+      <w:pPr>
+        <w:jc w:val="both"/>
+        <w:rPr>
+          <w:rFonts w:ascii="Times New Roman" w:hAnsi="Times New Roman" w:cs="Times New Roman"/>
+          <w:sz w:val="24"/>
+          <w:szCs w:val="24"/>
+        </w:rPr>
+      </w:pPr>
+      <w:r>
+        <w:rPr>
+          <w:rFonts w:ascii="Times New Roman" w:hAnsi="Times New Roman" w:cs="Times New Roman"/>
+          <w:b/>
+          <w:bCs/>
+          <w:sz w:val="24"/>
+          <w:szCs w:val="24"/>
+        </w:rPr>
+        <w:t>System Description:</w:t>
+      </w:r>
+      <w:r>
+        <w:rPr>
+          <w:rFonts w:ascii="Times New Roman" w:hAnsi="Times New Roman" w:cs="Times New Roman"/>
+          <w:sz w:val="24"/>
+          <w:szCs w:val="24"/>
+        </w:rPr>
+        <w:t xml:space="preserve"> The </w:t>
+      </w:r>
+      <w:r>
+        <w:rPr>
+          <w:rFonts w:ascii="Times New Roman" w:hAnsi="Times New Roman" w:cs="Times New Roman"/>
+          <w:sz w:val="24"/>
+          <w:szCs w:val="24"/>
+        </w:rPr>
+        <w:t>main objective</w:t>
+      </w:r>
+      <w:r>
+        <w:rPr>
+          <w:rFonts w:ascii="Times New Roman" w:hAnsi="Times New Roman" w:cs="Times New Roman"/>
+          <w:sz w:val="24"/>
+          <w:szCs w:val="24"/>
+        </w:rPr>
+        <w:t xml:space="preserve"> of this RFP is the development of a system that integrates several key business functions. </w:t>
+      </w:r>
+      <w:r>
+        <w:rPr>
+          <w:rFonts w:ascii="Times New Roman" w:hAnsi="Times New Roman" w:cs="Times New Roman"/>
+          <w:sz w:val="24"/>
+          <w:szCs w:val="24"/>
+        </w:rPr>
+        <w:t>Predominantly,</w:t>
+      </w:r>
+      <w:r>
+        <w:rPr>
+          <w:rFonts w:ascii="Times New Roman" w:hAnsi="Times New Roman" w:cs="Times New Roman"/>
+          <w:sz w:val="24"/>
+          <w:szCs w:val="24"/>
+        </w:rPr>
+        <w:t xml:space="preserve"> </w:t>
+      </w:r>
+      <w:r>
+        <w:rPr>
+          <w:rFonts w:ascii="Times New Roman" w:hAnsi="Times New Roman" w:cs="Times New Roman"/>
+          <w:sz w:val="24"/>
+          <w:szCs w:val="24"/>
+        </w:rPr>
+        <w:t xml:space="preserve">a robust Customer Relations Database is sought to manage a </w:t>
+      </w:r>
+      <w:r>
+        <w:rPr>
+          <w:rFonts w:ascii="Times New Roman" w:hAnsi="Times New Roman" w:cs="Times New Roman"/>
+          <w:sz w:val="24"/>
+          <w:szCs w:val="24"/>
+        </w:rPr>
+        <w:t>list</w:t>
+      </w:r>
+      <w:r>
+        <w:rPr>
+          <w:rFonts w:ascii="Times New Roman" w:hAnsi="Times New Roman" w:cs="Times New Roman"/>
+          <w:sz w:val="24"/>
+          <w:szCs w:val="24"/>
+        </w:rPr>
+        <w:t xml:space="preserve"> of customer details</w:t>
+      </w:r>
+      <w:r>
+        <w:rPr>
+          <w:rFonts w:ascii="Times New Roman" w:hAnsi="Times New Roman" w:cs="Times New Roman"/>
+          <w:sz w:val="24"/>
+          <w:szCs w:val="24"/>
+        </w:rPr>
+        <w:t xml:space="preserve"> including</w:t>
+      </w:r>
+      <w:r>
+        <w:rPr>
+          <w:rFonts w:ascii="Times New Roman" w:hAnsi="Times New Roman" w:cs="Times New Roman"/>
+          <w:sz w:val="24"/>
+          <w:szCs w:val="24"/>
+        </w:rPr>
+        <w:t xml:space="preserve"> their purchase history and records of devices entrusted to us for repairs. Additionally, the system should incorporate a dynamic Digital Marketing System. This system should make use of the customer relations database and allow integration of prospective customers' details from our existing website. </w:t>
+      </w:r>
+      <w:r>
+        <w:rPr>
+          <w:rFonts w:ascii="Times New Roman" w:hAnsi="Times New Roman" w:cs="Times New Roman"/>
+          <w:sz w:val="24"/>
+          <w:szCs w:val="24"/>
+        </w:rPr>
+        <w:t xml:space="preserve">It </w:t>
+      </w:r>
+      <w:r>
+        <w:rPr>
+          <w:rFonts w:ascii="Times New Roman" w:hAnsi="Times New Roman" w:cs="Times New Roman"/>
+          <w:sz w:val="24"/>
+          <w:szCs w:val="24"/>
+        </w:rPr>
+        <w:t>is considered</w:t>
+      </w:r>
+      <w:r>
+        <w:rPr>
+          <w:rFonts w:ascii="Times New Roman" w:hAnsi="Times New Roman" w:cs="Times New Roman"/>
+          <w:sz w:val="24"/>
+          <w:szCs w:val="24"/>
+        </w:rPr>
+        <w:t xml:space="preserve"> </w:t>
+      </w:r>
+      <w:r>
+        <w:rPr>
+          <w:rFonts w:ascii="Times New Roman" w:hAnsi="Times New Roman" w:cs="Times New Roman"/>
+          <w:sz w:val="24"/>
+          <w:szCs w:val="24"/>
+        </w:rPr>
+        <w:t>equally</w:t>
+      </w:r>
+      <w:r>
+        <w:rPr>
+          <w:rFonts w:ascii="Times New Roman" w:hAnsi="Times New Roman" w:cs="Times New Roman"/>
+          <w:sz w:val="24"/>
+          <w:szCs w:val="24"/>
+        </w:rPr>
+        <w:t xml:space="preserve"> </w:t>
+      </w:r>
+      <w:r>
+        <w:rPr>
+          <w:rFonts w:ascii="Times New Roman" w:hAnsi="Times New Roman" w:cs="Times New Roman"/>
+          <w:sz w:val="24"/>
+          <w:szCs w:val="24"/>
+        </w:rPr>
+        <w:t>valuable</w:t>
+      </w:r>
+      <w:r>
+        <w:rPr>
+          <w:rFonts w:ascii="Times New Roman" w:hAnsi="Times New Roman" w:cs="Times New Roman"/>
+          <w:sz w:val="24"/>
+          <w:szCs w:val="24"/>
+        </w:rPr>
+        <w:t xml:space="preserve"> for</w:t>
+      </w:r>
+      <w:r>
+        <w:rPr>
+          <w:rFonts w:ascii="Times New Roman" w:hAnsi="Times New Roman" w:cs="Times New Roman"/>
+          <w:sz w:val="24"/>
+          <w:szCs w:val="24"/>
+        </w:rPr>
+        <w:t xml:space="preserve"> the implementation of a Stock Management System</w:t>
+      </w:r>
+      <w:r>
+        <w:rPr>
+          <w:rFonts w:ascii="Times New Roman" w:hAnsi="Times New Roman" w:cs="Times New Roman"/>
+          <w:sz w:val="24"/>
+          <w:szCs w:val="24"/>
+        </w:rPr>
+        <w:t xml:space="preserve"> which </w:t>
+      </w:r>
+      <w:r>
+        <w:rPr>
+          <w:rFonts w:ascii="Times New Roman" w:hAnsi="Times New Roman" w:cs="Times New Roman"/>
+          <w:sz w:val="24"/>
+          <w:szCs w:val="24"/>
+        </w:rPr>
+        <w:t>can handle</w:t>
+      </w:r>
+      <w:r>
+        <w:rPr>
+          <w:rFonts w:ascii="Times New Roman" w:hAnsi="Times New Roman" w:cs="Times New Roman"/>
+          <w:sz w:val="24"/>
+          <w:szCs w:val="24"/>
+        </w:rPr>
+        <w:t xml:space="preserve"> our diverse inventory including products for sale </w:t>
       </w:r>
       <w:r>
         <w:rPr>
@@ -2871,39 +3164,23 @@
           <w:szCs w:val="24"/>
         </w:rPr>
         <w:lastRenderedPageBreak/>
-        <w:t>of a Customer Relations Database</w:t>
-      </w:r>
-      <w:r>
-        <w:rPr>
-          <w:rFonts w:ascii="Times New Roman" w:hAnsi="Times New Roman" w:cs="Times New Roman"/>
-          <w:sz w:val="24"/>
-          <w:szCs w:val="24"/>
-        </w:rPr>
-        <w:t xml:space="preserve"> and must</w:t>
-      </w:r>
-      <w:r>
-        <w:rPr>
-          <w:rFonts w:ascii="Times New Roman" w:hAnsi="Times New Roman" w:cs="Times New Roman"/>
-          <w:sz w:val="24"/>
-          <w:szCs w:val="24"/>
-        </w:rPr>
-        <w:t xml:space="preserve"> a Digital Marketing System</w:t>
-      </w:r>
-      <w:r>
-        <w:rPr>
-          <w:rFonts w:ascii="Times New Roman" w:hAnsi="Times New Roman" w:cs="Times New Roman"/>
-          <w:sz w:val="24"/>
-          <w:szCs w:val="24"/>
-        </w:rPr>
-        <w:t xml:space="preserve"> along with</w:t>
-      </w:r>
-      <w:r>
-        <w:rPr>
-          <w:rFonts w:ascii="Times New Roman" w:hAnsi="Times New Roman" w:cs="Times New Roman"/>
-          <w:sz w:val="24"/>
-          <w:szCs w:val="24"/>
-        </w:rPr>
-        <w:t xml:space="preserve"> a Stock Management System and Management Reporting tools.</w:t>
+        <w:t xml:space="preserve">and parts for repairs. This system should facilitate automated ordering from wholesalers and allow inter-branch stock checks and transfers. Furthermore, the development of comprehensive Management Reporting tools is </w:t>
+      </w:r>
+      <w:r>
+        <w:rPr>
+          <w:rFonts w:ascii="Times New Roman" w:hAnsi="Times New Roman" w:cs="Times New Roman"/>
+          <w:sz w:val="24"/>
+          <w:szCs w:val="24"/>
+        </w:rPr>
+        <w:t>necessary</w:t>
+      </w:r>
+      <w:r>
+        <w:rPr>
+          <w:rFonts w:ascii="Times New Roman" w:hAnsi="Times New Roman" w:cs="Times New Roman"/>
+          <w:sz w:val="24"/>
+          <w:szCs w:val="24"/>
+        </w:rPr>
+        <w:t>. These tools should provide our management team, who may be located at any of our branches, with real-time updates on all aspects of our operations.</w:t>
       </w:r>
     </w:p>
     <w:p>
@@ -2923,39 +3200,259 @@
           <w:sz w:val="24"/>
           <w:szCs w:val="24"/>
         </w:rPr>
-        <w:t>System Description:</w:t>
-      </w:r>
-      <w:r>
-        <w:rPr>
-          <w:rFonts w:ascii="Times New Roman" w:hAnsi="Times New Roman" w:cs="Times New Roman"/>
-          <w:sz w:val="24"/>
-          <w:szCs w:val="24"/>
-        </w:rPr>
-        <w:t xml:space="preserve"> The </w:t>
-      </w:r>
-      <w:r>
-        <w:rPr>
-          <w:rFonts w:ascii="Times New Roman" w:hAnsi="Times New Roman" w:cs="Times New Roman"/>
-          <w:sz w:val="24"/>
-          <w:szCs w:val="24"/>
-        </w:rPr>
-        <w:t>main objective</w:t>
-      </w:r>
-      <w:r>
-        <w:rPr>
-          <w:rFonts w:ascii="Times New Roman" w:hAnsi="Times New Roman" w:cs="Times New Roman"/>
-          <w:sz w:val="24"/>
-          <w:szCs w:val="24"/>
-        </w:rPr>
-        <w:t xml:space="preserve"> of this RFP is the development of a system that integrates several key business functions. </w:t>
-      </w:r>
-      <w:r>
-        <w:rPr>
-          <w:rFonts w:ascii="Times New Roman" w:hAnsi="Times New Roman" w:cs="Times New Roman"/>
-          <w:sz w:val="24"/>
-          <w:szCs w:val="24"/>
-        </w:rPr>
-        <w:t>Predominantly,</w:t>
+        <w:t>Proposal Evaluation Criteria:</w:t>
+      </w:r>
+      <w:r>
+        <w:rPr>
+          <w:rFonts w:ascii="Times New Roman" w:hAnsi="Times New Roman" w:cs="Times New Roman"/>
+          <w:sz w:val="24"/>
+          <w:szCs w:val="24"/>
+        </w:rPr>
+        <w:t xml:space="preserve"> Proposals submitted will be evaluated on a </w:t>
+      </w:r>
+      <w:r>
+        <w:rPr>
+          <w:rFonts w:ascii="Times New Roman" w:hAnsi="Times New Roman" w:cs="Times New Roman"/>
+          <w:sz w:val="24"/>
+          <w:szCs w:val="24"/>
+        </w:rPr>
+        <w:t>scale</w:t>
+      </w:r>
+      <w:r>
+        <w:rPr>
+          <w:rFonts w:ascii="Times New Roman" w:hAnsi="Times New Roman" w:cs="Times New Roman"/>
+          <w:sz w:val="24"/>
+          <w:szCs w:val="24"/>
+        </w:rPr>
+        <w:t xml:space="preserve"> of criteria. The ability of the proposal to comprehensively meet our system requirements will be </w:t>
+      </w:r>
+      <w:r>
+        <w:rPr>
+          <w:rFonts w:ascii="Times New Roman" w:hAnsi="Times New Roman" w:cs="Times New Roman"/>
+          <w:sz w:val="24"/>
+          <w:szCs w:val="24"/>
+        </w:rPr>
+        <w:t>vital</w:t>
+      </w:r>
+      <w:r>
+        <w:rPr>
+          <w:rFonts w:ascii="Times New Roman" w:hAnsi="Times New Roman" w:cs="Times New Roman"/>
+          <w:sz w:val="24"/>
+          <w:szCs w:val="24"/>
+        </w:rPr>
+        <w:t xml:space="preserve">. We are particularly interested in solutions that offer scalability and flexibility to adapt to our growing business needs. </w:t>
+      </w:r>
+      <w:r>
+        <w:rPr>
+          <w:rFonts w:ascii="Times New Roman" w:hAnsi="Times New Roman" w:cs="Times New Roman"/>
+          <w:sz w:val="24"/>
+          <w:szCs w:val="24"/>
+        </w:rPr>
+        <w:t xml:space="preserve">It must be evaluated </w:t>
+      </w:r>
+      <w:r>
+        <w:rPr>
+          <w:rFonts w:ascii="Times New Roman" w:hAnsi="Times New Roman" w:cs="Times New Roman"/>
+          <w:sz w:val="24"/>
+          <w:szCs w:val="24"/>
+        </w:rPr>
+        <w:t>based on</w:t>
+      </w:r>
+      <w:r>
+        <w:rPr>
+          <w:rFonts w:ascii="Times New Roman" w:hAnsi="Times New Roman" w:cs="Times New Roman"/>
+          <w:sz w:val="24"/>
+          <w:szCs w:val="24"/>
+        </w:rPr>
+        <w:t xml:space="preserve"> c</w:t>
+      </w:r>
+      <w:r>
+        <w:rPr>
+          <w:rFonts w:ascii="Times New Roman" w:hAnsi="Times New Roman" w:cs="Times New Roman"/>
+          <w:sz w:val="24"/>
+          <w:szCs w:val="24"/>
+        </w:rPr>
+        <w:t>ost-</w:t>
+      </w:r>
+      <w:r>
+        <w:rPr>
+          <w:rFonts w:ascii="Times New Roman" w:hAnsi="Times New Roman" w:cs="Times New Roman"/>
+          <w:sz w:val="24"/>
+          <w:szCs w:val="24"/>
+        </w:rPr>
+        <w:t>effectiveness</w:t>
+      </w:r>
+      <w:r>
+        <w:rPr>
+          <w:rFonts w:ascii="Times New Roman" w:hAnsi="Times New Roman" w:cs="Times New Roman"/>
+          <w:sz w:val="24"/>
+          <w:szCs w:val="24"/>
+        </w:rPr>
+        <w:t xml:space="preserve"> and</w:t>
+      </w:r>
+      <w:r>
+        <w:rPr>
+          <w:rFonts w:ascii="Times New Roman" w:hAnsi="Times New Roman" w:cs="Times New Roman"/>
+          <w:sz w:val="24"/>
+          <w:szCs w:val="24"/>
+        </w:rPr>
+        <w:t xml:space="preserve"> without compromising on the quality and efficiency of the </w:t>
+      </w:r>
+      <w:r>
+        <w:rPr>
+          <w:rFonts w:ascii="Times New Roman" w:hAnsi="Times New Roman" w:cs="Times New Roman"/>
+          <w:sz w:val="24"/>
+          <w:szCs w:val="24"/>
+        </w:rPr>
+        <w:t>solution, will</w:t>
+      </w:r>
+      <w:r>
+        <w:rPr>
+          <w:rFonts w:ascii="Times New Roman" w:hAnsi="Times New Roman" w:cs="Times New Roman"/>
+          <w:sz w:val="24"/>
+          <w:szCs w:val="24"/>
+        </w:rPr>
+        <w:t xml:space="preserve"> be a key consideration. We also place high value on innovative solutions that bring creativity and modern techniques into </w:t>
+      </w:r>
+      <w:r>
+        <w:rPr>
+          <w:rFonts w:ascii="Times New Roman" w:hAnsi="Times New Roman" w:cs="Times New Roman"/>
+          <w:sz w:val="24"/>
+          <w:szCs w:val="24"/>
+        </w:rPr>
+        <w:t>production</w:t>
+      </w:r>
+      <w:r>
+        <w:rPr>
+          <w:rFonts w:ascii="Times New Roman" w:hAnsi="Times New Roman" w:cs="Times New Roman"/>
+          <w:sz w:val="24"/>
+          <w:szCs w:val="24"/>
+        </w:rPr>
+        <w:t xml:space="preserve">. The experience and reputation of the vendor, evidenced by a track record of successfully handling similar projects, will be </w:t>
+      </w:r>
+      <w:r>
+        <w:rPr>
+          <w:rFonts w:ascii="Times New Roman" w:hAnsi="Times New Roman" w:cs="Times New Roman"/>
+          <w:sz w:val="24"/>
+          <w:szCs w:val="24"/>
+        </w:rPr>
+        <w:t>considered</w:t>
+      </w:r>
+      <w:r>
+        <w:rPr>
+          <w:rFonts w:ascii="Times New Roman" w:hAnsi="Times New Roman" w:cs="Times New Roman"/>
+          <w:sz w:val="24"/>
+          <w:szCs w:val="24"/>
+        </w:rPr>
+        <w:t>.</w:t>
+      </w:r>
+    </w:p>
+    <w:p>
+      <w:pPr>
+        <w:jc w:val="both"/>
+        <w:rPr>
+          <w:rFonts w:ascii="Times New Roman" w:hAnsi="Times New Roman" w:cs="Times New Roman"/>
+          <w:sz w:val="24"/>
+          <w:szCs w:val="24"/>
+        </w:rPr>
+      </w:pPr>
+      <w:r>
+        <w:rPr>
+          <w:rFonts w:ascii="Times New Roman" w:hAnsi="Times New Roman" w:cs="Times New Roman"/>
+          <w:b/>
+          <w:bCs/>
+          <w:sz w:val="24"/>
+          <w:szCs w:val="24"/>
+        </w:rPr>
+        <w:t>Process for Answering Questions:</w:t>
+      </w:r>
+      <w:r>
+        <w:rPr>
+          <w:rFonts w:ascii="Times New Roman" w:hAnsi="Times New Roman" w:cs="Times New Roman"/>
+          <w:sz w:val="24"/>
+          <w:szCs w:val="24"/>
+        </w:rPr>
+        <w:t xml:space="preserve"> To facilitate clear communication we will organize a dedicated question-and-answer session following the initial review of the proposals. Vendors are encouraged to submit their queries via email by a specified deadline. All inquiries and responses will be compiled and shared with all potential vendors to ensure a transparent and equitable information-sharing process.</w:t>
+      </w:r>
+    </w:p>
+    <w:p>
+      <w:pPr>
+        <w:jc w:val="both"/>
+        <w:rPr>
+          <w:rFonts w:ascii="Times New Roman" w:hAnsi="Times New Roman" w:cs="Times New Roman"/>
+          <w:sz w:val="24"/>
+          <w:szCs w:val="24"/>
+        </w:rPr>
+      </w:pPr>
+      <w:r>
+        <w:rPr>
+          <w:rFonts w:ascii="Times New Roman" w:hAnsi="Times New Roman" w:cs="Times New Roman"/>
+          <w:b/>
+          <w:bCs/>
+          <w:sz w:val="24"/>
+          <w:szCs w:val="24"/>
+        </w:rPr>
+        <w:t>Additional Considerations:</w:t>
+      </w:r>
+      <w:r>
+        <w:rPr>
+          <w:rFonts w:ascii="Times New Roman" w:hAnsi="Times New Roman" w:cs="Times New Roman"/>
+          <w:sz w:val="24"/>
+          <w:szCs w:val="24"/>
+        </w:rPr>
+        <w:t xml:space="preserve"> In this RFP, we seek proposals that not only align with our current operational needs but also demonstrate an understanding of the potential integration with our existing website and systems. We encourage vendors to propose innovative solutions, which can include bespoke software development, leveraging existing applications, SaaS solutions, or a combination thereof. We have intentionally avoided overly technical specifications in this RFP to leave room for creative and potentially groundbreaking solutions. Vendors should also include detailed plans for support and maintenance post-implementation of the system.</w:t>
+      </w:r>
+    </w:p>
+    <w:p>
+      <w:pPr>
+        <w:jc w:val="both"/>
+        <w:rPr>
+          <w:rFonts w:ascii="Times New Roman" w:hAnsi="Times New Roman" w:cs="Times New Roman"/>
+          <w:sz w:val="24"/>
+          <w:szCs w:val="24"/>
+        </w:rPr>
+      </w:pPr>
+      <w:r>
+        <w:rPr>
+          <w:rFonts w:ascii="Times New Roman" w:hAnsi="Times New Roman" w:cs="Times New Roman"/>
+          <w:b/>
+          <w:bCs/>
+          <w:sz w:val="24"/>
+          <w:szCs w:val="24"/>
+        </w:rPr>
+        <w:t>Submission Guidelines:</w:t>
+      </w:r>
+      <w:r>
+        <w:rPr>
+          <w:rFonts w:ascii="Times New Roman" w:hAnsi="Times New Roman" w:cs="Times New Roman"/>
+          <w:sz w:val="24"/>
+          <w:szCs w:val="24"/>
+        </w:rPr>
+        <w:t xml:space="preserve"> Interested parties are requested to submit their proposals by </w:t>
+      </w:r>
+      <w:r>
+        <w:rPr>
+          <w:rFonts w:ascii="Times New Roman" w:hAnsi="Times New Roman" w:cs="Times New Roman"/>
+          <w:sz w:val="24"/>
+          <w:szCs w:val="24"/>
+        </w:rPr>
+        <w:t>3</w:t>
+      </w:r>
+      <w:r>
+        <w:rPr>
+          <w:rFonts w:ascii="Times New Roman" w:hAnsi="Times New Roman" w:cs="Times New Roman"/>
+          <w:sz w:val="24"/>
+          <w:szCs w:val="24"/>
+        </w:rPr>
+        <w:t xml:space="preserve">0 Nov 2023, </w:t>
+      </w:r>
+      <w:r>
+        <w:rPr>
+          <w:rFonts w:ascii="Times New Roman" w:hAnsi="Times New Roman" w:cs="Times New Roman"/>
+          <w:sz w:val="24"/>
+          <w:szCs w:val="24"/>
+        </w:rPr>
+        <w:t>to</w:t>
       </w:r>
       <w:r>
         <w:rPr>
@@ -2965,431 +3462,7 @@
         </w:rPr>
         <w:t xml:space="preserve"> </w:t>
       </w:r>
-      <w:r>
-        <w:rPr>
-          <w:rFonts w:ascii="Times New Roman" w:hAnsi="Times New Roman" w:cs="Times New Roman"/>
-          <w:sz w:val="24"/>
-          <w:szCs w:val="24"/>
-        </w:rPr>
-        <w:t xml:space="preserve">a robust Customer Relations Database is sought to manage a </w:t>
-      </w:r>
-      <w:r>
-        <w:rPr>
-          <w:rFonts w:ascii="Times New Roman" w:hAnsi="Times New Roman" w:cs="Times New Roman"/>
-          <w:sz w:val="24"/>
-          <w:szCs w:val="24"/>
-        </w:rPr>
-        <w:t>list</w:t>
-      </w:r>
-      <w:r>
-        <w:rPr>
-          <w:rFonts w:ascii="Times New Roman" w:hAnsi="Times New Roman" w:cs="Times New Roman"/>
-          <w:sz w:val="24"/>
-          <w:szCs w:val="24"/>
-        </w:rPr>
-        <w:t xml:space="preserve"> of customer details</w:t>
-      </w:r>
-      <w:r>
-        <w:rPr>
-          <w:rFonts w:ascii="Times New Roman" w:hAnsi="Times New Roman" w:cs="Times New Roman"/>
-          <w:sz w:val="24"/>
-          <w:szCs w:val="24"/>
-        </w:rPr>
-        <w:t xml:space="preserve"> including</w:t>
-      </w:r>
-      <w:r>
-        <w:rPr>
-          <w:rFonts w:ascii="Times New Roman" w:hAnsi="Times New Roman" w:cs="Times New Roman"/>
-          <w:sz w:val="24"/>
-          <w:szCs w:val="24"/>
-        </w:rPr>
-        <w:t xml:space="preserve"> their purchase history and records of devices entrusted to us for repairs. Additionally, the system should incorporate a dynamic Digital Marketing System. This system should make use of the customer relations database and allow integration of prospective customers' details from our existing website. </w:t>
-      </w:r>
-      <w:r>
-        <w:rPr>
-          <w:rFonts w:ascii="Times New Roman" w:hAnsi="Times New Roman" w:cs="Times New Roman"/>
-          <w:sz w:val="24"/>
-          <w:szCs w:val="24"/>
-        </w:rPr>
-        <w:t xml:space="preserve">It </w:t>
-      </w:r>
-      <w:r>
-        <w:rPr>
-          <w:rFonts w:ascii="Times New Roman" w:hAnsi="Times New Roman" w:cs="Times New Roman"/>
-          <w:sz w:val="24"/>
-          <w:szCs w:val="24"/>
-        </w:rPr>
-        <w:t>is considered</w:t>
-      </w:r>
-      <w:r>
-        <w:rPr>
-          <w:rFonts w:ascii="Times New Roman" w:hAnsi="Times New Roman" w:cs="Times New Roman"/>
-          <w:sz w:val="24"/>
-          <w:szCs w:val="24"/>
-        </w:rPr>
-        <w:t xml:space="preserve"> </w:t>
-      </w:r>
-      <w:r>
-        <w:rPr>
-          <w:rFonts w:ascii="Times New Roman" w:hAnsi="Times New Roman" w:cs="Times New Roman"/>
-          <w:sz w:val="24"/>
-          <w:szCs w:val="24"/>
-        </w:rPr>
-        <w:t>equally</w:t>
-      </w:r>
-      <w:r>
-        <w:rPr>
-          <w:rFonts w:ascii="Times New Roman" w:hAnsi="Times New Roman" w:cs="Times New Roman"/>
-          <w:sz w:val="24"/>
-          <w:szCs w:val="24"/>
-        </w:rPr>
-        <w:t xml:space="preserve"> </w:t>
-      </w:r>
-      <w:r>
-        <w:rPr>
-          <w:rFonts w:ascii="Times New Roman" w:hAnsi="Times New Roman" w:cs="Times New Roman"/>
-          <w:sz w:val="24"/>
-          <w:szCs w:val="24"/>
-        </w:rPr>
-        <w:t>valuable</w:t>
-      </w:r>
-      <w:r>
-        <w:rPr>
-          <w:rFonts w:ascii="Times New Roman" w:hAnsi="Times New Roman" w:cs="Times New Roman"/>
-          <w:sz w:val="24"/>
-          <w:szCs w:val="24"/>
-        </w:rPr>
-        <w:t xml:space="preserve"> for</w:t>
-      </w:r>
-      <w:r>
-        <w:rPr>
-          <w:rFonts w:ascii="Times New Roman" w:hAnsi="Times New Roman" w:cs="Times New Roman"/>
-          <w:sz w:val="24"/>
-          <w:szCs w:val="24"/>
-        </w:rPr>
-        <w:t xml:space="preserve"> the implementation of a Stock Management System</w:t>
-      </w:r>
-      <w:r>
-        <w:rPr>
-          <w:rFonts w:ascii="Times New Roman" w:hAnsi="Times New Roman" w:cs="Times New Roman"/>
-          <w:sz w:val="24"/>
-          <w:szCs w:val="24"/>
-        </w:rPr>
-        <w:t xml:space="preserve"> which </w:t>
-      </w:r>
-      <w:r>
-        <w:rPr>
-          <w:rFonts w:ascii="Times New Roman" w:hAnsi="Times New Roman" w:cs="Times New Roman"/>
-          <w:sz w:val="24"/>
-          <w:szCs w:val="24"/>
-        </w:rPr>
-        <w:t>can handle</w:t>
-      </w:r>
-      <w:r>
-        <w:rPr>
-          <w:rFonts w:ascii="Times New Roman" w:hAnsi="Times New Roman" w:cs="Times New Roman"/>
-          <w:sz w:val="24"/>
-          <w:szCs w:val="24"/>
-        </w:rPr>
-        <w:t xml:space="preserve"> our diverse inventory including products for sale and parts for repairs. This system should facilitate automated ordering from wholesalers and allow inter-branch stock checks and transfers. Furthermore, the development of comprehensive Management Reporting tools is </w:t>
-      </w:r>
-      <w:r>
-        <w:rPr>
-          <w:rFonts w:ascii="Times New Roman" w:hAnsi="Times New Roman" w:cs="Times New Roman"/>
-          <w:sz w:val="24"/>
-          <w:szCs w:val="24"/>
-        </w:rPr>
-        <w:t>necessary</w:t>
-      </w:r>
-      <w:r>
-        <w:rPr>
-          <w:rFonts w:ascii="Times New Roman" w:hAnsi="Times New Roman" w:cs="Times New Roman"/>
-          <w:sz w:val="24"/>
-          <w:szCs w:val="24"/>
-        </w:rPr>
-        <w:t>. These tools should provide our management team, who may be located at any of our branches, with real-time updates on all aspects of our operations.</w:t>
-      </w:r>
-    </w:p>
-    <w:p>
-      <w:pPr>
-        <w:jc w:val="both"/>
-        <w:rPr>
-          <w:rFonts w:ascii="Times New Roman" w:hAnsi="Times New Roman" w:cs="Times New Roman"/>
-          <w:sz w:val="24"/>
-          <w:szCs w:val="24"/>
-        </w:rPr>
-      </w:pPr>
-      <w:r>
-        <w:rPr>
-          <w:rFonts w:ascii="Times New Roman" w:hAnsi="Times New Roman" w:cs="Times New Roman"/>
-          <w:b/>
-          <w:bCs/>
-          <w:sz w:val="24"/>
-          <w:szCs w:val="24"/>
-        </w:rPr>
-        <w:t>Proposal Evaluation Criteria:</w:t>
-      </w:r>
-      <w:r>
-        <w:rPr>
-          <w:rFonts w:ascii="Times New Roman" w:hAnsi="Times New Roman" w:cs="Times New Roman"/>
-          <w:sz w:val="24"/>
-          <w:szCs w:val="24"/>
-        </w:rPr>
-        <w:t xml:space="preserve"> Proposals submitted will be evaluated on a </w:t>
-      </w:r>
-      <w:r>
-        <w:rPr>
-          <w:rFonts w:ascii="Times New Roman" w:hAnsi="Times New Roman" w:cs="Times New Roman"/>
-          <w:sz w:val="24"/>
-          <w:szCs w:val="24"/>
-        </w:rPr>
-        <w:t>scale</w:t>
-      </w:r>
-      <w:r>
-        <w:rPr>
-          <w:rFonts w:ascii="Times New Roman" w:hAnsi="Times New Roman" w:cs="Times New Roman"/>
-          <w:sz w:val="24"/>
-          <w:szCs w:val="24"/>
-        </w:rPr>
-        <w:t xml:space="preserve"> of criteria. The ability of the proposal to comprehensively meet our system requirements will be </w:t>
-      </w:r>
-      <w:r>
-        <w:rPr>
-          <w:rFonts w:ascii="Times New Roman" w:hAnsi="Times New Roman" w:cs="Times New Roman"/>
-          <w:sz w:val="24"/>
-          <w:szCs w:val="24"/>
-        </w:rPr>
-        <w:t>vital</w:t>
-      </w:r>
-      <w:r>
-        <w:rPr>
-          <w:rFonts w:ascii="Times New Roman" w:hAnsi="Times New Roman" w:cs="Times New Roman"/>
-          <w:sz w:val="24"/>
-          <w:szCs w:val="24"/>
-        </w:rPr>
-        <w:t xml:space="preserve">. We are particularly interested in solutions that offer scalability and flexibility to adapt to our growing business needs. </w:t>
-      </w:r>
-      <w:r>
-        <w:rPr>
-          <w:rFonts w:ascii="Times New Roman" w:hAnsi="Times New Roman" w:cs="Times New Roman"/>
-          <w:sz w:val="24"/>
-          <w:szCs w:val="24"/>
-        </w:rPr>
-        <w:t xml:space="preserve">It must be evaluated </w:t>
-      </w:r>
-      <w:r>
-        <w:rPr>
-          <w:rFonts w:ascii="Times New Roman" w:hAnsi="Times New Roman" w:cs="Times New Roman"/>
-          <w:sz w:val="24"/>
-          <w:szCs w:val="24"/>
-        </w:rPr>
-        <w:t>based on</w:t>
-      </w:r>
-      <w:r>
-        <w:rPr>
-          <w:rFonts w:ascii="Times New Roman" w:hAnsi="Times New Roman" w:cs="Times New Roman"/>
-          <w:sz w:val="24"/>
-          <w:szCs w:val="24"/>
-        </w:rPr>
-        <w:t xml:space="preserve"> c</w:t>
-      </w:r>
-      <w:r>
-        <w:rPr>
-          <w:rFonts w:ascii="Times New Roman" w:hAnsi="Times New Roman" w:cs="Times New Roman"/>
-          <w:sz w:val="24"/>
-          <w:szCs w:val="24"/>
-        </w:rPr>
-        <w:t>ost-</w:t>
-      </w:r>
-      <w:r>
-        <w:rPr>
-          <w:rFonts w:ascii="Times New Roman" w:hAnsi="Times New Roman" w:cs="Times New Roman"/>
-          <w:sz w:val="24"/>
-          <w:szCs w:val="24"/>
-        </w:rPr>
-        <w:t>effectiveness</w:t>
-      </w:r>
-      <w:r>
-        <w:rPr>
-          <w:rFonts w:ascii="Times New Roman" w:hAnsi="Times New Roman" w:cs="Times New Roman"/>
-          <w:sz w:val="24"/>
-          <w:szCs w:val="24"/>
-        </w:rPr>
-        <w:t xml:space="preserve"> and</w:t>
-      </w:r>
-      <w:r>
-        <w:rPr>
-          <w:rFonts w:ascii="Times New Roman" w:hAnsi="Times New Roman" w:cs="Times New Roman"/>
-          <w:sz w:val="24"/>
-          <w:szCs w:val="24"/>
-        </w:rPr>
-        <w:t xml:space="preserve"> without compromising on the quality and efficiency of the </w:t>
-      </w:r>
-      <w:r>
-        <w:rPr>
-          <w:rFonts w:ascii="Times New Roman" w:hAnsi="Times New Roman" w:cs="Times New Roman"/>
-          <w:sz w:val="24"/>
-          <w:szCs w:val="24"/>
-        </w:rPr>
-        <w:t>solution, will</w:t>
-      </w:r>
-      <w:r>
-        <w:rPr>
-          <w:rFonts w:ascii="Times New Roman" w:hAnsi="Times New Roman" w:cs="Times New Roman"/>
-          <w:sz w:val="24"/>
-          <w:szCs w:val="24"/>
-        </w:rPr>
-        <w:t xml:space="preserve"> be a key consideration. We also place high value on innovative solutions that bring creativity and modern techniques into </w:t>
-      </w:r>
-      <w:r>
-        <w:rPr>
-          <w:rFonts w:ascii="Times New Roman" w:hAnsi="Times New Roman" w:cs="Times New Roman"/>
-          <w:sz w:val="24"/>
-          <w:szCs w:val="24"/>
-        </w:rPr>
-        <w:t>production</w:t>
-      </w:r>
-      <w:r>
-        <w:rPr>
-          <w:rFonts w:ascii="Times New Roman" w:hAnsi="Times New Roman" w:cs="Times New Roman"/>
-          <w:sz w:val="24"/>
-          <w:szCs w:val="24"/>
-        </w:rPr>
-        <w:t xml:space="preserve">. The experience and reputation of the vendor, evidenced by a track record of successfully handling similar projects, will be </w:t>
-      </w:r>
-      <w:r>
-        <w:rPr>
-          <w:rFonts w:ascii="Times New Roman" w:hAnsi="Times New Roman" w:cs="Times New Roman"/>
-          <w:sz w:val="24"/>
-          <w:szCs w:val="24"/>
-        </w:rPr>
-        <w:t>considered</w:t>
-      </w:r>
-      <w:r>
-        <w:rPr>
-          <w:rFonts w:ascii="Times New Roman" w:hAnsi="Times New Roman" w:cs="Times New Roman"/>
-          <w:sz w:val="24"/>
-          <w:szCs w:val="24"/>
-        </w:rPr>
-        <w:t>.</w:t>
-      </w:r>
-    </w:p>
-    <w:p>
-      <w:pPr>
-        <w:jc w:val="both"/>
-        <w:rPr>
-          <w:rFonts w:ascii="Times New Roman" w:hAnsi="Times New Roman" w:cs="Times New Roman"/>
-          <w:sz w:val="24"/>
-          <w:szCs w:val="24"/>
-        </w:rPr>
-      </w:pPr>
-      <w:r>
-        <w:rPr>
-          <w:rFonts w:ascii="Times New Roman" w:hAnsi="Times New Roman" w:cs="Times New Roman"/>
-          <w:b/>
-          <w:bCs/>
-          <w:sz w:val="24"/>
-          <w:szCs w:val="24"/>
-        </w:rPr>
-        <w:t>Process for Answering Questions:</w:t>
-      </w:r>
-      <w:r>
-        <w:rPr>
-          <w:rFonts w:ascii="Times New Roman" w:hAnsi="Times New Roman" w:cs="Times New Roman"/>
-          <w:sz w:val="24"/>
-          <w:szCs w:val="24"/>
-        </w:rPr>
-        <w:t xml:space="preserve"> To facilitate clear communication we will organize a dedicated question-and-answer session following the initial review of the proposals. Vendors are encouraged to submit their queries via email by a specified deadline. All inquiries and responses will be compiled and shared with all potential vendors to ensure a transparent and equitable information-sharing process.</w:t>
-      </w:r>
-    </w:p>
-    <w:p>
-      <w:pPr>
-        <w:jc w:val="both"/>
-        <w:rPr>
-          <w:rFonts w:ascii="Times New Roman" w:hAnsi="Times New Roman" w:cs="Times New Roman"/>
-          <w:sz w:val="24"/>
-          <w:szCs w:val="24"/>
-        </w:rPr>
-      </w:pPr>
-      <w:r>
-        <w:rPr>
-          <w:rFonts w:ascii="Times New Roman" w:hAnsi="Times New Roman" w:cs="Times New Roman"/>
-          <w:b/>
-          <w:bCs/>
-          <w:sz w:val="24"/>
-          <w:szCs w:val="24"/>
-        </w:rPr>
-        <w:t>Additional Considerations:</w:t>
-      </w:r>
-      <w:r>
-        <w:rPr>
-          <w:rFonts w:ascii="Times New Roman" w:hAnsi="Times New Roman" w:cs="Times New Roman"/>
-          <w:sz w:val="24"/>
-          <w:szCs w:val="24"/>
-        </w:rPr>
-        <w:t xml:space="preserve"> In this RFP, we seek proposals that not only align with our current operational needs but also demonstrate an understanding of the potential integration with our existing website and systems. We encourage vendors to propose innovative solutions, which can include bespoke software development, leveraging existing applications, SaaS solutions, or a combination thereof. We have intentionally avoided overly technical specifications in this RFP to leave room for creative and potentially groundbreaking solutions. Vendors should also include detailed plans for support and maintenance post-implementation of the system.</w:t>
-      </w:r>
-    </w:p>
-    <w:p>
-      <w:pPr>
-        <w:jc w:val="both"/>
-        <w:rPr>
-          <w:rFonts w:ascii="Times New Roman" w:hAnsi="Times New Roman" w:cs="Times New Roman"/>
-          <w:sz w:val="24"/>
-          <w:szCs w:val="24"/>
-        </w:rPr>
-      </w:pPr>
-      <w:r>
-        <w:rPr>
-          <w:rFonts w:ascii="Times New Roman" w:hAnsi="Times New Roman" w:cs="Times New Roman"/>
-          <w:b/>
-          <w:bCs/>
-          <w:sz w:val="24"/>
-          <w:szCs w:val="24"/>
-        </w:rPr>
-        <w:t>Submission Guidelines:</w:t>
-      </w:r>
-      <w:r>
-        <w:rPr>
-          <w:rFonts w:ascii="Times New Roman" w:hAnsi="Times New Roman" w:cs="Times New Roman"/>
-          <w:sz w:val="24"/>
-          <w:szCs w:val="24"/>
-        </w:rPr>
-        <w:t xml:space="preserve"> Interested parties are requested to submit their proposals by </w:t>
-      </w:r>
-      <w:r>
-        <w:rPr>
-          <w:rFonts w:ascii="Times New Roman" w:hAnsi="Times New Roman" w:cs="Times New Roman"/>
-          <w:sz w:val="24"/>
-          <w:szCs w:val="24"/>
-        </w:rPr>
-        <w:t>3</w:t>
-      </w:r>
-      <w:r>
-        <w:rPr>
-          <w:rFonts w:ascii="Times New Roman" w:hAnsi="Times New Roman" w:cs="Times New Roman"/>
-          <w:sz w:val="24"/>
-          <w:szCs w:val="24"/>
-        </w:rPr>
-        <w:t xml:space="preserve">0 Nov 2023, </w:t>
-      </w:r>
-      <w:r>
-        <w:rPr>
-          <w:rFonts w:ascii="Times New Roman" w:hAnsi="Times New Roman" w:cs="Times New Roman"/>
-          <w:sz w:val="24"/>
-          <w:szCs w:val="24"/>
-        </w:rPr>
-        <w:t>to</w:t>
-      </w:r>
-      <w:r>
-        <w:rPr>
-          <w:rFonts w:ascii="Times New Roman" w:hAnsi="Times New Roman" w:cs="Times New Roman"/>
-          <w:sz w:val="24"/>
-          <w:szCs w:val="24"/>
-        </w:rPr>
-        <w:t xml:space="preserve"> </w:t>
-      </w:r>
-      <w:hyperlink r:id="rId16" w:history="1">
+      <w:hyperlink r:id="rId17" w:history="1">
         <w:r>
           <w:rPr>
             <w:rStyle w:val="Hyperlink"/>
@@ -3475,7 +3548,6 @@
       </w:pPr>
       <w:bookmarkStart w:id="3" w:name="_Toc151966201"/>
       <w:r>
-        <w:lastRenderedPageBreak/>
         <w:t xml:space="preserve">Task </w:t>
       </w:r>
       <w:r>
@@ -3511,7 +3583,23 @@
           <w:sz w:val="24"/>
           <w:szCs w:val="24"/>
         </w:rPr>
-        <w:t>The Agile mindset in software development is an approach that places a strong emphasis on flexibility, teamwork, and the ability to adapt quickly to changes. This method is different from traditional software development methods, which usually have a more rigid structure and process.</w:t>
+        <w:t>The Agile in software development is an approach that places a strong emphasis on flexibility</w:t>
+      </w:r>
+      <w:r>
+        <w:rPr>
+          <w:rFonts w:ascii="Times New Roman" w:hAnsi="Times New Roman" w:cs="Times New Roman"/>
+          <w:sz w:val="24"/>
+          <w:szCs w:val="24"/>
+        </w:rPr>
+        <w:t xml:space="preserve"> as well as</w:t>
+      </w:r>
+      <w:r>
+        <w:rPr>
+          <w:rFonts w:ascii="Times New Roman" w:hAnsi="Times New Roman" w:cs="Times New Roman"/>
+          <w:sz w:val="24"/>
+          <w:szCs w:val="24"/>
+        </w:rPr>
+        <w:t xml:space="preserve"> teamwork and the ability to adapt quickly to changes. This method is different from traditional software development methods, which usually have a more rigid structure and process.</w:t>
       </w:r>
     </w:p>
     <w:p>
@@ -3530,7 +3618,88 @@
           <w:sz w:val="24"/>
           <w:szCs w:val="24"/>
         </w:rPr>
-        <w:t>In Agile development, the focus is on creating software in small, manageable sections, known as iterations. Each iteration involves a cycle of planning, development, testing, and review. This iterative process allows for continuous feedback and adjustments. As a result, the software being developed can better meet the actual needs of its users, as those needs may change or become clearer over the course of the project.</w:t>
+        <w:lastRenderedPageBreak/>
+        <w:t xml:space="preserve">In Agile </w:t>
+      </w:r>
+      <w:r>
+        <w:rPr>
+          <w:rFonts w:ascii="Times New Roman" w:hAnsi="Times New Roman" w:cs="Times New Roman"/>
+          <w:sz w:val="24"/>
+          <w:szCs w:val="24"/>
+        </w:rPr>
+        <w:t>development</w:t>
+      </w:r>
+      <w:r>
+        <w:rPr>
+          <w:rFonts w:ascii="Times New Roman" w:hAnsi="Times New Roman" w:cs="Times New Roman"/>
+          <w:sz w:val="24"/>
+          <w:szCs w:val="24"/>
+        </w:rPr>
+        <w:t xml:space="preserve"> the focus is on creating software in small</w:t>
+      </w:r>
+      <w:r>
+        <w:rPr>
+          <w:rFonts w:ascii="Times New Roman" w:hAnsi="Times New Roman" w:cs="Times New Roman"/>
+          <w:sz w:val="24"/>
+          <w:szCs w:val="24"/>
+        </w:rPr>
+        <w:t xml:space="preserve"> as well as</w:t>
+      </w:r>
+      <w:r>
+        <w:rPr>
+          <w:rFonts w:ascii="Times New Roman" w:hAnsi="Times New Roman" w:cs="Times New Roman"/>
+          <w:sz w:val="24"/>
+          <w:szCs w:val="24"/>
+        </w:rPr>
+        <w:t xml:space="preserve"> manageable sections</w:t>
+      </w:r>
+      <w:r>
+        <w:rPr>
+          <w:rFonts w:ascii="Times New Roman" w:hAnsi="Times New Roman" w:cs="Times New Roman"/>
+          <w:sz w:val="24"/>
+          <w:szCs w:val="24"/>
+        </w:rPr>
+        <w:t xml:space="preserve"> which is well-</w:t>
+      </w:r>
+      <w:r>
+        <w:rPr>
+          <w:rFonts w:ascii="Times New Roman" w:hAnsi="Times New Roman" w:cs="Times New Roman"/>
+          <w:sz w:val="24"/>
+          <w:szCs w:val="24"/>
+        </w:rPr>
+        <w:t>known as iterations. Each iteration involves a cycle of planning</w:t>
+      </w:r>
+      <w:r>
+        <w:rPr>
+          <w:rFonts w:ascii="Times New Roman" w:hAnsi="Times New Roman" w:cs="Times New Roman"/>
+          <w:sz w:val="24"/>
+          <w:szCs w:val="24"/>
+        </w:rPr>
+        <w:t xml:space="preserve"> including</w:t>
+      </w:r>
+      <w:r>
+        <w:rPr>
+          <w:rFonts w:ascii="Times New Roman" w:hAnsi="Times New Roman" w:cs="Times New Roman"/>
+          <w:sz w:val="24"/>
+          <w:szCs w:val="24"/>
+        </w:rPr>
+        <w:t xml:space="preserve"> development</w:t>
+      </w:r>
+      <w:r>
+        <w:rPr>
+          <w:rFonts w:ascii="Times New Roman" w:hAnsi="Times New Roman" w:cs="Times New Roman"/>
+          <w:sz w:val="24"/>
+          <w:szCs w:val="24"/>
+        </w:rPr>
+        <w:t xml:space="preserve"> as well as</w:t>
+      </w:r>
+      <w:r>
+        <w:rPr>
+          <w:rFonts w:ascii="Times New Roman" w:hAnsi="Times New Roman" w:cs="Times New Roman"/>
+          <w:sz w:val="24"/>
+          <w:szCs w:val="24"/>
+        </w:rPr>
+        <w:t xml:space="preserve"> testing and review. This iterative process allows for continuous feedback and adjustments. As a result the software being developed can better meet the actual needs of its users as those needs may change or become clearer over the course of the project.</w:t>
       </w:r>
     </w:p>
     <w:p>
@@ -3549,7 +3718,55 @@
           <w:sz w:val="24"/>
           <w:szCs w:val="24"/>
         </w:rPr>
-        <w:t>Agile relies heavily on collaboration. Teams are typically self-organizing, meaning they decide internally how to best accomplish their work, rather than being directed by others outside the team. These teams are also cross-functional, meaning they possess all the skills necessary to complete the project without needing to rely on external resources. This setup encourages a high level of communication and collaboration within the team.</w:t>
+        <w:t>Agile relies heavily on collaboration</w:t>
+      </w:r>
+      <w:r>
+        <w:rPr>
+          <w:rFonts w:ascii="Times New Roman" w:hAnsi="Times New Roman" w:cs="Times New Roman"/>
+          <w:sz w:val="24"/>
+          <w:szCs w:val="24"/>
+        </w:rPr>
+        <w:t xml:space="preserve"> with all team members</w:t>
+      </w:r>
+      <w:r>
+        <w:rPr>
+          <w:rFonts w:ascii="Times New Roman" w:hAnsi="Times New Roman" w:cs="Times New Roman"/>
+          <w:sz w:val="24"/>
+          <w:szCs w:val="24"/>
+        </w:rPr>
+        <w:t>. Teams are typically self-organizing</w:t>
+      </w:r>
+      <w:r>
+        <w:rPr>
+          <w:rFonts w:ascii="Times New Roman" w:hAnsi="Times New Roman" w:cs="Times New Roman"/>
+          <w:sz w:val="24"/>
+          <w:szCs w:val="24"/>
+        </w:rPr>
+        <w:t xml:space="preserve"> to </w:t>
+      </w:r>
+      <w:r>
+        <w:rPr>
+          <w:rFonts w:ascii="Times New Roman" w:hAnsi="Times New Roman" w:cs="Times New Roman"/>
+          <w:sz w:val="24"/>
+          <w:szCs w:val="24"/>
+        </w:rPr>
+        <w:t xml:space="preserve">decide internally how to best accomplish their work rather than being directed by others outside the team. These teams are also cross-functional </w:t>
+      </w:r>
+      <w:r>
+        <w:rPr>
+          <w:rFonts w:ascii="Times New Roman" w:hAnsi="Times New Roman" w:cs="Times New Roman"/>
+          <w:sz w:val="24"/>
+          <w:szCs w:val="24"/>
+        </w:rPr>
+        <w:t>to</w:t>
+      </w:r>
+      <w:r>
+        <w:rPr>
+          <w:rFonts w:ascii="Times New Roman" w:hAnsi="Times New Roman" w:cs="Times New Roman"/>
+          <w:sz w:val="24"/>
+          <w:szCs w:val="24"/>
+        </w:rPr>
+        <w:t xml:space="preserve"> possess all the skills necessary to complete the project without needing to rely on external resources. This setup encourages a high level of communication and collaboration within the team.</w:t>
       </w:r>
     </w:p>
     <w:p>
@@ -3568,15 +3785,23 @@
           <w:sz w:val="24"/>
           <w:szCs w:val="24"/>
         </w:rPr>
-        <w:t>A</w:t>
-      </w:r>
-      <w:r>
-        <w:rPr>
-          <w:rFonts w:ascii="Times New Roman" w:hAnsi="Times New Roman" w:cs="Times New Roman"/>
-          <w:sz w:val="24"/>
-          <w:szCs w:val="24"/>
-        </w:rPr>
-        <w:t xml:space="preserve"> key principle of Agile is adaptive planning. Unlike traditional methods, where the entire project is planned from the start and followed rigidly, Agile allows for plans to be adjusted as the project progresses. This adaptability makes Agile particularly suited for projects where requirements are expected to change or are not fully understood at the outset.</w:t>
+        <w:t>A key principle of Agile is adaptive planning. Unlike traditional methods, where the entire project is planned from the start and followed rigidly</w:t>
+      </w:r>
+      <w:r>
+        <w:rPr>
+          <w:rFonts w:ascii="Times New Roman" w:hAnsi="Times New Roman" w:cs="Times New Roman"/>
+          <w:sz w:val="24"/>
+          <w:szCs w:val="24"/>
+        </w:rPr>
+        <w:t>.</w:t>
+      </w:r>
+      <w:r>
+        <w:rPr>
+          <w:rFonts w:ascii="Times New Roman" w:hAnsi="Times New Roman" w:cs="Times New Roman"/>
+          <w:sz w:val="24"/>
+          <w:szCs w:val="24"/>
+        </w:rPr>
+        <w:t xml:space="preserve"> Agile allows for plans to be adjusted as the project progresses. This adaptability makes Agile particularly suited for projects where requirements are expected to change or are not fully understood at the outset.</w:t>
       </w:r>
     </w:p>
     <w:p>
@@ -3590,39 +3815,23 @@
           <w:sz w:val="24"/>
           <w:szCs w:val="24"/>
         </w:rPr>
-        <w:t xml:space="preserve">One </w:t>
-      </w:r>
-      <w:r>
-        <w:rPr>
-          <w:rFonts w:ascii="Times New Roman" w:hAnsi="Times New Roman" w:cs="Times New Roman"/>
-          <w:sz w:val="24"/>
-          <w:szCs w:val="24"/>
-        </w:rPr>
-        <w:t>standard</w:t>
-      </w:r>
-      <w:r>
-        <w:rPr>
-          <w:rFonts w:ascii="Times New Roman" w:hAnsi="Times New Roman" w:cs="Times New Roman"/>
-          <w:sz w:val="24"/>
-          <w:szCs w:val="24"/>
-        </w:rPr>
-        <w:t xml:space="preserve"> Agile methodology is Scrum. Scrum promotes the idea of evolutionary development,</w:t>
-      </w:r>
-      <w:r>
-        <w:rPr>
-          <w:rFonts w:ascii="Times New Roman" w:hAnsi="Times New Roman" w:cs="Times New Roman"/>
-          <w:sz w:val="24"/>
-          <w:szCs w:val="24"/>
-        </w:rPr>
-        <w:t xml:space="preserve"> to have </w:t>
-      </w:r>
-      <w:r>
-        <w:rPr>
-          <w:rFonts w:ascii="Times New Roman" w:hAnsi="Times New Roman" w:cs="Times New Roman"/>
-          <w:sz w:val="24"/>
-          <w:szCs w:val="24"/>
-        </w:rPr>
-        <w:t>early delivery and continuous improvement. It is a framework that helps teams work together, encourages teams to learn through experiences, self-organize while working on a problem, and reflect on their wins and losses to continuously improve</w:t>
+        <w:t>One standard Agile methodology is Scrum. Scrum promotes the idea of evolutionary development, to have early delivery and continuous improvement. It is a framework that helps teams work together</w:t>
+      </w:r>
+      <w:r>
+        <w:rPr>
+          <w:rFonts w:ascii="Times New Roman" w:hAnsi="Times New Roman" w:cs="Times New Roman"/>
+          <w:sz w:val="24"/>
+          <w:szCs w:val="24"/>
+        </w:rPr>
+        <w:t xml:space="preserve"> to</w:t>
+      </w:r>
+      <w:r>
+        <w:rPr>
+          <w:rFonts w:ascii="Times New Roman" w:hAnsi="Times New Roman" w:cs="Times New Roman"/>
+          <w:sz w:val="24"/>
+          <w:szCs w:val="24"/>
+        </w:rPr>
+        <w:t xml:space="preserve"> encourage teams to learn through experiences, self-organize while working on a problem, and reflect on their wins and losses to continuously improve</w:t>
       </w:r>
       <w:r>
         <w:rPr>
@@ -3867,7 +4076,6 @@
           <w:sz w:val="24"/>
           <w:szCs w:val="24"/>
         </w:rPr>
-        <w:lastRenderedPageBreak/>
         <w:t>Scrum places a strong emphasis on regular check-ins and adjustments. Through meetings such as Sprint Planning, Daily Stand-ups, Sprint Reviews, and Sprint Retrospectives, the team keeps communication open, makes sure everyone is aligned, and looks for ways to improve their work process.</w:t>
       </w:r>
     </w:p>
@@ -3903,7 +4111,61 @@
           <w:sz w:val="24"/>
           <w:szCs w:val="24"/>
         </w:rPr>
-        <w:t xml:space="preserve"> shows the cycle of the Scrum process. It starts with setting the "Project Vision," where the main goals for the product are decided. This is followed by "Release Planning," which lays out what will be delivered to the users and when.</w:t>
+        <w:t xml:space="preserve"> shows the cycle of the Scrum process. It starts with setting </w:t>
+      </w:r>
+      <w:r>
+        <w:rPr>
+          <w:rFonts w:ascii="Times New Roman" w:hAnsi="Times New Roman" w:cs="Times New Roman"/>
+          <w:b/>
+          <w:bCs/>
+          <w:sz w:val="24"/>
+          <w:szCs w:val="24"/>
+        </w:rPr>
+        <w:t>Project</w:t>
+      </w:r>
+      <w:r>
+        <w:rPr>
+          <w:rFonts w:ascii="Times New Roman" w:hAnsi="Times New Roman" w:cs="Times New Roman"/>
+          <w:b/>
+          <w:bCs/>
+          <w:sz w:val="24"/>
+          <w:szCs w:val="24"/>
+        </w:rPr>
+        <w:t xml:space="preserve"> Vision</w:t>
+      </w:r>
+      <w:r>
+        <w:rPr>
+          <w:rFonts w:ascii="Times New Roman" w:hAnsi="Times New Roman" w:cs="Times New Roman"/>
+          <w:sz w:val="24"/>
+          <w:szCs w:val="24"/>
+        </w:rPr>
+        <w:t xml:space="preserve"> where the main goals for the product are decided. This is followed by </w:t>
+      </w:r>
+      <w:r>
+        <w:rPr>
+          <w:rFonts w:ascii="Times New Roman" w:hAnsi="Times New Roman" w:cs="Times New Roman"/>
+          <w:b/>
+          <w:bCs/>
+          <w:sz w:val="24"/>
+          <w:szCs w:val="24"/>
+        </w:rPr>
+        <w:t>Release Planning</w:t>
+      </w:r>
+      <w:r>
+        <w:rPr>
+          <w:rFonts w:ascii="Times New Roman" w:hAnsi="Times New Roman" w:cs="Times New Roman"/>
+          <w:sz w:val="24"/>
+          <w:szCs w:val="24"/>
+        </w:rPr>
+        <w:t xml:space="preserve"> </w:t>
+      </w:r>
+      <w:r>
+        <w:rPr>
+          <w:rFonts w:ascii="Times New Roman" w:hAnsi="Times New Roman" w:cs="Times New Roman"/>
+          <w:sz w:val="24"/>
+          <w:szCs w:val="24"/>
+        </w:rPr>
+        <w:t>which lays out what will be delivered to the users and when.</w:t>
       </w:r>
     </w:p>
     <w:p>
@@ -3922,7 +4184,94 @@
           <w:sz w:val="24"/>
           <w:szCs w:val="24"/>
         </w:rPr>
-        <w:t>At the center of the cycle is the "Sprint," shown as a loop to indicate that this process repeats. It starts with "Planning," where the team picks tasks to work on. Then comes the "Implementation," where the team works on these tasks, meeting daily to talk about progress and any problems they face.</w:t>
+        <w:lastRenderedPageBreak/>
+        <w:t xml:space="preserve">At the center of the cycle is the </w:t>
+      </w:r>
+      <w:r>
+        <w:rPr>
+          <w:rFonts w:ascii="Times New Roman" w:hAnsi="Times New Roman" w:cs="Times New Roman"/>
+          <w:b/>
+          <w:bCs/>
+          <w:sz w:val="24"/>
+          <w:szCs w:val="24"/>
+        </w:rPr>
+        <w:t>Sprint</w:t>
+      </w:r>
+      <w:r>
+        <w:rPr>
+          <w:rFonts w:ascii="Times New Roman" w:hAnsi="Times New Roman" w:cs="Times New Roman"/>
+          <w:sz w:val="24"/>
+          <w:szCs w:val="24"/>
+        </w:rPr>
+        <w:t xml:space="preserve"> shown as a loop to indicate that this process repeats. It starts with </w:t>
+      </w:r>
+      <w:r>
+        <w:rPr>
+          <w:rFonts w:ascii="Times New Roman" w:hAnsi="Times New Roman" w:cs="Times New Roman"/>
+          <w:b/>
+          <w:bCs/>
+          <w:sz w:val="24"/>
+          <w:szCs w:val="24"/>
+        </w:rPr>
+        <w:t>Planning</w:t>
+      </w:r>
+      <w:r>
+        <w:rPr>
+          <w:rFonts w:ascii="Times New Roman" w:hAnsi="Times New Roman" w:cs="Times New Roman"/>
+          <w:sz w:val="24"/>
+          <w:szCs w:val="24"/>
+        </w:rPr>
+        <w:t xml:space="preserve"> where the team picks tasks to work on. Then comes the </w:t>
+      </w:r>
+      <w:r>
+        <w:rPr>
+          <w:rFonts w:ascii="Times New Roman" w:hAnsi="Times New Roman" w:cs="Times New Roman"/>
+          <w:b/>
+          <w:bCs/>
+          <w:sz w:val="24"/>
+          <w:szCs w:val="24"/>
+        </w:rPr>
+        <w:t>Implementation</w:t>
+      </w:r>
+      <w:r>
+        <w:rPr>
+          <w:rFonts w:ascii="Times New Roman" w:hAnsi="Times New Roman" w:cs="Times New Roman"/>
+          <w:sz w:val="24"/>
+          <w:szCs w:val="24"/>
+        </w:rPr>
+        <w:t xml:space="preserve"> where the team works on these tasks</w:t>
+      </w:r>
+      <w:r>
+        <w:rPr>
+          <w:rFonts w:ascii="Times New Roman" w:hAnsi="Times New Roman" w:cs="Times New Roman"/>
+          <w:sz w:val="24"/>
+          <w:szCs w:val="24"/>
+        </w:rPr>
+        <w:t xml:space="preserve"> to have</w:t>
+      </w:r>
+      <w:r>
+        <w:rPr>
+          <w:rFonts w:ascii="Times New Roman" w:hAnsi="Times New Roman" w:cs="Times New Roman"/>
+          <w:sz w:val="24"/>
+          <w:szCs w:val="24"/>
+        </w:rPr>
+        <w:t xml:space="preserve"> </w:t>
+      </w:r>
+      <w:r>
+        <w:rPr>
+          <w:rFonts w:ascii="Times New Roman" w:hAnsi="Times New Roman" w:cs="Times New Roman"/>
+          <w:sz w:val="24"/>
+          <w:szCs w:val="24"/>
+        </w:rPr>
+        <w:t>a meeting</w:t>
+      </w:r>
+      <w:r>
+        <w:rPr>
+          <w:rFonts w:ascii="Times New Roman" w:hAnsi="Times New Roman" w:cs="Times New Roman"/>
+          <w:sz w:val="24"/>
+          <w:szCs w:val="24"/>
+        </w:rPr>
+        <w:t xml:space="preserve"> daily to talk about progress and any problems they face.</w:t>
       </w:r>
     </w:p>
     <w:p>
@@ -3941,7 +4290,41 @@
           <w:sz w:val="24"/>
           <w:szCs w:val="24"/>
         </w:rPr>
-        <w:t>After the work of the Sprint is done, the team holds a "Review" to show what they have completed and to get feedback. They then have a "Retrospect" meeting to think about what went well and what could be better next time.</w:t>
+        <w:t>After the work of the Sprint is done</w:t>
+      </w:r>
+      <w:r>
+        <w:rPr>
+          <w:rFonts w:ascii="Times New Roman" w:hAnsi="Times New Roman" w:cs="Times New Roman"/>
+          <w:sz w:val="24"/>
+          <w:szCs w:val="24"/>
+        </w:rPr>
+        <w:t xml:space="preserve"> so that</w:t>
+      </w:r>
+      <w:r>
+        <w:rPr>
+          <w:rFonts w:ascii="Times New Roman" w:hAnsi="Times New Roman" w:cs="Times New Roman"/>
+          <w:sz w:val="24"/>
+          <w:szCs w:val="24"/>
+        </w:rPr>
+        <w:t xml:space="preserve"> the team holds a </w:t>
+      </w:r>
+      <w:r>
+        <w:rPr>
+          <w:rFonts w:ascii="Times New Roman" w:hAnsi="Times New Roman" w:cs="Times New Roman"/>
+          <w:b/>
+          <w:bCs/>
+          <w:sz w:val="24"/>
+          <w:szCs w:val="24"/>
+        </w:rPr>
+        <w:t>Review</w:t>
+      </w:r>
+      <w:r>
+        <w:rPr>
+          <w:rFonts w:ascii="Times New Roman" w:hAnsi="Times New Roman" w:cs="Times New Roman"/>
+          <w:sz w:val="24"/>
+          <w:szCs w:val="24"/>
+        </w:rPr>
+        <w:t xml:space="preserve"> to show what they have completed and to get feedback. They then have a "Retrospect" meeting to think about what went well and what could be better next time.</w:t>
       </w:r>
     </w:p>
     <w:p>
@@ -3960,7 +4343,35 @@
           <w:sz w:val="24"/>
           <w:szCs w:val="24"/>
         </w:rPr>
-        <w:t>The cycle ends with "Deployment," where the new part of the product is made available to users. This step completes the Sprint's efforts, and the team is ready to start again, using what they learned to do better in the next Sprint. The image is a clear guide to the ongoing, step-by-step nature of Scrum, highlighting the importance of feedback and the ability to adapt at each step.</w:t>
+        <w:t xml:space="preserve">The cycle ends with </w:t>
+      </w:r>
+      <w:r>
+        <w:rPr>
+          <w:rFonts w:ascii="Times New Roman" w:hAnsi="Times New Roman" w:cs="Times New Roman"/>
+          <w:b/>
+          <w:bCs/>
+          <w:sz w:val="24"/>
+          <w:szCs w:val="24"/>
+        </w:rPr>
+        <w:t>Deploymen</w:t>
+      </w:r>
+      <w:r>
+        <w:rPr>
+          <w:rFonts w:ascii="Times New Roman" w:hAnsi="Times New Roman" w:cs="Times New Roman"/>
+          <w:b/>
+          <w:bCs/>
+          <w:sz w:val="24"/>
+          <w:szCs w:val="24"/>
+        </w:rPr>
+        <w:t>t</w:t>
+      </w:r>
+      <w:r>
+        <w:rPr>
+          <w:rFonts w:ascii="Times New Roman" w:hAnsi="Times New Roman" w:cs="Times New Roman"/>
+          <w:sz w:val="24"/>
+          <w:szCs w:val="24"/>
+        </w:rPr>
+        <w:t xml:space="preserve"> where the new part of the product is made available to users. This step completes the Sprint's efforts and the team is ready to start again, using what they learned to do better in the next Sprint. The image is a clear guide to the ongoing, step-by-step nature of Scrum, highlighting the importance of feedback and the ability to adapt at each step.</w:t>
       </w:r>
     </w:p>
     <w:p>
@@ -3977,7 +4388,7 @@
           <w:noProof/>
         </w:rPr>
         <w:drawing>
-          <wp:inline distT="0" distB="0" distL="0" distR="0" wp14:anchorId="208C3AA6" wp14:editId="2292A05B">
+          <wp:inline distT="0" distB="0" distL="0" distR="0" wp14:anchorId="208C3AA6" wp14:editId="4FE52432">
             <wp:extent cx="5429250" cy="2476500"/>
             <wp:effectExtent l="0" t="0" r="0" b="0"/>
             <wp:docPr id="730291737" name="Picture 1" descr="What is Scrum Lifecycle"/>
@@ -3994,7 +4405,7 @@
                     </pic:cNvPicPr>
                   </pic:nvPicPr>
                   <pic:blipFill rotWithShape="1">
-                    <a:blip r:embed="rId17" cstate="print">
+                    <a:blip r:embed="rId18" cstate="print">
                       <a:extLst>
                         <a:ext uri="{28A0092B-C50C-407E-A947-70E740481C1C}">
                           <a14:useLocalDpi xmlns:a14="http://schemas.microsoft.com/office/drawing/2010/main" val="0"/>
@@ -4202,7 +4613,41 @@
           <w:sz w:val="24"/>
           <w:szCs w:val="24"/>
         </w:rPr>
-        <w:t xml:space="preserve">The Waterfall model is a straightforward and orderly method used in software development. It is known for having distinct phases that follow one after the other. The process begins with gathering all the necessary information about what the software should do, which is called 'requirements gathering.' Once this is </w:t>
+        <w:t xml:space="preserve">The Waterfall model is a straightforward and orderly method used in software development. It is known for having distinct phases that follow one after the other. The process begins with gathering all the necessary information about what the software should do, which is called </w:t>
+      </w:r>
+      <w:r>
+        <w:rPr>
+          <w:rFonts w:ascii="Times New Roman" w:hAnsi="Times New Roman" w:cs="Times New Roman"/>
+          <w:b/>
+          <w:bCs/>
+          <w:sz w:val="24"/>
+          <w:szCs w:val="24"/>
+        </w:rPr>
+        <w:t>requirements gathering</w:t>
+      </w:r>
+      <w:r>
+        <w:rPr>
+          <w:rFonts w:ascii="Times New Roman" w:hAnsi="Times New Roman" w:cs="Times New Roman"/>
+          <w:sz w:val="24"/>
+          <w:szCs w:val="24"/>
+        </w:rPr>
+        <w:t>.</w:t>
+      </w:r>
+      <w:r>
+        <w:rPr>
+          <w:rFonts w:ascii="Times New Roman" w:hAnsi="Times New Roman" w:cs="Times New Roman"/>
+          <w:sz w:val="24"/>
+          <w:szCs w:val="24"/>
+        </w:rPr>
+        <w:t xml:space="preserve"> </w:t>
+      </w:r>
+      <w:r>
+        <w:rPr>
+          <w:rFonts w:ascii="Times New Roman" w:hAnsi="Times New Roman" w:cs="Times New Roman"/>
+          <w:sz w:val="24"/>
+          <w:szCs w:val="24"/>
+        </w:rPr>
+        <w:t xml:space="preserve">Once this is </w:t>
       </w:r>
       <w:r>
         <w:rPr>
@@ -4218,7 +4663,25 @@
           <w:sz w:val="24"/>
           <w:szCs w:val="24"/>
         </w:rPr>
-        <w:t>, the team moves on to 'design,' where they create plans for how the software will work and look.</w:t>
+        <w:t xml:space="preserve">, the team moves on to </w:t>
+      </w:r>
+      <w:r>
+        <w:rPr>
+          <w:rFonts w:ascii="Times New Roman" w:hAnsi="Times New Roman" w:cs="Times New Roman"/>
+          <w:b/>
+          <w:bCs/>
+          <w:sz w:val="24"/>
+          <w:szCs w:val="24"/>
+        </w:rPr>
+        <w:t>design</w:t>
+      </w:r>
+      <w:r>
+        <w:rPr>
+          <w:rFonts w:ascii="Times New Roman" w:hAnsi="Times New Roman" w:cs="Times New Roman"/>
+          <w:sz w:val="24"/>
+          <w:szCs w:val="24"/>
+        </w:rPr>
+        <w:t xml:space="preserve"> where they create plans for how the software will work and look.</w:t>
       </w:r>
     </w:p>
     <w:p>
@@ -4237,7 +4700,117 @@
           <w:sz w:val="24"/>
           <w:szCs w:val="24"/>
         </w:rPr>
-        <w:t>After the design is ready, 'implementation' follows, which is when the actual building of the software takes place. Next, there's 'verification,' where the team checks and tests the software to make sure it does what it's supposed to do. Finally, after the software is released, there is 'maintenance' to fix any problems that come up later on.</w:t>
+        <w:t>After the design is ready</w:t>
+      </w:r>
+      <w:r>
+        <w:rPr>
+          <w:rFonts w:ascii="Times New Roman" w:hAnsi="Times New Roman" w:cs="Times New Roman"/>
+          <w:sz w:val="24"/>
+          <w:szCs w:val="24"/>
+        </w:rPr>
+        <w:t xml:space="preserve"> for</w:t>
+      </w:r>
+      <w:r>
+        <w:rPr>
+          <w:rFonts w:ascii="Times New Roman" w:hAnsi="Times New Roman" w:cs="Times New Roman"/>
+          <w:sz w:val="24"/>
+          <w:szCs w:val="24"/>
+        </w:rPr>
+        <w:t xml:space="preserve"> </w:t>
+      </w:r>
+      <w:r>
+        <w:rPr>
+          <w:rFonts w:ascii="Times New Roman" w:hAnsi="Times New Roman" w:cs="Times New Roman"/>
+          <w:b/>
+          <w:bCs/>
+          <w:sz w:val="24"/>
+          <w:szCs w:val="24"/>
+        </w:rPr>
+        <w:t>implementation</w:t>
+      </w:r>
+      <w:r>
+        <w:rPr>
+          <w:rFonts w:ascii="Times New Roman" w:hAnsi="Times New Roman" w:cs="Times New Roman"/>
+          <w:sz w:val="24"/>
+          <w:szCs w:val="24"/>
+        </w:rPr>
+        <w:t xml:space="preserve"> follows, which is when the actual building of the software takes place.</w:t>
+      </w:r>
+      <w:r>
+        <w:rPr>
+          <w:rFonts w:ascii="Times New Roman" w:hAnsi="Times New Roman" w:cs="Times New Roman"/>
+          <w:sz w:val="24"/>
+          <w:szCs w:val="24"/>
+        </w:rPr>
+        <w:t xml:space="preserve"> By following the above</w:t>
+      </w:r>
+      <w:r>
+        <w:rPr>
+          <w:rFonts w:ascii="Times New Roman" w:hAnsi="Times New Roman" w:cs="Times New Roman"/>
+          <w:sz w:val="24"/>
+          <w:szCs w:val="24"/>
+        </w:rPr>
+        <w:t>,</w:t>
+      </w:r>
+      <w:r>
+        <w:rPr>
+          <w:rFonts w:ascii="Times New Roman" w:hAnsi="Times New Roman" w:cs="Times New Roman"/>
+          <w:sz w:val="24"/>
+          <w:szCs w:val="24"/>
+        </w:rPr>
+        <w:t xml:space="preserve"> there's </w:t>
+      </w:r>
+      <w:r>
+        <w:rPr>
+          <w:rFonts w:ascii="Times New Roman" w:hAnsi="Times New Roman" w:cs="Times New Roman"/>
+          <w:b/>
+          <w:bCs/>
+          <w:sz w:val="24"/>
+          <w:szCs w:val="24"/>
+        </w:rPr>
+        <w:t>verification</w:t>
+      </w:r>
+      <w:r>
+        <w:rPr>
+          <w:rFonts w:ascii="Times New Roman" w:hAnsi="Times New Roman" w:cs="Times New Roman"/>
+          <w:sz w:val="24"/>
+          <w:szCs w:val="24"/>
+        </w:rPr>
+        <w:t xml:space="preserve"> where the team checks and tests the software to make sure it does what it's supposed to do. Finally, after the software is released, there is </w:t>
+      </w:r>
+      <w:r>
+        <w:rPr>
+          <w:rFonts w:ascii="Times New Roman" w:hAnsi="Times New Roman" w:cs="Times New Roman"/>
+          <w:b/>
+          <w:bCs/>
+          <w:sz w:val="24"/>
+          <w:szCs w:val="24"/>
+        </w:rPr>
+        <w:t>maintenance</w:t>
+      </w:r>
+      <w:r>
+        <w:rPr>
+          <w:rFonts w:ascii="Times New Roman" w:hAnsi="Times New Roman" w:cs="Times New Roman"/>
+          <w:sz w:val="24"/>
+          <w:szCs w:val="24"/>
+        </w:rPr>
+        <w:t xml:space="preserve"> to fix any problems that come up </w:t>
+      </w:r>
+      <w:r>
+        <w:rPr>
+          <w:rFonts w:ascii="Times New Roman" w:hAnsi="Times New Roman" w:cs="Times New Roman"/>
+          <w:sz w:val="24"/>
+          <w:szCs w:val="24"/>
+        </w:rPr>
+        <w:t>later</w:t>
+      </w:r>
+      <w:r>
+        <w:rPr>
+          <w:rFonts w:ascii="Times New Roman" w:hAnsi="Times New Roman" w:cs="Times New Roman"/>
+          <w:sz w:val="24"/>
+          <w:szCs w:val="24"/>
+        </w:rPr>
+        <w:t>.</w:t>
       </w:r>
     </w:p>
     <w:p>
@@ -4256,7 +4829,6 @@
           <w:sz w:val="24"/>
           <w:szCs w:val="24"/>
         </w:rPr>
-        <w:lastRenderedPageBreak/>
         <w:t>This method works best for projects where the goals and requirements are not expected to change much as the project goes on. It's suited for situations where a clear plan can be made at the start and followed step by step without needing to go back and change things.</w:t>
       </w:r>
     </w:p>
@@ -4292,7 +4864,16 @@
           <w:sz w:val="24"/>
           <w:szCs w:val="24"/>
         </w:rPr>
-        <w:t xml:space="preserve"> illustrates the stages of the Waterfall methodology in a step-like diagram, emphasizing its linear nature. Each box represents a different phase of the project, starting from the top left and moving downwards, signifying the completion of one phase before proceeding to the next.</w:t>
+        <w:t xml:space="preserve"> illustrates the stages of the Waterfall methodology in a step-like diagram, emphasizing its linear nature. Each box represents a different phase of the </w:t>
+      </w:r>
+      <w:r>
+        <w:rPr>
+          <w:rFonts w:ascii="Times New Roman" w:hAnsi="Times New Roman" w:cs="Times New Roman"/>
+          <w:sz w:val="24"/>
+          <w:szCs w:val="24"/>
+        </w:rPr>
+        <w:lastRenderedPageBreak/>
+        <w:t>project, starting from the top left and moving downwards, signifying the completion of one phase before proceeding to the next.</w:t>
       </w:r>
     </w:p>
     <w:p>
@@ -4361,6 +4942,7 @@
       <w:r>
         <w:rPr>
           <w:rFonts w:ascii="Times New Roman" w:hAnsi="Times New Roman" w:cs="Times New Roman"/>
+          <w:noProof/>
           <w:sz w:val="24"/>
           <w:szCs w:val="24"/>
         </w:rPr>
@@ -4382,7 +4964,7 @@
                     </pic:cNvPicPr>
                   </pic:nvPicPr>
                   <pic:blipFill>
-                    <a:blip r:embed="rId18">
+                    <a:blip r:embed="rId19">
                       <a:extLst>
                         <a:ext uri="{28A0092B-C50C-407E-A947-70E740481C1C}">
                           <a14:useLocalDpi xmlns:a14="http://schemas.microsoft.com/office/drawing/2010/main" val="0"/>
@@ -4450,7 +5032,7 @@
           <w:sz w:val="24"/>
           <w:szCs w:val="24"/>
         </w:rPr>
-        <w:t xml:space="preserve">In choosing a software development method, such as Scrum or Waterfall, it's essential to consider the nature of the project the ability and skills of the teams, and the specific needs of the client. </w:t>
+        <w:t xml:space="preserve">In choosing a software development method such as Scrum or Waterfall it's essential to consider the nature of the project the ability and skills of the teams, and the specific needs of the client. </w:t>
       </w:r>
       <w:r>
         <w:rPr>
@@ -4525,7 +5107,23 @@
           <w:sz w:val="24"/>
           <w:szCs w:val="24"/>
         </w:rPr>
-        <w:t xml:space="preserve">is particularly well-suited for projects where requirements might change or evolve over time. This approach allows for a high degree of flexibility and the ability to make frequent adjustments. It's especially useful in fast-paced industries </w:t>
+        <w:t>is particularly</w:t>
+      </w:r>
+      <w:r>
+        <w:rPr>
+          <w:rFonts w:ascii="Times New Roman" w:hAnsi="Times New Roman" w:cs="Times New Roman"/>
+          <w:sz w:val="24"/>
+          <w:szCs w:val="24"/>
+        </w:rPr>
+        <w:t xml:space="preserve"> more appropiate</w:t>
+      </w:r>
+      <w:r>
+        <w:rPr>
+          <w:rFonts w:ascii="Times New Roman" w:hAnsi="Times New Roman" w:cs="Times New Roman"/>
+          <w:sz w:val="24"/>
+          <w:szCs w:val="24"/>
+        </w:rPr>
+        <w:t xml:space="preserve"> for projects where requirements might change or evolve over time. This approach allows for a high degree of flexibility and the ability to make frequent adjustments. It's especially useful in fast-paced industries </w:t>
       </w:r>
       <w:r>
         <w:rPr>
@@ -4549,15 +5147,7 @@
           <w:sz w:val="24"/>
           <w:szCs w:val="24"/>
         </w:rPr>
-        <w:t xml:space="preserve"> adapting quickly to market changes or customer feedback is crucial. Scrum facilitates a dynamic work environment, enabling teams to pivot or alter their course with relative ease, ensuring that the project remains aligned with current demands and </w:t>
-      </w:r>
-      <w:r>
-        <w:rPr>
-          <w:rFonts w:ascii="Times New Roman" w:hAnsi="Times New Roman" w:cs="Times New Roman"/>
-          <w:sz w:val="24"/>
-          <w:szCs w:val="24"/>
-        </w:rPr>
-        <w:t>expectations.</w:t>
+        <w:t xml:space="preserve"> adapting quickly to market changes or customer feedback is crucial. Scrum facilitates a dynamic work environment, enabling teams to pivot or alter their course with relative ease, ensuring that the project remains aligned with current demands and expectations.</w:t>
       </w:r>
       <w:r>
         <w:rPr>
@@ -4607,7 +5197,180 @@
           <w:sz w:val="24"/>
           <w:szCs w:val="24"/>
         </w:rPr>
-        <w:t xml:space="preserve">the Waterfall methodology is ideal for projects with clearly defined requirements that are unlikely to change. This approach follows a linear, step-by-step process, making it straightforward and predictable. Waterfall is particularly effective in environments where changes can be expensive or complicated to implement. Projects in highly regulated industries or those requiring extensive planning benefit from this methodology, as it allows for a thorough initial planning phase. Each stage of the project is completed in turn, minimizing the risk of </w:t>
+        <w:t>the Waterfall methodology is ideal for projects with clearly defined requirements that are unlikely to change. This approach follows a linear</w:t>
+      </w:r>
+      <w:r>
+        <w:rPr>
+          <w:rFonts w:ascii="Times New Roman" w:hAnsi="Times New Roman" w:cs="Times New Roman"/>
+          <w:sz w:val="24"/>
+          <w:szCs w:val="24"/>
+        </w:rPr>
+        <w:t xml:space="preserve"> as well as</w:t>
+      </w:r>
+      <w:r>
+        <w:rPr>
+          <w:rFonts w:ascii="Times New Roman" w:hAnsi="Times New Roman" w:cs="Times New Roman"/>
+          <w:sz w:val="24"/>
+          <w:szCs w:val="24"/>
+        </w:rPr>
+        <w:t xml:space="preserve"> step-by-step process</w:t>
+      </w:r>
+      <w:r>
+        <w:rPr>
+          <w:rFonts w:ascii="Times New Roman" w:hAnsi="Times New Roman" w:cs="Times New Roman"/>
+          <w:sz w:val="24"/>
+          <w:szCs w:val="24"/>
+        </w:rPr>
+        <w:t xml:space="preserve"> for</w:t>
+      </w:r>
+      <w:r>
+        <w:rPr>
+          <w:rFonts w:ascii="Times New Roman" w:hAnsi="Times New Roman" w:cs="Times New Roman"/>
+          <w:sz w:val="24"/>
+          <w:szCs w:val="24"/>
+        </w:rPr>
+        <w:t xml:space="preserve"> making it straightforward and predictable. Waterfall is particularly effective in environments where changes can be expensive or complicated to implement. Projects in highly regulated industries or those requiring extensive planning benefit from this methodology, as it allows for a thorough initial planning phase. Each stage of the project is completed in turn, minimizing the risk of unexpected developments and ensuring a steady progression towards the project's goals. This method is characterized by its structured nature, offering a clear roadmap from the project's inception to its conclusion</w:t>
+      </w:r>
+      <w:r>
+        <w:rPr>
+          <w:rFonts w:ascii="Times New Roman" w:hAnsi="Times New Roman" w:cs="Times New Roman"/>
+          <w:sz w:val="24"/>
+          <w:szCs w:val="24"/>
+        </w:rPr>
+        <w:t xml:space="preserve"> </w:t>
+      </w:r>
+      <w:r>
+        <w:rPr>
+          <w:rFonts w:ascii="Times New Roman" w:hAnsi="Times New Roman" w:cs="Times New Roman"/>
+          <w:sz w:val="24"/>
+          <w:szCs w:val="24"/>
+        </w:rPr>
+        <w:fldChar w:fldCharType="begin"/>
+      </w:r>
+      <w:r>
+        <w:rPr>
+          <w:rFonts w:ascii="Times New Roman" w:hAnsi="Times New Roman" w:cs="Times New Roman"/>
+          <w:sz w:val="24"/>
+          <w:szCs w:val="24"/>
+        </w:rPr>
+        <w:instrText xml:space="preserve"> ADDIN EN.CITE &lt;EndNote&gt;&lt;Cite&gt;&lt;Author&gt;Andrei&lt;/Author&gt;&lt;Year&gt;2019&lt;/Year&gt;&lt;RecNum&gt;3&lt;/RecNum&gt;&lt;DisplayText&gt;(Andrei et al., 2019)&lt;/DisplayText&gt;&lt;record&gt;&lt;rec-number&gt;3&lt;/rec-number&gt;&lt;foreign-keys&gt;&lt;key app="EN" db-id="sd0edfxs3atwawesats5tddr0v0ese0aae92" timestamp="1701006847"&gt;3&lt;/key&gt;&lt;/foreign-keys&gt;&lt;ref-type name="Journal Article"&gt;17&lt;/ref-type&gt;&lt;contributors&gt;&lt;authors&gt;&lt;author&gt;Andrei, Bogdan-Alexandru&lt;/author&gt;&lt;author&gt;Casu-Pop, Andrei-Cosmin&lt;/author&gt;&lt;author&gt;Gheorghe, Sorin-Catalin&lt;/author&gt;&lt;author&gt;Boiangiu, Costin-Anton&lt;/author&gt;&lt;/authors&gt;&lt;/contributors&gt;&lt;titles&gt;&lt;title&gt;A study on using waterfall and agile methods in software project management&lt;/title&gt;&lt;secondary-title&gt;Journal of Information Systems &amp;amp; Operations Management&lt;/secondary-title&gt;&lt;/titles&gt;&lt;periodical&gt;&lt;full-title&gt;Journal of Information Systems &amp;amp; Operations Management&lt;/full-title&gt;&lt;/periodical&gt;&lt;pages&gt;125-135&lt;/pages&gt;&lt;dates&gt;&lt;year&gt;2019&lt;/year&gt;&lt;/dates&gt;&lt;isbn&gt;1843-4711&lt;/isbn&gt;&lt;urls&gt;&lt;/urls&gt;&lt;/record&gt;&lt;/Cite&gt;&lt;/EndNote&gt;</w:instrText>
+      </w:r>
+      <w:r>
+        <w:rPr>
+          <w:rFonts w:ascii="Times New Roman" w:hAnsi="Times New Roman" w:cs="Times New Roman"/>
+          <w:sz w:val="24"/>
+          <w:szCs w:val="24"/>
+        </w:rPr>
+        <w:fldChar w:fldCharType="separate"/>
+      </w:r>
+      <w:r>
+        <w:rPr>
+          <w:rFonts w:ascii="Times New Roman" w:hAnsi="Times New Roman" w:cs="Times New Roman"/>
+          <w:noProof/>
+          <w:sz w:val="24"/>
+          <w:szCs w:val="24"/>
+        </w:rPr>
+        <w:t>(Andrei et al., 2019)</w:t>
+      </w:r>
+      <w:r>
+        <w:rPr>
+          <w:rFonts w:ascii="Times New Roman" w:hAnsi="Times New Roman" w:cs="Times New Roman"/>
+          <w:sz w:val="24"/>
+          <w:szCs w:val="24"/>
+        </w:rPr>
+        <w:fldChar w:fldCharType="end"/>
+      </w:r>
+      <w:r>
+        <w:rPr>
+          <w:rFonts w:ascii="Times New Roman" w:hAnsi="Times New Roman" w:cs="Times New Roman"/>
+          <w:sz w:val="24"/>
+          <w:szCs w:val="24"/>
+        </w:rPr>
+        <w:t>.</w:t>
+      </w:r>
+    </w:p>
+    <w:p>
+      <w:pPr>
+        <w:pStyle w:val="Heading2"/>
+      </w:pPr>
+      <w:bookmarkStart w:id="7" w:name="_Toc151966205"/>
+      <w:r>
+        <w:t>Differences Between Agile (Scrum) and Waterfall Methodologies</w:t>
+      </w:r>
+      <w:bookmarkEnd w:id="7"/>
+    </w:p>
+    <w:p>
+      <w:pPr>
+        <w:jc w:val="both"/>
+        <w:rPr>
+          <w:rFonts w:ascii="Times New Roman" w:hAnsi="Times New Roman" w:cs="Times New Roman"/>
+          <w:sz w:val="24"/>
+          <w:szCs w:val="24"/>
+        </w:rPr>
+      </w:pPr>
+      <w:r>
+        <w:rPr>
+          <w:rFonts w:ascii="Times New Roman" w:hAnsi="Times New Roman" w:cs="Times New Roman"/>
+          <w:sz w:val="24"/>
+          <w:szCs w:val="24"/>
+        </w:rPr>
+        <w:t>Agile methodologies</w:t>
+      </w:r>
+      <w:r>
+        <w:rPr>
+          <w:rFonts w:ascii="Times New Roman" w:hAnsi="Times New Roman" w:cs="Times New Roman"/>
+          <w:sz w:val="24"/>
+          <w:szCs w:val="24"/>
+        </w:rPr>
+        <w:t xml:space="preserve"> </w:t>
+      </w:r>
+      <w:r>
+        <w:rPr>
+          <w:rFonts w:ascii="Times New Roman" w:hAnsi="Times New Roman" w:cs="Times New Roman"/>
+          <w:sz w:val="24"/>
+          <w:szCs w:val="24"/>
+        </w:rPr>
+        <w:t>considering the</w:t>
+      </w:r>
+      <w:r>
+        <w:rPr>
+          <w:rFonts w:ascii="Times New Roman" w:hAnsi="Times New Roman" w:cs="Times New Roman"/>
+          <w:sz w:val="24"/>
+          <w:szCs w:val="24"/>
+        </w:rPr>
+        <w:t xml:space="preserve"> Scrum</w:t>
+      </w:r>
+      <w:r>
+        <w:rPr>
+          <w:rFonts w:ascii="Times New Roman" w:hAnsi="Times New Roman" w:cs="Times New Roman"/>
+          <w:sz w:val="24"/>
+          <w:szCs w:val="24"/>
+        </w:rPr>
+        <w:t xml:space="preserve"> approach which</w:t>
+      </w:r>
+      <w:r>
+        <w:rPr>
+          <w:rFonts w:ascii="Times New Roman" w:hAnsi="Times New Roman" w:cs="Times New Roman"/>
+          <w:sz w:val="24"/>
+          <w:szCs w:val="24"/>
+        </w:rPr>
+        <w:t xml:space="preserve"> are</w:t>
+      </w:r>
+      <w:r>
+        <w:rPr>
+          <w:rFonts w:ascii="Times New Roman" w:hAnsi="Times New Roman" w:cs="Times New Roman"/>
+          <w:sz w:val="24"/>
+          <w:szCs w:val="24"/>
+        </w:rPr>
+        <w:t xml:space="preserve"> well-known</w:t>
+      </w:r>
+      <w:r>
+        <w:rPr>
+          <w:rFonts w:ascii="Times New Roman" w:hAnsi="Times New Roman" w:cs="Times New Roman"/>
+          <w:sz w:val="24"/>
+          <w:szCs w:val="24"/>
+        </w:rPr>
+        <w:t xml:space="preserve"> for their quick adaptability and for including feedback from those involved in the project. In </w:t>
       </w:r>
       <w:r>
         <w:rPr>
@@ -4616,7 +5379,7 @@
           <w:szCs w:val="24"/>
         </w:rPr>
         <w:lastRenderedPageBreak/>
-        <w:t>unexpected developments and ensuring a steady progression towards the project's goals. This method is characterized by its structured nature, offering a clear roadmap from the project's inception to its conclusion</w:t>
+        <w:t>Scrum, the work is divided into short phases known as sprints. Each sprint is a focused effort where teams complete a portion of the project. At the end of each sprint</w:t>
       </w:r>
       <w:r>
         <w:rPr>
@@ -4632,6 +5395,38 @@
           <w:sz w:val="24"/>
           <w:szCs w:val="24"/>
         </w:rPr>
+        <w:t xml:space="preserve">the team presents their progress and gathers feedback. This approach is especially effective for projects where not all the details are known in advance or where the project may need to </w:t>
+      </w:r>
+      <w:r>
+        <w:rPr>
+          <w:rFonts w:ascii="Times New Roman" w:hAnsi="Times New Roman" w:cs="Times New Roman"/>
+          <w:sz w:val="24"/>
+          <w:szCs w:val="24"/>
+        </w:rPr>
+        <w:t>alteration</w:t>
+      </w:r>
+      <w:r>
+        <w:rPr>
+          <w:rFonts w:ascii="Times New Roman" w:hAnsi="Times New Roman" w:cs="Times New Roman"/>
+          <w:sz w:val="24"/>
+          <w:szCs w:val="24"/>
+        </w:rPr>
+        <w:t xml:space="preserve"> based on new insights. It's a process that allows teams to stay in tune with what the customer wants and to make sure that the project remains on track and valuable from start to finish. Scrum's flexibility means it can better handle projects where the final goal might evolve as the work progresses</w:t>
+      </w:r>
+      <w:r>
+        <w:rPr>
+          <w:rFonts w:ascii="Times New Roman" w:hAnsi="Times New Roman" w:cs="Times New Roman"/>
+          <w:sz w:val="24"/>
+          <w:szCs w:val="24"/>
+        </w:rPr>
+        <w:t xml:space="preserve"> </w:t>
+      </w:r>
+      <w:r>
+        <w:rPr>
+          <w:rFonts w:ascii="Times New Roman" w:hAnsi="Times New Roman" w:cs="Times New Roman"/>
+          <w:sz w:val="24"/>
+          <w:szCs w:val="24"/>
+        </w:rPr>
         <w:fldChar w:fldCharType="begin"/>
       </w:r>
       <w:r>
@@ -4640,7 +5435,7 @@
           <w:sz w:val="24"/>
           <w:szCs w:val="24"/>
         </w:rPr>
-        <w:instrText xml:space="preserve"> ADDIN EN.CITE &lt;EndNote&gt;&lt;Cite&gt;&lt;Author&gt;Andrei&lt;/Author&gt;&lt;Year&gt;2019&lt;/Year&gt;&lt;RecNum&gt;3&lt;/RecNum&gt;&lt;DisplayText&gt;(Andrei et al., 2019)&lt;/DisplayText&gt;&lt;record&gt;&lt;rec-number&gt;3&lt;/rec-number&gt;&lt;foreign-keys&gt;&lt;key app="EN" db-id="sd0edfxs3atwawesats5tddr0v0ese0aae92" timestamp="1701006847"&gt;3&lt;/key&gt;&lt;/foreign-keys&gt;&lt;ref-type name="Journal Article"&gt;17&lt;/ref-type&gt;&lt;contributors&gt;&lt;authors&gt;&lt;author&gt;Andrei, Bogdan-Alexandru&lt;/author&gt;&lt;author&gt;Casu-Pop, Andrei-Cosmin&lt;/author&gt;&lt;author&gt;Gheorghe, Sorin-Catalin&lt;/author&gt;&lt;author&gt;Boiangiu, Costin-Anton&lt;/author&gt;&lt;/authors&gt;&lt;/contributors&gt;&lt;titles&gt;&lt;title&gt;A study on using waterfall and agile methods in software project management&lt;/title&gt;&lt;secondary-title&gt;Journal of Information Systems &amp;amp; Operations Management&lt;/secondary-title&gt;&lt;/titles&gt;&lt;periodical&gt;&lt;full-title&gt;Journal of Information Systems &amp;amp; Operations Management&lt;/full-title&gt;&lt;/periodical&gt;&lt;pages&gt;125-135&lt;/pages&gt;&lt;dates&gt;&lt;year&gt;2019&lt;/year&gt;&lt;/dates&gt;&lt;isbn&gt;1843-4711&lt;/isbn&gt;&lt;urls&gt;&lt;/urls&gt;&lt;/record&gt;&lt;/Cite&gt;&lt;/EndNote&gt;</w:instrText>
+        <w:instrText xml:space="preserve"> ADDIN EN.CITE &lt;EndNote&gt;&lt;Cite&gt;&lt;Author&gt;McKinney&lt;/Author&gt;&lt;Year&gt;2016&lt;/Year&gt;&lt;RecNum&gt;5&lt;/RecNum&gt;&lt;DisplayText&gt;(McKinney, 2016)&lt;/DisplayText&gt;&lt;record&gt;&lt;rec-number&gt;5&lt;/rec-number&gt;&lt;foreign-keys&gt;&lt;key app="EN" db-id="sd0edfxs3atwawesats5tddr0v0ese0aae92" timestamp="1701006924"&gt;5&lt;/key&gt;&lt;/foreign-keys&gt;&lt;ref-type name="Journal Article"&gt;17&lt;/ref-type&gt;&lt;contributors&gt;&lt;authors&gt;&lt;author&gt;McKinney, Johnathan&lt;/author&gt;&lt;/authors&gt;&lt;/contributors&gt;&lt;titles&gt;&lt;title&gt;Optimal Software Development: Waterfall, Scrum &amp;amp; Kanban&lt;/title&gt;&lt;/titles&gt;&lt;dates&gt;&lt;year&gt;2016&lt;/year&gt;&lt;/dates&gt;&lt;urls&gt;&lt;/urls&gt;&lt;/record&gt;&lt;/Cite&gt;&lt;/EndNote&gt;</w:instrText>
       </w:r>
       <w:r>
         <w:rPr>
@@ -4657,7 +5452,7 @@
           <w:sz w:val="24"/>
           <w:szCs w:val="24"/>
         </w:rPr>
-        <w:t>(Andrei et al., 2019)</w:t>
+        <w:t>(McKinney, 2016)</w:t>
       </w:r>
       <w:r>
         <w:rPr>
@@ -4678,16 +5473,6 @@
     </w:p>
     <w:p>
       <w:pPr>
-        <w:pStyle w:val="Heading2"/>
-      </w:pPr>
-      <w:bookmarkStart w:id="7" w:name="_Toc151966205"/>
-      <w:r>
-        <w:t>Differences Between Agile (Scrum) and Waterfall Methodologies</w:t>
-      </w:r>
-      <w:bookmarkEnd w:id="7"/>
-    </w:p>
-    <w:p>
-      <w:pPr>
         <w:jc w:val="both"/>
         <w:rPr>
           <w:rFonts w:ascii="Times New Roman" w:hAnsi="Times New Roman" w:cs="Times New Roman"/>
@@ -4701,7 +5486,73 @@
           <w:sz w:val="24"/>
           <w:szCs w:val="24"/>
         </w:rPr>
-        <w:t>Agile methodologies, particularly Scrum, are recognized for their quick adaptability and for including feedback from those involved in the project. In Scrum, the work is divided into short phases known as sprints. Each sprint is a focused effort where teams complete a portion of the project. At the end of each sprint, the team presents their progress and gathers feedback. This approach is especially effective for projects where not all the details are known in advance or where the project may need to shift based on new insights. It's a process that allows teams to stay in tune with what the customer wants and to make sure that the project remains on track and valuable from start to finish. Scrum's flexibility means it can better handle projects where the final goal might evolve as the work progresses</w:t>
+        <w:t xml:space="preserve">The Waterfall model is a methodical approach to project management, marked by its clarity and step-by-step progression. It begins by collecting all the necessary details about the project. Once this foundation is laid, the process moves into the design phase where the blueprint of the software is created. Following the design, the actual construction or coding of the software takes place. After the building phase thorough testing is conducted to ensure everything works correctly. The final steps are to release the software to the users and then </w:t>
+      </w:r>
+      <w:r>
+        <w:rPr>
+          <w:rFonts w:ascii="Times New Roman" w:hAnsi="Times New Roman" w:cs="Times New Roman"/>
+          <w:sz w:val="24"/>
+          <w:szCs w:val="24"/>
+        </w:rPr>
+        <w:t>enter</w:t>
+      </w:r>
+      <w:r>
+        <w:rPr>
+          <w:rFonts w:ascii="Times New Roman" w:hAnsi="Times New Roman" w:cs="Times New Roman"/>
+          <w:sz w:val="24"/>
+          <w:szCs w:val="24"/>
+        </w:rPr>
+        <w:t xml:space="preserve"> a maintenance phase to resolve any issues that may arise after the launch.</w:t>
+      </w:r>
+    </w:p>
+    <w:p>
+      <w:pPr>
+        <w:jc w:val="both"/>
+        <w:rPr>
+          <w:rFonts w:ascii="Times New Roman" w:hAnsi="Times New Roman" w:cs="Times New Roman"/>
+          <w:sz w:val="24"/>
+          <w:szCs w:val="24"/>
+        </w:rPr>
+      </w:pPr>
+      <w:r>
+        <w:rPr>
+          <w:rFonts w:ascii="Times New Roman" w:hAnsi="Times New Roman" w:cs="Times New Roman"/>
+          <w:sz w:val="24"/>
+          <w:szCs w:val="24"/>
+        </w:rPr>
+        <w:t>Each of these stages happens in a fixed order, and you must complete one before moving on to the next. This linear approach is particularly well-suited for projects where the requirements are well-understood from the outset and are expected to stay the same. The Waterfall model offers a straightforward project plan, which can simplify the management of timelines</w:t>
+      </w:r>
+      <w:r>
+        <w:rPr>
+          <w:rFonts w:ascii="Times New Roman" w:hAnsi="Times New Roman" w:cs="Times New Roman"/>
+          <w:sz w:val="24"/>
+          <w:szCs w:val="24"/>
+        </w:rPr>
+        <w:t xml:space="preserve"> along </w:t>
+      </w:r>
+      <w:r>
+        <w:rPr>
+          <w:rFonts w:ascii="Times New Roman" w:hAnsi="Times New Roman" w:cs="Times New Roman"/>
+          <w:sz w:val="24"/>
+          <w:szCs w:val="24"/>
+        </w:rPr>
+        <w:t xml:space="preserve">with </w:t>
+      </w:r>
+      <w:r>
+        <w:rPr>
+          <w:rFonts w:ascii="Times New Roman" w:hAnsi="Times New Roman" w:cs="Times New Roman"/>
+          <w:sz w:val="24"/>
+          <w:szCs w:val="24"/>
+        </w:rPr>
+        <w:t>mentioning the</w:t>
+      </w:r>
+      <w:r>
+        <w:rPr>
+          <w:rFonts w:ascii="Times New Roman" w:hAnsi="Times New Roman" w:cs="Times New Roman"/>
+          <w:sz w:val="24"/>
+          <w:szCs w:val="24"/>
+        </w:rPr>
+        <w:t xml:space="preserve"> budgets and personnel. However, its structured nature means that it lacks the flexibility to adapt to new challenges or changes that weren't expected at the project's start. This makes it less ideal for projects where requirements are uncertain or may change during the development process</w:t>
       </w:r>
       <w:r>
         <w:rPr>
@@ -4725,7 +5576,7 @@
           <w:sz w:val="24"/>
           <w:szCs w:val="24"/>
         </w:rPr>
-        <w:instrText xml:space="preserve"> ADDIN EN.CITE &lt;EndNote&gt;&lt;Cite&gt;&lt;Author&gt;McKinney&lt;/Author&gt;&lt;Year&gt;2016&lt;/Year&gt;&lt;RecNum&gt;5&lt;/RecNum&gt;&lt;DisplayText&gt;(McKinney, 2016)&lt;/DisplayText&gt;&lt;record&gt;&lt;rec-number&gt;5&lt;/rec-number&gt;&lt;foreign-keys&gt;&lt;key app="EN" db-id="sd0edfxs3atwawesats5tddr0v0ese0aae92" timestamp="1701006924"&gt;5&lt;/key&gt;&lt;/foreign-keys&gt;&lt;ref-type name="Journal Article"&gt;17&lt;/ref-type&gt;&lt;contributors&gt;&lt;authors&gt;&lt;author&gt;McKinney, Johnathan&lt;/author&gt;&lt;/authors&gt;&lt;/contributors&gt;&lt;titles&gt;&lt;title&gt;Optimal Software Development: Waterfall, Scrum &amp;amp; Kanban&lt;/title&gt;&lt;/titles&gt;&lt;dates&gt;&lt;year&gt;2016&lt;/year&gt;&lt;/dates&gt;&lt;urls&gt;&lt;/urls&gt;&lt;/record&gt;&lt;/Cite&gt;&lt;/EndNote&gt;</w:instrText>
+        <w:instrText xml:space="preserve"> ADDIN EN.CITE &lt;EndNote&gt;&lt;Cite&gt;&lt;Author&gt;Kuhrmann&lt;/Author&gt;&lt;Year&gt;2017&lt;/Year&gt;&lt;RecNum&gt;1&lt;/RecNum&gt;&lt;DisplayText&gt;(Kuhrmann et al., 2017)&lt;/DisplayText&gt;&lt;record&gt;&lt;rec-number&gt;1&lt;/rec-number&gt;&lt;foreign-keys&gt;&lt;key app="EN" db-id="sd0edfxs3atwawesats5tddr0v0ese0aae92" timestamp="1700999432"&gt;1&lt;/key&gt;&lt;/foreign-keys&gt;&lt;ref-type name="Conference Proceedings"&gt;10&lt;/ref-type&gt;&lt;contributors&gt;&lt;authors&gt;&lt;author&gt;Kuhrmann, Marco&lt;/author&gt;&lt;author&gt;Diebold, Philipp&lt;/author&gt;&lt;author&gt;Münch, Jürgen&lt;/author&gt;&lt;author&gt;Tell, Paolo&lt;/author&gt;&lt;author&gt;Garousi, Vahid&lt;/author&gt;&lt;author&gt;Felderer, Michael&lt;/author&gt;&lt;author&gt;Trektere, Kitija&lt;/author&gt;&lt;author&gt;McCaffery, Fergal&lt;/author&gt;&lt;author&gt;Linssen, Oliver&lt;/author&gt;&lt;author&gt;Hanser, Eckhart&lt;/author&gt;&lt;/authors&gt;&lt;/contributors&gt;&lt;titles&gt;&lt;title&gt;Hybrid software and system development in practice: waterfall, scrum, and beyond&lt;/title&gt;&lt;secondary-title&gt;Proceedings of the 2017 international conference on software and system process&lt;/secondary-title&gt;&lt;/titles&gt;&lt;pages&gt;30-39&lt;/pages&gt;&lt;dates&gt;&lt;year&gt;2017&lt;/year&gt;&lt;/dates&gt;&lt;urls&gt;&lt;/urls&gt;&lt;/record&gt;&lt;/Cite&gt;&lt;/EndNote&gt;</w:instrText>
       </w:r>
       <w:r>
         <w:rPr>
@@ -4742,7 +5593,7 @@
           <w:sz w:val="24"/>
           <w:szCs w:val="24"/>
         </w:rPr>
-        <w:t>(McKinney, 2016)</w:t>
+        <w:t>(Kuhrmann et al., 2017)</w:t>
       </w:r>
       <w:r>
         <w:rPr>
@@ -4770,89 +5621,6 @@
           <w:szCs w:val="24"/>
         </w:rPr>
       </w:pPr>
-      <w:r>
-        <w:rPr>
-          <w:rFonts w:ascii="Times New Roman" w:hAnsi="Times New Roman" w:cs="Times New Roman"/>
-          <w:sz w:val="24"/>
-          <w:szCs w:val="24"/>
-        </w:rPr>
-        <w:t>The Waterfall model is a methodical approach to project management, marked by its clarity and step-by-step progression. It begins by collecting all the necessary details about the project. Once this foundation is laid, the process moves into the design phase where the blueprint of the software is created. Following the design, the actual construction or coding of the software takes place. After the building phase, thorough testing is conducted to ensure everything works correctly. The final steps are to release the software to the users and then enter into a maintenance phase to resolve any issues that may arise after the launch.</w:t>
-      </w:r>
-    </w:p>
-    <w:p>
-      <w:pPr>
-        <w:jc w:val="both"/>
-        <w:rPr>
-          <w:rFonts w:ascii="Times New Roman" w:hAnsi="Times New Roman" w:cs="Times New Roman"/>
-          <w:sz w:val="24"/>
-          <w:szCs w:val="24"/>
-        </w:rPr>
-      </w:pPr>
-      <w:r>
-        <w:rPr>
-          <w:rFonts w:ascii="Times New Roman" w:hAnsi="Times New Roman" w:cs="Times New Roman"/>
-          <w:sz w:val="24"/>
-          <w:szCs w:val="24"/>
-        </w:rPr>
-        <w:t>Each of these stages happens in a fixed order, and you must complete one before moving on to the next. This linear approach is particularly well-suited for projects where the requirements are well-understood from the outset and are expected to stay the same. The Waterfall model offers a straightforward project plan, which can simplify the management of timelines, budgets, and personnel. However, its structured nature means that it lacks the flexibility to adapt to new challenges or changes that weren't expected at the project's start. This makes it less ideal for projects where requirements are uncertain or may change during the development process</w:t>
-      </w:r>
-      <w:r>
-        <w:rPr>
-          <w:rFonts w:ascii="Times New Roman" w:hAnsi="Times New Roman" w:cs="Times New Roman"/>
-          <w:sz w:val="24"/>
-          <w:szCs w:val="24"/>
-        </w:rPr>
-        <w:t xml:space="preserve"> </w:t>
-      </w:r>
-      <w:r>
-        <w:rPr>
-          <w:rFonts w:ascii="Times New Roman" w:hAnsi="Times New Roman" w:cs="Times New Roman"/>
-          <w:sz w:val="24"/>
-          <w:szCs w:val="24"/>
-        </w:rPr>
-        <w:fldChar w:fldCharType="begin"/>
-      </w:r>
-      <w:r>
-        <w:rPr>
-          <w:rFonts w:ascii="Times New Roman" w:hAnsi="Times New Roman" w:cs="Times New Roman"/>
-          <w:sz w:val="24"/>
-          <w:szCs w:val="24"/>
-        </w:rPr>
-        <w:instrText xml:space="preserve"> ADDIN EN.CITE &lt;EndNote&gt;&lt;Cite&gt;&lt;Author&gt;Kuhrmann&lt;/Author&gt;&lt;Year&gt;2017&lt;/Year&gt;&lt;RecNum&gt;1&lt;/RecNum&gt;&lt;DisplayText&gt;(Kuhrmann et al., 2017)&lt;/DisplayText&gt;&lt;record&gt;&lt;rec-number&gt;1&lt;/rec-number&gt;&lt;foreign-keys&gt;&lt;key app="EN" db-id="sd0edfxs3atwawesats5tddr0v0ese0aae92" timestamp="1700999432"&gt;1&lt;/key&gt;&lt;/foreign-keys&gt;&lt;ref-type name="Conference Proceedings"&gt;10&lt;/ref-type&gt;&lt;contributors&gt;&lt;authors&gt;&lt;author&gt;Kuhrmann, Marco&lt;/author&gt;&lt;author&gt;Diebold, Philipp&lt;/author&gt;&lt;author&gt;Münch, Jürgen&lt;/author&gt;&lt;author&gt;Tell, Paolo&lt;/author&gt;&lt;author&gt;Garousi, Vahid&lt;/author&gt;&lt;author&gt;Felderer, Michael&lt;/author&gt;&lt;author&gt;Trektere, Kitija&lt;/author&gt;&lt;author&gt;McCaffery, Fergal&lt;/author&gt;&lt;author&gt;Linssen, Oliver&lt;/author&gt;&lt;author&gt;Hanser, Eckhart&lt;/author&gt;&lt;/authors&gt;&lt;/contributors&gt;&lt;titles&gt;&lt;title&gt;Hybrid software and system development in practice: waterfall, scrum, and beyond&lt;/title&gt;&lt;secondary-title&gt;Proceedings of the 2017 international conference on software and system process&lt;/secondary-title&gt;&lt;/titles&gt;&lt;pages&gt;30-39&lt;/pages&gt;&lt;dates&gt;&lt;year&gt;2017&lt;/year&gt;&lt;/dates&gt;&lt;urls&gt;&lt;/urls&gt;&lt;/record&gt;&lt;/Cite&gt;&lt;/EndNote&gt;</w:instrText>
-      </w:r>
-      <w:r>
-        <w:rPr>
-          <w:rFonts w:ascii="Times New Roman" w:hAnsi="Times New Roman" w:cs="Times New Roman"/>
-          <w:sz w:val="24"/>
-          <w:szCs w:val="24"/>
-        </w:rPr>
-        <w:fldChar w:fldCharType="separate"/>
-      </w:r>
-      <w:r>
-        <w:rPr>
-          <w:rFonts w:ascii="Times New Roman" w:hAnsi="Times New Roman" w:cs="Times New Roman"/>
-          <w:noProof/>
-          <w:sz w:val="24"/>
-          <w:szCs w:val="24"/>
-        </w:rPr>
-        <w:t>(Kuhrmann et al., 2017)</w:t>
-      </w:r>
-      <w:r>
-        <w:rPr>
-          <w:rFonts w:ascii="Times New Roman" w:hAnsi="Times New Roman" w:cs="Times New Roman"/>
-          <w:sz w:val="24"/>
-          <w:szCs w:val="24"/>
-        </w:rPr>
-        <w:fldChar w:fldCharType="end"/>
-      </w:r>
-      <w:r>
-        <w:rPr>
-          <w:rFonts w:ascii="Times New Roman" w:hAnsi="Times New Roman" w:cs="Times New Roman"/>
-          <w:sz w:val="24"/>
-          <w:szCs w:val="24"/>
-        </w:rPr>
-        <w:t>.</w:t>
-      </w:r>
     </w:p>
     <w:tbl>
       <w:tblPr>
@@ -4873,7 +5641,6 @@
           </w:tcPr>
           <w:p>
             <w:pPr>
-              <w:spacing w:after="0" w:line="240" w:lineRule="auto"/>
               <w:jc w:val="center"/>
               <w:rPr>
                 <w:rFonts w:ascii="Times New Roman" w:eastAsia="Times New Roman" w:hAnsi="Times New Roman" w:cs="Times New Roman"/>
@@ -4999,7 +5766,6 @@
           </w:tcPr>
           <w:p>
             <w:pPr>
-              <w:spacing w:after="0" w:line="240" w:lineRule="auto"/>
               <w:rPr>
                 <w:rFonts w:ascii="Times New Roman" w:eastAsia="Times New Roman" w:hAnsi="Times New Roman" w:cs="Times New Roman"/>
                 <w:kern w:val="0"/>
@@ -5027,7 +5793,6 @@
           </w:tcPr>
           <w:p>
             <w:pPr>
-              <w:spacing w:after="0" w:line="240" w:lineRule="auto"/>
               <w:rPr>
                 <w:rFonts w:ascii="Times New Roman" w:eastAsia="Times New Roman" w:hAnsi="Times New Roman" w:cs="Times New Roman"/>
                 <w:kern w:val="0"/>
@@ -5057,7 +5822,6 @@
           </w:tcPr>
           <w:p>
             <w:pPr>
-              <w:spacing w:after="0" w:line="240" w:lineRule="auto"/>
               <w:rPr>
                 <w:rFonts w:ascii="Times New Roman" w:eastAsia="Times New Roman" w:hAnsi="Times New Roman" w:cs="Times New Roman"/>
                 <w:kern w:val="0"/>
@@ -5085,7 +5849,6 @@
           </w:tcPr>
           <w:p>
             <w:pPr>
-              <w:spacing w:after="0" w:line="240" w:lineRule="auto"/>
               <w:rPr>
                 <w:rFonts w:ascii="Times New Roman" w:eastAsia="Times New Roman" w:hAnsi="Times New Roman" w:cs="Times New Roman"/>
                 <w:kern w:val="0"/>
@@ -5113,7 +5876,6 @@
           </w:tcPr>
           <w:p>
             <w:pPr>
-              <w:spacing w:after="0" w:line="240" w:lineRule="auto"/>
               <w:rPr>
                 <w:rFonts w:ascii="Times New Roman" w:eastAsia="Times New Roman" w:hAnsi="Times New Roman" w:cs="Times New Roman"/>
                 <w:kern w:val="0"/>
@@ -5143,7 +5905,6 @@
           </w:tcPr>
           <w:p>
             <w:pPr>
-              <w:spacing w:after="0" w:line="240" w:lineRule="auto"/>
               <w:rPr>
                 <w:rFonts w:ascii="Times New Roman" w:eastAsia="Times New Roman" w:hAnsi="Times New Roman" w:cs="Times New Roman"/>
                 <w:kern w:val="0"/>
@@ -5171,7 +5932,6 @@
           </w:tcPr>
           <w:p>
             <w:pPr>
-              <w:spacing w:after="0" w:line="240" w:lineRule="auto"/>
               <w:rPr>
                 <w:rFonts w:ascii="Times New Roman" w:eastAsia="Times New Roman" w:hAnsi="Times New Roman" w:cs="Times New Roman"/>
                 <w:kern w:val="0"/>
@@ -5199,7 +5959,6 @@
           </w:tcPr>
           <w:p>
             <w:pPr>
-              <w:spacing w:after="0" w:line="240" w:lineRule="auto"/>
               <w:rPr>
                 <w:rFonts w:ascii="Times New Roman" w:eastAsia="Times New Roman" w:hAnsi="Times New Roman" w:cs="Times New Roman"/>
                 <w:kern w:val="0"/>
@@ -5229,7 +5988,6 @@
           </w:tcPr>
           <w:p>
             <w:pPr>
-              <w:spacing w:after="0" w:line="240" w:lineRule="auto"/>
               <w:rPr>
                 <w:rFonts w:ascii="Times New Roman" w:eastAsia="Times New Roman" w:hAnsi="Times New Roman" w:cs="Times New Roman"/>
                 <w:kern w:val="0"/>
@@ -5257,7 +6015,6 @@
           </w:tcPr>
           <w:p>
             <w:pPr>
-              <w:spacing w:after="0" w:line="240" w:lineRule="auto"/>
               <w:rPr>
                 <w:rFonts w:ascii="Times New Roman" w:eastAsia="Times New Roman" w:hAnsi="Times New Roman" w:cs="Times New Roman"/>
                 <w:kern w:val="0"/>
@@ -5285,7 +6042,6 @@
           </w:tcPr>
           <w:p>
             <w:pPr>
-              <w:spacing w:after="0" w:line="240" w:lineRule="auto"/>
               <w:rPr>
                 <w:rFonts w:ascii="Times New Roman" w:eastAsia="Times New Roman" w:hAnsi="Times New Roman" w:cs="Times New Roman"/>
                 <w:kern w:val="0"/>
@@ -5315,7 +6071,6 @@
           </w:tcPr>
           <w:p>
             <w:pPr>
-              <w:spacing w:after="0" w:line="240" w:lineRule="auto"/>
               <w:rPr>
                 <w:rFonts w:ascii="Times New Roman" w:eastAsia="Times New Roman" w:hAnsi="Times New Roman" w:cs="Times New Roman"/>
                 <w:kern w:val="0"/>
@@ -5343,7 +6098,6 @@
           </w:tcPr>
           <w:p>
             <w:pPr>
-              <w:spacing w:after="0" w:line="240" w:lineRule="auto"/>
               <w:rPr>
                 <w:rFonts w:ascii="Times New Roman" w:eastAsia="Times New Roman" w:hAnsi="Times New Roman" w:cs="Times New Roman"/>
                 <w:kern w:val="0"/>
@@ -5371,7 +6125,6 @@
           </w:tcPr>
           <w:p>
             <w:pPr>
-              <w:spacing w:after="0" w:line="240" w:lineRule="auto"/>
               <w:rPr>
                 <w:rFonts w:ascii="Times New Roman" w:eastAsia="Times New Roman" w:hAnsi="Times New Roman" w:cs="Times New Roman"/>
                 <w:kern w:val="0"/>
@@ -5401,7 +6154,6 @@
           </w:tcPr>
           <w:p>
             <w:pPr>
-              <w:spacing w:after="0" w:line="240" w:lineRule="auto"/>
               <w:rPr>
                 <w:rFonts w:ascii="Times New Roman" w:eastAsia="Times New Roman" w:hAnsi="Times New Roman" w:cs="Times New Roman"/>
                 <w:kern w:val="0"/>
@@ -5429,7 +6181,6 @@
           </w:tcPr>
           <w:p>
             <w:pPr>
-              <w:spacing w:after="0" w:line="240" w:lineRule="auto"/>
               <w:rPr>
                 <w:rFonts w:ascii="Times New Roman" w:eastAsia="Times New Roman" w:hAnsi="Times New Roman" w:cs="Times New Roman"/>
                 <w:kern w:val="0"/>
@@ -5457,7 +6208,6 @@
           </w:tcPr>
           <w:p>
             <w:pPr>
-              <w:spacing w:after="0" w:line="240" w:lineRule="auto"/>
               <w:rPr>
                 <w:rFonts w:ascii="Times New Roman" w:eastAsia="Times New Roman" w:hAnsi="Times New Roman" w:cs="Times New Roman"/>
                 <w:kern w:val="0"/>
@@ -5487,7 +6237,6 @@
           </w:tcPr>
           <w:p>
             <w:pPr>
-              <w:spacing w:after="0" w:line="240" w:lineRule="auto"/>
               <w:rPr>
                 <w:rFonts w:ascii="Times New Roman" w:eastAsia="Times New Roman" w:hAnsi="Times New Roman" w:cs="Times New Roman"/>
                 <w:kern w:val="0"/>
@@ -5515,7 +6264,6 @@
           </w:tcPr>
           <w:p>
             <w:pPr>
-              <w:spacing w:after="0" w:line="240" w:lineRule="auto"/>
               <w:rPr>
                 <w:rFonts w:ascii="Times New Roman" w:eastAsia="Times New Roman" w:hAnsi="Times New Roman" w:cs="Times New Roman"/>
                 <w:kern w:val="0"/>
@@ -5543,7 +6291,6 @@
           </w:tcPr>
           <w:p>
             <w:pPr>
-              <w:spacing w:after="0" w:line="240" w:lineRule="auto"/>
               <w:rPr>
                 <w:rFonts w:ascii="Times New Roman" w:eastAsia="Times New Roman" w:hAnsi="Times New Roman" w:cs="Times New Roman"/>
                 <w:kern w:val="0"/>
@@ -5582,28 +6329,76 @@
       </w:pPr>
       <w:bookmarkStart w:id="8" w:name="_Toc151966206"/>
       <w:r>
+        <w:t>Conclusion</w:t>
+      </w:r>
+      <w:bookmarkEnd w:id="8"/>
+    </w:p>
+    <w:p>
+      <w:pPr>
+        <w:jc w:val="both"/>
+        <w:rPr>
+          <w:rFonts w:ascii="Times New Roman" w:hAnsi="Times New Roman" w:cs="Times New Roman"/>
+          <w:sz w:val="24"/>
+          <w:szCs w:val="24"/>
+        </w:rPr>
+      </w:pPr>
+      <w:r>
+        <w:rPr>
+          <w:rFonts w:ascii="Times New Roman" w:hAnsi="Times New Roman" w:cs="Times New Roman"/>
+          <w:sz w:val="24"/>
+          <w:szCs w:val="24"/>
+        </w:rPr>
+        <w:br/>
+        <w:t>When choosing between Scrum and Waterfall methodologies for a project</w:t>
+      </w:r>
+      <w:r>
+        <w:rPr>
+          <w:rFonts w:ascii="Times New Roman" w:hAnsi="Times New Roman" w:cs="Times New Roman"/>
+          <w:sz w:val="24"/>
+          <w:szCs w:val="24"/>
+        </w:rPr>
+        <w:t xml:space="preserve"> by</w:t>
+      </w:r>
+      <w:r>
+        <w:rPr>
+          <w:rFonts w:ascii="Times New Roman" w:hAnsi="Times New Roman" w:cs="Times New Roman"/>
+          <w:sz w:val="24"/>
+          <w:szCs w:val="24"/>
+        </w:rPr>
+        <w:t xml:space="preserve"> consider the projects unique needs and circumstances.</w:t>
+      </w:r>
+      <w:r>
+        <w:rPr>
+          <w:rFonts w:ascii="Times New Roman" w:hAnsi="Times New Roman" w:cs="Times New Roman"/>
+          <w:sz w:val="24"/>
+          <w:szCs w:val="24"/>
+        </w:rPr>
+        <w:t xml:space="preserve"> </w:t>
+      </w:r>
+      <w:r>
+        <w:rPr>
+          <w:rFonts w:ascii="Times New Roman" w:hAnsi="Times New Roman" w:cs="Times New Roman"/>
+          <w:sz w:val="24"/>
+          <w:szCs w:val="24"/>
+        </w:rPr>
+        <w:t>Considering</w:t>
+      </w:r>
+      <w:r>
+        <w:rPr>
+          <w:rFonts w:ascii="Times New Roman" w:hAnsi="Times New Roman" w:cs="Times New Roman"/>
+          <w:sz w:val="24"/>
+          <w:szCs w:val="24"/>
+        </w:rPr>
+        <w:t xml:space="preserve"> the example of developing a Customer Relationship Management (CRM) system for global banking institutions. </w:t>
+      </w:r>
+      <w:r>
+        <w:rPr>
+          <w:rFonts w:ascii="Times New Roman" w:hAnsi="Times New Roman" w:cs="Times New Roman"/>
+          <w:sz w:val="24"/>
+          <w:szCs w:val="24"/>
+        </w:rPr>
         <w:lastRenderedPageBreak/>
-        <w:t>Conclusion</w:t>
-      </w:r>
-      <w:bookmarkEnd w:id="8"/>
-    </w:p>
-    <w:p>
-      <w:pPr>
-        <w:jc w:val="both"/>
-        <w:rPr>
-          <w:rFonts w:ascii="Times New Roman" w:hAnsi="Times New Roman" w:cs="Times New Roman"/>
-          <w:sz w:val="24"/>
-          <w:szCs w:val="24"/>
-        </w:rPr>
-      </w:pPr>
-      <w:r>
-        <w:rPr>
-          <w:rFonts w:ascii="Times New Roman" w:hAnsi="Times New Roman" w:cs="Times New Roman"/>
-          <w:sz w:val="24"/>
-          <w:szCs w:val="24"/>
-        </w:rPr>
-        <w:br/>
-        <w:t xml:space="preserve">When choosing between Scrum and Waterfall methodologies for a project, it's important to consider the project's unique needs and circumstances. Let's take the example of developing a Customer Relationship Management (CRM) system for global banking institutions. In such a case, Scrum could be more </w:t>
+        <w:t xml:space="preserve">Scrum could be more </w:t>
       </w:r>
       <w:r>
         <w:rPr>
@@ -5619,15 +6414,135 @@
           <w:sz w:val="24"/>
           <w:szCs w:val="24"/>
         </w:rPr>
-        <w:t xml:space="preserve"> due to its flexible and iterative nature. This approach is particularly useful in environments where customer requirements and regulations are diverse and subject to change. Scrum allows the development process to adapt quickly to new trends and changes, especially in the fast-evolving financial technology sector.However, if the project has clear, well-defined requirements that are unlikely to change, the Waterfall methodology might be a better fit. This method works well when a project follows a linear and sequential development path. It's ideal for situations where the project's direction is set from the start and major changes are not expected.</w:t>
-      </w:r>
-      <w:r>
-        <w:rPr>
-          <w:rFonts w:ascii="Times New Roman" w:hAnsi="Times New Roman" w:cs="Times New Roman"/>
-          <w:sz w:val="24"/>
-          <w:szCs w:val="24"/>
-        </w:rPr>
-        <w:t>It has been finally concluded that</w:t>
+        <w:t xml:space="preserve"> due to its flexible and iterative nature</w:t>
+      </w:r>
+      <w:r>
+        <w:rPr>
+          <w:rFonts w:ascii="Times New Roman" w:hAnsi="Times New Roman" w:cs="Times New Roman"/>
+          <w:sz w:val="24"/>
+          <w:szCs w:val="24"/>
+        </w:rPr>
+        <w:t xml:space="preserve"> i</w:t>
+      </w:r>
+      <w:r>
+        <w:rPr>
+          <w:rFonts w:ascii="Times New Roman" w:hAnsi="Times New Roman" w:cs="Times New Roman"/>
+          <w:sz w:val="24"/>
+          <w:szCs w:val="24"/>
+        </w:rPr>
+        <w:t>n such a case</w:t>
+      </w:r>
+      <w:r>
+        <w:rPr>
+          <w:rFonts w:ascii="Times New Roman" w:hAnsi="Times New Roman" w:cs="Times New Roman"/>
+          <w:sz w:val="24"/>
+          <w:szCs w:val="24"/>
+        </w:rPr>
+        <w:t xml:space="preserve">. This approach is particularly useful in environments where customer requirements and regulations are diverse and subject to change. Scrum allows the development process to adapt quickly to new trends and </w:t>
+      </w:r>
+      <w:r>
+        <w:rPr>
+          <w:rFonts w:ascii="Times New Roman" w:hAnsi="Times New Roman" w:cs="Times New Roman"/>
+          <w:sz w:val="24"/>
+          <w:szCs w:val="24"/>
+        </w:rPr>
+        <w:t xml:space="preserve">alterations would be </w:t>
+      </w:r>
+      <w:r>
+        <w:rPr>
+          <w:rFonts w:ascii="Times New Roman" w:hAnsi="Times New Roman" w:cs="Times New Roman"/>
+          <w:sz w:val="24"/>
+          <w:szCs w:val="24"/>
+        </w:rPr>
+        <w:t>required</w:t>
+      </w:r>
+      <w:r>
+        <w:rPr>
+          <w:rFonts w:ascii="Times New Roman" w:hAnsi="Times New Roman" w:cs="Times New Roman"/>
+          <w:sz w:val="24"/>
+          <w:szCs w:val="24"/>
+        </w:rPr>
+        <w:t xml:space="preserve"> </w:t>
+      </w:r>
+      <w:r>
+        <w:rPr>
+          <w:rFonts w:ascii="Times New Roman" w:hAnsi="Times New Roman" w:cs="Times New Roman"/>
+          <w:sz w:val="24"/>
+          <w:szCs w:val="24"/>
+        </w:rPr>
+        <w:t xml:space="preserve">especially in the fast-evolving financial technology </w:t>
+      </w:r>
+      <w:r>
+        <w:rPr>
+          <w:rFonts w:ascii="Times New Roman" w:hAnsi="Times New Roman" w:cs="Times New Roman"/>
+          <w:sz w:val="24"/>
+          <w:szCs w:val="24"/>
+        </w:rPr>
+        <w:t>sector. However</w:t>
+      </w:r>
+      <w:r>
+        <w:rPr>
+          <w:rFonts w:ascii="Times New Roman" w:hAnsi="Times New Roman" w:cs="Times New Roman"/>
+          <w:sz w:val="24"/>
+          <w:szCs w:val="24"/>
+        </w:rPr>
+        <w:t>, if the project has clear</w:t>
+      </w:r>
+      <w:r>
+        <w:rPr>
+          <w:rFonts w:ascii="Times New Roman" w:hAnsi="Times New Roman" w:cs="Times New Roman"/>
+          <w:sz w:val="24"/>
+          <w:szCs w:val="24"/>
+        </w:rPr>
+        <w:t xml:space="preserve"> and</w:t>
+      </w:r>
+      <w:r>
+        <w:rPr>
+          <w:rFonts w:ascii="Times New Roman" w:hAnsi="Times New Roman" w:cs="Times New Roman"/>
+          <w:sz w:val="24"/>
+          <w:szCs w:val="24"/>
+        </w:rPr>
+        <w:t xml:space="preserve"> well-defined requirements that are unlikely to change</w:t>
+      </w:r>
+      <w:r>
+        <w:rPr>
+          <w:rFonts w:ascii="Times New Roman" w:hAnsi="Times New Roman" w:cs="Times New Roman"/>
+          <w:sz w:val="24"/>
+          <w:szCs w:val="24"/>
+        </w:rPr>
+        <w:t xml:space="preserve"> then</w:t>
+      </w:r>
+      <w:r>
+        <w:rPr>
+          <w:rFonts w:ascii="Times New Roman" w:hAnsi="Times New Roman" w:cs="Times New Roman"/>
+          <w:sz w:val="24"/>
+          <w:szCs w:val="24"/>
+        </w:rPr>
+        <w:t xml:space="preserve"> the Waterfall methodology might be a better fit. This method works well when a project follows a linear and sequential development path. It's ideal for situations where the project's direction is set from the start and major changes are not </w:t>
+      </w:r>
+      <w:r>
+        <w:rPr>
+          <w:rFonts w:ascii="Times New Roman" w:hAnsi="Times New Roman" w:cs="Times New Roman"/>
+          <w:sz w:val="24"/>
+          <w:szCs w:val="24"/>
+        </w:rPr>
+        <w:t>expected.</w:t>
+      </w:r>
+      <w:r>
+        <w:rPr>
+          <w:rFonts w:ascii="Times New Roman" w:hAnsi="Times New Roman" w:cs="Times New Roman"/>
+          <w:sz w:val="24"/>
+          <w:szCs w:val="24"/>
+        </w:rPr>
+        <w:t xml:space="preserve"> It</w:t>
+      </w:r>
+      <w:r>
+        <w:rPr>
+          <w:rFonts w:ascii="Times New Roman" w:hAnsi="Times New Roman" w:cs="Times New Roman"/>
+          <w:sz w:val="24"/>
+          <w:szCs w:val="24"/>
+        </w:rPr>
+        <w:t xml:space="preserve"> has been finally concluded that</w:t>
       </w:r>
       <w:r>
         <w:rPr>
@@ -6382,6 +7297,7 @@
   <w:style w:type="character" w:default="1" w:styleId="DefaultParagraphFont">
     <w:name w:val="Default Paragraph Font"/>
     <w:uiPriority w:val="1"/>
+    <w:semiHidden/>
     <w:unhideWhenUsed/>
   </w:style>
   <w:style w:type="table" w:default="1" w:styleId="TableNormal">

</xml_diff>